<commit_message>
realización del ejercicio 2
realización del ejercicio 2, tanto en processing como en el word
</commit_message>
<xml_diff>
--- a/TP01_Perez_Ezequiel/ejerciciosTP01.docx
+++ b/TP01_Perez_Ezequiel/ejerciciosTP01.docx
@@ -207,7 +207,7 @@
                 <v:shape id="_x0000_i1025" type="#_x0000_t75" style="width:78.15pt;height:44.85pt" o:ole="">
                   <v:imagedata r:id="rId8" o:title=""/>
                 </v:shape>
-                <o:OLEObject Type="Embed" ProgID="PBrush" ShapeID="_x0000_i1025" DrawAspect="Content" ObjectID="_1774445438" r:id="rId9"/>
+                <o:OLEObject Type="Embed" ProgID="PBrush" ShapeID="_x0000_i1025" DrawAspect="Content" ObjectID="_1774447413" r:id="rId9"/>
               </w:object>
             </w:r>
           </w:p>
@@ -1343,24 +1343,142 @@
         <w:t>Sección Expresiones aritméticas y lógicas</w:t>
       </w:r>
     </w:p>
+    <w:p>
+      <w:r>
+        <w:t>Ejercicio 2: Evaluar la siguiente expresión: 4 / 2 * 3 / 6 + 6 / 2 / 1 / 5 ^ 2 / 4 * 2</w:t>
+      </w:r>
+    </w:p>
     <w:p/>
     <w:p>
       <w:r>
-        <w:t>Ejercicio 2: Evaluar la siguiente expresión: 4 / 2 * 3 / 6 + 6 / 2 / 1 / 5 ^ 2 / 4 * 2</w:t>
-      </w:r>
-    </w:p>
+        <w:t>(((</w:t>
+      </w:r>
+      <w:r>
+        <w:t>4 / 2</w:t>
+      </w:r>
+      <w:r>
+        <w:t>)</w:t>
+      </w:r>
+      <w:r>
+        <w:t xml:space="preserve"> * 3</w:t>
+      </w:r>
+      <w:r>
+        <w:t>)</w:t>
+      </w:r>
+      <w:r>
+        <w:t xml:space="preserve"> / 6</w:t>
+      </w:r>
+      <w:r>
+        <w:t>)</w:t>
+      </w:r>
+      <w:r>
+        <w:t xml:space="preserve"> + </w:t>
+      </w:r>
+      <w:r>
+        <w:t>((((</w:t>
+      </w:r>
+      <w:r>
+        <w:t>6 / 2</w:t>
+      </w:r>
+      <w:r>
+        <w:t>)</w:t>
+      </w:r>
+      <w:r>
+        <w:t xml:space="preserve"> / 1</w:t>
+      </w:r>
+      <w:r>
+        <w:t>)</w:t>
+      </w:r>
+      <w:r>
+        <w:t xml:space="preserve"> / </w:t>
+      </w:r>
+      <w:r>
+        <w:t>(</w:t>
+      </w:r>
+      <w:r>
+        <w:t>5 ^ 2</w:t>
+      </w:r>
+      <w:r>
+        <w:t>))</w:t>
+      </w:r>
+      <w:r>
+        <w:t xml:space="preserve"> / 4</w:t>
+      </w:r>
+      <w:r>
+        <w:t>)</w:t>
+      </w:r>
+      <w:r>
+        <w:t xml:space="preserve"> * 2</w:t>
+      </w:r>
+    </w:p>
+    <w:p>
+      <w:r>
+        <w:t>1 + 0.06 = 1.06</w:t>
+      </w:r>
+    </w:p>
+    <w:p/>
+    <w:p>
+      <w:r>
+        <w:t>Código:</w:t>
+      </w:r>
+    </w:p>
+    <w:p/>
     <w:p>
       <w:bookmarkStart w:id="0" w:name="_GoBack"/>
-      <w:bookmarkEnd w:id="0"/>
-    </w:p>
-    <w:p>
-      <w:r>
-        <w:t>Ejercicio 3: Escribir las siguientes expresiones algebraicas como expresiones algorítmicas (en su forma aritmética dentro del algoritmo). En este caso no se pide evaluarlas ni</w:t>
-      </w:r>
-      <w:r>
-        <w:t xml:space="preserve"> programarlas.</w:t>
-      </w:r>
-    </w:p>
+      <w:r>
+        <w:drawing>
+          <wp:inline distT="0" distB="0" distL="0" distR="0" wp14:anchorId="325C992E" wp14:editId="256D4FE1">
+            <wp:extent cx="4744112" cy="924054"/>
+            <wp:effectExtent l="0" t="0" r="0" b="9525"/>
+            <wp:docPr id="14" name="Imagen 14"/>
+            <wp:cNvGraphicFramePr>
+              <a:graphicFrameLocks xmlns:a="http://schemas.openxmlformats.org/drawingml/2006/main" noChangeAspect="1"/>
+            </wp:cNvGraphicFramePr>
+            <a:graphic xmlns:a="http://schemas.openxmlformats.org/drawingml/2006/main">
+              <a:graphicData uri="http://schemas.openxmlformats.org/drawingml/2006/picture">
+                <pic:pic xmlns:pic="http://schemas.openxmlformats.org/drawingml/2006/picture">
+                  <pic:nvPicPr>
+                    <pic:cNvPr id="1" name=""/>
+                    <pic:cNvPicPr/>
+                  </pic:nvPicPr>
+                  <pic:blipFill>
+                    <a:blip r:embed="rId12"/>
+                    <a:stretch>
+                      <a:fillRect/>
+                    </a:stretch>
+                  </pic:blipFill>
+                  <pic:spPr>
+                    <a:xfrm>
+                      <a:off x="0" y="0"/>
+                      <a:ext cx="4744112" cy="924054"/>
+                    </a:xfrm>
+                    <a:prstGeom prst="rect">
+                      <a:avLst/>
+                    </a:prstGeom>
+                  </pic:spPr>
+                </pic:pic>
+              </a:graphicData>
+            </a:graphic>
+          </wp:inline>
+        </w:drawing>
+      </w:r>
+    </w:p>
+    <w:bookmarkEnd w:id="0"/>
+    <w:p/>
+    <w:p>
+      <w:pPr>
+        <w:rPr>
+          <w:strike/>
+        </w:rPr>
+      </w:pPr>
+      <w:r>
+        <w:rPr>
+          <w:strike/>
+        </w:rPr>
+        <w:t>Ejercicio 3: Escribir las siguientes expresiones algebraicas como expresiones algorítmicas (en su forma aritmética dentro del algoritmo). En este caso no se pide evaluarlas ni programarlas.</w:t>
+      </w:r>
+    </w:p>
+    <w:p/>
     <w:p>
       <w:r>
         <w:t xml:space="preserve">Ejercicio 4: Evaluar las siguientes expresiones aritméticas, para lo cual indicar en el caso de las variables, el valor indicado. Luego escribirlas como expresiones algebraicas. </w:t>
@@ -1369,12 +1487,12 @@
     <w:p>
       <w:pPr>
         <w:rPr>
-          <w:lang w:val="en-US"/>
-        </w:rPr>
-      </w:pPr>
-      <w:r>
-        <w:rPr>
-          <w:lang w:val="en-US"/>
+          <w:lang w:val="es-ES"/>
+        </w:rPr>
+      </w:pPr>
+      <w:r>
+        <w:rPr>
+          <w:lang w:val="es-ES"/>
         </w:rPr>
         <w:t>a) b ^ 2 – 4 * a * c</w:t>
       </w:r>
@@ -1382,12 +1500,12 @@
     <w:p>
       <w:pPr>
         <w:rPr>
-          <w:lang w:val="en-US"/>
-        </w:rPr>
-      </w:pPr>
-      <w:r>
-        <w:rPr>
-          <w:lang w:val="en-US"/>
+          <w:lang w:val="es-ES"/>
+        </w:rPr>
+      </w:pPr>
+      <w:r>
+        <w:rPr>
+          <w:lang w:val="es-ES"/>
         </w:rPr>
         <w:t xml:space="preserve">b) 3 * X ^ 4 – 5 * X ^ 3 + X 12 – 17 </w:t>
       </w:r>
@@ -1395,12 +1513,12 @@
     <w:p>
       <w:pPr>
         <w:rPr>
-          <w:lang w:val="en-US"/>
-        </w:rPr>
-      </w:pPr>
-      <w:r>
-        <w:rPr>
-          <w:lang w:val="en-US"/>
+          <w:lang w:val="es-ES"/>
+        </w:rPr>
+      </w:pPr>
+      <w:r>
+        <w:rPr>
+          <w:lang w:val="es-ES"/>
         </w:rPr>
         <w:t xml:space="preserve">c) (b + d) / (c + 4) </w:t>
       </w:r>
@@ -1413,6 +1531,8 @@
         <w:br/>
       </w:r>
     </w:p>
+    <w:p/>
+    <w:p/>
     <w:p>
       <w:r>
         <w:t xml:space="preserve">Ejercicio 5: Si el valor de A es 4, el valor de B es 5 y el valor de C es 1, evaluar las siguientes expresiones: </w:t>
@@ -1421,12 +1541,12 @@
     <w:p>
       <w:pPr>
         <w:rPr>
-          <w:lang w:val="en-US"/>
-        </w:rPr>
-      </w:pPr>
-      <w:r>
-        <w:rPr>
-          <w:lang w:val="en-US"/>
+          <w:lang w:val="es-ES"/>
+        </w:rPr>
+      </w:pPr>
+      <w:r>
+        <w:rPr>
+          <w:lang w:val="es-ES"/>
         </w:rPr>
         <w:t xml:space="preserve">a) B * A – B ^ 2 / 4 * C </w:t>
       </w:r>
@@ -1434,12 +1554,12 @@
     <w:p>
       <w:pPr>
         <w:rPr>
-          <w:lang w:val="en-US"/>
-        </w:rPr>
-      </w:pPr>
-      <w:r>
-        <w:rPr>
-          <w:lang w:val="en-US"/>
+          <w:lang w:val="es-ES"/>
+        </w:rPr>
+      </w:pPr>
+      <w:r>
+        <w:rPr>
+          <w:lang w:val="es-ES"/>
         </w:rPr>
         <w:t xml:space="preserve">b) (A * B) / 3 ^ 2 </w:t>
       </w:r>
@@ -1449,13 +1569,13 @@
         <w:rPr>
           <w:lang w:val="es-ES"/>
         </w:rPr>
-        <w:t>c) (((B</w:t>
+        <w:t>c) (((B + C) / 2 * A + 10) * 3 * B) – 6</w:t>
       </w:r>
       <w:r>
         <w:rPr>
           <w:lang w:val="es-ES"/>
         </w:rPr>
-        <w:t xml:space="preserve"> + C) / 2 * A + 10) * 3 * B) – 6</w:t>
+        <w:br/>
       </w:r>
       <w:r>
         <w:rPr>
@@ -1464,137 +1584,88 @@
         <w:br/>
       </w:r>
       <w:r>
+        <w:t xml:space="preserve">Ejercicio 6: Para x=3, y=4; z=1, evaluar el resultado de: </w:t>
+      </w:r>
+      <w:r>
+        <w:br/>
+      </w:r>
+      <w:r>
+        <w:lastRenderedPageBreak/>
+        <w:br/>
+        <w:t xml:space="preserve">R1 = y+z </w:t>
+      </w:r>
+      <w:r>
+        <w:br/>
+        <w:t>R2 = x &gt;= R1</w:t>
+      </w:r>
+    </w:p>
+    <w:p>
+      <w:r>
+        <w:t xml:space="preserve">Ejercicio 7: Para contador1=3, contador3=4, evaluar el resultado de </w:t>
+      </w:r>
+      <w:r>
+        <w:br/>
+      </w:r>
+      <w:r>
+        <w:br/>
+        <w:t xml:space="preserve">R1 = ++contador1 </w:t>
+      </w:r>
+      <w:r>
+        <w:br/>
+        <w:t>R2 = contador1 &lt; contador2</w:t>
+      </w:r>
+    </w:p>
+    <w:p>
+      <w:pPr>
         <w:rPr>
           <w:lang w:val="es-ES"/>
         </w:rPr>
+      </w:pPr>
+      <w:r>
         <w:br/>
-      </w:r>
-      <w:r>
-        <w:t>Ejercicio 6: Para x=3, y=4; z=1, evaluar el</w:t>
-      </w:r>
-      <w:r>
-        <w:t xml:space="preserve"> resultado de: </w:t>
+        <w:t>Ejercicio 8: Para a=31, b=-1; x=3, y=2, evaluar el resultado de:</w:t>
       </w:r>
       <w:r>
         <w:br/>
       </w:r>
       <w:r>
         <w:br/>
-      </w:r>
-      <w:r>
-        <w:t xml:space="preserve">R1 = y+z </w:t>
-      </w:r>
-      <w:r>
+        <w:t>a+b-1 &lt; x*y</w:t>
+      </w:r>
+      <w:r>
+        <w:rPr>
+          <w:lang w:val="es-ES"/>
+        </w:rPr>
         <w:br/>
       </w:r>
-      <w:r>
-        <w:t>R2 = x &gt;= R1</w:t>
-      </w:r>
-    </w:p>
-    <w:p>
-      <w:r>
-        <w:t>Ejercicio 7: Para contador1=3, contador3=4, evaluar el</w:t>
-      </w:r>
-      <w:r>
-        <w:t xml:space="preserve"> </w:t>
-      </w:r>
-      <w:r>
-        <w:t xml:space="preserve">resultado de </w:t>
+    </w:p>
+    <w:p>
+      <w:r>
+        <w:t>Ejercicio 9: Para x=6, y=8, evaluar el resultado de:</w:t>
       </w:r>
       <w:r>
         <w:br/>
       </w:r>
       <w:r>
         <w:br/>
-      </w:r>
-      <w:r>
-        <w:t xml:space="preserve">R1 = ++contador1 </w:t>
+        <w:t>!(x&lt;5)CC !(x=7)</w:t>
+      </w:r>
+    </w:p>
+    <w:p>
+      <w:r>
+        <w:t>Ejercicio 10: Para i=22,j=3, evaluar el resultado de:</w:t>
       </w:r>
       <w:r>
         <w:br/>
       </w:r>
       <w:r>
-        <w:t>R2 = contador1 &lt; contador2</w:t>
-      </w:r>
-    </w:p>
-    <w:p>
-      <w:pPr>
-        <w:rPr>
-          <w:lang w:val="es-ES"/>
-        </w:rPr>
-      </w:pPr>
-      <w:r>
         <w:br/>
-      </w:r>
-      <w:r>
-        <w:t>Ejercicio 8: Para a=31, b=-1; x=</w:t>
-      </w:r>
-      <w:r>
-        <w:t>3, y=2, evaluar el resultado de:</w:t>
-      </w:r>
-      <w:r>
-        <w:br/>
-      </w:r>
-      <w:r>
-        <w:br/>
-      </w:r>
-      <w:r>
-        <w:t>a+b-1 &lt; x*y</w:t>
-      </w:r>
-      <w:r>
-        <w:rPr>
-          <w:lang w:val="es-ES"/>
-        </w:rPr>
-        <w:br/>
-      </w:r>
-    </w:p>
-    <w:p>
-      <w:r>
-        <w:t>Ejercicio 9: Para x=6, y=8, evaluar el</w:t>
-      </w:r>
-      <w:r>
-        <w:t xml:space="preserve"> resultado de:</w:t>
-      </w:r>
-      <w:r>
-        <w:br/>
-      </w:r>
-      <w:r>
-        <w:br/>
-      </w:r>
-      <w:r>
-        <w:t>!(x&lt;5)CC</w:t>
-      </w:r>
-      <w:r>
-        <w:t xml:space="preserve"> </w:t>
-      </w:r>
-      <w:r>
-        <w:t>!(x=7)</w:t>
-      </w:r>
-    </w:p>
-    <w:p>
-      <w:r>
-        <w:lastRenderedPageBreak/>
-        <w:t>Ejercicio 10: Para i=22,j=3, evaluar el resultado de</w:t>
-      </w:r>
-      <w:r>
-        <w:t>:</w:t>
-      </w:r>
-      <w:r>
-        <w:br/>
-      </w:r>
-      <w:r>
-        <w:br/>
-      </w:r>
-      <w:r>
         <w:t>!((i&gt;4) || !(j&lt;=6))</w:t>
       </w:r>
     </w:p>
     <w:p>
       <w:r>
-        <w:t>Ejercicio 11: Para a=34, b=12,c=8, evaluar el resultado de</w:t>
-      </w:r>
-      <w:r>
-        <w:t>:</w:t>
+        <w:t>Ejercicio 11: Para a=34, b=12,c=8, evaluar el resultado de:</w:t>
       </w:r>
       <w:r>
         <w:br/>
@@ -1852,7 +1923,6 @@
         <w:pStyle w:val="Prrafodelista"/>
       </w:pPr>
       <w:r>
-        <w:lastRenderedPageBreak/>
         <w:tab/>
         <w:t>Salida:</w:t>
       </w:r>
@@ -1924,6 +1994,10 @@
     <w:p/>
     <w:p>
       <w:r>
+        <w:rPr>
+          <w:noProof/>
+          <w:lang w:val="en-US"/>
+        </w:rPr>
         <w:drawing>
           <wp:inline distT="0" distB="0" distL="0" distR="0" wp14:anchorId="34E46A9B" wp14:editId="39DA97A6">
             <wp:extent cx="2200582" cy="1428949"/>
@@ -1940,7 +2014,7 @@
                     <pic:cNvPicPr/>
                   </pic:nvPicPr>
                   <pic:blipFill>
-                    <a:blip r:embed="rId12"/>
+                    <a:blip r:embed="rId13"/>
                     <a:stretch>
                       <a:fillRect/>
                     </a:stretch>
@@ -2018,6 +2092,7 @@
         <w:pStyle w:val="Prrafodelista"/>
       </w:pPr>
       <w:r>
+        <w:lastRenderedPageBreak/>
         <w:tab/>
         <w:t>Dato</w:t>
       </w:r>
@@ -2115,7 +2190,6 @@
           <w:b/>
           <w:color w:val="FF0000"/>
         </w:rPr>
-        <w:lastRenderedPageBreak/>
         <w:t>Fase de Análisis:</w:t>
       </w:r>
     </w:p>
@@ -2243,10 +2317,7 @@
     <w:p/>
     <w:p>
       <w:r>
-        <w:t>Ejercicio 16: Necesitamos convertir una temperatura Fahrenheit en grados Celsius. Si no conoce la forma en la que se realiza esta conversión, debería investigarlo; para eso sirve la etapa de análisis. Pero como somos buenos, daremos una ayuda</w:t>
-      </w:r>
-      <w:r>
-        <w:t>:</w:t>
+        <w:t>Ejercicio 16: Necesitamos convertir una temperatura Fahrenheit en grados Celsius. Si no conoce la forma en la que se realiza esta conversión, debería investigarlo; para eso sirve la etapa de análisis. Pero como somos buenos, daremos una ayuda:</w:t>
       </w:r>
     </w:p>
     <w:p>
@@ -2259,7 +2330,8 @@
       <w:r>
         <w:rPr>
           <w:b/>
-          <w:lang w:val="es-ES"/>
+          <w:noProof/>
+          <w:lang w:val="en-US"/>
         </w:rPr>
         <w:drawing>
           <wp:inline distT="0" distB="0" distL="0" distR="0" wp14:anchorId="0D4BF333" wp14:editId="35BDA9A5">
@@ -2277,7 +2349,7 @@
                     <pic:cNvPicPr/>
                   </pic:nvPicPr>
                   <pic:blipFill>
-                    <a:blip r:embed="rId13"/>
+                    <a:blip r:embed="rId14"/>
                     <a:stretch>
                       <a:fillRect/>
                     </a:stretch>
@@ -2355,6 +2427,7 @@
         <w:pStyle w:val="Prrafodelista"/>
       </w:pPr>
       <w:r>
+        <w:lastRenderedPageBreak/>
         <w:tab/>
         <w:t>Dato</w:t>
       </w:r>
@@ -2460,11 +2533,7 @@
       </w:r>
       <w:proofErr w:type="spellEnd"/>
       <w:r>
-        <w:t xml:space="preserve"> up desaparece porque el personaje se acerca a una distancia de x unidades, sin importar por donde se acerque. Por tanto, para que desaparezca, en primer lugar, hay que determinar esa distancia. La forma de representar la posición de un objeto en la </w:t>
-      </w:r>
-      <w:r>
-        <w:lastRenderedPageBreak/>
-        <w:t>pantalla es a través de las coordenadas de un punto. Suponga que la posición de Link está representada por la coordenada (</w:t>
+        <w:t xml:space="preserve"> up desaparece porque el personaje se acerca a una distancia de x unidades, sin importar por donde se acerque. Por tanto, para que desaparezca, en primer lugar, hay que determinar esa distancia. La forma de representar la posición de un objeto en la pantalla es a través de las coordenadas de un punto. Suponga que la posición de Link está representada por la coordenada (</w:t>
       </w:r>
       <w:r>
         <w:rPr>
@@ -2508,10 +2577,7 @@
         <w:t>𝑦</w:t>
       </w:r>
       <w:r>
-        <w:t>2). Si observa con detenimiento se observa la conformación de un triángulo rectángulo, por lo que es posible aplicar Pitágoras para obtener la distancia</w:t>
-      </w:r>
-      <w:r>
-        <w:t>.</w:t>
+        <w:t>2). Si observa con detenimiento se observa la conformación de un triángulo rectángulo, por lo que es posible aplicar Pitágoras para obtener la distancia.</w:t>
       </w:r>
     </w:p>
     <w:p>
@@ -2524,7 +2590,8 @@
       <w:r>
         <w:rPr>
           <w:b/>
-          <w:lang w:val="es-ES"/>
+          <w:noProof/>
+          <w:lang w:val="en-US"/>
         </w:rPr>
         <w:drawing>
           <wp:inline distT="0" distB="0" distL="0" distR="0" wp14:anchorId="5CA9D890" wp14:editId="7AE605FE">
@@ -2542,7 +2609,7 @@
                     <pic:cNvPicPr/>
                   </pic:nvPicPr>
                   <pic:blipFill>
-                    <a:blip r:embed="rId14"/>
+                    <a:blip r:embed="rId15"/>
                     <a:stretch>
                       <a:fillRect/>
                     </a:stretch>
@@ -2573,10 +2640,7 @@
       </w:r>
       <w:proofErr w:type="spellEnd"/>
       <w:r>
-        <w:t xml:space="preserve"> con un Circulo, y al tesoro con un cuadrado. Además, mueva a Link mediante el mouse</w:t>
-      </w:r>
-      <w:r>
-        <w:t>.</w:t>
+        <w:t xml:space="preserve"> con un Circulo, y al tesoro con un cuadrado. Además, mueva a Link mediante el mouse.</w:t>
       </w:r>
     </w:p>
     <w:p>
@@ -2678,6 +2742,7 @@
           <w:b/>
           <w:color w:val="FF0000"/>
         </w:rPr>
+        <w:lastRenderedPageBreak/>
         <w:t>Fase de diseño:</w:t>
       </w:r>
     </w:p>
@@ -2795,7 +2860,6 @@
         <w:pStyle w:val="Prrafodelista"/>
       </w:pPr>
       <w:r>
-        <w:lastRenderedPageBreak/>
         <w:t>Datos de salida:</w:t>
       </w:r>
     </w:p>
@@ -2908,8 +2972,10 @@
       <w:r>
         <w:rPr>
           <w:b/>
-          <w:lang w:val="es-ES"/>
-        </w:rPr>
+          <w:noProof/>
+          <w:lang w:val="en-US"/>
+        </w:rPr>
+        <w:lastRenderedPageBreak/>
         <w:drawing>
           <wp:inline distT="0" distB="0" distL="0" distR="0" wp14:anchorId="5FFC8E85" wp14:editId="76F477ED">
             <wp:extent cx="4667901" cy="3172268"/>
@@ -2926,7 +2992,7 @@
                     <pic:cNvPicPr/>
                   </pic:nvPicPr>
                   <pic:blipFill>
-                    <a:blip r:embed="rId15"/>
+                    <a:blip r:embed="rId16"/>
                     <a:stretch>
                       <a:fillRect/>
                     </a:stretch>
@@ -3021,7 +3087,6 @@
         <w:pStyle w:val="Prrafodelista"/>
       </w:pPr>
       <w:r>
-        <w:lastRenderedPageBreak/>
         <w:tab/>
         <w:t>Salida:</w:t>
       </w:r>
@@ -3115,8 +3180,10 @@
       <w:r>
         <w:rPr>
           <w:b/>
-          <w:lang w:val="es-ES"/>
-        </w:rPr>
+          <w:noProof/>
+          <w:lang w:val="en-US"/>
+        </w:rPr>
+        <w:lastRenderedPageBreak/>
         <w:drawing>
           <wp:inline distT="0" distB="0" distL="0" distR="0" wp14:anchorId="38DF6091" wp14:editId="6C887350">
             <wp:extent cx="1590897" cy="1486107"/>
@@ -3133,7 +3200,7 @@
                     <pic:cNvPicPr/>
                   </pic:nvPicPr>
                   <pic:blipFill>
-                    <a:blip r:embed="rId16"/>
+                    <a:blip r:embed="rId17"/>
                     <a:stretch>
                       <a:fillRect/>
                     </a:stretch>
@@ -3313,10 +3380,7 @@
       </w:r>
       <w:proofErr w:type="gramEnd"/>
       <w:r>
-        <w:t>) dibuje la siguiente imagen utilizando líneas que forman escalones y sobre cada borde de escalón se dibuje un punto de color rojo</w:t>
-      </w:r>
-      <w:r>
-        <w:t>.</w:t>
+        <w:t>) dibuje la siguiente imagen utilizando líneas que forman escalones y sobre cada borde de escalón se dibuje un punto de color rojo.</w:t>
       </w:r>
     </w:p>
     <w:p>
@@ -3329,9 +3393,9 @@
       <w:r>
         <w:rPr>
           <w:b/>
-          <w:lang w:val="es-ES"/>
-        </w:rPr>
-        <w:lastRenderedPageBreak/>
+          <w:noProof/>
+          <w:lang w:val="en-US"/>
+        </w:rPr>
         <w:drawing>
           <wp:inline distT="0" distB="0" distL="0" distR="0" wp14:anchorId="498A482E" wp14:editId="58FFDC49">
             <wp:extent cx="2429214" cy="2486372"/>
@@ -3348,7 +3412,7 @@
                     <pic:cNvPicPr/>
                   </pic:nvPicPr>
                   <pic:blipFill>
-                    <a:blip r:embed="rId17"/>
+                    <a:blip r:embed="rId18"/>
                     <a:stretch>
                       <a:fillRect/>
                     </a:stretch>
@@ -3371,6 +3435,7 @@
     </w:p>
     <w:p>
       <w:r>
+        <w:lastRenderedPageBreak/>
         <w:t xml:space="preserve">El tamaño del lienzo es </w:t>
       </w:r>
       <w:proofErr w:type="spellStart"/>
@@ -3579,10 +3644,7 @@
       </w:r>
       <w:proofErr w:type="spellEnd"/>
       <w:r>
-        <w:t>. Replique la siguiente imagen</w:t>
-      </w:r>
-      <w:r>
-        <w:t>:</w:t>
+        <w:t>. Replique la siguiente imagen:</w:t>
       </w:r>
     </w:p>
     <w:p>
@@ -3595,9 +3657,9 @@
       <w:r>
         <w:rPr>
           <w:b/>
-          <w:lang w:val="es-ES"/>
-        </w:rPr>
-        <w:lastRenderedPageBreak/>
+          <w:noProof/>
+          <w:lang w:val="en-US"/>
+        </w:rPr>
         <w:drawing>
           <wp:inline distT="0" distB="0" distL="0" distR="0" wp14:anchorId="356CB421" wp14:editId="26471D66">
             <wp:extent cx="2305372" cy="2267266"/>
@@ -3614,7 +3676,7 @@
                     <pic:cNvPicPr/>
                   </pic:nvPicPr>
                   <pic:blipFill>
-                    <a:blip r:embed="rId18"/>
+                    <a:blip r:embed="rId19"/>
                     <a:stretch>
                       <a:fillRect/>
                     </a:stretch>
@@ -4134,7 +4196,7 @@
               <v:shape id="_x0000_i1026" type="#_x0000_t75" style="width:78.15pt;height:44.85pt" o:ole="">
                 <v:imagedata r:id="rId2" o:title=""/>
               </v:shape>
-              <o:OLEObject Type="Embed" ProgID="PBrush" ShapeID="_x0000_i1026" DrawAspect="Content" ObjectID="_1774445439" r:id="rId3"/>
+              <o:OLEObject Type="Embed" ProgID="PBrush" ShapeID="_x0000_i1026" DrawAspect="Content" ObjectID="_1774447414" r:id="rId3"/>
             </w:object>
           </w:r>
         </w:p>
@@ -4353,7 +4415,7 @@
               <v:shape id="_x0000_i1027" type="#_x0000_t75" style="width:78.15pt;height:44.85pt">
                 <v:imagedata r:id="rId2" o:title=""/>
               </v:shape>
-              <o:OLEObject Type="Embed" ProgID="PBrush" ShapeID="_x0000_i1027" DrawAspect="Content" ObjectID="_1774445440" r:id="rId3"/>
+              <o:OLEObject Type="Embed" ProgID="PBrush" ShapeID="_x0000_i1027" DrawAspect="Content" ObjectID="_1774447415" r:id="rId3"/>
             </w:object>
           </w:r>
         </w:p>

</xml_diff>

<commit_message>
actualización archivo de word
</commit_message>
<xml_diff>
--- a/TP01_Perez_Ezequiel/ejerciciosTP01.docx
+++ b/TP01_Perez_Ezequiel/ejerciciosTP01.docx
@@ -207,7 +207,7 @@
                 <v:shape id="_x0000_i1025" type="#_x0000_t75" style="width:78.15pt;height:44.85pt" o:ole="">
                   <v:imagedata r:id="rId8" o:title=""/>
                 </v:shape>
-                <o:OLEObject Type="Embed" ProgID="PBrush" ShapeID="_x0000_i1025" DrawAspect="Content" ObjectID="_1774447525" r:id="rId9"/>
+                <o:OLEObject Type="Embed" ProgID="PBrush" ShapeID="_x0000_i1025" DrawAspect="Content" ObjectID="_1774455221" r:id="rId9"/>
               </w:object>
             </w:r>
           </w:p>
@@ -1345,7 +1345,20 @@
     </w:p>
     <w:p>
       <w:r>
-        <w:t>Ejercicio 2: Evaluar la siguiente expresión: 4 / 2 * 3 / 6 + 6 / 2 / 1 / 5 ^ 2 / 4 * 2</w:t>
+        <w:rPr>
+          <w:b/>
+          <w:color w:val="4472C4" w:themeColor="accent1"/>
+        </w:rPr>
+        <w:t>Ejercicio 2:</w:t>
+      </w:r>
+      <w:r>
+        <w:rPr>
+          <w:color w:val="4472C4" w:themeColor="accent1"/>
+        </w:rPr>
+        <w:t xml:space="preserve"> </w:t>
+      </w:r>
+      <w:r>
+        <w:t>Evaluar la siguiente expresión: 4 / 2 * 3 / 6 + 6 / 2 / 1 / 5 ^ 2 / 4 * 2</w:t>
       </w:r>
     </w:p>
     <w:p/>
@@ -1479,7 +1492,20 @@
     <w:p/>
     <w:p>
       <w:r>
-        <w:t xml:space="preserve">Ejercicio 4: Evaluar las siguientes expresiones aritméticas, para lo cual indicar en el caso de las variables, el valor indicado. Luego escribirlas como expresiones algebraicas. </w:t>
+        <w:rPr>
+          <w:b/>
+          <w:color w:val="4472C4" w:themeColor="accent1"/>
+        </w:rPr>
+        <w:t>Ejercicio 4:</w:t>
+      </w:r>
+      <w:r>
+        <w:rPr>
+          <w:color w:val="4472C4" w:themeColor="accent1"/>
+        </w:rPr>
+        <w:t xml:space="preserve"> </w:t>
+      </w:r>
+      <w:r>
+        <w:t xml:space="preserve">Evaluar las siguientes expresiones aritméticas, para lo cual indicar en el caso de las variables, el valor indicado. Luego escribirlas como expresiones algebraicas. </w:t>
       </w:r>
     </w:p>
     <w:p>
@@ -1499,6 +1525,253 @@
         </w:rPr>
         <w:t>b ^ 2 – 4 * a * c</w:t>
       </w:r>
+      <w:r>
+        <w:rPr>
+          <w:lang w:val="es-ES"/>
+        </w:rPr>
+        <w:br/>
+      </w:r>
+      <w:r>
+        <w:rPr>
+          <w:lang w:val="es-ES"/>
+        </w:rPr>
+        <w:br/>
+        <w:t>a = 1, b =2 , c = 3</w:t>
+      </w:r>
+      <w:r>
+        <w:rPr>
+          <w:lang w:val="es-ES"/>
+        </w:rPr>
+        <w:br/>
+      </w:r>
+      <w:r>
+        <w:rPr>
+          <w:lang w:val="es-ES"/>
+        </w:rPr>
+        <w:br/>
+      </w:r>
+      <w:r>
+        <w:rPr>
+          <w:b/>
+          <w:lang w:val="es-ES"/>
+        </w:rPr>
+        <w:t>Aritmética:</w:t>
+      </w:r>
+      <w:r>
+        <w:rPr>
+          <w:b/>
+          <w:lang w:val="es-ES"/>
+        </w:rPr>
+        <w:br/>
+      </w:r>
+      <w:r>
+        <w:rPr>
+          <w:b/>
+          <w:lang w:val="es-ES"/>
+        </w:rPr>
+        <w:br/>
+      </w:r>
+      <w:r>
+        <w:rPr>
+          <w:lang w:val="es-ES"/>
+        </w:rPr>
+        <w:t>b ^ 2 – 4 * a * c</w:t>
+      </w:r>
+      <w:r>
+        <w:rPr>
+          <w:lang w:val="es-ES"/>
+        </w:rPr>
+        <w:br/>
+        <w:t>(2 ^ 2) – (4 * 1 * 3)</w:t>
+      </w:r>
+      <w:r>
+        <w:rPr>
+          <w:lang w:val="es-ES"/>
+        </w:rPr>
+        <w:br/>
+        <w:t>4 – 12</w:t>
+      </w:r>
+      <w:r>
+        <w:rPr>
+          <w:lang w:val="es-ES"/>
+        </w:rPr>
+        <w:br/>
+      </w:r>
+      <w:r>
+        <w:rPr>
+          <w:lang w:val="es-ES"/>
+        </w:rPr>
+        <w:t>-8</w:t>
+      </w:r>
+      <w:r>
+        <w:rPr>
+          <w:b/>
+          <w:lang w:val="es-ES"/>
+        </w:rPr>
+        <w:br/>
+      </w:r>
+      <w:r>
+        <w:rPr>
+          <w:b/>
+          <w:lang w:val="es-ES"/>
+        </w:rPr>
+        <w:br/>
+        <w:t>Algebraica:</w:t>
+      </w:r>
+      <w:r>
+        <w:rPr>
+          <w:lang w:val="es-ES"/>
+        </w:rPr>
+        <w:br/>
+      </w:r>
+      <w:r>
+        <w:rPr>
+          <w:lang w:val="es-ES"/>
+        </w:rPr>
+        <w:br/>
+        <w:t xml:space="preserve"> </w:t>
+      </w:r>
+      <w:r>
+        <w:rPr>
+          <w:lang w:val="es-ES"/>
+        </w:rPr>
+        <w:t>b</w:t>
+      </w:r>
+      <w:r>
+        <w:rPr>
+          <w:vertAlign w:val="superscript"/>
+          <w:lang w:val="es-ES"/>
+        </w:rPr>
+        <w:t>2</w:t>
+      </w:r>
+      <w:r>
+        <w:rPr>
+          <w:lang w:val="es-ES"/>
+        </w:rPr>
+        <w:t xml:space="preserve"> – 4ac</w:t>
+      </w:r>
+      <w:r>
+        <w:rPr>
+          <w:lang w:val="es-ES"/>
+        </w:rPr>
+        <w:br/>
+        <w:t>2</w:t>
+      </w:r>
+      <w:r>
+        <w:rPr>
+          <w:vertAlign w:val="superscript"/>
+          <w:lang w:val="es-ES"/>
+        </w:rPr>
+        <w:t>2</w:t>
+      </w:r>
+      <w:r>
+        <w:rPr>
+          <w:lang w:val="es-ES"/>
+        </w:rPr>
+        <w:t xml:space="preserve"> – 4 . </w:t>
+      </w:r>
+      <w:proofErr w:type="gramStart"/>
+      <w:r>
+        <w:rPr>
+          <w:lang w:val="es-ES"/>
+        </w:rPr>
+        <w:t>1 .</w:t>
+      </w:r>
+      <w:proofErr w:type="gramEnd"/>
+      <w:r>
+        <w:rPr>
+          <w:lang w:val="es-ES"/>
+        </w:rPr>
+        <w:t xml:space="preserve"> 3</w:t>
+      </w:r>
+      <w:r>
+        <w:rPr>
+          <w:lang w:val="es-ES"/>
+        </w:rPr>
+        <w:br/>
+        <w:t>4 – 12</w:t>
+      </w:r>
+      <w:r>
+        <w:rPr>
+          <w:lang w:val="es-ES"/>
+        </w:rPr>
+        <w:br/>
+        <w:t>-8</w:t>
+      </w:r>
+      <w:r>
+        <w:rPr>
+          <w:lang w:val="es-ES"/>
+        </w:rPr>
+        <w:br/>
+      </w:r>
+      <w:r>
+        <w:rPr>
+          <w:lang w:val="es-ES"/>
+        </w:rPr>
+        <w:br/>
+      </w:r>
+      <w:r>
+        <w:rPr>
+          <w:b/>
+          <w:lang w:val="es-ES"/>
+        </w:rPr>
+        <w:t>Código:</w:t>
+      </w:r>
+      <w:r>
+        <w:rPr>
+          <w:b/>
+          <w:lang w:val="es-ES"/>
+        </w:rPr>
+        <w:br/>
+      </w:r>
+      <w:r>
+        <w:rPr>
+          <w:lang w:val="es-ES"/>
+        </w:rPr>
+        <w:lastRenderedPageBreak/>
+        <w:drawing>
+          <wp:inline distT="0" distB="0" distL="0" distR="0" wp14:anchorId="180079BE" wp14:editId="654B2F49">
+            <wp:extent cx="2486372" cy="1286054"/>
+            <wp:effectExtent l="0" t="0" r="9525" b="9525"/>
+            <wp:docPr id="15" name="Imagen 15"/>
+            <wp:cNvGraphicFramePr>
+              <a:graphicFrameLocks xmlns:a="http://schemas.openxmlformats.org/drawingml/2006/main" noChangeAspect="1"/>
+            </wp:cNvGraphicFramePr>
+            <a:graphic xmlns:a="http://schemas.openxmlformats.org/drawingml/2006/main">
+              <a:graphicData uri="http://schemas.openxmlformats.org/drawingml/2006/picture">
+                <pic:pic xmlns:pic="http://schemas.openxmlformats.org/drawingml/2006/picture">
+                  <pic:nvPicPr>
+                    <pic:cNvPr id="1" name=""/>
+                    <pic:cNvPicPr/>
+                  </pic:nvPicPr>
+                  <pic:blipFill>
+                    <a:blip r:embed="rId13"/>
+                    <a:stretch>
+                      <a:fillRect/>
+                    </a:stretch>
+                  </pic:blipFill>
+                  <pic:spPr>
+                    <a:xfrm>
+                      <a:off x="0" y="0"/>
+                      <a:ext cx="2486372" cy="1286054"/>
+                    </a:xfrm>
+                    <a:prstGeom prst="rect">
+                      <a:avLst/>
+                    </a:prstGeom>
+                  </pic:spPr>
+                </pic:pic>
+              </a:graphicData>
+            </a:graphic>
+          </wp:inline>
+        </w:drawing>
+      </w:r>
+      <w:r>
+        <w:rPr>
+          <w:b/>
+          <w:lang w:val="es-ES"/>
+        </w:rPr>
+        <w:br/>
+      </w:r>
     </w:p>
     <w:p>
       <w:pPr>
@@ -1517,6 +1790,323 @@
         </w:rPr>
         <w:t xml:space="preserve">3 * X ^ 4 – 5 * X ^ 3 + X 12 – 17 </w:t>
       </w:r>
+      <w:r>
+        <w:rPr>
+          <w:lang w:val="es-ES"/>
+        </w:rPr>
+        <w:br/>
+      </w:r>
+      <w:r>
+        <w:rPr>
+          <w:lang w:val="es-ES"/>
+        </w:rPr>
+        <w:br/>
+        <w:t>X = 3</w:t>
+      </w:r>
+      <w:r>
+        <w:rPr>
+          <w:lang w:val="es-ES"/>
+        </w:rPr>
+        <w:br/>
+      </w:r>
+      <w:r>
+        <w:rPr>
+          <w:lang w:val="es-ES"/>
+        </w:rPr>
+        <w:br/>
+      </w:r>
+      <w:r>
+        <w:rPr>
+          <w:b/>
+          <w:lang w:val="es-ES"/>
+        </w:rPr>
+        <w:t>Aritmética:</w:t>
+      </w:r>
+      <w:r>
+        <w:rPr>
+          <w:b/>
+          <w:lang w:val="es-ES"/>
+        </w:rPr>
+        <w:br/>
+      </w:r>
+      <w:r>
+        <w:rPr>
+          <w:b/>
+          <w:lang w:val="es-ES"/>
+        </w:rPr>
+        <w:br/>
+      </w:r>
+      <w:r>
+        <w:rPr>
+          <w:lang w:val="es-ES"/>
+        </w:rPr>
+        <w:t>(3 * (X ^ 4)) – (5 * (X ^ 3)) + X 12 – 17</w:t>
+      </w:r>
+      <w:r>
+        <w:rPr>
+          <w:lang w:val="es-ES"/>
+        </w:rPr>
+        <w:br/>
+      </w:r>
+      <w:r>
+        <w:rPr>
+          <w:lang w:val="es-ES"/>
+        </w:rPr>
+        <w:t>(3 * (3 ^ 4)) – (5 * (3 ^ 3)) + (3 * 12) – 17</w:t>
+      </w:r>
+      <w:r>
+        <w:rPr>
+          <w:lang w:val="es-ES"/>
+        </w:rPr>
+        <w:br/>
+        <w:t>(3 * 81) – (5 * 27) + (3 * 12) – 17</w:t>
+      </w:r>
+      <w:r>
+        <w:rPr>
+          <w:lang w:val="es-ES"/>
+        </w:rPr>
+        <w:br/>
+        <w:t>243 – 135 + 36 – 17</w:t>
+      </w:r>
+      <w:r>
+        <w:rPr>
+          <w:lang w:val="es-ES"/>
+        </w:rPr>
+        <w:br/>
+        <w:t>127</w:t>
+      </w:r>
+      <w:r>
+        <w:rPr>
+          <w:b/>
+          <w:lang w:val="es-ES"/>
+        </w:rPr>
+        <w:br/>
+      </w:r>
+      <w:r>
+        <w:rPr>
+          <w:b/>
+          <w:lang w:val="es-ES"/>
+        </w:rPr>
+        <w:br/>
+        <w:t>Algebraica:</w:t>
+      </w:r>
+      <w:r>
+        <w:rPr>
+          <w:b/>
+          <w:lang w:val="es-ES"/>
+        </w:rPr>
+        <w:br/>
+      </w:r>
+      <w:r>
+        <w:rPr>
+          <w:b/>
+          <w:lang w:val="es-ES"/>
+        </w:rPr>
+        <w:br/>
+      </w:r>
+      <w:r>
+        <w:rPr>
+          <w:lang w:val="es-ES"/>
+        </w:rPr>
+        <w:t>3x</w:t>
+      </w:r>
+      <w:r>
+        <w:rPr>
+          <w:vertAlign w:val="superscript"/>
+          <w:lang w:val="es-ES"/>
+        </w:rPr>
+        <w:t>4</w:t>
+      </w:r>
+      <w:r>
+        <w:rPr>
+          <w:lang w:val="es-ES"/>
+        </w:rPr>
+        <w:t xml:space="preserve"> – 5x</w:t>
+      </w:r>
+      <w:r>
+        <w:rPr>
+          <w:vertAlign w:val="superscript"/>
+          <w:lang w:val="es-ES"/>
+        </w:rPr>
+        <w:t>3</w:t>
+      </w:r>
+      <w:r>
+        <w:rPr>
+          <w:lang w:val="es-ES"/>
+        </w:rPr>
+        <w:t xml:space="preserve"> + 12x – 17</w:t>
+      </w:r>
+      <w:r>
+        <w:rPr>
+          <w:lang w:val="es-ES"/>
+        </w:rPr>
+        <w:br/>
+        <w:t>3 . 3</w:t>
+      </w:r>
+      <w:r>
+        <w:rPr>
+          <w:vertAlign w:val="superscript"/>
+          <w:lang w:val="es-ES"/>
+        </w:rPr>
+        <w:t>4</w:t>
+      </w:r>
+      <w:r>
+        <w:rPr>
+          <w:lang w:val="es-ES"/>
+        </w:rPr>
+        <w:t xml:space="preserve"> – 5 . 3</w:t>
+      </w:r>
+      <w:r>
+        <w:rPr>
+          <w:vertAlign w:val="superscript"/>
+          <w:lang w:val="es-ES"/>
+        </w:rPr>
+        <w:t>3</w:t>
+      </w:r>
+      <w:r>
+        <w:rPr>
+          <w:lang w:val="es-ES"/>
+        </w:rPr>
+        <w:t xml:space="preserve"> + 12 . 3 – 17</w:t>
+      </w:r>
+      <w:r>
+        <w:rPr>
+          <w:lang w:val="es-ES"/>
+        </w:rPr>
+        <w:br/>
+        <w:t>3 . 81 – 5 . 27 – 12 . 3 – 17</w:t>
+      </w:r>
+      <w:r>
+        <w:rPr>
+          <w:lang w:val="es-ES"/>
+        </w:rPr>
+        <w:br/>
+        <w:t>243 – 135 + 36 – 17</w:t>
+      </w:r>
+      <w:r>
+        <w:rPr>
+          <w:lang w:val="es-ES"/>
+        </w:rPr>
+        <w:br/>
+        <w:t>127</w:t>
+      </w:r>
+      <w:r>
+        <w:rPr>
+          <w:lang w:val="es-ES"/>
+        </w:rPr>
+        <w:br/>
+      </w:r>
+      <w:r>
+        <w:rPr>
+          <w:lang w:val="es-ES"/>
+        </w:rPr>
+        <w:br/>
+      </w:r>
+      <w:r>
+        <w:rPr>
+          <w:b/>
+          <w:lang w:val="es-ES"/>
+        </w:rPr>
+        <w:t>Código:</w:t>
+      </w:r>
+      <w:r>
+        <w:rPr>
+          <w:b/>
+          <w:lang w:val="es-ES"/>
+        </w:rPr>
+        <w:br/>
+      </w:r>
+      <w:r>
+        <w:rPr>
+          <w:b/>
+          <w:lang w:val="es-ES"/>
+        </w:rPr>
+        <w:br/>
+      </w:r>
+      <w:r>
+        <w:rPr>
+          <w:b/>
+          <w:lang w:val="es-ES"/>
+        </w:rPr>
+        <w:drawing>
+          <wp:inline distT="0" distB="0" distL="0" distR="0" wp14:anchorId="5F8E84AB" wp14:editId="79847D2B">
+            <wp:extent cx="4153480" cy="1371791"/>
+            <wp:effectExtent l="0" t="0" r="0" b="0"/>
+            <wp:docPr id="16" name="Imagen 16"/>
+            <wp:cNvGraphicFramePr>
+              <a:graphicFrameLocks xmlns:a="http://schemas.openxmlformats.org/drawingml/2006/main" noChangeAspect="1"/>
+            </wp:cNvGraphicFramePr>
+            <a:graphic xmlns:a="http://schemas.openxmlformats.org/drawingml/2006/main">
+              <a:graphicData uri="http://schemas.openxmlformats.org/drawingml/2006/picture">
+                <pic:pic xmlns:pic="http://schemas.openxmlformats.org/drawingml/2006/picture">
+                  <pic:nvPicPr>
+                    <pic:cNvPr id="1" name=""/>
+                    <pic:cNvPicPr/>
+                  </pic:nvPicPr>
+                  <pic:blipFill>
+                    <a:blip r:embed="rId14"/>
+                    <a:stretch>
+                      <a:fillRect/>
+                    </a:stretch>
+                  </pic:blipFill>
+                  <pic:spPr>
+                    <a:xfrm>
+                      <a:off x="0" y="0"/>
+                      <a:ext cx="4153480" cy="1371791"/>
+                    </a:xfrm>
+                    <a:prstGeom prst="rect">
+                      <a:avLst/>
+                    </a:prstGeom>
+                  </pic:spPr>
+                </pic:pic>
+              </a:graphicData>
+            </a:graphic>
+          </wp:inline>
+        </w:drawing>
+      </w:r>
+      <w:r>
+        <w:rPr>
+          <w:b/>
+          <w:lang w:val="es-ES"/>
+        </w:rPr>
+        <w:br/>
+      </w:r>
+      <w:r>
+        <w:rPr>
+          <w:lang w:val="es-ES"/>
+        </w:rPr>
+        <w:br/>
+      </w:r>
+      <w:r>
+        <w:rPr>
+          <w:lang w:val="es-ES"/>
+        </w:rPr>
+        <w:br/>
+      </w:r>
+      <w:r>
+        <w:rPr>
+          <w:lang w:val="es-ES"/>
+        </w:rPr>
+        <w:br/>
+      </w:r>
+      <w:r>
+        <w:rPr>
+          <w:lang w:val="es-ES"/>
+        </w:rPr>
+        <w:br/>
+      </w:r>
+      <w:r>
+        <w:rPr>
+          <w:lang w:val="es-ES"/>
+        </w:rPr>
+        <w:br/>
+      </w:r>
+      <w:r>
+        <w:rPr>
+          <w:lang w:val="es-ES"/>
+        </w:rPr>
+        <w:br/>
+      </w:r>
     </w:p>
     <w:p>
       <w:pPr>
@@ -1533,7 +2123,337 @@
         <w:rPr>
           <w:lang w:val="es-ES"/>
         </w:rPr>
+        <w:lastRenderedPageBreak/>
         <w:t xml:space="preserve">(b + d) / (c + 4) </w:t>
+      </w:r>
+      <w:r>
+        <w:rPr>
+          <w:lang w:val="es-ES"/>
+        </w:rPr>
+        <w:br/>
+      </w:r>
+      <w:r>
+        <w:rPr>
+          <w:lang w:val="es-ES"/>
+        </w:rPr>
+        <w:br/>
+        <w:t>b = 7, d = 3, c = 6</w:t>
+      </w:r>
+      <w:r>
+        <w:rPr>
+          <w:lang w:val="es-ES"/>
+        </w:rPr>
+        <w:br/>
+      </w:r>
+      <w:r>
+        <w:rPr>
+          <w:lang w:val="es-ES"/>
+        </w:rPr>
+        <w:br/>
+      </w:r>
+      <w:r>
+        <w:rPr>
+          <w:b/>
+          <w:lang w:val="es-ES"/>
+        </w:rPr>
+        <w:t>Aritmética:</w:t>
+      </w:r>
+      <w:r>
+        <w:rPr>
+          <w:b/>
+          <w:lang w:val="es-ES"/>
+        </w:rPr>
+        <w:br/>
+      </w:r>
+      <w:r>
+        <w:rPr>
+          <w:b/>
+          <w:lang w:val="es-ES"/>
+        </w:rPr>
+        <w:br/>
+      </w:r>
+      <w:r>
+        <w:rPr>
+          <w:lang w:val="es-ES"/>
+        </w:rPr>
+        <w:t>(b + d) / (c + 4)</w:t>
+      </w:r>
+      <w:r>
+        <w:rPr>
+          <w:lang w:val="es-ES"/>
+        </w:rPr>
+        <w:br/>
+        <w:t>(7 + 3) / (6 + 4)</w:t>
+      </w:r>
+      <w:r>
+        <w:rPr>
+          <w:lang w:val="es-ES"/>
+        </w:rPr>
+        <w:br/>
+        <w:t>10 / 10</w:t>
+      </w:r>
+      <w:r>
+        <w:rPr>
+          <w:lang w:val="es-ES"/>
+        </w:rPr>
+        <w:br/>
+        <w:t>1</w:t>
+      </w:r>
+      <w:r>
+        <w:rPr>
+          <w:b/>
+          <w:lang w:val="es-ES"/>
+        </w:rPr>
+        <w:br/>
+      </w:r>
+      <w:r>
+        <w:rPr>
+          <w:b/>
+          <w:lang w:val="es-ES"/>
+        </w:rPr>
+        <w:br/>
+        <w:t>Algebraica:</w:t>
+      </w:r>
+      <w:r>
+        <w:rPr>
+          <w:b/>
+          <w:lang w:val="es-ES"/>
+        </w:rPr>
+        <w:br/>
+      </w:r>
+      <w:r>
+        <w:rPr>
+          <w:b/>
+          <w:lang w:val="es-ES"/>
+        </w:rPr>
+        <w:br/>
+      </w:r>
+      <m:oMathPara>
+        <m:oMath>
+          <m:f>
+            <m:fPr>
+              <m:ctrlPr>
+                <w:rPr>
+                  <w:rFonts w:ascii="Cambria Math" w:hAnsi="Cambria Math"/>
+                  <w:i/>
+                  <w:lang w:val="es-ES"/>
+                </w:rPr>
+              </m:ctrlPr>
+            </m:fPr>
+            <m:num>
+              <m:r>
+                <w:rPr>
+                  <w:rFonts w:ascii="Cambria Math" w:hAnsi="Cambria Math"/>
+                  <w:lang w:val="es-ES"/>
+                </w:rPr>
+                <m:t>b+d</m:t>
+              </m:r>
+            </m:num>
+            <m:den>
+              <m:r>
+                <w:rPr>
+                  <w:rFonts w:ascii="Cambria Math" w:hAnsi="Cambria Math"/>
+                  <w:lang w:val="es-ES"/>
+                </w:rPr>
+                <m:t>c+4</m:t>
+              </m:r>
+            </m:den>
+          </m:f>
+          <m:r>
+            <w:rPr>
+              <w:rFonts w:eastAsiaTheme="minorEastAsia"/>
+              <w:lang w:val="es-ES"/>
+            </w:rPr>
+            <w:br/>
+          </m:r>
+        </m:oMath>
+        <m:oMath>
+          <m:r>
+            <w:rPr>
+              <w:rFonts w:ascii="Cambria Math" w:hAnsi="Cambria Math"/>
+              <w:lang w:val="es-ES"/>
+            </w:rPr>
+            <w:br/>
+          </m:r>
+        </m:oMath>
+        <m:oMath>
+          <m:f>
+            <m:fPr>
+              <m:ctrlPr>
+                <w:rPr>
+                  <w:rFonts w:ascii="Cambria Math" w:hAnsi="Cambria Math"/>
+                  <w:i/>
+                  <w:lang w:val="es-ES"/>
+                </w:rPr>
+              </m:ctrlPr>
+            </m:fPr>
+            <m:num>
+              <m:r>
+                <w:rPr>
+                  <w:rFonts w:ascii="Cambria Math" w:hAnsi="Cambria Math"/>
+                  <w:lang w:val="es-ES"/>
+                </w:rPr>
+                <m:t>7+3</m:t>
+              </m:r>
+            </m:num>
+            <m:den>
+              <m:r>
+                <w:rPr>
+                  <w:rFonts w:ascii="Cambria Math" w:hAnsi="Cambria Math"/>
+                  <w:lang w:val="es-ES"/>
+                </w:rPr>
+                <m:t>6+4</m:t>
+              </m:r>
+            </m:den>
+          </m:f>
+          <m:r>
+            <w:rPr>
+              <w:rFonts w:eastAsiaTheme="minorEastAsia"/>
+              <w:lang w:val="es-ES"/>
+            </w:rPr>
+            <w:br/>
+          </m:r>
+          <m:r>
+            <w:rPr>
+              <w:rFonts w:eastAsiaTheme="minorEastAsia"/>
+              <w:lang w:val="es-ES"/>
+            </w:rPr>
+            <w:br/>
+          </m:r>
+        </m:oMath>
+        <m:oMath>
+          <m:f>
+            <m:fPr>
+              <m:ctrlPr>
+                <w:rPr>
+                  <w:rFonts w:ascii="Cambria Math" w:hAnsi="Cambria Math"/>
+                  <w:i/>
+                  <w:lang w:val="es-ES"/>
+                </w:rPr>
+              </m:ctrlPr>
+            </m:fPr>
+            <m:num>
+              <m:r>
+                <w:rPr>
+                  <w:rFonts w:ascii="Cambria Math" w:hAnsi="Cambria Math"/>
+                  <w:lang w:val="es-ES"/>
+                </w:rPr>
+                <m:t>10</m:t>
+              </m:r>
+            </m:num>
+            <m:den>
+              <m:r>
+                <w:rPr>
+                  <w:rFonts w:ascii="Cambria Math" w:hAnsi="Cambria Math"/>
+                  <w:lang w:val="es-ES"/>
+                </w:rPr>
+                <m:t>10</m:t>
+              </m:r>
+            </m:den>
+          </m:f>
+          <m:r>
+            <w:rPr>
+              <w:rFonts w:eastAsiaTheme="minorEastAsia"/>
+              <w:lang w:val="es-ES"/>
+            </w:rPr>
+            <w:br/>
+          </m:r>
+          <m:r>
+            <w:rPr>
+              <w:rFonts w:eastAsiaTheme="minorEastAsia"/>
+              <w:lang w:val="es-ES"/>
+            </w:rPr>
+            <w:br/>
+          </m:r>
+        </m:oMath>
+        <m:oMath>
+          <m:r>
+            <w:rPr>
+              <w:rFonts w:ascii="Cambria Math" w:hAnsi="Cambria Math"/>
+              <w:lang w:val="es-ES"/>
+            </w:rPr>
+            <m:t>1</m:t>
+          </m:r>
+          <m:r>
+            <w:rPr>
+              <w:lang w:val="es-ES"/>
+            </w:rPr>
+            <w:br/>
+          </m:r>
+          <m:r>
+            <w:rPr>
+              <w:lang w:val="es-ES"/>
+            </w:rPr>
+            <w:br/>
+          </m:r>
+        </m:oMath>
+      </m:oMathPara>
+      <w:r>
+        <w:rPr>
+          <w:b/>
+          <w:lang w:val="es-ES"/>
+        </w:rPr>
+        <w:t>Código:</w:t>
+      </w:r>
+      <w:r>
+        <w:rPr>
+          <w:b/>
+          <w:lang w:val="es-ES"/>
+        </w:rPr>
+        <w:br/>
+      </w:r>
+      <w:r>
+        <w:rPr>
+          <w:b/>
+          <w:lang w:val="es-ES"/>
+        </w:rPr>
+        <w:br/>
+      </w:r>
+      <w:r>
+        <w:rPr>
+          <w:lang w:val="es-ES"/>
+        </w:rPr>
+        <w:drawing>
+          <wp:inline distT="0" distB="0" distL="0" distR="0" wp14:anchorId="707A2390" wp14:editId="18B340F4">
+            <wp:extent cx="2181529" cy="971686"/>
+            <wp:effectExtent l="0" t="0" r="0" b="0"/>
+            <wp:docPr id="19" name="Imagen 19"/>
+            <wp:cNvGraphicFramePr>
+              <a:graphicFrameLocks xmlns:a="http://schemas.openxmlformats.org/drawingml/2006/main" noChangeAspect="1"/>
+            </wp:cNvGraphicFramePr>
+            <a:graphic xmlns:a="http://schemas.openxmlformats.org/drawingml/2006/main">
+              <a:graphicData uri="http://schemas.openxmlformats.org/drawingml/2006/picture">
+                <pic:pic xmlns:pic="http://schemas.openxmlformats.org/drawingml/2006/picture">
+                  <pic:nvPicPr>
+                    <pic:cNvPr id="1" name=""/>
+                    <pic:cNvPicPr/>
+                  </pic:nvPicPr>
+                  <pic:blipFill>
+                    <a:blip r:embed="rId15"/>
+                    <a:stretch>
+                      <a:fillRect/>
+                    </a:stretch>
+                  </pic:blipFill>
+                  <pic:spPr>
+                    <a:xfrm>
+                      <a:off x="0" y="0"/>
+                      <a:ext cx="2181529" cy="971686"/>
+                    </a:xfrm>
+                    <a:prstGeom prst="rect">
+                      <a:avLst/>
+                    </a:prstGeom>
+                  </pic:spPr>
+                </pic:pic>
+              </a:graphicData>
+            </a:graphic>
+          </wp:inline>
+        </w:drawing>
+      </w:r>
+      <w:r>
+        <w:rPr>
+          <w:lang w:val="es-ES"/>
+        </w:rPr>
+        <w:br/>
       </w:r>
     </w:p>
     <w:p>
@@ -1547,154 +2467,1275 @@
       <w:r>
         <w:t>(x ^ 2 + y ^ 2) ^ (1 / 2)</w:t>
       </w:r>
-    </w:p>
-    <w:p>
+      <w:r>
+        <w:br/>
+      </w:r>
+      <w:r>
+        <w:br/>
+        <w:t>x =2 , y = 7</w:t>
+      </w:r>
+      <w:r>
+        <w:br/>
+      </w:r>
+      <w:r>
+        <w:br/>
+      </w:r>
+      <w:r>
+        <w:rPr>
+          <w:b/>
+          <w:lang w:val="es-ES"/>
+        </w:rPr>
+        <w:t>Aritmética:</w:t>
+      </w:r>
+      <w:r>
+        <w:rPr>
+          <w:b/>
+          <w:lang w:val="es-ES"/>
+        </w:rPr>
+        <w:br/>
+      </w:r>
+      <w:r>
+        <w:rPr>
+          <w:b/>
+          <w:lang w:val="es-ES"/>
+        </w:rPr>
+        <w:br/>
+      </w:r>
+      <w:r>
+        <w:t>(x ^ 2 + y ^ 2) ^ (1 / 2)</w:t>
+      </w:r>
+      <w:r>
+        <w:br/>
+        <w:t>(2 ^ 2 + 7 ^ 2) ^ (1 / 2)</w:t>
+      </w:r>
+      <w:r>
+        <w:br/>
+        <w:t>(4 + 49) ^ (1 / 2)</w:t>
+      </w:r>
+      <w:r>
+        <w:br/>
+      </w:r>
+      <w:r>
+        <w:rPr>
+          <w:lang w:val="es-ES"/>
+        </w:rPr>
+        <w:t>53 ^ (1 / 2)</w:t>
+      </w:r>
+      <w:r>
+        <w:rPr>
+          <w:lang w:val="es-ES"/>
+        </w:rPr>
+        <w:br/>
+        <w:t>7.2801098893</w:t>
+      </w:r>
+      <w:r>
+        <w:rPr>
+          <w:lang w:val="es-ES"/>
+        </w:rPr>
+        <w:br/>
+      </w:r>
+      <w:r>
+        <w:rPr>
+          <w:lang w:val="es-ES"/>
+        </w:rPr>
+        <w:br/>
+      </w:r>
+      <w:r>
+        <w:rPr>
+          <w:b/>
+          <w:lang w:val="es-ES"/>
+        </w:rPr>
+        <w:br/>
+      </w:r>
+      <w:r>
+        <w:rPr>
+          <w:b/>
+          <w:lang w:val="es-ES"/>
+        </w:rPr>
+        <w:br/>
+      </w:r>
+      <w:r>
+        <w:rPr>
+          <w:b/>
+          <w:lang w:val="es-ES"/>
+        </w:rPr>
+        <w:lastRenderedPageBreak/>
+        <w:t>Algebraica:</w:t>
+      </w:r>
+      <w:r>
+        <w:rPr>
+          <w:b/>
+          <w:lang w:val="es-ES"/>
+        </w:rPr>
+        <w:br/>
+      </w:r>
+      <w:r>
+        <w:br/>
+      </w:r>
+      <m:oMathPara>
+        <m:oMath>
+          <m:rad>
+            <m:radPr>
+              <m:degHide m:val="1"/>
+              <m:ctrlPr>
+                <w:rPr>
+                  <w:rFonts w:ascii="Cambria Math" w:hAnsi="Cambria Math"/>
+                  <w:i/>
+                </w:rPr>
+              </m:ctrlPr>
+            </m:radPr>
+            <m:deg/>
+            <m:e>
+              <m:r>
+                <m:rPr>
+                  <m:sty m:val="p"/>
+                </m:rPr>
+                <w:rPr>
+                  <w:rFonts w:ascii="Cambria Math" w:hAnsi="Cambria Math"/>
+                </w:rPr>
+                <m:t>x</m:t>
+              </m:r>
+              <m:r>
+                <m:rPr>
+                  <m:sty m:val="p"/>
+                </m:rPr>
+                <w:rPr>
+                  <w:rFonts w:ascii="Cambria Math" w:hAnsi="Cambria Math"/>
+                  <w:vertAlign w:val="superscript"/>
+                </w:rPr>
+                <m:t>2</m:t>
+              </m:r>
+              <m:r>
+                <m:rPr>
+                  <m:sty m:val="p"/>
+                </m:rPr>
+                <w:rPr>
+                  <w:rFonts w:ascii="Cambria Math" w:hAnsi="Cambria Math"/>
+                </w:rPr>
+                <m:t xml:space="preserve"> + y</m:t>
+              </m:r>
+              <m:r>
+                <m:rPr>
+                  <m:sty m:val="p"/>
+                </m:rPr>
+                <w:rPr>
+                  <w:rFonts w:ascii="Cambria Math" w:hAnsi="Cambria Math"/>
+                  <w:vertAlign w:val="superscript"/>
+                </w:rPr>
+                <m:t>2</m:t>
+              </m:r>
+            </m:e>
+          </m:rad>
+          <m:r>
+            <w:rPr>
+              <w:rFonts w:eastAsiaTheme="minorEastAsia"/>
+            </w:rPr>
+            <w:br/>
+          </m:r>
+        </m:oMath>
+        <m:oMath>
+          <m:rad>
+            <m:radPr>
+              <m:degHide m:val="1"/>
+              <m:ctrlPr>
+                <w:rPr>
+                  <w:rFonts w:ascii="Cambria Math" w:hAnsi="Cambria Math"/>
+                  <w:i/>
+                </w:rPr>
+              </m:ctrlPr>
+            </m:radPr>
+            <m:deg/>
+            <m:e>
+              <m:sSup>
+                <m:sSupPr>
+                  <m:ctrlPr>
+                    <w:rPr>
+                      <w:rFonts w:ascii="Cambria Math" w:hAnsi="Cambria Math"/>
+                      <w:i/>
+                    </w:rPr>
+                  </m:ctrlPr>
+                </m:sSupPr>
+                <m:e>
+                  <m:r>
+                    <w:rPr>
+                      <w:rFonts w:ascii="Cambria Math" w:hAnsi="Cambria Math"/>
+                    </w:rPr>
+                    <m:t>2</m:t>
+                  </m:r>
+                </m:e>
+                <m:sup>
+                  <m:r>
+                    <w:rPr>
+                      <w:rFonts w:ascii="Cambria Math" w:hAnsi="Cambria Math"/>
+                    </w:rPr>
+                    <m:t>2</m:t>
+                  </m:r>
+                </m:sup>
+              </m:sSup>
+              <m:r>
+                <w:rPr>
+                  <w:rFonts w:ascii="Cambria Math" w:hAnsi="Cambria Math"/>
+                </w:rPr>
+                <m:t xml:space="preserve">+ </m:t>
+              </m:r>
+              <m:sSup>
+                <m:sSupPr>
+                  <m:ctrlPr>
+                    <w:rPr>
+                      <w:rFonts w:ascii="Cambria Math" w:hAnsi="Cambria Math"/>
+                      <w:i/>
+                    </w:rPr>
+                  </m:ctrlPr>
+                </m:sSupPr>
+                <m:e>
+                  <m:r>
+                    <w:rPr>
+                      <w:rFonts w:ascii="Cambria Math" w:hAnsi="Cambria Math"/>
+                    </w:rPr>
+                    <m:t>7</m:t>
+                  </m:r>
+                </m:e>
+                <m:sup>
+                  <m:r>
+                    <w:rPr>
+                      <w:rFonts w:ascii="Cambria Math" w:hAnsi="Cambria Math"/>
+                    </w:rPr>
+                    <m:t>2</m:t>
+                  </m:r>
+                </m:sup>
+              </m:sSup>
+            </m:e>
+          </m:rad>
+          <m:r>
+            <w:rPr>
+              <w:rFonts w:eastAsiaTheme="minorEastAsia"/>
+            </w:rPr>
+            <w:br/>
+          </m:r>
+        </m:oMath>
+        <m:oMath>
+          <m:rad>
+            <m:radPr>
+              <m:degHide m:val="1"/>
+              <m:ctrlPr>
+                <w:rPr>
+                  <w:rFonts w:ascii="Cambria Math" w:hAnsi="Cambria Math"/>
+                  <w:i/>
+                </w:rPr>
+              </m:ctrlPr>
+            </m:radPr>
+            <m:deg/>
+            <m:e>
+              <m:r>
+                <w:rPr>
+                  <w:rFonts w:ascii="Cambria Math" w:hAnsi="Cambria Math"/>
+                </w:rPr>
+                <m:t>4+49</m:t>
+              </m:r>
+            </m:e>
+          </m:rad>
+          <m:r>
+            <w:rPr>
+              <w:rFonts w:eastAsiaTheme="minorEastAsia"/>
+            </w:rPr>
+            <w:br/>
+          </m:r>
+        </m:oMath>
+        <m:oMath>
+          <m:rad>
+            <m:radPr>
+              <m:degHide m:val="1"/>
+              <m:ctrlPr>
+                <w:rPr>
+                  <w:rFonts w:ascii="Cambria Math" w:hAnsi="Cambria Math"/>
+                  <w:i/>
+                </w:rPr>
+              </m:ctrlPr>
+            </m:radPr>
+            <m:deg/>
+            <m:e>
+              <m:r>
+                <w:rPr>
+                  <w:rFonts w:ascii="Cambria Math" w:hAnsi="Cambria Math"/>
+                </w:rPr>
+                <m:t>53</m:t>
+              </m:r>
+            </m:e>
+          </m:rad>
+          <m:r>
+            <w:rPr>
+              <w:rFonts w:eastAsiaTheme="minorEastAsia"/>
+            </w:rPr>
+            <w:br/>
+          </m:r>
+        </m:oMath>
+        <m:oMath>
+          <m:r>
+            <m:rPr>
+              <m:sty m:val="p"/>
+            </m:rPr>
+            <w:rPr>
+              <w:rFonts w:ascii="Cambria Math" w:hAnsi="Cambria Math"/>
+              <w:lang w:val="es-ES"/>
+            </w:rPr>
+            <m:t>7.2801098893</m:t>
+          </m:r>
+          <m:r>
+            <w:br/>
+          </m:r>
+          <m:r>
+            <w:br/>
+          </m:r>
+        </m:oMath>
+      </m:oMathPara>
+      <w:r>
+        <w:rPr>
+          <w:b/>
+        </w:rPr>
+        <w:t>Código:</w:t>
+      </w:r>
+      <w:r>
+        <w:rPr>
+          <w:b/>
+        </w:rPr>
+        <w:br/>
+      </w:r>
+      <w:r>
+        <w:rPr>
+          <w:b/>
+        </w:rPr>
+        <w:br/>
+      </w:r>
+      <w:r>
+        <w:drawing>
+          <wp:inline distT="0" distB="0" distL="0" distR="0" wp14:anchorId="529D969D" wp14:editId="02A7E9E5">
+            <wp:extent cx="2333951" cy="1133633"/>
+            <wp:effectExtent l="0" t="0" r="9525" b="9525"/>
+            <wp:docPr id="20" name="Imagen 20"/>
+            <wp:cNvGraphicFramePr>
+              <a:graphicFrameLocks xmlns:a="http://schemas.openxmlformats.org/drawingml/2006/main" noChangeAspect="1"/>
+            </wp:cNvGraphicFramePr>
+            <a:graphic xmlns:a="http://schemas.openxmlformats.org/drawingml/2006/main">
+              <a:graphicData uri="http://schemas.openxmlformats.org/drawingml/2006/picture">
+                <pic:pic xmlns:pic="http://schemas.openxmlformats.org/drawingml/2006/picture">
+                  <pic:nvPicPr>
+                    <pic:cNvPr id="1" name=""/>
+                    <pic:cNvPicPr/>
+                  </pic:nvPicPr>
+                  <pic:blipFill>
+                    <a:blip r:embed="rId16"/>
+                    <a:stretch>
+                      <a:fillRect/>
+                    </a:stretch>
+                  </pic:blipFill>
+                  <pic:spPr>
+                    <a:xfrm>
+                      <a:off x="0" y="0"/>
+                      <a:ext cx="2333951" cy="1133633"/>
+                    </a:xfrm>
+                    <a:prstGeom prst="rect">
+                      <a:avLst/>
+                    </a:prstGeom>
+                  </pic:spPr>
+                </pic:pic>
+              </a:graphicData>
+            </a:graphic>
+          </wp:inline>
+        </w:drawing>
+      </w:r>
+      <w:r>
+        <w:br/>
+      </w:r>
+    </w:p>
+    <w:p>
+      <w:r>
+        <w:rPr>
+          <w:b/>
+          <w:color w:val="4472C4" w:themeColor="accent1"/>
+        </w:rPr>
+        <w:t>Ejercicio 5:</w:t>
+      </w:r>
+      <w:r>
+        <w:rPr>
+          <w:color w:val="4472C4" w:themeColor="accent1"/>
+        </w:rPr>
+        <w:t xml:space="preserve"> </w:t>
+      </w:r>
+      <w:r>
+        <w:t xml:space="preserve">Si el valor de A es 4, el valor de B es 5 y el valor de C es 1, evaluar las siguientes expresiones: </w:t>
+      </w:r>
+    </w:p>
+    <w:p>
+      <w:pPr>
+        <w:rPr>
+          <w:lang w:val="es-ES"/>
+        </w:rPr>
+      </w:pPr>
+      <w:r>
+        <w:rPr>
+          <w:lang w:val="es-ES"/>
+        </w:rPr>
+        <w:t xml:space="preserve">a) B * A – B ^ 2 / 4 * C </w:t>
+      </w:r>
+    </w:p>
+    <w:p>
+      <w:pPr>
+        <w:rPr>
+          <w:lang w:val="es-ES"/>
+        </w:rPr>
+      </w:pPr>
+      <w:r>
+        <w:rPr>
+          <w:lang w:val="es-ES"/>
+        </w:rPr>
+        <w:t xml:space="preserve">b) (A * B) / 3 ^ 2 </w:t>
+      </w:r>
+    </w:p>
+    <w:p>
+      <w:pPr>
+        <w:rPr>
+          <w:lang w:val="es-ES"/>
+        </w:rPr>
+      </w:pPr>
+      <w:r>
+        <w:rPr>
+          <w:lang w:val="es-ES"/>
+        </w:rPr>
+        <w:t>c) (((B + C) / 2 * A + 10) * 3 * B) – 6</w:t>
+      </w:r>
+      <w:r>
+        <w:rPr>
+          <w:lang w:val="es-ES"/>
+        </w:rPr>
+        <w:br/>
+      </w:r>
+    </w:p>
+    <w:p>
+      <w:pPr>
+        <w:rPr>
+          <w:lang w:val="es-ES"/>
+        </w:rPr>
+      </w:pPr>
+      <w:r>
+        <w:rPr>
+          <w:b/>
+          <w:lang w:val="es-ES"/>
+        </w:rPr>
+        <w:t>Resolución:</w:t>
+      </w:r>
+      <w:r>
+        <w:rPr>
+          <w:lang w:val="es-ES"/>
+        </w:rPr>
+        <w:br/>
+      </w:r>
+      <w:r>
+        <w:rPr>
+          <w:lang w:val="es-ES"/>
+        </w:rPr>
+        <w:br/>
+        <w:t>a) (5 * 4) – ((5 ^ 2) / 4) * 1</w:t>
+      </w:r>
+    </w:p>
+    <w:p>
+      <w:pPr>
+        <w:rPr>
+          <w:lang w:val="es-ES"/>
+        </w:rPr>
+      </w:pPr>
+      <w:r>
+        <w:rPr>
+          <w:lang w:val="es-ES"/>
+        </w:rPr>
+        <w:t>20 – (25 / 4) * 1</w:t>
+      </w:r>
+    </w:p>
+    <w:p>
+      <w:pPr>
+        <w:rPr>
+          <w:lang w:val="es-ES"/>
+        </w:rPr>
+      </w:pPr>
+      <w:r>
+        <w:rPr>
+          <w:lang w:val="es-ES"/>
+        </w:rPr>
+        <w:t>20 – 6.25</w:t>
+      </w:r>
+    </w:p>
+    <w:p>
+      <w:pPr>
+        <w:rPr>
+          <w:lang w:val="es-ES"/>
+        </w:rPr>
+      </w:pPr>
+      <w:r>
+        <w:rPr>
+          <w:lang w:val="es-ES"/>
+        </w:rPr>
+        <w:t>13.75</w:t>
+      </w:r>
+      <w:r>
+        <w:rPr>
+          <w:lang w:val="es-ES"/>
+        </w:rPr>
+        <w:br/>
+      </w:r>
+      <w:r>
+        <w:rPr>
+          <w:lang w:val="es-ES"/>
+        </w:rPr>
+        <w:br/>
+      </w:r>
+      <w:r>
+        <w:rPr>
+          <w:lang w:val="es-ES"/>
+        </w:rPr>
+        <w:br/>
+      </w:r>
+      <w:r>
+        <w:rPr>
+          <w:b/>
+          <w:lang w:val="es-ES"/>
+        </w:rPr>
+        <w:t>Código:</w:t>
+      </w:r>
+      <w:r>
+        <w:rPr>
+          <w:b/>
+          <w:lang w:val="es-ES"/>
+        </w:rPr>
+        <w:br/>
+      </w:r>
+      <w:r>
+        <w:rPr>
+          <w:b/>
+          <w:lang w:val="es-ES"/>
+        </w:rPr>
+        <w:br/>
+      </w:r>
+      <w:r>
+        <w:rPr>
+          <w:lang w:val="es-ES"/>
+        </w:rPr>
+        <w:drawing>
+          <wp:inline distT="0" distB="0" distL="0" distR="0" wp14:anchorId="17522D0F" wp14:editId="469755F7">
+            <wp:extent cx="2657846" cy="1066949"/>
+            <wp:effectExtent l="0" t="0" r="9525" b="0"/>
+            <wp:docPr id="21" name="Imagen 21"/>
+            <wp:cNvGraphicFramePr>
+              <a:graphicFrameLocks xmlns:a="http://schemas.openxmlformats.org/drawingml/2006/main" noChangeAspect="1"/>
+            </wp:cNvGraphicFramePr>
+            <a:graphic xmlns:a="http://schemas.openxmlformats.org/drawingml/2006/main">
+              <a:graphicData uri="http://schemas.openxmlformats.org/drawingml/2006/picture">
+                <pic:pic xmlns:pic="http://schemas.openxmlformats.org/drawingml/2006/picture">
+                  <pic:nvPicPr>
+                    <pic:cNvPr id="1" name=""/>
+                    <pic:cNvPicPr/>
+                  </pic:nvPicPr>
+                  <pic:blipFill>
+                    <a:blip r:embed="rId17"/>
+                    <a:stretch>
+                      <a:fillRect/>
+                    </a:stretch>
+                  </pic:blipFill>
+                  <pic:spPr>
+                    <a:xfrm>
+                      <a:off x="0" y="0"/>
+                      <a:ext cx="2657846" cy="1066949"/>
+                    </a:xfrm>
+                    <a:prstGeom prst="rect">
+                      <a:avLst/>
+                    </a:prstGeom>
+                  </pic:spPr>
+                </pic:pic>
+              </a:graphicData>
+            </a:graphic>
+          </wp:inline>
+        </w:drawing>
+      </w:r>
+      <w:r>
+        <w:rPr>
+          <w:b/>
+          <w:lang w:val="es-ES"/>
+        </w:rPr>
+        <w:br/>
+      </w:r>
+      <w:r>
+        <w:rPr>
+          <w:b/>
+          <w:lang w:val="es-ES"/>
+        </w:rPr>
+        <w:br/>
+      </w:r>
+      <w:r>
+        <w:rPr>
+          <w:b/>
+          <w:lang w:val="es-ES"/>
+        </w:rPr>
+        <w:br/>
+      </w:r>
+      <w:r>
+        <w:rPr>
+          <w:lang w:val="es-ES"/>
+        </w:rPr>
+        <w:lastRenderedPageBreak/>
+        <w:t xml:space="preserve">b) </w:t>
+      </w:r>
+      <w:r>
+        <w:rPr>
+          <w:lang w:val="es-ES"/>
+        </w:rPr>
+        <w:t>(A * B) / 3 ^ 2</w:t>
+      </w:r>
+      <w:r>
+        <w:rPr>
+          <w:lang w:val="es-ES"/>
+        </w:rPr>
+        <w:br/>
+      </w:r>
+      <w:r>
+        <w:rPr>
+          <w:lang w:val="es-ES"/>
+        </w:rPr>
+        <w:br/>
+        <w:t>(4 * 5) / 3 ^ 2</w:t>
+      </w:r>
+      <w:r>
+        <w:rPr>
+          <w:lang w:val="es-ES"/>
+        </w:rPr>
+        <w:br/>
+      </w:r>
+      <w:r>
+        <w:rPr>
+          <w:lang w:val="es-ES"/>
+        </w:rPr>
+        <w:br/>
+        <w:t>(4 * 5) / 9</w:t>
+      </w:r>
+      <w:r>
+        <w:rPr>
+          <w:lang w:val="es-ES"/>
+        </w:rPr>
+        <w:br/>
+      </w:r>
+      <w:r>
+        <w:rPr>
+          <w:lang w:val="es-ES"/>
+        </w:rPr>
+        <w:br/>
+        <w:t>20 / 9</w:t>
+      </w:r>
+      <w:r>
+        <w:rPr>
+          <w:lang w:val="es-ES"/>
+        </w:rPr>
+        <w:br/>
+      </w:r>
+      <w:r>
+        <w:rPr>
+          <w:lang w:val="es-ES"/>
+        </w:rPr>
+        <w:br/>
+        <w:t>2.22</w:t>
+      </w:r>
+      <w:r>
+        <w:rPr>
+          <w:lang w:val="es-ES"/>
+        </w:rPr>
+        <w:br/>
+      </w:r>
+      <w:r>
+        <w:rPr>
+          <w:lang w:val="es-ES"/>
+        </w:rPr>
+        <w:br/>
+      </w:r>
+      <w:r>
+        <w:rPr>
+          <w:b/>
+          <w:lang w:val="es-ES"/>
+        </w:rPr>
+        <w:t>Código:</w:t>
+      </w:r>
+      <w:r>
+        <w:rPr>
+          <w:b/>
+          <w:lang w:val="es-ES"/>
+        </w:rPr>
+        <w:br/>
+      </w:r>
+      <w:r>
+        <w:rPr>
+          <w:b/>
+          <w:lang w:val="es-ES"/>
+        </w:rPr>
+        <w:br/>
+      </w:r>
+      <w:r>
+        <w:rPr>
+          <w:lang w:val="es-ES"/>
+        </w:rPr>
+        <w:drawing>
+          <wp:inline distT="0" distB="0" distL="0" distR="0" wp14:anchorId="4072524A" wp14:editId="7CCBB70C">
+            <wp:extent cx="2086266" cy="1019317"/>
+            <wp:effectExtent l="0" t="0" r="9525" b="9525"/>
+            <wp:docPr id="22" name="Imagen 22"/>
+            <wp:cNvGraphicFramePr>
+              <a:graphicFrameLocks xmlns:a="http://schemas.openxmlformats.org/drawingml/2006/main" noChangeAspect="1"/>
+            </wp:cNvGraphicFramePr>
+            <a:graphic xmlns:a="http://schemas.openxmlformats.org/drawingml/2006/main">
+              <a:graphicData uri="http://schemas.openxmlformats.org/drawingml/2006/picture">
+                <pic:pic xmlns:pic="http://schemas.openxmlformats.org/drawingml/2006/picture">
+                  <pic:nvPicPr>
+                    <pic:cNvPr id="1" name=""/>
+                    <pic:cNvPicPr/>
+                  </pic:nvPicPr>
+                  <pic:blipFill>
+                    <a:blip r:embed="rId18"/>
+                    <a:stretch>
+                      <a:fillRect/>
+                    </a:stretch>
+                  </pic:blipFill>
+                  <pic:spPr>
+                    <a:xfrm>
+                      <a:off x="0" y="0"/>
+                      <a:ext cx="2086266" cy="1019317"/>
+                    </a:xfrm>
+                    <a:prstGeom prst="rect">
+                      <a:avLst/>
+                    </a:prstGeom>
+                  </pic:spPr>
+                </pic:pic>
+              </a:graphicData>
+            </a:graphic>
+          </wp:inline>
+        </w:drawing>
+      </w:r>
+      <w:r>
+        <w:rPr>
+          <w:b/>
+          <w:lang w:val="es-ES"/>
+        </w:rPr>
+        <w:br/>
+      </w:r>
+      <w:r>
+        <w:rPr>
+          <w:b/>
+          <w:lang w:val="es-ES"/>
+        </w:rPr>
+        <w:br/>
+      </w:r>
+      <w:r>
+        <w:rPr>
+          <w:lang w:val="es-ES"/>
+        </w:rPr>
+        <w:t>c) (((B + C) / 2 * A + 10) * 3 * B) – 6</w:t>
+      </w:r>
+      <w:r>
+        <w:rPr>
+          <w:lang w:val="es-ES"/>
+        </w:rPr>
+        <w:br/>
+      </w:r>
+      <w:r>
+        <w:rPr>
+          <w:lang w:val="es-ES"/>
+        </w:rPr>
+        <w:br/>
+        <w:t>(((5 + 1) / 2 * 4 + 10) * 3 * 5) – 6</w:t>
+      </w:r>
+      <w:r>
+        <w:rPr>
+          <w:lang w:val="es-ES"/>
+        </w:rPr>
+        <w:br/>
+        <w:t>((6 / 2 * 4 + 10) * 3 * 5) – 6</w:t>
+      </w:r>
+      <w:r>
+        <w:rPr>
+          <w:lang w:val="es-ES"/>
+        </w:rPr>
+        <w:br/>
+        <w:t>(3 * 4 + 10) * 3 * 5) – 6</w:t>
+      </w:r>
+      <w:r>
+        <w:rPr>
+          <w:lang w:val="es-ES"/>
+        </w:rPr>
+        <w:br/>
+        <w:t>(12 + 10) * 3 * 5) – 6</w:t>
+      </w:r>
+      <w:r>
+        <w:rPr>
+          <w:lang w:val="es-ES"/>
+        </w:rPr>
+        <w:br/>
+        <w:t>(22 * 3 * 5) – 6</w:t>
+      </w:r>
+      <w:r>
+        <w:rPr>
+          <w:lang w:val="es-ES"/>
+        </w:rPr>
+        <w:br/>
+        <w:t>330 – 6</w:t>
+      </w:r>
+      <w:r>
+        <w:rPr>
+          <w:lang w:val="es-ES"/>
+        </w:rPr>
+        <w:br/>
+        <w:t>324</w:t>
+      </w:r>
+      <w:r>
+        <w:rPr>
+          <w:lang w:val="es-ES"/>
+        </w:rPr>
+        <w:br/>
+      </w:r>
+      <w:r>
+        <w:rPr>
+          <w:lang w:val="es-ES"/>
+        </w:rPr>
+        <w:br/>
+      </w:r>
+      <w:r>
+        <w:rPr>
+          <w:b/>
+          <w:lang w:val="es-ES"/>
+        </w:rPr>
+        <w:t>Código:</w:t>
+      </w:r>
+      <w:r>
+        <w:rPr>
+          <w:b/>
+          <w:lang w:val="es-ES"/>
+        </w:rPr>
+        <w:br/>
+      </w:r>
+      <w:r>
+        <w:rPr>
+          <w:b/>
+          <w:lang w:val="es-ES"/>
+        </w:rPr>
+        <w:br/>
+      </w:r>
+      <w:r>
+        <w:rPr>
+          <w:lang w:val="es-ES"/>
+        </w:rPr>
+        <w:drawing>
+          <wp:inline distT="0" distB="0" distL="0" distR="0" wp14:anchorId="399CED5D" wp14:editId="544AEC70">
+            <wp:extent cx="3210373" cy="1133633"/>
+            <wp:effectExtent l="0" t="0" r="9525" b="9525"/>
+            <wp:docPr id="23" name="Imagen 23"/>
+            <wp:cNvGraphicFramePr>
+              <a:graphicFrameLocks xmlns:a="http://schemas.openxmlformats.org/drawingml/2006/main" noChangeAspect="1"/>
+            </wp:cNvGraphicFramePr>
+            <a:graphic xmlns:a="http://schemas.openxmlformats.org/drawingml/2006/main">
+              <a:graphicData uri="http://schemas.openxmlformats.org/drawingml/2006/picture">
+                <pic:pic xmlns:pic="http://schemas.openxmlformats.org/drawingml/2006/picture">
+                  <pic:nvPicPr>
+                    <pic:cNvPr id="1" name=""/>
+                    <pic:cNvPicPr/>
+                  </pic:nvPicPr>
+                  <pic:blipFill>
+                    <a:blip r:embed="rId19"/>
+                    <a:stretch>
+                      <a:fillRect/>
+                    </a:stretch>
+                  </pic:blipFill>
+                  <pic:spPr>
+                    <a:xfrm>
+                      <a:off x="0" y="0"/>
+                      <a:ext cx="3210373" cy="1133633"/>
+                    </a:xfrm>
+                    <a:prstGeom prst="rect">
+                      <a:avLst/>
+                    </a:prstGeom>
+                  </pic:spPr>
+                </pic:pic>
+              </a:graphicData>
+            </a:graphic>
+          </wp:inline>
+        </w:drawing>
+      </w:r>
+      <w:r>
+        <w:rPr>
+          <w:lang w:val="es-ES"/>
+        </w:rPr>
+        <w:br/>
+      </w:r>
+      <w:r>
+        <w:rPr>
+          <w:lang w:val="es-ES"/>
+        </w:rPr>
+        <w:br/>
+      </w:r>
+      <w:r>
+        <w:t xml:space="preserve">Ejercicio 6: Para x=3, y=4; z=1, evaluar el resultado de: </w:t>
+      </w:r>
+      <w:r>
+        <w:br/>
+      </w:r>
+      <w:r>
+        <w:br/>
+        <w:t xml:space="preserve">R1 = </w:t>
+      </w:r>
+      <w:proofErr w:type="spellStart"/>
+      <w:r>
+        <w:t>y+z</w:t>
+      </w:r>
+      <w:proofErr w:type="spellEnd"/>
+      <w:r>
+        <w:t xml:space="preserve"> </w:t>
+      </w:r>
+      <w:r>
+        <w:br/>
+        <w:t>R2 = x &gt;= R1</w:t>
+      </w:r>
+      <w:r>
+        <w:br/>
+      </w:r>
+      <w:r>
+        <w:br/>
+      </w:r>
+      <w:r>
+        <w:rPr>
+          <w:b/>
+          <w:lang w:val="es-ES"/>
+        </w:rPr>
+        <w:t>R1</w:t>
+      </w:r>
+      <w:r>
+        <w:rPr>
+          <w:lang w:val="es-ES"/>
+        </w:rPr>
+        <w:t xml:space="preserve"> = 4 + 1</w:t>
+      </w:r>
+      <w:r>
+        <w:rPr>
+          <w:lang w:val="es-ES"/>
+        </w:rPr>
+        <w:br/>
+      </w:r>
+      <w:r>
+        <w:rPr>
+          <w:b/>
+          <w:lang w:val="es-ES"/>
+        </w:rPr>
+        <w:t>R2</w:t>
+      </w:r>
+      <w:r>
+        <w:rPr>
+          <w:lang w:val="es-ES"/>
+        </w:rPr>
+        <w:t xml:space="preserve"> = x &gt;= </w:t>
+      </w:r>
+      <w:r>
+        <w:rPr>
+          <w:b/>
+          <w:lang w:val="es-ES"/>
+        </w:rPr>
+        <w:t>R1</w:t>
+      </w:r>
+      <w:r>
+        <w:rPr>
+          <w:lang w:val="es-ES"/>
+        </w:rPr>
+        <w:t xml:space="preserve"> </w:t>
+      </w:r>
+      <w:r>
+        <w:rPr>
+          <w:lang w:val="es-ES"/>
+        </w:rPr>
+        <w:sym w:font="Wingdings" w:char="F0E0"/>
+      </w:r>
+      <w:r>
+        <w:rPr>
+          <w:lang w:val="es-ES"/>
+        </w:rPr>
+        <w:t xml:space="preserve"> Falso</w:t>
+      </w:r>
+      <w:r>
+        <w:rPr>
+          <w:lang w:val="es-ES"/>
+        </w:rPr>
+        <w:br/>
+      </w:r>
+      <w:r>
+        <w:rPr>
+          <w:b/>
+          <w:lang w:val="es-ES"/>
+        </w:rPr>
+        <w:lastRenderedPageBreak/>
+        <w:t>Código:</w:t>
+      </w:r>
+      <w:r>
+        <w:rPr>
+          <w:lang w:val="es-ES"/>
+        </w:rPr>
+        <w:br/>
+      </w:r>
+      <w:r>
+        <w:rPr>
+          <w:lang w:val="es-ES"/>
+        </w:rPr>
+        <w:br/>
+      </w:r>
+      <w:r>
+        <w:rPr>
+          <w:lang w:val="es-ES"/>
+        </w:rPr>
+        <w:drawing>
+          <wp:inline distT="0" distB="0" distL="0" distR="0" wp14:anchorId="48F9F6A2" wp14:editId="38778A9B">
+            <wp:extent cx="2267266" cy="1295581"/>
+            <wp:effectExtent l="0" t="0" r="0" b="0"/>
+            <wp:docPr id="24" name="Imagen 24"/>
+            <wp:cNvGraphicFramePr>
+              <a:graphicFrameLocks xmlns:a="http://schemas.openxmlformats.org/drawingml/2006/main" noChangeAspect="1"/>
+            </wp:cNvGraphicFramePr>
+            <a:graphic xmlns:a="http://schemas.openxmlformats.org/drawingml/2006/main">
+              <a:graphicData uri="http://schemas.openxmlformats.org/drawingml/2006/picture">
+                <pic:pic xmlns:pic="http://schemas.openxmlformats.org/drawingml/2006/picture">
+                  <pic:nvPicPr>
+                    <pic:cNvPr id="1" name=""/>
+                    <pic:cNvPicPr/>
+                  </pic:nvPicPr>
+                  <pic:blipFill>
+                    <a:blip r:embed="rId20"/>
+                    <a:stretch>
+                      <a:fillRect/>
+                    </a:stretch>
+                  </pic:blipFill>
+                  <pic:spPr>
+                    <a:xfrm>
+                      <a:off x="0" y="0"/>
+                      <a:ext cx="2267266" cy="1295581"/>
+                    </a:xfrm>
+                    <a:prstGeom prst="rect">
+                      <a:avLst/>
+                    </a:prstGeom>
+                  </pic:spPr>
+                </pic:pic>
+              </a:graphicData>
+            </a:graphic>
+          </wp:inline>
+        </w:drawing>
+      </w:r>
+      <w:r>
+        <w:rPr>
+          <w:lang w:val="es-ES"/>
+        </w:rPr>
+        <w:br/>
+      </w:r>
+    </w:p>
+    <w:p>
+      <w:r>
+        <w:t xml:space="preserve">Ejercicio 7: Para contador1=3, contador3=4, evaluar el resultado de </w:t>
+      </w:r>
+      <w:r>
+        <w:br/>
+      </w:r>
+      <w:r>
+        <w:br/>
+        <w:t xml:space="preserve">R1 = ++contador1 </w:t>
+      </w:r>
+      <w:r>
+        <w:br/>
+        <w:t>R2 = contador1 &lt; contador2</w:t>
+      </w:r>
+    </w:p>
+    <w:p>
+      <w:r>
+        <w:br/>
+      </w:r>
+      <w:r>
+        <w:rPr>
+          <w:b/>
+          <w:lang w:val="es-ES"/>
+        </w:rPr>
+        <w:t>R1</w:t>
+      </w:r>
+      <w:r>
+        <w:rPr>
+          <w:lang w:val="es-ES"/>
+        </w:rPr>
+        <w:t xml:space="preserve"> = ++contador1</w:t>
+      </w:r>
+      <w:r>
+        <w:rPr>
+          <w:lang w:val="es-ES"/>
+        </w:rPr>
+        <w:br/>
+      </w:r>
+      <w:r>
+        <w:rPr>
+          <w:b/>
+          <w:lang w:val="es-ES"/>
+        </w:rPr>
+        <w:t>R2</w:t>
+      </w:r>
+      <w:r>
+        <w:rPr>
+          <w:lang w:val="es-ES"/>
+        </w:rPr>
+        <w:t xml:space="preserve"> = contador1&lt;contador2</w:t>
+      </w:r>
+      <w:r>
+        <w:rPr>
+          <w:lang w:val="es-ES"/>
+        </w:rPr>
+        <w:t xml:space="preserve"> </w:t>
+      </w:r>
+      <w:r>
+        <w:rPr>
+          <w:lang w:val="es-ES"/>
+        </w:rPr>
+        <w:sym w:font="Wingdings" w:char="F0E0"/>
+      </w:r>
+      <w:r>
+        <w:rPr>
+          <w:lang w:val="es-ES"/>
+        </w:rPr>
+        <w:t xml:space="preserve"> Falso</w:t>
+      </w:r>
+    </w:p>
+    <w:p>
+      <w:pPr>
+        <w:rPr>
+          <w:lang w:val="es-ES"/>
+        </w:rPr>
+      </w:pPr>
+      <w:r>
+        <w:br/>
+      </w:r>
+      <w:r>
+        <w:rPr>
+          <w:b/>
+        </w:rPr>
+        <w:t>Código:</w:t>
+      </w:r>
+      <w:r>
+        <w:rPr>
+          <w:b/>
+        </w:rPr>
+        <w:br/>
+      </w:r>
+      <w:r>
+        <w:rPr>
+          <w:b/>
+        </w:rPr>
+        <w:br/>
+      </w:r>
+      <w:r>
+        <w:drawing>
+          <wp:inline distT="0" distB="0" distL="0" distR="0" wp14:anchorId="039DA59F" wp14:editId="51E78859">
+            <wp:extent cx="2810267" cy="1286054"/>
+            <wp:effectExtent l="0" t="0" r="9525" b="9525"/>
+            <wp:docPr id="25" name="Imagen 25"/>
+            <wp:cNvGraphicFramePr>
+              <a:graphicFrameLocks xmlns:a="http://schemas.openxmlformats.org/drawingml/2006/main" noChangeAspect="1"/>
+            </wp:cNvGraphicFramePr>
+            <a:graphic xmlns:a="http://schemas.openxmlformats.org/drawingml/2006/main">
+              <a:graphicData uri="http://schemas.openxmlformats.org/drawingml/2006/picture">
+                <pic:pic xmlns:pic="http://schemas.openxmlformats.org/drawingml/2006/picture">
+                  <pic:nvPicPr>
+                    <pic:cNvPr id="1" name=""/>
+                    <pic:cNvPicPr/>
+                  </pic:nvPicPr>
+                  <pic:blipFill>
+                    <a:blip r:embed="rId21"/>
+                    <a:stretch>
+                      <a:fillRect/>
+                    </a:stretch>
+                  </pic:blipFill>
+                  <pic:spPr>
+                    <a:xfrm>
+                      <a:off x="0" y="0"/>
+                      <a:ext cx="2810267" cy="1286054"/>
+                    </a:xfrm>
+                    <a:prstGeom prst="rect">
+                      <a:avLst/>
+                    </a:prstGeom>
+                  </pic:spPr>
+                </pic:pic>
+              </a:graphicData>
+            </a:graphic>
+          </wp:inline>
+        </w:drawing>
+      </w:r>
+      <w:r>
+        <w:br/>
+      </w:r>
+      <w:r>
+        <w:br/>
+        <w:t>Ejercicio 8: Para a=31, b=-1; x=3, y=2, evaluar el resultado de:</w:t>
+      </w:r>
+      <w:r>
+        <w:br/>
+      </w:r>
+      <w:r>
+        <w:br/>
+        <w:t>a+b-1 &lt; x*y</w:t>
+      </w:r>
+      <w:r>
+        <w:rPr>
+          <w:lang w:val="es-ES"/>
+        </w:rPr>
+        <w:br/>
+      </w:r>
+      <w:r>
+        <w:rPr>
+          <w:lang w:val="es-ES"/>
+        </w:rPr>
+        <w:br/>
+      </w:r>
       <w:bookmarkStart w:id="0" w:name="_GoBack"/>
       <w:bookmarkEnd w:id="0"/>
-    </w:p>
-    <w:p/>
-    <w:p>
-      <w:r>
-        <w:t xml:space="preserve">Ejercicio 5: Si el valor de A es 4, el valor de B es 5 y el valor de C es 1, evaluar las siguientes expresiones: </w:t>
-      </w:r>
-    </w:p>
-    <w:p>
-      <w:pPr>
-        <w:rPr>
-          <w:lang w:val="es-ES"/>
-        </w:rPr>
-      </w:pPr>
-      <w:r>
-        <w:rPr>
-          <w:lang w:val="es-ES"/>
-        </w:rPr>
-        <w:t xml:space="preserve">a) B * A – B ^ 2 / 4 * C </w:t>
-      </w:r>
-    </w:p>
-    <w:p>
-      <w:pPr>
-        <w:rPr>
-          <w:lang w:val="es-ES"/>
-        </w:rPr>
-      </w:pPr>
-      <w:r>
-        <w:rPr>
-          <w:lang w:val="es-ES"/>
-        </w:rPr>
-        <w:t xml:space="preserve">b) (A * B) / 3 ^ 2 </w:t>
-      </w:r>
-    </w:p>
-    <w:p>
-      <w:r>
-        <w:rPr>
-          <w:lang w:val="es-ES"/>
-        </w:rPr>
-        <w:t>c) (((B + C) / 2 * A + 10) * 3 * B) – 6</w:t>
-      </w:r>
-      <w:r>
-        <w:rPr>
-          <w:lang w:val="es-ES"/>
-        </w:rPr>
-        <w:br/>
-      </w:r>
-      <w:r>
-        <w:rPr>
-          <w:lang w:val="es-ES"/>
-        </w:rPr>
-        <w:br/>
-      </w:r>
-      <w:r>
-        <w:t xml:space="preserve">Ejercicio 6: Para x=3, y=4; z=1, evaluar el resultado de: </w:t>
-      </w:r>
-      <w:r>
-        <w:br/>
-      </w:r>
-      <w:r>
-        <w:br/>
-      </w:r>
+      <w:r>
+        <w:rPr>
+          <w:lang w:val="es-ES"/>
+        </w:rPr>
+        <w:br/>
+      </w:r>
+    </w:p>
+    <w:p>
+      <w:r>
+        <w:t>Ejercicio 9: Para x=6, y=8, evaluar el resultado de:</w:t>
+      </w:r>
+      <w:r>
+        <w:br/>
+      </w:r>
+      <w:r>
+        <w:br/>
+        <w:t>!(x&lt;5)CC !(x=7)</w:t>
+      </w:r>
+    </w:p>
+    <w:p>
+      <w:r>
+        <w:t>Ejercicio 10: Para i=22,j=3, evaluar el resultado de:</w:t>
+      </w:r>
+      <w:r>
+        <w:br/>
+      </w:r>
+      <w:r>
+        <w:br/>
+        <w:t>!((i&gt;4) || !(j&lt;=6))</w:t>
+      </w:r>
+    </w:p>
+    <w:p>
+      <w:r>
+        <w:t>Ejercicio 11: Para a=34, b=12,c=8, evaluar el resultado de:</w:t>
+      </w:r>
+      <w:r>
+        <w:br/>
+      </w:r>
+    </w:p>
+    <w:p>
       <w:r>
         <w:lastRenderedPageBreak/>
-        <w:t xml:space="preserve">R1 = y+z </w:t>
-      </w:r>
-      <w:r>
-        <w:br/>
-        <w:t>R2 = x &gt;= R1</w:t>
-      </w:r>
-    </w:p>
-    <w:p>
-      <w:r>
-        <w:t xml:space="preserve">Ejercicio 7: Para contador1=3, contador3=4, evaluar el resultado de </w:t>
-      </w:r>
-      <w:r>
-        <w:br/>
-      </w:r>
-      <w:r>
-        <w:br/>
-        <w:t xml:space="preserve">R1 = ++contador1 </w:t>
-      </w:r>
-      <w:r>
-        <w:br/>
-        <w:t>R2 = contador1 &lt; contador2</w:t>
-      </w:r>
-    </w:p>
-    <w:p>
-      <w:pPr>
-        <w:rPr>
-          <w:lang w:val="es-ES"/>
-        </w:rPr>
-      </w:pPr>
-      <w:r>
-        <w:br/>
-        <w:t>Ejercicio 8: Para a=31, b=-1; x=3, y=2, evaluar el resultado de:</w:t>
-      </w:r>
-      <w:r>
-        <w:br/>
-      </w:r>
-      <w:r>
-        <w:br/>
-        <w:t>a+b-1 &lt; x*y</w:t>
-      </w:r>
-      <w:r>
-        <w:rPr>
-          <w:lang w:val="es-ES"/>
-        </w:rPr>
-        <w:br/>
-      </w:r>
-    </w:p>
-    <w:p>
-      <w:r>
-        <w:t>Ejercicio 9: Para x=6, y=8, evaluar el resultado de:</w:t>
-      </w:r>
-      <w:r>
-        <w:br/>
-      </w:r>
-      <w:r>
-        <w:br/>
-        <w:t>!(x&lt;5)CC !(x=7)</w:t>
-      </w:r>
-    </w:p>
-    <w:p>
-      <w:r>
-        <w:t>Ejercicio 10: Para i=22,j=3, evaluar el resultado de:</w:t>
-      </w:r>
-      <w:r>
-        <w:br/>
-      </w:r>
-      <w:r>
-        <w:br/>
-        <w:t>!((i&gt;4) || !(j&lt;=6))</w:t>
-      </w:r>
-    </w:p>
-    <w:p>
-      <w:r>
-        <w:t>Ejercicio 11: Para a=34, b=12,c=8, evaluar el resultado de:</w:t>
-      </w:r>
-      <w:r>
-        <w:br/>
-      </w:r>
-    </w:p>
-    <w:p>
-      <w:r>
         <w:t>!(a+b==c) || (c!=0)CC(b-c&gt;=19)</w:t>
       </w:r>
     </w:p>
@@ -2036,7 +4077,7 @@
                     <pic:cNvPicPr/>
                   </pic:nvPicPr>
                   <pic:blipFill>
-                    <a:blip r:embed="rId13"/>
+                    <a:blip r:embed="rId22"/>
                     <a:stretch>
                       <a:fillRect/>
                     </a:stretch>
@@ -2114,7 +4155,6 @@
         <w:pStyle w:val="Prrafodelista"/>
       </w:pPr>
       <w:r>
-        <w:lastRenderedPageBreak/>
         <w:tab/>
         <w:t>Dato</w:t>
       </w:r>
@@ -2257,6 +4297,7 @@
         <w:pStyle w:val="Prrafodelista"/>
       </w:pPr>
       <w:r>
+        <w:lastRenderedPageBreak/>
         <w:tab/>
         <w:t>Dato</w:t>
       </w:r>
@@ -2371,7 +4412,7 @@
                     <pic:cNvPicPr/>
                   </pic:nvPicPr>
                   <pic:blipFill>
-                    <a:blip r:embed="rId14"/>
+                    <a:blip r:embed="rId23"/>
                     <a:stretch>
                       <a:fillRect/>
                     </a:stretch>
@@ -2449,7 +4490,6 @@
         <w:pStyle w:val="Prrafodelista"/>
       </w:pPr>
       <w:r>
-        <w:lastRenderedPageBreak/>
         <w:tab/>
         <w:t>Dato</w:t>
       </w:r>
@@ -2615,6 +4655,7 @@
           <w:noProof/>
           <w:lang w:val="en-US"/>
         </w:rPr>
+        <w:lastRenderedPageBreak/>
         <w:drawing>
           <wp:inline distT="0" distB="0" distL="0" distR="0" wp14:anchorId="5CA9D890" wp14:editId="7AE605FE">
             <wp:extent cx="3286584" cy="1676634"/>
@@ -2631,7 +4672,7 @@
                     <pic:cNvPicPr/>
                   </pic:nvPicPr>
                   <pic:blipFill>
-                    <a:blip r:embed="rId15"/>
+                    <a:blip r:embed="rId24"/>
                     <a:stretch>
                       <a:fillRect/>
                     </a:stretch>
@@ -2764,7 +4805,6 @@
           <w:b/>
           <w:color w:val="FF0000"/>
         </w:rPr>
-        <w:lastRenderedPageBreak/>
         <w:t>Fase de diseño:</w:t>
       </w:r>
     </w:p>
@@ -2915,6 +4955,7 @@
           <w:b/>
           <w:color w:val="FF0000"/>
         </w:rPr>
+        <w:lastRenderedPageBreak/>
         <w:t>Fase de diseño:</w:t>
       </w:r>
     </w:p>
@@ -2997,7 +5038,6 @@
           <w:noProof/>
           <w:lang w:val="en-US"/>
         </w:rPr>
-        <w:lastRenderedPageBreak/>
         <w:drawing>
           <wp:inline distT="0" distB="0" distL="0" distR="0" wp14:anchorId="5FFC8E85" wp14:editId="76F477ED">
             <wp:extent cx="4667901" cy="3172268"/>
@@ -3014,7 +5054,7 @@
                     <pic:cNvPicPr/>
                   </pic:nvPicPr>
                   <pic:blipFill>
-                    <a:blip r:embed="rId16"/>
+                    <a:blip r:embed="rId25"/>
                     <a:stretch>
                       <a:fillRect/>
                     </a:stretch>
@@ -3205,7 +5245,6 @@
           <w:noProof/>
           <w:lang w:val="en-US"/>
         </w:rPr>
-        <w:lastRenderedPageBreak/>
         <w:drawing>
           <wp:inline distT="0" distB="0" distL="0" distR="0" wp14:anchorId="38DF6091" wp14:editId="6C887350">
             <wp:extent cx="1590897" cy="1486107"/>
@@ -3222,7 +5261,7 @@
                     <pic:cNvPicPr/>
                   </pic:nvPicPr>
                   <pic:blipFill>
-                    <a:blip r:embed="rId17"/>
+                    <a:blip r:embed="rId26"/>
                     <a:stretch>
                       <a:fillRect/>
                     </a:stretch>
@@ -3418,6 +5457,7 @@
           <w:noProof/>
           <w:lang w:val="en-US"/>
         </w:rPr>
+        <w:lastRenderedPageBreak/>
         <w:drawing>
           <wp:inline distT="0" distB="0" distL="0" distR="0" wp14:anchorId="498A482E" wp14:editId="58FFDC49">
             <wp:extent cx="2429214" cy="2486372"/>
@@ -3434,7 +5474,7 @@
                     <pic:cNvPicPr/>
                   </pic:nvPicPr>
                   <pic:blipFill>
-                    <a:blip r:embed="rId18"/>
+                    <a:blip r:embed="rId27"/>
                     <a:stretch>
                       <a:fillRect/>
                     </a:stretch>
@@ -3457,7 +5497,6 @@
     </w:p>
     <w:p>
       <w:r>
-        <w:lastRenderedPageBreak/>
         <w:t xml:space="preserve">El tamaño del lienzo es </w:t>
       </w:r>
       <w:proofErr w:type="spellStart"/>
@@ -3682,6 +5721,7 @@
           <w:noProof/>
           <w:lang w:val="en-US"/>
         </w:rPr>
+        <w:lastRenderedPageBreak/>
         <w:drawing>
           <wp:inline distT="0" distB="0" distL="0" distR="0" wp14:anchorId="356CB421" wp14:editId="26471D66">
             <wp:extent cx="2305372" cy="2267266"/>
@@ -3698,7 +5738,7 @@
                     <pic:cNvPicPr/>
                   </pic:nvPicPr>
                   <pic:blipFill>
-                    <a:blip r:embed="rId19"/>
+                    <a:blip r:embed="rId28"/>
                     <a:stretch>
                       <a:fillRect/>
                     </a:stretch>
@@ -4218,7 +6258,7 @@
               <v:shape id="_x0000_i1026" type="#_x0000_t75" style="width:78.15pt;height:44.85pt" o:ole="">
                 <v:imagedata r:id="rId2" o:title=""/>
               </v:shape>
-              <o:OLEObject Type="Embed" ProgID="PBrush" ShapeID="_x0000_i1026" DrawAspect="Content" ObjectID="_1774447526" r:id="rId3"/>
+              <o:OLEObject Type="Embed" ProgID="PBrush" ShapeID="_x0000_i1026" DrawAspect="Content" ObjectID="_1774455222" r:id="rId3"/>
             </w:object>
           </w:r>
         </w:p>
@@ -4437,7 +6477,7 @@
               <v:shape id="_x0000_i1027" type="#_x0000_t75" style="width:78.15pt;height:44.85pt">
                 <v:imagedata r:id="rId2" o:title=""/>
               </v:shape>
-              <o:OLEObject Type="Embed" ProgID="PBrush" ShapeID="_x0000_i1027" DrawAspect="Content" ObjectID="_1774447527" r:id="rId3"/>
+              <o:OLEObject Type="Embed" ProgID="PBrush" ShapeID="_x0000_i1027" DrawAspect="Content" ObjectID="_1774455223" r:id="rId3"/>
             </w:object>
           </w:r>
         </w:p>
@@ -5161,6 +7201,16 @@
       <w:contextualSpacing/>
     </w:pPr>
   </w:style>
+  <w:style w:type="character" w:styleId="Textodelmarcadordeposicin">
+    <w:name w:val="Placeholder Text"/>
+    <w:basedOn w:val="Fuentedeprrafopredeter"/>
+    <w:uiPriority w:val="99"/>
+    <w:semiHidden/>
+    <w:rsid w:val="00077DFF"/>
+    <w:rPr>
+      <w:color w:val="808080"/>
+    </w:rPr>
+  </w:style>
 </w:styles>
 </file>
 

</xml_diff>

<commit_message>
resolución ejercicios 8/12, cambios en el word
realización de los ejercicios del 8 al 12, archivo de word modificado con las capturas de código y las resoluciones solicitadas
</commit_message>
<xml_diff>
--- a/TP01_Perez_Ezequiel/ejerciciosTP01.docx
+++ b/TP01_Perez_Ezequiel/ejerciciosTP01.docx
@@ -207,7 +207,7 @@
                 <v:shape id="_x0000_i1025" type="#_x0000_t75" style="width:78.15pt;height:44.85pt" o:ole="">
                   <v:imagedata r:id="rId8" o:title=""/>
                 </v:shape>
-                <o:OLEObject Type="Embed" ProgID="PBrush" ShapeID="_x0000_i1025" DrawAspect="Content" ObjectID="_1774455221" r:id="rId9"/>
+                <o:OLEObject Type="Embed" ProgID="PBrush" ShapeID="_x0000_i1025" DrawAspect="Content" ObjectID="_1774467076" r:id="rId9"/>
               </w:object>
             </w:r>
           </w:p>
@@ -1317,7 +1317,6 @@
           <w:docGrid w:linePitch="360"/>
         </w:sectPr>
       </w:pPr>
-      <w:proofErr w:type="spellStart"/>
       <w:r>
         <w:rPr>
           <w:lang w:val="es-ES"/>
@@ -1325,7 +1324,6 @@
         <w:lastRenderedPageBreak/>
         <w:t>Indice</w:t>
       </w:r>
-      <w:proofErr w:type="spellEnd"/>
     </w:p>
     <w:p>
       <w:pPr>
@@ -3381,72 +3379,64 @@
       </w:r>
       <w:r>
         <w:br/>
-        <w:t xml:space="preserve">R1 = </w:t>
-      </w:r>
-      <w:proofErr w:type="spellStart"/>
-      <w:r>
-        <w:t>y+z</w:t>
-      </w:r>
-      <w:proofErr w:type="spellEnd"/>
-      <w:r>
+        <w:t xml:space="preserve">R1 = y+z </w:t>
+      </w:r>
+      <w:r>
+        <w:br/>
+        <w:t>R2 = x &gt;= R1</w:t>
+      </w:r>
+      <w:r>
+        <w:br/>
+      </w:r>
+      <w:r>
+        <w:br/>
+      </w:r>
+      <w:r>
+        <w:rPr>
+          <w:b/>
+          <w:lang w:val="es-ES"/>
+        </w:rPr>
+        <w:t>R1</w:t>
+      </w:r>
+      <w:r>
+        <w:rPr>
+          <w:lang w:val="es-ES"/>
+        </w:rPr>
+        <w:t xml:space="preserve"> = 4 + 1</w:t>
+      </w:r>
+      <w:r>
+        <w:rPr>
+          <w:lang w:val="es-ES"/>
+        </w:rPr>
+        <w:br/>
+      </w:r>
+      <w:r>
+        <w:rPr>
+          <w:b/>
+          <w:lang w:val="es-ES"/>
+        </w:rPr>
+        <w:t>R2</w:t>
+      </w:r>
+      <w:r>
+        <w:rPr>
+          <w:lang w:val="es-ES"/>
+        </w:rPr>
+        <w:t xml:space="preserve"> = x &gt;= </w:t>
+      </w:r>
+      <w:r>
+        <w:rPr>
+          <w:b/>
+          <w:lang w:val="es-ES"/>
+        </w:rPr>
+        <w:t>R1</w:t>
+      </w:r>
+      <w:r>
+        <w:rPr>
+          <w:lang w:val="es-ES"/>
+        </w:rPr>
         <w:t xml:space="preserve"> </w:t>
       </w:r>
       <w:r>
-        <w:br/>
-        <w:t>R2 = x &gt;= R1</w:t>
-      </w:r>
-      <w:r>
-        <w:br/>
-      </w:r>
-      <w:r>
-        <w:br/>
-      </w:r>
-      <w:r>
-        <w:rPr>
-          <w:b/>
-          <w:lang w:val="es-ES"/>
-        </w:rPr>
-        <w:t>R1</w:t>
-      </w:r>
-      <w:r>
-        <w:rPr>
-          <w:lang w:val="es-ES"/>
-        </w:rPr>
-        <w:t xml:space="preserve"> = 4 + 1</w:t>
-      </w:r>
-      <w:r>
-        <w:rPr>
-          <w:lang w:val="es-ES"/>
-        </w:rPr>
-        <w:br/>
-      </w:r>
-      <w:r>
-        <w:rPr>
-          <w:b/>
-          <w:lang w:val="es-ES"/>
-        </w:rPr>
-        <w:t>R2</w:t>
-      </w:r>
-      <w:r>
-        <w:rPr>
-          <w:lang w:val="es-ES"/>
-        </w:rPr>
-        <w:t xml:space="preserve"> = x &gt;= </w:t>
-      </w:r>
-      <w:r>
-        <w:rPr>
-          <w:b/>
-          <w:lang w:val="es-ES"/>
-        </w:rPr>
-        <w:t>R1</w:t>
-      </w:r>
-      <w:r>
-        <w:rPr>
-          <w:lang w:val="es-ES"/>
-        </w:rPr>
-        <w:t xml:space="preserve"> </w:t>
-      </w:r>
-      <w:r>
         <w:rPr>
           <w:lang w:val="es-ES"/>
         </w:rPr>
@@ -3469,19 +3459,19 @@
           <w:b/>
           <w:lang w:val="es-ES"/>
         </w:rPr>
+        <w:t>Código:</w:t>
+      </w:r>
+      <w:r>
+        <w:rPr>
+          <w:lang w:val="es-ES"/>
+        </w:rPr>
+        <w:br/>
+      </w:r>
+      <w:r>
+        <w:rPr>
+          <w:lang w:val="es-ES"/>
+        </w:rPr>
         <w:lastRenderedPageBreak/>
-        <w:t>Código:</w:t>
-      </w:r>
-      <w:r>
-        <w:rPr>
-          <w:lang w:val="es-ES"/>
-        </w:rPr>
-        <w:br/>
-      </w:r>
-      <w:r>
-        <w:rPr>
-          <w:lang w:val="es-ES"/>
-        </w:rPr>
         <w:br/>
       </w:r>
       <w:r>
@@ -3581,13 +3571,7 @@
         <w:rPr>
           <w:lang w:val="es-ES"/>
         </w:rPr>
-        <w:t xml:space="preserve"> = contador1&lt;contador2</w:t>
-      </w:r>
-      <w:r>
-        <w:rPr>
-          <w:lang w:val="es-ES"/>
-        </w:rPr>
-        <w:t xml:space="preserve"> </w:t>
+        <w:t xml:space="preserve"> = contador1&lt;contador2 </w:t>
       </w:r>
       <w:r>
         <w:rPr>
@@ -3692,83 +3676,1150 @@
         </w:rPr>
         <w:br/>
       </w:r>
+      <w:r>
+        <w:rPr>
+          <w:lang w:val="es-ES"/>
+        </w:rPr>
+        <w:t>31+(-1)-1 &lt; 3 * 2</w:t>
+      </w:r>
+      <w:r>
+        <w:rPr>
+          <w:lang w:val="es-ES"/>
+        </w:rPr>
+        <w:br/>
+      </w:r>
+      <w:r>
+        <w:rPr>
+          <w:lang w:val="es-ES"/>
+        </w:rPr>
+        <w:br/>
+        <w:t>30 – 1 &lt; 6</w:t>
+      </w:r>
+      <w:r>
+        <w:rPr>
+          <w:lang w:val="es-ES"/>
+        </w:rPr>
+        <w:br/>
+      </w:r>
+      <w:r>
+        <w:rPr>
+          <w:lang w:val="es-ES"/>
+        </w:rPr>
+        <w:br/>
+        <w:t>29 &lt; 6</w:t>
+      </w:r>
+      <w:r>
+        <w:rPr>
+          <w:lang w:val="es-ES"/>
+        </w:rPr>
+        <w:br/>
+      </w:r>
+    </w:p>
+    <w:p>
+      <w:pPr>
+        <w:rPr>
+          <w:lang w:val="es-ES"/>
+        </w:rPr>
+      </w:pPr>
+      <w:r>
+        <w:rPr>
+          <w:lang w:val="es-ES"/>
+        </w:rPr>
+        <w:t>Falso</w:t>
+      </w:r>
+      <w:r>
+        <w:rPr>
+          <w:lang w:val="es-ES"/>
+        </w:rPr>
+        <w:br/>
+      </w:r>
+      <w:r>
+        <w:rPr>
+          <w:lang w:val="es-ES"/>
+        </w:rPr>
+        <w:br/>
+      </w:r>
+      <w:r>
+        <w:rPr>
+          <w:b/>
+          <w:lang w:val="es-ES"/>
+        </w:rPr>
+        <w:t>Código:</w:t>
+      </w:r>
+      <w:r>
+        <w:rPr>
+          <w:b/>
+          <w:lang w:val="es-ES"/>
+        </w:rPr>
+        <w:br/>
+      </w:r>
+      <w:r>
+        <w:rPr>
+          <w:b/>
+          <w:lang w:val="es-ES"/>
+        </w:rPr>
+        <w:br/>
+      </w:r>
+      <w:r>
+        <w:rPr>
+          <w:b/>
+          <w:lang w:val="es-ES"/>
+        </w:rPr>
+        <w:br/>
+      </w:r>
+      <w:r>
+        <w:rPr>
+          <w:lang w:val="es-ES"/>
+        </w:rPr>
+        <w:lastRenderedPageBreak/>
+        <w:drawing>
+          <wp:inline distT="0" distB="0" distL="0" distR="0" wp14:anchorId="16ED89DC" wp14:editId="31CE8A53">
+            <wp:extent cx="2495898" cy="981212"/>
+            <wp:effectExtent l="0" t="0" r="0" b="9525"/>
+            <wp:docPr id="26" name="Imagen 26"/>
+            <wp:cNvGraphicFramePr>
+              <a:graphicFrameLocks xmlns:a="http://schemas.openxmlformats.org/drawingml/2006/main" noChangeAspect="1"/>
+            </wp:cNvGraphicFramePr>
+            <a:graphic xmlns:a="http://schemas.openxmlformats.org/drawingml/2006/main">
+              <a:graphicData uri="http://schemas.openxmlformats.org/drawingml/2006/picture">
+                <pic:pic xmlns:pic="http://schemas.openxmlformats.org/drawingml/2006/picture">
+                  <pic:nvPicPr>
+                    <pic:cNvPr id="1" name=""/>
+                    <pic:cNvPicPr/>
+                  </pic:nvPicPr>
+                  <pic:blipFill>
+                    <a:blip r:embed="rId22"/>
+                    <a:stretch>
+                      <a:fillRect/>
+                    </a:stretch>
+                  </pic:blipFill>
+                  <pic:spPr>
+                    <a:xfrm>
+                      <a:off x="0" y="0"/>
+                      <a:ext cx="2495898" cy="981212"/>
+                    </a:xfrm>
+                    <a:prstGeom prst="rect">
+                      <a:avLst/>
+                    </a:prstGeom>
+                  </pic:spPr>
+                </pic:pic>
+              </a:graphicData>
+            </a:graphic>
+          </wp:inline>
+        </w:drawing>
+      </w:r>
+      <w:r>
+        <w:rPr>
+          <w:lang w:val="es-ES"/>
+        </w:rPr>
+        <w:br/>
+      </w:r>
+    </w:p>
+    <w:p>
+      <w:pPr>
+        <w:rPr>
+          <w:b/>
+        </w:rPr>
+      </w:pPr>
+      <w:r>
+        <w:t>Ejercicio 9: Para x=6, y=8, evalua</w:t>
+      </w:r>
+      <w:r>
+        <w:t>r el resultado de:</w:t>
+      </w:r>
+      <w:r>
+        <w:br/>
+      </w:r>
+      <w:r>
+        <w:br/>
+        <w:t>!(x&lt;5)CC !(y&gt;</w:t>
+      </w:r>
+      <w:r>
+        <w:t>=7)</w:t>
+      </w:r>
+      <w:r>
+        <w:br/>
+      </w:r>
+      <w:r>
+        <w:br/>
+        <w:t>!(6&lt;5) &amp;&amp; !(8&gt;=7)</w:t>
+      </w:r>
+      <w:r>
+        <w:br/>
+      </w:r>
+      <w:r>
+        <w:br/>
+        <w:t>!(False) &amp;&amp; !(</w:t>
+      </w:r>
+      <w:r>
+        <w:t>True</w:t>
+      </w:r>
+      <w:r>
+        <w:t>)</w:t>
+      </w:r>
+      <w:r>
+        <w:br/>
+      </w:r>
+      <w:r>
+        <w:br/>
+        <w:t>True &amp;&amp; False</w:t>
+      </w:r>
+      <w:r>
+        <w:br/>
+      </w:r>
+      <w:r>
+        <w:br/>
+        <w:t>False</w:t>
+      </w:r>
+      <w:r>
+        <w:br/>
+      </w:r>
+      <w:r>
+        <w:br/>
+      </w:r>
+      <w:r>
+        <w:rPr>
+          <w:b/>
+        </w:rPr>
+        <w:t>Código:</w:t>
+      </w:r>
+      <w:r>
+        <w:rPr>
+          <w:b/>
+        </w:rPr>
+        <w:br/>
+      </w:r>
+      <w:r>
+        <w:rPr>
+          <w:b/>
+        </w:rPr>
+        <w:br/>
+      </w:r>
+      <w:r>
+        <w:rPr>
+          <w:b/>
+        </w:rPr>
+        <w:drawing>
+          <wp:inline distT="0" distB="0" distL="0" distR="0" wp14:anchorId="7368E9A0" wp14:editId="1AD7A300">
+            <wp:extent cx="2457793" cy="809738"/>
+            <wp:effectExtent l="0" t="0" r="0" b="9525"/>
+            <wp:docPr id="27" name="Imagen 27"/>
+            <wp:cNvGraphicFramePr>
+              <a:graphicFrameLocks xmlns:a="http://schemas.openxmlformats.org/drawingml/2006/main" noChangeAspect="1"/>
+            </wp:cNvGraphicFramePr>
+            <a:graphic xmlns:a="http://schemas.openxmlformats.org/drawingml/2006/main">
+              <a:graphicData uri="http://schemas.openxmlformats.org/drawingml/2006/picture">
+                <pic:pic xmlns:pic="http://schemas.openxmlformats.org/drawingml/2006/picture">
+                  <pic:nvPicPr>
+                    <pic:cNvPr id="1" name=""/>
+                    <pic:cNvPicPr/>
+                  </pic:nvPicPr>
+                  <pic:blipFill>
+                    <a:blip r:embed="rId23"/>
+                    <a:stretch>
+                      <a:fillRect/>
+                    </a:stretch>
+                  </pic:blipFill>
+                  <pic:spPr>
+                    <a:xfrm>
+                      <a:off x="0" y="0"/>
+                      <a:ext cx="2457793" cy="809738"/>
+                    </a:xfrm>
+                    <a:prstGeom prst="rect">
+                      <a:avLst/>
+                    </a:prstGeom>
+                  </pic:spPr>
+                </pic:pic>
+              </a:graphicData>
+            </a:graphic>
+          </wp:inline>
+        </w:drawing>
+      </w:r>
+    </w:p>
+    <w:p>
+      <w:r>
+        <w:t>Ejercicio 10: Para i=22,j=3, evaluar el resultado de:</w:t>
+      </w:r>
+      <w:r>
+        <w:br/>
+      </w:r>
+      <w:r>
+        <w:br/>
+        <w:t>!((i&gt;4) || !(j&lt;=6))</w:t>
+      </w:r>
+      <w:r>
+        <w:br/>
+      </w:r>
+      <w:r>
+        <w:br/>
+        <w:t>!((22&gt;4) || !(3&lt;=6))</w:t>
+      </w:r>
+    </w:p>
+    <w:p>
+      <w:pPr>
+        <w:rPr>
+          <w:lang w:val="en-US"/>
+        </w:rPr>
+      </w:pPr>
+      <w:r>
+        <w:rPr>
+          <w:lang w:val="en-US"/>
+        </w:rPr>
+        <w:t>!</w:t>
+      </w:r>
+      <w:r>
+        <w:rPr>
+          <w:lang w:val="en-US"/>
+        </w:rPr>
+        <w:t>(True || !</w:t>
+      </w:r>
+      <w:r>
+        <w:rPr>
+          <w:lang w:val="en-US"/>
+        </w:rPr>
+        <w:t>(True)</w:t>
+      </w:r>
+      <w:r>
+        <w:rPr>
+          <w:lang w:val="en-US"/>
+        </w:rPr>
+        <w:t>)</w:t>
+      </w:r>
+      <w:r>
+        <w:rPr>
+          <w:lang w:val="en-US"/>
+        </w:rPr>
+        <w:br/>
+        <w:t>!(True || False)</w:t>
+      </w:r>
+      <w:r>
+        <w:rPr>
+          <w:lang w:val="en-US"/>
+        </w:rPr>
+        <w:br/>
+        <w:t>!(True)</w:t>
+      </w:r>
+      <w:r>
+        <w:rPr>
+          <w:lang w:val="en-US"/>
+        </w:rPr>
+        <w:br/>
+        <w:t>False</w:t>
+      </w:r>
+      <w:r>
+        <w:rPr>
+          <w:lang w:val="en-US"/>
+        </w:rPr>
+        <w:br/>
+      </w:r>
+      <w:r>
+        <w:rPr>
+          <w:lang w:val="en-US"/>
+        </w:rPr>
+        <w:br/>
+      </w:r>
+      <w:r>
+        <w:rPr>
+          <w:b/>
+          <w:lang w:val="en-US"/>
+        </w:rPr>
+        <w:t>Código:</w:t>
+      </w:r>
+      <w:r>
+        <w:rPr>
+          <w:b/>
+          <w:lang w:val="en-US"/>
+        </w:rPr>
+        <w:br/>
+      </w:r>
+      <w:r>
+        <w:rPr>
+          <w:b/>
+          <w:lang w:val="en-US"/>
+        </w:rPr>
+        <w:br/>
+      </w:r>
+      <w:r>
+        <w:rPr>
+          <w:lang w:val="en-US"/>
+        </w:rPr>
+        <w:drawing>
+          <wp:inline distT="0" distB="0" distL="0" distR="0" wp14:anchorId="1BC27142" wp14:editId="0D7FA67B">
+            <wp:extent cx="2114845" cy="933580"/>
+            <wp:effectExtent l="0" t="0" r="0" b="0"/>
+            <wp:docPr id="28" name="Imagen 28"/>
+            <wp:cNvGraphicFramePr>
+              <a:graphicFrameLocks xmlns:a="http://schemas.openxmlformats.org/drawingml/2006/main" noChangeAspect="1"/>
+            </wp:cNvGraphicFramePr>
+            <a:graphic xmlns:a="http://schemas.openxmlformats.org/drawingml/2006/main">
+              <a:graphicData uri="http://schemas.openxmlformats.org/drawingml/2006/picture">
+                <pic:pic xmlns:pic="http://schemas.openxmlformats.org/drawingml/2006/picture">
+                  <pic:nvPicPr>
+                    <pic:cNvPr id="1" name=""/>
+                    <pic:cNvPicPr/>
+                  </pic:nvPicPr>
+                  <pic:blipFill>
+                    <a:blip r:embed="rId24"/>
+                    <a:stretch>
+                      <a:fillRect/>
+                    </a:stretch>
+                  </pic:blipFill>
+                  <pic:spPr>
+                    <a:xfrm>
+                      <a:off x="0" y="0"/>
+                      <a:ext cx="2114845" cy="933580"/>
+                    </a:xfrm>
+                    <a:prstGeom prst="rect">
+                      <a:avLst/>
+                    </a:prstGeom>
+                  </pic:spPr>
+                </pic:pic>
+              </a:graphicData>
+            </a:graphic>
+          </wp:inline>
+        </w:drawing>
+      </w:r>
+      <w:r>
+        <w:rPr>
+          <w:lang w:val="en-US"/>
+        </w:rPr>
+        <w:br/>
+      </w:r>
+    </w:p>
+    <w:p>
+      <w:r>
+        <w:lastRenderedPageBreak/>
+        <w:t>Ejercicio 11: Para a=34, b=12,c=8, evaluar el resultado de:</w:t>
+      </w:r>
+      <w:r>
+        <w:br/>
+      </w:r>
+    </w:p>
+    <w:p>
+      <w:pPr>
+        <w:rPr>
+          <w:lang w:val="en-US"/>
+        </w:rPr>
+      </w:pPr>
+      <w:r>
+        <w:rPr>
+          <w:lang w:val="en-US"/>
+        </w:rPr>
+        <w:t>!(a+b==c) || (c</w:t>
+      </w:r>
+      <w:r>
+        <w:rPr>
+          <w:lang w:val="en-US"/>
+        </w:rPr>
+        <w:t>!=0)CC(b-c&gt;=19)</w:t>
+      </w:r>
+      <w:r>
+        <w:rPr>
+          <w:lang w:val="en-US"/>
+        </w:rPr>
+        <w:br/>
+      </w:r>
+      <w:r>
+        <w:rPr>
+          <w:lang w:val="en-US"/>
+        </w:rPr>
+        <w:t>!(46==8) || (8!=0)CC(12 - 8</w:t>
+      </w:r>
+      <w:r>
+        <w:rPr>
+          <w:lang w:val="en-US"/>
+        </w:rPr>
+        <w:t>&gt;=19)</w:t>
+      </w:r>
+      <w:r>
+        <w:rPr>
+          <w:lang w:val="en-US"/>
+        </w:rPr>
+        <w:br/>
+      </w:r>
+      <w:r>
+        <w:rPr>
+          <w:lang w:val="en-US"/>
+        </w:rPr>
+        <w:t>!(False) || (True)</w:t>
+      </w:r>
+      <w:r>
+        <w:rPr>
+          <w:lang w:val="en-US"/>
+        </w:rPr>
+        <w:t xml:space="preserve"> &amp;&amp; (4&gt;=19)</w:t>
+      </w:r>
+      <w:r>
+        <w:rPr>
+          <w:lang w:val="en-US"/>
+        </w:rPr>
+        <w:br/>
+        <w:t>True || (True) &amp;&amp; (False)</w:t>
+      </w:r>
+      <w:r>
+        <w:rPr>
+          <w:lang w:val="en-US"/>
+        </w:rPr>
+        <w:br/>
+      </w:r>
+      <w:r>
+        <w:rPr>
+          <w:lang w:val="en-US"/>
+        </w:rPr>
+        <w:t>True || False</w:t>
+      </w:r>
+      <w:r>
+        <w:rPr>
+          <w:lang w:val="en-US"/>
+        </w:rPr>
+        <w:br/>
+        <w:t>True</w:t>
+      </w:r>
+      <w:r>
+        <w:rPr>
+          <w:lang w:val="en-US"/>
+        </w:rPr>
+        <w:br/>
+      </w:r>
+      <w:r>
+        <w:rPr>
+          <w:lang w:val="en-US"/>
+        </w:rPr>
+        <w:br/>
+      </w:r>
+      <w:r>
+        <w:rPr>
+          <w:b/>
+          <w:lang w:val="en-US"/>
+        </w:rPr>
+        <w:t>Código:</w:t>
+      </w:r>
+      <w:r>
+        <w:rPr>
+          <w:b/>
+          <w:lang w:val="en-US"/>
+        </w:rPr>
+        <w:br/>
+      </w:r>
+      <w:r>
+        <w:rPr>
+          <w:b/>
+          <w:lang w:val="en-US"/>
+        </w:rPr>
+        <w:br/>
+      </w:r>
+      <w:r>
+        <w:rPr>
+          <w:lang w:val="en-US"/>
+        </w:rPr>
+        <w:drawing>
+          <wp:inline distT="0" distB="0" distL="0" distR="0" wp14:anchorId="794A83F9" wp14:editId="3AB5D142">
+            <wp:extent cx="3057952" cy="924054"/>
+            <wp:effectExtent l="0" t="0" r="9525" b="9525"/>
+            <wp:docPr id="29" name="Imagen 29"/>
+            <wp:cNvGraphicFramePr>
+              <a:graphicFrameLocks xmlns:a="http://schemas.openxmlformats.org/drawingml/2006/main" noChangeAspect="1"/>
+            </wp:cNvGraphicFramePr>
+            <a:graphic xmlns:a="http://schemas.openxmlformats.org/drawingml/2006/main">
+              <a:graphicData uri="http://schemas.openxmlformats.org/drawingml/2006/picture">
+                <pic:pic xmlns:pic="http://schemas.openxmlformats.org/drawingml/2006/picture">
+                  <pic:nvPicPr>
+                    <pic:cNvPr id="1" name=""/>
+                    <pic:cNvPicPr/>
+                  </pic:nvPicPr>
+                  <pic:blipFill>
+                    <a:blip r:embed="rId25"/>
+                    <a:stretch>
+                      <a:fillRect/>
+                    </a:stretch>
+                  </pic:blipFill>
+                  <pic:spPr>
+                    <a:xfrm>
+                      <a:off x="0" y="0"/>
+                      <a:ext cx="3057952" cy="924054"/>
+                    </a:xfrm>
+                    <a:prstGeom prst="rect">
+                      <a:avLst/>
+                    </a:prstGeom>
+                  </pic:spPr>
+                </pic:pic>
+              </a:graphicData>
+            </a:graphic>
+          </wp:inline>
+        </w:drawing>
+      </w:r>
+      <w:r>
+        <w:rPr>
+          <w:lang w:val="en-US"/>
+        </w:rPr>
+        <w:br/>
+      </w:r>
+    </w:p>
+    <w:p>
+      <w:pPr>
+        <w:rPr>
+          <w:b/>
+          <w:color w:val="4472C4" w:themeColor="accent1"/>
+        </w:rPr>
+      </w:pPr>
+      <w:r>
+        <w:rPr>
+          <w:b/>
+          <w:color w:val="4472C4" w:themeColor="accent1"/>
+        </w:rPr>
+        <w:t>Sección Análisis – Diseño y Codificación de algoritmos – Aplicación de estructuras de control</w:t>
+      </w:r>
+    </w:p>
+    <w:p>
+      <w:pPr>
+        <w:rPr>
+          <w:b/>
+          <w:color w:val="4472C4" w:themeColor="accent1"/>
+        </w:rPr>
+      </w:pPr>
+    </w:p>
+    <w:p>
+      <w:r>
+        <w:t>Ejercicio 12: Un problema sencillo. Deberá pedir por teclado al usuario un nombre y posteriormente realizará la presentación en pantalla de un saludo con el nombre indicado.</w:t>
+      </w:r>
+    </w:p>
+    <w:p/>
+    <w:p>
+      <w:pPr>
+        <w:rPr>
+          <w:b/>
+          <w:color w:val="FF0000"/>
+        </w:rPr>
+      </w:pPr>
+      <w:r>
+        <w:rPr>
+          <w:b/>
+          <w:color w:val="FF0000"/>
+        </w:rPr>
+        <w:t>Fase de Análisis:</w:t>
+      </w:r>
+    </w:p>
+    <w:p>
+      <w:pPr>
+        <w:pStyle w:val="Prrafodelista"/>
+        <w:numPr>
+          <w:ilvl w:val="0"/>
+          <w:numId w:val="1"/>
+        </w:numPr>
+      </w:pPr>
+      <w:r>
+        <w:t>Espec</w:t>
+      </w:r>
+      <w:r>
+        <w:t>ificación del problema: Pedir al usuario su nombre y mostrarlo por pantalla</w:t>
+      </w:r>
+    </w:p>
+    <w:p>
+      <w:pPr>
+        <w:pStyle w:val="Prrafodelista"/>
+        <w:numPr>
+          <w:ilvl w:val="0"/>
+          <w:numId w:val="1"/>
+        </w:numPr>
+      </w:pPr>
+      <w:r>
+        <w:t>Análisis:</w:t>
+      </w:r>
+    </w:p>
+    <w:p>
+      <w:pPr>
+        <w:pStyle w:val="Prrafodelista"/>
+      </w:pPr>
+    </w:p>
+    <w:p>
+      <w:pPr>
+        <w:pStyle w:val="Prrafodelista"/>
+      </w:pPr>
+      <w:r>
+        <w:t>Datos de entrada:</w:t>
+      </w:r>
+    </w:p>
+    <w:p>
+      <w:pPr>
+        <w:pStyle w:val="Prrafodelista"/>
+        <w:rPr>
+          <w:b/>
+        </w:rPr>
+      </w:pPr>
+      <w:r>
+        <w:tab/>
+        <w:t xml:space="preserve">nombreUsuario: </w:t>
+      </w:r>
+      <w:r>
+        <w:rPr>
+          <w:b/>
+        </w:rPr>
+        <w:t>String</w:t>
+      </w:r>
+    </w:p>
+    <w:p>
+      <w:pPr>
+        <w:pStyle w:val="Prrafodelista"/>
+      </w:pPr>
+      <w:r>
+        <w:t>Datos de salida:</w:t>
+      </w:r>
+    </w:p>
+    <w:p>
+      <w:pPr>
+        <w:pStyle w:val="Prrafodelista"/>
+      </w:pPr>
+      <w:r>
+        <w:tab/>
+      </w:r>
+      <w:r>
+        <w:t>darM</w:t>
+      </w:r>
+      <w:r>
+        <w:t xml:space="preserve">ensaje: </w:t>
+      </w:r>
+      <w:r>
+        <w:rPr>
+          <w:b/>
+        </w:rPr>
+        <w:t>String</w:t>
+      </w:r>
+    </w:p>
+    <w:p>
+      <w:pPr>
+        <w:pStyle w:val="Prrafodelista"/>
+      </w:pPr>
+      <w:r>
+        <w:t>Proceso:</w:t>
+      </w:r>
+    </w:p>
+    <w:p>
+      <w:pPr>
+        <w:pStyle w:val="Prrafodelista"/>
+      </w:pPr>
+    </w:p>
+    <w:p>
+      <w:pPr>
+        <w:pStyle w:val="Prrafodelista"/>
+        <w:jc w:val="center"/>
+      </w:pPr>
+      <w:r>
+        <w:t>//</w:t>
+      </w:r>
+      <w:r>
+        <w:t xml:space="preserve"> se le pedirá al usuario que escriba su nombre</w:t>
+      </w:r>
+    </w:p>
+    <w:p>
+      <w:pPr>
+        <w:pStyle w:val="Prrafodelista"/>
+        <w:jc w:val="center"/>
+      </w:pPr>
+      <w:r>
+        <w:t>// con el nombre del usuario, se creará el mensaje saludándolo</w:t>
+      </w:r>
+      <w:r>
+        <w:br/>
+      </w:r>
+      <w:r>
+        <w:t>darM</w:t>
+      </w:r>
+      <w:r>
+        <w:t>ensaje = “Hola ” + nombreUsuario</w:t>
+      </w:r>
+      <w:r>
+        <w:br/>
+      </w:r>
+    </w:p>
+    <w:p>
+      <w:pPr>
+        <w:pStyle w:val="Prrafodelista"/>
+      </w:pPr>
+    </w:p>
+    <w:p>
+      <w:pPr>
+        <w:pStyle w:val="Prrafodelista"/>
+      </w:pPr>
+    </w:p>
+    <w:p>
+      <w:pPr>
+        <w:pStyle w:val="Prrafodelista"/>
+      </w:pPr>
+    </w:p>
+    <w:p>
+      <w:pPr>
+        <w:pStyle w:val="Prrafodelista"/>
+      </w:pPr>
+    </w:p>
+    <w:p>
+      <w:pPr>
+        <w:pStyle w:val="Prrafodelista"/>
+      </w:pPr>
+    </w:p>
+    <w:p>
+      <w:pPr>
+        <w:pStyle w:val="Prrafodelista"/>
+      </w:pPr>
+    </w:p>
+    <w:p>
+      <w:pPr>
+        <w:pStyle w:val="Prrafodelista"/>
+      </w:pPr>
+    </w:p>
+    <w:p>
+      <w:pPr>
+        <w:rPr>
+          <w:b/>
+          <w:color w:val="FF0000"/>
+        </w:rPr>
+      </w:pPr>
+      <w:r>
+        <w:rPr>
+          <w:b/>
+          <w:color w:val="FF0000"/>
+        </w:rPr>
+        <w:t>Fase de diseño:</w:t>
+      </w:r>
+    </w:p>
+    <w:tbl>
+      <w:tblPr>
+        <w:tblStyle w:val="Tablaconcuadrcula"/>
+        <w:tblW w:w="0" w:type="auto"/>
+        <w:tblLook w:val="04A0" w:firstRow="1" w:lastRow="0" w:firstColumn="1" w:lastColumn="0" w:noHBand="0" w:noVBand="1"/>
+      </w:tblPr>
+      <w:tblGrid>
+        <w:gridCol w:w="8494"/>
+      </w:tblGrid>
+      <w:tr>
+        <w:tc>
+          <w:tcPr>
+            <w:tcW w:w="8494" w:type="dxa"/>
+          </w:tcPr>
+          <w:p/>
+          <w:p>
+            <w:r>
+              <w:rPr>
+                <w:b/>
+              </w:rPr>
+              <w:t xml:space="preserve">Entidad que resuelve el problema: </w:t>
+            </w:r>
+            <w:r>
+              <w:t>El programador</w:t>
+            </w:r>
+          </w:p>
+          <w:p/>
+        </w:tc>
+      </w:tr>
+      <w:tr>
+        <w:tc>
+          <w:tcPr>
+            <w:tcW w:w="8494" w:type="dxa"/>
+          </w:tcPr>
+          <w:p/>
+          <w:p>
+            <w:pPr>
+              <w:rPr>
+                <w:b/>
+              </w:rPr>
+            </w:pPr>
+            <w:r>
+              <w:rPr>
+                <w:b/>
+              </w:rPr>
+              <w:t xml:space="preserve">Variables: </w:t>
+            </w:r>
+          </w:p>
+          <w:p>
+            <w:pPr>
+              <w:rPr>
+                <w:b/>
+              </w:rPr>
+            </w:pPr>
+          </w:p>
+          <w:p>
+            <w:pPr>
+              <w:pStyle w:val="Prrafodelista"/>
+            </w:pPr>
+            <w:r>
+              <w:t xml:space="preserve">nombreUsuario: </w:t>
+            </w:r>
+            <w:r>
+              <w:rPr>
+                <w:b/>
+              </w:rPr>
+              <w:t>String</w:t>
+            </w:r>
+            <w:r>
+              <w:t xml:space="preserve"> // va a almacenar lo que el usuario ingrese</w:t>
+            </w:r>
+          </w:p>
+          <w:p>
+            <w:pPr>
+              <w:rPr>
+                <w:b/>
+              </w:rPr>
+            </w:pPr>
+          </w:p>
+        </w:tc>
+      </w:tr>
+      <w:tr>
+        <w:tc>
+          <w:tcPr>
+            <w:tcW w:w="8494" w:type="dxa"/>
+          </w:tcPr>
+          <w:p/>
+          <w:p>
+            <w:r>
+              <w:rPr>
+                <w:b/>
+              </w:rPr>
+              <w:t>Nombre del algoritmo:</w:t>
+            </w:r>
+            <w:r>
+              <w:t xml:space="preserve"> darMensaje</w:t>
+            </w:r>
+          </w:p>
+          <w:p>
+            <w:pPr>
+              <w:rPr>
+                <w:b/>
+              </w:rPr>
+            </w:pPr>
+          </w:p>
+          <w:p>
+            <w:pPr>
+              <w:rPr>
+                <w:b/>
+              </w:rPr>
+            </w:pPr>
+            <w:r>
+              <w:rPr>
+                <w:b/>
+              </w:rPr>
+              <w:t xml:space="preserve">Proceso: </w:t>
+            </w:r>
+          </w:p>
+          <w:p>
+            <w:pPr>
+              <w:rPr>
+                <w:b/>
+              </w:rPr>
+            </w:pPr>
+          </w:p>
+          <w:p>
+            <w:pPr>
+              <w:pStyle w:val="Prrafodelista"/>
+              <w:numPr>
+                <w:ilvl w:val="0"/>
+                <w:numId w:val="4"/>
+              </w:numPr>
+              <w:rPr>
+                <w:b/>
+              </w:rPr>
+            </w:pPr>
+            <w:r>
+              <w:rPr>
+                <w:b/>
+              </w:rPr>
+              <w:t>Inicio</w:t>
+            </w:r>
+          </w:p>
+          <w:p>
+            <w:pPr>
+              <w:pStyle w:val="Prrafodelista"/>
+              <w:numPr>
+                <w:ilvl w:val="0"/>
+                <w:numId w:val="4"/>
+              </w:numPr>
+              <w:rPr>
+                <w:b/>
+              </w:rPr>
+            </w:pPr>
+            <w:r>
+              <w:rPr>
+                <w:i/>
+              </w:rPr>
+              <w:t>Mostrar</w:t>
+            </w:r>
+            <w:r>
+              <w:t xml:space="preserve"> “¿Cuál es tu nombre?”</w:t>
+            </w:r>
+          </w:p>
+          <w:p>
+            <w:pPr>
+              <w:pStyle w:val="Prrafodelista"/>
+              <w:numPr>
+                <w:ilvl w:val="0"/>
+                <w:numId w:val="4"/>
+              </w:numPr>
+              <w:rPr>
+                <w:b/>
+              </w:rPr>
+            </w:pPr>
+            <w:r>
+              <w:rPr>
+                <w:i/>
+              </w:rPr>
+              <w:t xml:space="preserve">Leer </w:t>
+            </w:r>
+            <w:r>
+              <w:rPr>
+                <w:i/>
+              </w:rPr>
+              <w:t>nombreUsuario</w:t>
+            </w:r>
+          </w:p>
+          <w:p>
+            <w:pPr>
+              <w:pStyle w:val="Prrafodelista"/>
+              <w:numPr>
+                <w:ilvl w:val="0"/>
+                <w:numId w:val="4"/>
+              </w:numPr>
+              <w:rPr>
+                <w:b/>
+              </w:rPr>
+            </w:pPr>
+            <w:r>
+              <w:t xml:space="preserve">darMensaje </w:t>
+            </w:r>
+            <w:r>
+              <w:sym w:font="Wingdings" w:char="F0DF"/>
+            </w:r>
+            <w:r>
+              <w:t xml:space="preserve"> “Hola ” + nombreUsuario</w:t>
+            </w:r>
+          </w:p>
+          <w:p>
+            <w:pPr>
+              <w:pStyle w:val="Prrafodelista"/>
+              <w:numPr>
+                <w:ilvl w:val="0"/>
+                <w:numId w:val="4"/>
+              </w:numPr>
+              <w:rPr>
+                <w:b/>
+              </w:rPr>
+            </w:pPr>
+            <w:r>
+              <w:rPr>
+                <w:i/>
+              </w:rPr>
+              <w:t xml:space="preserve">Mostrar </w:t>
+            </w:r>
+            <w:r>
+              <w:t>darMensaje</w:t>
+            </w:r>
+          </w:p>
+          <w:p>
+            <w:pPr>
+              <w:pStyle w:val="Prrafodelista"/>
+              <w:numPr>
+                <w:ilvl w:val="0"/>
+                <w:numId w:val="4"/>
+              </w:numPr>
+              <w:rPr>
+                <w:b/>
+              </w:rPr>
+            </w:pPr>
+            <w:r>
+              <w:rPr>
+                <w:b/>
+              </w:rPr>
+              <w:t>fin</w:t>
+            </w:r>
+          </w:p>
+          <w:p/>
+        </w:tc>
+      </w:tr>
+    </w:tbl>
+    <w:p/>
+    <w:p>
+      <w:r>
+        <w:br/>
+      </w:r>
+      <w:r>
+        <w:rPr>
+          <w:b/>
+        </w:rPr>
+        <w:t>Código:</w:t>
+      </w:r>
+      <w:r>
+        <w:rPr>
+          <w:b/>
+        </w:rPr>
+        <w:br/>
+      </w:r>
+      <w:r>
+        <w:rPr>
+          <w:b/>
+        </w:rPr>
+        <w:br/>
+      </w:r>
+      <w:r>
+        <w:drawing>
+          <wp:inline distT="0" distB="0" distL="0" distR="0" wp14:anchorId="10BE6635" wp14:editId="7363B74C">
+            <wp:extent cx="4877481" cy="2219635"/>
+            <wp:effectExtent l="0" t="0" r="0" b="9525"/>
+            <wp:docPr id="30" name="Imagen 30"/>
+            <wp:cNvGraphicFramePr>
+              <a:graphicFrameLocks xmlns:a="http://schemas.openxmlformats.org/drawingml/2006/main" noChangeAspect="1"/>
+            </wp:cNvGraphicFramePr>
+            <a:graphic xmlns:a="http://schemas.openxmlformats.org/drawingml/2006/main">
+              <a:graphicData uri="http://schemas.openxmlformats.org/drawingml/2006/picture">
+                <pic:pic xmlns:pic="http://schemas.openxmlformats.org/drawingml/2006/picture">
+                  <pic:nvPicPr>
+                    <pic:cNvPr id="1" name=""/>
+                    <pic:cNvPicPr/>
+                  </pic:nvPicPr>
+                  <pic:blipFill>
+                    <a:blip r:embed="rId26"/>
+                    <a:stretch>
+                      <a:fillRect/>
+                    </a:stretch>
+                  </pic:blipFill>
+                  <pic:spPr>
+                    <a:xfrm>
+                      <a:off x="0" y="0"/>
+                      <a:ext cx="4877481" cy="2219635"/>
+                    </a:xfrm>
+                    <a:prstGeom prst="rect">
+                      <a:avLst/>
+                    </a:prstGeom>
+                  </pic:spPr>
+                </pic:pic>
+              </a:graphicData>
+            </a:graphic>
+          </wp:inline>
+        </w:drawing>
+      </w:r>
+      <w:r>
+        <w:br/>
+      </w:r>
+      <w:r>
+        <w:br/>
+      </w:r>
+      <w:r>
+        <w:br/>
+      </w:r>
+      <w:r>
+        <w:br/>
+      </w:r>
+      <w:r>
+        <w:br/>
+      </w:r>
+      <w:r>
+        <w:br/>
+      </w:r>
       <w:bookmarkStart w:id="0" w:name="_GoBack"/>
       <w:bookmarkEnd w:id="0"/>
-      <w:r>
-        <w:rPr>
-          <w:lang w:val="es-ES"/>
-        </w:rPr>
-        <w:br/>
-      </w:r>
-    </w:p>
-    <w:p>
-      <w:r>
-        <w:t>Ejercicio 9: Para x=6, y=8, evaluar el resultado de:</w:t>
-      </w:r>
-      <w:r>
-        <w:br/>
-      </w:r>
-      <w:r>
-        <w:br/>
-        <w:t>!(x&lt;5)CC !(x=7)</w:t>
-      </w:r>
-    </w:p>
-    <w:p>
-      <w:r>
-        <w:t>Ejercicio 10: Para i=22,j=3, evaluar el resultado de:</w:t>
-      </w:r>
-      <w:r>
-        <w:br/>
-      </w:r>
-      <w:r>
-        <w:br/>
-        <w:t>!((i&gt;4) || !(j&lt;=6))</w:t>
-      </w:r>
-    </w:p>
-    <w:p>
-      <w:r>
-        <w:t>Ejercicio 11: Para a=34, b=12,c=8, evaluar el resultado de:</w:t>
-      </w:r>
-      <w:r>
-        <w:br/>
-      </w:r>
     </w:p>
     <w:p>
       <w:r>
         <w:lastRenderedPageBreak/>
-        <w:t>!(a+b==c) || (c!=0)CC(b-c&gt;=19)</w:t>
-      </w:r>
-    </w:p>
-    <w:p/>
-    <w:p>
-      <w:pPr>
-        <w:rPr>
-          <w:b/>
-          <w:color w:val="4472C4" w:themeColor="accent1"/>
-        </w:rPr>
-      </w:pPr>
-      <w:r>
-        <w:rPr>
-          <w:b/>
-          <w:color w:val="4472C4" w:themeColor="accent1"/>
-        </w:rPr>
-        <w:t>Sección Análisis – Diseño y Codificación de algoritmos – Aplicación de estructuras de control</w:t>
-      </w:r>
-    </w:p>
-    <w:p>
-      <w:pPr>
-        <w:rPr>
-          <w:b/>
-          <w:color w:val="4472C4" w:themeColor="accent1"/>
-        </w:rPr>
-      </w:pPr>
-    </w:p>
-    <w:p>
-      <w:r>
-        <w:t>Ejercicio 12: Un problema sencillo. Deberá pedir por teclado al usuario un nombre y posteriormente realizará la presentación en pantalla de un saludo con el nombre indicado.</w:t>
-      </w:r>
-    </w:p>
-    <w:p/>
+        <w:t>Ejercicio 13: Será común resolver problemas utilizando variables. Calcule el perímetro y área de un rectángulo dada su base y su altura.</w:t>
+      </w:r>
+    </w:p>
     <w:p>
       <w:pPr>
         <w:rPr>
@@ -3906,10 +4957,53 @@
       </w:tr>
     </w:tbl>
     <w:p/>
+    <w:p>
+      <w:r>
+        <w:t>Ejercicio 14: Una ayuda importante al momento de resolver problemas con algoritmos es asumir que su gran amigo son las matemáticas. Obtenga la hipotenusa de un triángulo rectángulo conociendo sus catetos</w:t>
+      </w:r>
+    </w:p>
     <w:p/>
     <w:p>
       <w:r>
-        <w:t>Ejercicio 13: Será común resolver problemas utilizando variables. Calcule el perímetro y área de un rectángulo dada su base y su altura.</w:t>
+        <w:rPr>
+          <w:noProof/>
+          <w:lang w:val="en-US"/>
+        </w:rPr>
+        <w:drawing>
+          <wp:inline distT="0" distB="0" distL="0" distR="0" wp14:anchorId="34E46A9B" wp14:editId="39DA97A6">
+            <wp:extent cx="2200582" cy="1428949"/>
+            <wp:effectExtent l="0" t="0" r="9525" b="0"/>
+            <wp:docPr id="5" name="Imagen 5"/>
+            <wp:cNvGraphicFramePr>
+              <a:graphicFrameLocks xmlns:a="http://schemas.openxmlformats.org/drawingml/2006/main" noChangeAspect="1"/>
+            </wp:cNvGraphicFramePr>
+            <a:graphic xmlns:a="http://schemas.openxmlformats.org/drawingml/2006/main">
+              <a:graphicData uri="http://schemas.openxmlformats.org/drawingml/2006/picture">
+                <pic:pic xmlns:pic="http://schemas.openxmlformats.org/drawingml/2006/picture">
+                  <pic:nvPicPr>
+                    <pic:cNvPr id="1" name=""/>
+                    <pic:cNvPicPr/>
+                  </pic:nvPicPr>
+                  <pic:blipFill>
+                    <a:blip r:embed="rId27"/>
+                    <a:stretch>
+                      <a:fillRect/>
+                    </a:stretch>
+                  </pic:blipFill>
+                  <pic:spPr>
+                    <a:xfrm>
+                      <a:off x="0" y="0"/>
+                      <a:ext cx="2200582" cy="1428949"/>
+                    </a:xfrm>
+                    <a:prstGeom prst="rect">
+                      <a:avLst/>
+                    </a:prstGeom>
+                  </pic:spPr>
+                </pic:pic>
+              </a:graphicData>
+            </a:graphic>
+          </wp:inline>
+        </w:drawing>
       </w:r>
     </w:p>
     <w:p>
@@ -4011,6 +5105,7 @@
           <w:b/>
           <w:color w:val="FF0000"/>
         </w:rPr>
+        <w:lastRenderedPageBreak/>
         <w:t>Fase de diseño:</w:t>
       </w:r>
     </w:p>
@@ -4051,51 +5146,7 @@
     <w:p/>
     <w:p>
       <w:r>
-        <w:t>Ejercicio 14: Una ayuda importante al momento de resolver problemas con algoritmos es asumir que su gran amigo son las matemáticas. Obtenga la hipotenusa de un triángulo rectángulo conociendo sus catetos</w:t>
-      </w:r>
-    </w:p>
-    <w:p/>
-    <w:p>
-      <w:r>
-        <w:rPr>
-          <w:noProof/>
-          <w:lang w:val="en-US"/>
-        </w:rPr>
-        <w:drawing>
-          <wp:inline distT="0" distB="0" distL="0" distR="0" wp14:anchorId="34E46A9B" wp14:editId="39DA97A6">
-            <wp:extent cx="2200582" cy="1428949"/>
-            <wp:effectExtent l="0" t="0" r="9525" b="0"/>
-            <wp:docPr id="5" name="Imagen 5"/>
-            <wp:cNvGraphicFramePr>
-              <a:graphicFrameLocks xmlns:a="http://schemas.openxmlformats.org/drawingml/2006/main" noChangeAspect="1"/>
-            </wp:cNvGraphicFramePr>
-            <a:graphic xmlns:a="http://schemas.openxmlformats.org/drawingml/2006/main">
-              <a:graphicData uri="http://schemas.openxmlformats.org/drawingml/2006/picture">
-                <pic:pic xmlns:pic="http://schemas.openxmlformats.org/drawingml/2006/picture">
-                  <pic:nvPicPr>
-                    <pic:cNvPr id="1" name=""/>
-                    <pic:cNvPicPr/>
-                  </pic:nvPicPr>
-                  <pic:blipFill>
-                    <a:blip r:embed="rId22"/>
-                    <a:stretch>
-                      <a:fillRect/>
-                    </a:stretch>
-                  </pic:blipFill>
-                  <pic:spPr>
-                    <a:xfrm>
-                      <a:off x="0" y="0"/>
-                      <a:ext cx="2200582" cy="1428949"/>
-                    </a:xfrm>
-                    <a:prstGeom prst="rect">
-                      <a:avLst/>
-                    </a:prstGeom>
-                  </pic:spPr>
-                </pic:pic>
-              </a:graphicData>
-            </a:graphic>
-          </wp:inline>
-        </w:drawing>
+        <w:t>Ejercicio 15: Si viste algo de los apuntes y vídeos, esto debería ser muy fácil de resolver. Dados dos números permita calcular la suma, resta, multiplicación y división de estos. Considere que cada una de estas operaciones es un algoritmo cuando realice el diseño. Obviamente muestre los resultados.</w:t>
       </w:r>
     </w:p>
     <w:p>
@@ -4237,7 +5288,57 @@
     <w:p/>
     <w:p>
       <w:r>
-        <w:t>Ejercicio 15: Si viste algo de los apuntes y vídeos, esto debería ser muy fácil de resolver. Dados dos números permita calcular la suma, resta, multiplicación y división de estos. Considere que cada una de estas operaciones es un algoritmo cuando realice el diseño. Obviamente muestre los resultados.</w:t>
+        <w:t>Ejercicio 16: Necesitamos convertir una temperatura Fahrenheit en grados Celsius. Si no conoce la forma en la que se realiza esta conversión, debería investigarlo; para eso sirve la etapa de análisis. Pero como somos buenos, daremos una ayuda:</w:t>
+      </w:r>
+    </w:p>
+    <w:p>
+      <w:pPr>
+        <w:rPr>
+          <w:b/>
+          <w:lang w:val="es-ES"/>
+        </w:rPr>
+      </w:pPr>
+      <w:r>
+        <w:rPr>
+          <w:b/>
+          <w:noProof/>
+          <w:lang w:val="en-US"/>
+        </w:rPr>
+        <w:drawing>
+          <wp:inline distT="0" distB="0" distL="0" distR="0" wp14:anchorId="0D4BF333" wp14:editId="35BDA9A5">
+            <wp:extent cx="4467849" cy="304843"/>
+            <wp:effectExtent l="0" t="0" r="0" b="0"/>
+            <wp:docPr id="7" name="Imagen 7"/>
+            <wp:cNvGraphicFramePr>
+              <a:graphicFrameLocks xmlns:a="http://schemas.openxmlformats.org/drawingml/2006/main" noChangeAspect="1"/>
+            </wp:cNvGraphicFramePr>
+            <a:graphic xmlns:a="http://schemas.openxmlformats.org/drawingml/2006/main">
+              <a:graphicData uri="http://schemas.openxmlformats.org/drawingml/2006/picture">
+                <pic:pic xmlns:pic="http://schemas.openxmlformats.org/drawingml/2006/picture">
+                  <pic:nvPicPr>
+                    <pic:cNvPr id="1" name=""/>
+                    <pic:cNvPicPr/>
+                  </pic:nvPicPr>
+                  <pic:blipFill>
+                    <a:blip r:embed="rId28"/>
+                    <a:stretch>
+                      <a:fillRect/>
+                    </a:stretch>
+                  </pic:blipFill>
+                  <pic:spPr>
+                    <a:xfrm>
+                      <a:off x="0" y="0"/>
+                      <a:ext cx="4467849" cy="304843"/>
+                    </a:xfrm>
+                    <a:prstGeom prst="rect">
+                      <a:avLst/>
+                    </a:prstGeom>
+                  </pic:spPr>
+                </pic:pic>
+              </a:graphicData>
+            </a:graphic>
+          </wp:inline>
+        </w:drawing>
       </w:r>
     </w:p>
     <w:p>
@@ -4297,7 +5398,255 @@
         <w:pStyle w:val="Prrafodelista"/>
       </w:pPr>
       <w:r>
+        <w:tab/>
+        <w:t>Dato</w:t>
+      </w:r>
+    </w:p>
+    <w:p>
+      <w:pPr>
+        <w:pStyle w:val="Prrafodelista"/>
+      </w:pPr>
+      <w:r>
+        <w:t>Datos de salida:</w:t>
+      </w:r>
+    </w:p>
+    <w:p>
+      <w:pPr>
+        <w:pStyle w:val="Prrafodelista"/>
+      </w:pPr>
+      <w:r>
+        <w:tab/>
+        <w:t>Salida:</w:t>
+      </w:r>
+    </w:p>
+    <w:p>
+      <w:pPr>
+        <w:pStyle w:val="Prrafodelista"/>
+      </w:pPr>
+      <w:r>
+        <w:t>Proceso:</w:t>
+      </w:r>
+    </w:p>
+    <w:p/>
+    <w:p>
+      <w:pPr>
+        <w:rPr>
+          <w:b/>
+          <w:color w:val="FF0000"/>
+        </w:rPr>
+      </w:pPr>
+      <w:r>
+        <w:rPr>
+          <w:b/>
+          <w:color w:val="FF0000"/>
+        </w:rPr>
         <w:lastRenderedPageBreak/>
+        <w:t>Fase de diseño:</w:t>
+      </w:r>
+    </w:p>
+    <w:tbl>
+      <w:tblPr>
+        <w:tblStyle w:val="Tablaconcuadrcula"/>
+        <w:tblW w:w="0" w:type="auto"/>
+        <w:tblLook w:val="04A0" w:firstRow="1" w:lastRow="0" w:firstColumn="1" w:lastColumn="0" w:noHBand="0" w:noVBand="1"/>
+      </w:tblPr>
+      <w:tblGrid>
+        <w:gridCol w:w="8494"/>
+      </w:tblGrid>
+      <w:tr>
+        <w:tc>
+          <w:tcPr>
+            <w:tcW w:w="8494" w:type="dxa"/>
+          </w:tcPr>
+          <w:p/>
+        </w:tc>
+      </w:tr>
+      <w:tr>
+        <w:tc>
+          <w:tcPr>
+            <w:tcW w:w="8494" w:type="dxa"/>
+          </w:tcPr>
+          <w:p/>
+        </w:tc>
+      </w:tr>
+      <w:tr>
+        <w:tc>
+          <w:tcPr>
+            <w:tcW w:w="8494" w:type="dxa"/>
+          </w:tcPr>
+          <w:p/>
+        </w:tc>
+      </w:tr>
+    </w:tbl>
+    <w:p>
+      <w:pPr>
+        <w:rPr>
+          <w:b/>
+          <w:lang w:val="es-ES"/>
+        </w:rPr>
+      </w:pPr>
+    </w:p>
+    <w:p>
+      <w:r>
+        <w:t>Ejercicio 17: Si queremos representar personajes o power ups (premios) en la pantalla debemos primero ubicarlos en alguna posición dentro de la pantalla. Imagine que está en un juego donde un power up desaparece porque el personaje se acerca a una distancia de x unidades, sin importar por donde se acerque. Por tanto, para que desaparezca, en primer lugar, hay que determinar esa distancia. La forma de representar la posición de un objeto en la pantalla es a través de las coordenadas de un punto. Suponga que la posición de Link está representada por la coordenada (</w:t>
+      </w:r>
+      <w:r>
+        <w:rPr>
+          <w:rFonts w:ascii="Cambria Math" w:hAnsi="Cambria Math" w:cs="Cambria Math"/>
+        </w:rPr>
+        <w:t>𝑥</w:t>
+      </w:r>
+      <w:r>
+        <w:t xml:space="preserve">1, </w:t>
+      </w:r>
+      <w:r>
+        <w:rPr>
+          <w:rFonts w:ascii="Cambria Math" w:hAnsi="Cambria Math" w:cs="Cambria Math"/>
+        </w:rPr>
+        <w:t>𝑦</w:t>
+      </w:r>
+      <w:r>
+        <w:t>1</w:t>
+      </w:r>
+      <w:proofErr w:type="gramStart"/>
+      <w:r>
+        <w:t>) ,</w:t>
+      </w:r>
+      <w:proofErr w:type="gramEnd"/>
+      <w:r>
+        <w:t xml:space="preserve"> mientras que las de la caja de tesoro se halla en la posición (</w:t>
+      </w:r>
+      <w:r>
+        <w:rPr>
+          <w:rFonts w:ascii="Cambria Math" w:hAnsi="Cambria Math" w:cs="Cambria Math"/>
+        </w:rPr>
+        <w:t>𝑥</w:t>
+      </w:r>
+      <w:r>
+        <w:t xml:space="preserve">2, </w:t>
+      </w:r>
+      <w:r>
+        <w:rPr>
+          <w:rFonts w:ascii="Cambria Math" w:hAnsi="Cambria Math" w:cs="Cambria Math"/>
+        </w:rPr>
+        <w:t>𝑦</w:t>
+      </w:r>
+      <w:r>
+        <w:t>2). Si observa con detenimiento se observa la conformación de un triángulo rectángulo, por lo que es posible aplicar Pitágoras para obtener la distancia.</w:t>
+      </w:r>
+    </w:p>
+    <w:p>
+      <w:pPr>
+        <w:rPr>
+          <w:b/>
+          <w:lang w:val="es-ES"/>
+        </w:rPr>
+      </w:pPr>
+      <w:r>
+        <w:rPr>
+          <w:b/>
+          <w:noProof/>
+          <w:lang w:val="en-US"/>
+        </w:rPr>
+        <w:drawing>
+          <wp:inline distT="0" distB="0" distL="0" distR="0" wp14:anchorId="5CA9D890" wp14:editId="7AE605FE">
+            <wp:extent cx="3286584" cy="1676634"/>
+            <wp:effectExtent l="0" t="0" r="9525" b="0"/>
+            <wp:docPr id="9" name="Imagen 9"/>
+            <wp:cNvGraphicFramePr>
+              <a:graphicFrameLocks xmlns:a="http://schemas.openxmlformats.org/drawingml/2006/main" noChangeAspect="1"/>
+            </wp:cNvGraphicFramePr>
+            <a:graphic xmlns:a="http://schemas.openxmlformats.org/drawingml/2006/main">
+              <a:graphicData uri="http://schemas.openxmlformats.org/drawingml/2006/picture">
+                <pic:pic xmlns:pic="http://schemas.openxmlformats.org/drawingml/2006/picture">
+                  <pic:nvPicPr>
+                    <pic:cNvPr id="1" name=""/>
+                    <pic:cNvPicPr/>
+                  </pic:nvPicPr>
+                  <pic:blipFill>
+                    <a:blip r:embed="rId29"/>
+                    <a:stretch>
+                      <a:fillRect/>
+                    </a:stretch>
+                  </pic:blipFill>
+                  <pic:spPr>
+                    <a:xfrm>
+                      <a:off x="0" y="0"/>
+                      <a:ext cx="3286584" cy="1676634"/>
+                    </a:xfrm>
+                    <a:prstGeom prst="rect">
+                      <a:avLst/>
+                    </a:prstGeom>
+                  </pic:spPr>
+                </pic:pic>
+              </a:graphicData>
+            </a:graphic>
+          </wp:inline>
+        </w:drawing>
+      </w:r>
+    </w:p>
+    <w:p>
+      <w:r>
+        <w:t>Para esto debe calcular el tamaño de los catetos y luego aplicar el teorema. Halle la distancia entre ambos objetos. Cuando programe, represente a lLnk con un Circulo, y al tesoro con un cuadrado. Además, mueva a Link mediante el mouse.</w:t>
+      </w:r>
+    </w:p>
+    <w:p>
+      <w:pPr>
+        <w:rPr>
+          <w:b/>
+          <w:color w:val="FF0000"/>
+        </w:rPr>
+      </w:pPr>
+      <w:r>
+        <w:rPr>
+          <w:b/>
+          <w:color w:val="FF0000"/>
+        </w:rPr>
+        <w:t>Fase de Análisis:</w:t>
+      </w:r>
+    </w:p>
+    <w:p>
+      <w:pPr>
+        <w:pStyle w:val="Prrafodelista"/>
+        <w:numPr>
+          <w:ilvl w:val="0"/>
+          <w:numId w:val="1"/>
+        </w:numPr>
+      </w:pPr>
+      <w:r>
+        <w:t>Especificación del problema: problema</w:t>
+      </w:r>
+    </w:p>
+    <w:p>
+      <w:pPr>
+        <w:pStyle w:val="Prrafodelista"/>
+        <w:numPr>
+          <w:ilvl w:val="0"/>
+          <w:numId w:val="1"/>
+        </w:numPr>
+      </w:pPr>
+      <w:r>
+        <w:t>Análisis:</w:t>
+      </w:r>
+    </w:p>
+    <w:p>
+      <w:pPr>
+        <w:pStyle w:val="Prrafodelista"/>
+      </w:pPr>
+    </w:p>
+    <w:p>
+      <w:pPr>
+        <w:pStyle w:val="Prrafodelista"/>
+      </w:pPr>
+      <w:r>
+        <w:t>Datos de entrada:</w:t>
+      </w:r>
+    </w:p>
+    <w:p>
+      <w:pPr>
+        <w:pStyle w:val="Prrafodelista"/>
+      </w:pPr>
+      <w:r>
         <w:tab/>
         <w:t>Dato</w:t>
       </w:r>
@@ -4380,330 +5729,8 @@
     <w:p/>
     <w:p>
       <w:r>
-        <w:t>Ejercicio 16: Necesitamos convertir una temperatura Fahrenheit en grados Celsius. Si no conoce la forma en la que se realiza esta conversión, debería investigarlo; para eso sirve la etapa de análisis. Pero como somos buenos, daremos una ayuda:</w:t>
-      </w:r>
-    </w:p>
-    <w:p>
-      <w:pPr>
-        <w:rPr>
-          <w:b/>
-          <w:lang w:val="es-ES"/>
-        </w:rPr>
-      </w:pPr>
-      <w:r>
-        <w:rPr>
-          <w:b/>
-          <w:noProof/>
-          <w:lang w:val="en-US"/>
-        </w:rPr>
-        <w:drawing>
-          <wp:inline distT="0" distB="0" distL="0" distR="0" wp14:anchorId="0D4BF333" wp14:editId="35BDA9A5">
-            <wp:extent cx="4467849" cy="304843"/>
-            <wp:effectExtent l="0" t="0" r="0" b="0"/>
-            <wp:docPr id="7" name="Imagen 7"/>
-            <wp:cNvGraphicFramePr>
-              <a:graphicFrameLocks xmlns:a="http://schemas.openxmlformats.org/drawingml/2006/main" noChangeAspect="1"/>
-            </wp:cNvGraphicFramePr>
-            <a:graphic xmlns:a="http://schemas.openxmlformats.org/drawingml/2006/main">
-              <a:graphicData uri="http://schemas.openxmlformats.org/drawingml/2006/picture">
-                <pic:pic xmlns:pic="http://schemas.openxmlformats.org/drawingml/2006/picture">
-                  <pic:nvPicPr>
-                    <pic:cNvPr id="1" name=""/>
-                    <pic:cNvPicPr/>
-                  </pic:nvPicPr>
-                  <pic:blipFill>
-                    <a:blip r:embed="rId23"/>
-                    <a:stretch>
-                      <a:fillRect/>
-                    </a:stretch>
-                  </pic:blipFill>
-                  <pic:spPr>
-                    <a:xfrm>
-                      <a:off x="0" y="0"/>
-                      <a:ext cx="4467849" cy="304843"/>
-                    </a:xfrm>
-                    <a:prstGeom prst="rect">
-                      <a:avLst/>
-                    </a:prstGeom>
-                  </pic:spPr>
-                </pic:pic>
-              </a:graphicData>
-            </a:graphic>
-          </wp:inline>
-        </w:drawing>
-      </w:r>
-    </w:p>
-    <w:p>
-      <w:pPr>
-        <w:rPr>
-          <w:b/>
-          <w:color w:val="FF0000"/>
-        </w:rPr>
-      </w:pPr>
-      <w:r>
-        <w:rPr>
-          <w:b/>
-          <w:color w:val="FF0000"/>
-        </w:rPr>
-        <w:t>Fase de Análisis:</w:t>
-      </w:r>
-    </w:p>
-    <w:p>
-      <w:pPr>
-        <w:pStyle w:val="Prrafodelista"/>
-        <w:numPr>
-          <w:ilvl w:val="0"/>
-          <w:numId w:val="1"/>
-        </w:numPr>
-      </w:pPr>
-      <w:r>
-        <w:t>Especificación del problema: problema</w:t>
-      </w:r>
-    </w:p>
-    <w:p>
-      <w:pPr>
-        <w:pStyle w:val="Prrafodelista"/>
-        <w:numPr>
-          <w:ilvl w:val="0"/>
-          <w:numId w:val="1"/>
-        </w:numPr>
-      </w:pPr>
-      <w:r>
-        <w:t>Análisis:</w:t>
-      </w:r>
-    </w:p>
-    <w:p>
-      <w:pPr>
-        <w:pStyle w:val="Prrafodelista"/>
-      </w:pPr>
-    </w:p>
-    <w:p>
-      <w:pPr>
-        <w:pStyle w:val="Prrafodelista"/>
-      </w:pPr>
-      <w:r>
-        <w:t>Datos de entrada:</w:t>
-      </w:r>
-    </w:p>
-    <w:p>
-      <w:pPr>
-        <w:pStyle w:val="Prrafodelista"/>
-      </w:pPr>
-      <w:r>
-        <w:tab/>
-        <w:t>Dato</w:t>
-      </w:r>
-    </w:p>
-    <w:p>
-      <w:pPr>
-        <w:pStyle w:val="Prrafodelista"/>
-      </w:pPr>
-      <w:r>
-        <w:t>Datos de salida:</w:t>
-      </w:r>
-    </w:p>
-    <w:p>
-      <w:pPr>
-        <w:pStyle w:val="Prrafodelista"/>
-      </w:pPr>
-      <w:r>
-        <w:tab/>
-        <w:t>Salida:</w:t>
-      </w:r>
-    </w:p>
-    <w:p>
-      <w:pPr>
-        <w:pStyle w:val="Prrafodelista"/>
-      </w:pPr>
-      <w:r>
-        <w:t>Proceso:</w:t>
-      </w:r>
-    </w:p>
-    <w:p/>
-    <w:p>
-      <w:pPr>
-        <w:rPr>
-          <w:b/>
-          <w:color w:val="FF0000"/>
-        </w:rPr>
-      </w:pPr>
-      <w:r>
-        <w:rPr>
-          <w:b/>
-          <w:color w:val="FF0000"/>
-        </w:rPr>
-        <w:t>Fase de diseño:</w:t>
-      </w:r>
-    </w:p>
-    <w:tbl>
-      <w:tblPr>
-        <w:tblStyle w:val="Tablaconcuadrcula"/>
-        <w:tblW w:w="0" w:type="auto"/>
-        <w:tblLook w:val="04A0" w:firstRow="1" w:lastRow="0" w:firstColumn="1" w:lastColumn="0" w:noHBand="0" w:noVBand="1"/>
-      </w:tblPr>
-      <w:tblGrid>
-        <w:gridCol w:w="8494"/>
-      </w:tblGrid>
-      <w:tr>
-        <w:tc>
-          <w:tcPr>
-            <w:tcW w:w="8494" w:type="dxa"/>
-          </w:tcPr>
-          <w:p/>
-        </w:tc>
-      </w:tr>
-      <w:tr>
-        <w:tc>
-          <w:tcPr>
-            <w:tcW w:w="8494" w:type="dxa"/>
-          </w:tcPr>
-          <w:p/>
-        </w:tc>
-      </w:tr>
-      <w:tr>
-        <w:tc>
-          <w:tcPr>
-            <w:tcW w:w="8494" w:type="dxa"/>
-          </w:tcPr>
-          <w:p/>
-        </w:tc>
-      </w:tr>
-    </w:tbl>
-    <w:p>
-      <w:pPr>
-        <w:rPr>
-          <w:b/>
-          <w:lang w:val="es-ES"/>
-        </w:rPr>
-      </w:pPr>
-    </w:p>
-    <w:p>
-      <w:r>
-        <w:t xml:space="preserve">Ejercicio 17: Si queremos representar personajes o </w:t>
-      </w:r>
-      <w:proofErr w:type="spellStart"/>
-      <w:r>
-        <w:t>power</w:t>
-      </w:r>
-      <w:proofErr w:type="spellEnd"/>
-      <w:r>
-        <w:t xml:space="preserve"> ups (premios) en la pantalla debemos primero ubicarlos en alguna posición dentro de la pantalla. Imagine que está en un juego donde un </w:t>
-      </w:r>
-      <w:proofErr w:type="spellStart"/>
-      <w:r>
-        <w:t>power</w:t>
-      </w:r>
-      <w:proofErr w:type="spellEnd"/>
-      <w:r>
-        <w:t xml:space="preserve"> up desaparece porque el personaje se acerca a una distancia de x unidades, sin importar por donde se acerque. Por tanto, para que desaparezca, en primer lugar, hay que determinar esa distancia. La forma de representar la posición de un objeto en la pantalla es a través de las coordenadas de un punto. Suponga que la posición de Link está representada por la coordenada (</w:t>
-      </w:r>
-      <w:r>
-        <w:rPr>
-          <w:rFonts w:ascii="Cambria Math" w:hAnsi="Cambria Math" w:cs="Cambria Math"/>
-        </w:rPr>
-        <w:t>𝑥</w:t>
-      </w:r>
-      <w:r>
-        <w:t xml:space="preserve">1, </w:t>
-      </w:r>
-      <w:r>
-        <w:rPr>
-          <w:rFonts w:ascii="Cambria Math" w:hAnsi="Cambria Math" w:cs="Cambria Math"/>
-        </w:rPr>
-        <w:t>𝑦</w:t>
-      </w:r>
-      <w:r>
-        <w:t>1</w:t>
-      </w:r>
-      <w:proofErr w:type="gramStart"/>
-      <w:r>
-        <w:t>) ,</w:t>
-      </w:r>
-      <w:proofErr w:type="gramEnd"/>
-      <w:r>
-        <w:t xml:space="preserve"> mientras que las de la caja de tesoro se halla en la posición (</w:t>
-      </w:r>
-      <w:r>
-        <w:rPr>
-          <w:rFonts w:ascii="Cambria Math" w:hAnsi="Cambria Math" w:cs="Cambria Math"/>
-        </w:rPr>
-        <w:t>𝑥</w:t>
-      </w:r>
-      <w:r>
-        <w:t xml:space="preserve">2, </w:t>
-      </w:r>
-      <w:r>
-        <w:rPr>
-          <w:rFonts w:ascii="Cambria Math" w:hAnsi="Cambria Math" w:cs="Cambria Math"/>
-        </w:rPr>
-        <w:t>𝑦</w:t>
-      </w:r>
-      <w:r>
-        <w:t>2). Si observa con detenimiento se observa la conformación de un triángulo rectángulo, por lo que es posible aplicar Pitágoras para obtener la distancia.</w:t>
-      </w:r>
-    </w:p>
-    <w:p>
-      <w:pPr>
-        <w:rPr>
-          <w:b/>
-          <w:lang w:val="es-ES"/>
-        </w:rPr>
-      </w:pPr>
-      <w:r>
-        <w:rPr>
-          <w:b/>
-          <w:noProof/>
-          <w:lang w:val="en-US"/>
-        </w:rPr>
         <w:lastRenderedPageBreak/>
-        <w:drawing>
-          <wp:inline distT="0" distB="0" distL="0" distR="0" wp14:anchorId="5CA9D890" wp14:editId="7AE605FE">
-            <wp:extent cx="3286584" cy="1676634"/>
-            <wp:effectExtent l="0" t="0" r="9525" b="0"/>
-            <wp:docPr id="9" name="Imagen 9"/>
-            <wp:cNvGraphicFramePr>
-              <a:graphicFrameLocks xmlns:a="http://schemas.openxmlformats.org/drawingml/2006/main" noChangeAspect="1"/>
-            </wp:cNvGraphicFramePr>
-            <a:graphic xmlns:a="http://schemas.openxmlformats.org/drawingml/2006/main">
-              <a:graphicData uri="http://schemas.openxmlformats.org/drawingml/2006/picture">
-                <pic:pic xmlns:pic="http://schemas.openxmlformats.org/drawingml/2006/picture">
-                  <pic:nvPicPr>
-                    <pic:cNvPr id="1" name=""/>
-                    <pic:cNvPicPr/>
-                  </pic:nvPicPr>
-                  <pic:blipFill>
-                    <a:blip r:embed="rId24"/>
-                    <a:stretch>
-                      <a:fillRect/>
-                    </a:stretch>
-                  </pic:blipFill>
-                  <pic:spPr>
-                    <a:xfrm>
-                      <a:off x="0" y="0"/>
-                      <a:ext cx="3286584" cy="1676634"/>
-                    </a:xfrm>
-                    <a:prstGeom prst="rect">
-                      <a:avLst/>
-                    </a:prstGeom>
-                  </pic:spPr>
-                </pic:pic>
-              </a:graphicData>
-            </a:graphic>
-          </wp:inline>
-        </w:drawing>
-      </w:r>
-    </w:p>
-    <w:p>
-      <w:r>
-        <w:t xml:space="preserve">Para esto debe calcular el tamaño de los catetos y luego aplicar el teorema. Halle la distancia entre ambos objetos. Cuando programe, represente a </w:t>
-      </w:r>
-      <w:proofErr w:type="spellStart"/>
-      <w:r>
-        <w:t>lLnk</w:t>
-      </w:r>
-      <w:proofErr w:type="spellEnd"/>
-      <w:r>
-        <w:t xml:space="preserve"> con un Circulo, y al tesoro con un cuadrado. Además, mueva a Link mediante el mouse.</w:t>
+        <w:t>Ejercicio 18: Desarrolle el análisis y diseño de un algoritmo que permita obtener las raíces de una ecuación de segundo grado. Además, utilice la estructura según para el análisis de la discriminante de la ecuación cuadrática. Obviamente codifique en Processing.</w:t>
       </w:r>
     </w:p>
     <w:p>
@@ -4845,15 +5872,74 @@
     <w:p/>
     <w:p>
       <w:r>
-        <w:t xml:space="preserve">Ejercicio 18: Desarrolle el análisis y diseño de un algoritmo que permita obtener las raíces de una ecuación de segundo grado. Además, utilice la estructura según para el análisis de la discriminante de la ecuación cuadrática. Obviamente codifique en </w:t>
-      </w:r>
-      <w:proofErr w:type="spellStart"/>
-      <w:r>
-        <w:t>Processing</w:t>
-      </w:r>
-      <w:proofErr w:type="spellEnd"/>
-      <w:r>
-        <w:t>.</w:t>
+        <w:t xml:space="preserve">Ejercicio 19: Declare las variables necesarias para dibujar una línea que se dibuja desde las coordenadas iniciales del lienzo y se extiende por todo el ancho. Sobre el punto medio de la línea y a una distancia de 40px (en sentido vertical desde la línea) dibuje una elipse que tenga como ancho 80px y de alto 80px. Dentro de la función </w:t>
+      </w:r>
+      <w:proofErr w:type="gramStart"/>
+      <w:r>
+        <w:t>draw(</w:t>
+      </w:r>
+      <w:proofErr w:type="gramEnd"/>
+      <w:r>
+        <w:t xml:space="preserve">), actualice las variables necesarias para que la línea desde su inicio se mueva en dirección hacia abajo arrastrando la elipse. Mantenga en cero el valor para </w:t>
+      </w:r>
+      <w:proofErr w:type="gramStart"/>
+      <w:r>
+        <w:t>background(</w:t>
+      </w:r>
+      <w:proofErr w:type="gramEnd"/>
+      <w:r>
+        <w:t>). Cuando la línea supere la posición de la altura del lienzo, debe invertir su sentido, es decir dirigirse hacia arriba arrastrando la elipse. Cuando la línea alcance nuevamente el valor 0 para su posición en y, el desplazamiento debe ser hacia abajo y así sucesivamente. El lienzo debería verse como en las siguientes figuras</w:t>
+      </w:r>
+    </w:p>
+    <w:p>
+      <w:pPr>
+        <w:rPr>
+          <w:b/>
+          <w:lang w:val="es-ES"/>
+        </w:rPr>
+      </w:pPr>
+      <w:r>
+        <w:rPr>
+          <w:b/>
+          <w:noProof/>
+          <w:lang w:val="en-US"/>
+        </w:rPr>
+        <w:lastRenderedPageBreak/>
+        <w:drawing>
+          <wp:inline distT="0" distB="0" distL="0" distR="0" wp14:anchorId="5FFC8E85" wp14:editId="76F477ED">
+            <wp:extent cx="4667901" cy="3172268"/>
+            <wp:effectExtent l="0" t="0" r="0" b="9525"/>
+            <wp:docPr id="10" name="Imagen 10"/>
+            <wp:cNvGraphicFramePr>
+              <a:graphicFrameLocks xmlns:a="http://schemas.openxmlformats.org/drawingml/2006/main" noChangeAspect="1"/>
+            </wp:cNvGraphicFramePr>
+            <a:graphic xmlns:a="http://schemas.openxmlformats.org/drawingml/2006/main">
+              <a:graphicData uri="http://schemas.openxmlformats.org/drawingml/2006/picture">
+                <pic:pic xmlns:pic="http://schemas.openxmlformats.org/drawingml/2006/picture">
+                  <pic:nvPicPr>
+                    <pic:cNvPr id="1" name=""/>
+                    <pic:cNvPicPr/>
+                  </pic:nvPicPr>
+                  <pic:blipFill>
+                    <a:blip r:embed="rId30"/>
+                    <a:stretch>
+                      <a:fillRect/>
+                    </a:stretch>
+                  </pic:blipFill>
+                  <pic:spPr>
+                    <a:xfrm>
+                      <a:off x="0" y="0"/>
+                      <a:ext cx="4667901" cy="3172268"/>
+                    </a:xfrm>
+                    <a:prstGeom prst="rect">
+                      <a:avLst/>
+                    </a:prstGeom>
+                  </pic:spPr>
+                </pic:pic>
+              </a:graphicData>
+            </a:graphic>
+          </wp:inline>
+        </w:drawing>
       </w:r>
     </w:p>
     <w:p>
@@ -4955,7 +6041,435 @@
           <w:b/>
           <w:color w:val="FF0000"/>
         </w:rPr>
+        <w:t>Fase de diseño:</w:t>
+      </w:r>
+    </w:p>
+    <w:tbl>
+      <w:tblPr>
+        <w:tblStyle w:val="Tablaconcuadrcula"/>
+        <w:tblW w:w="0" w:type="auto"/>
+        <w:tblLook w:val="04A0" w:firstRow="1" w:lastRow="0" w:firstColumn="1" w:lastColumn="0" w:noHBand="0" w:noVBand="1"/>
+      </w:tblPr>
+      <w:tblGrid>
+        <w:gridCol w:w="8494"/>
+      </w:tblGrid>
+      <w:tr>
+        <w:tc>
+          <w:tcPr>
+            <w:tcW w:w="8494" w:type="dxa"/>
+          </w:tcPr>
+          <w:p/>
+        </w:tc>
+      </w:tr>
+      <w:tr>
+        <w:tc>
+          <w:tcPr>
+            <w:tcW w:w="8494" w:type="dxa"/>
+          </w:tcPr>
+          <w:p/>
+        </w:tc>
+      </w:tr>
+      <w:tr>
+        <w:tc>
+          <w:tcPr>
+            <w:tcW w:w="8494" w:type="dxa"/>
+          </w:tcPr>
+          <w:p/>
+        </w:tc>
+      </w:tr>
+    </w:tbl>
+    <w:p>
+      <w:pPr>
+        <w:rPr>
+          <w:b/>
+          <w:lang w:val="es-ES"/>
+        </w:rPr>
+      </w:pPr>
+    </w:p>
+    <w:p>
+      <w:r>
+        <w:t>Ejercicio 20: Dibuje en toda la extensión del lienzo de (440, 420) rectángulos de idénticas medidas (40 ancho y 20 de alto) y que mantengan una distancia de 20 pixeles entre ellos tanto horizontal como verticalmente. Utilice la estructura de control repetitiva for. El lienzo debería verse así:</w:t>
+      </w:r>
+    </w:p>
+    <w:p>
+      <w:pPr>
+        <w:rPr>
+          <w:b/>
+          <w:lang w:val="es-ES"/>
+        </w:rPr>
+      </w:pPr>
+      <w:r>
+        <w:rPr>
+          <w:b/>
+          <w:noProof/>
+          <w:lang w:val="en-US"/>
+        </w:rPr>
         <w:lastRenderedPageBreak/>
+        <w:drawing>
+          <wp:inline distT="0" distB="0" distL="0" distR="0" wp14:anchorId="38DF6091" wp14:editId="6C887350">
+            <wp:extent cx="1590897" cy="1486107"/>
+            <wp:effectExtent l="0" t="0" r="9525" b="0"/>
+            <wp:docPr id="11" name="Imagen 11"/>
+            <wp:cNvGraphicFramePr>
+              <a:graphicFrameLocks xmlns:a="http://schemas.openxmlformats.org/drawingml/2006/main" noChangeAspect="1"/>
+            </wp:cNvGraphicFramePr>
+            <a:graphic xmlns:a="http://schemas.openxmlformats.org/drawingml/2006/main">
+              <a:graphicData uri="http://schemas.openxmlformats.org/drawingml/2006/picture">
+                <pic:pic xmlns:pic="http://schemas.openxmlformats.org/drawingml/2006/picture">
+                  <pic:nvPicPr>
+                    <pic:cNvPr id="1" name=""/>
+                    <pic:cNvPicPr/>
+                  </pic:nvPicPr>
+                  <pic:blipFill>
+                    <a:blip r:embed="rId31"/>
+                    <a:stretch>
+                      <a:fillRect/>
+                    </a:stretch>
+                  </pic:blipFill>
+                  <pic:spPr>
+                    <a:xfrm>
+                      <a:off x="0" y="0"/>
+                      <a:ext cx="1590897" cy="1486107"/>
+                    </a:xfrm>
+                    <a:prstGeom prst="rect">
+                      <a:avLst/>
+                    </a:prstGeom>
+                  </pic:spPr>
+                </pic:pic>
+              </a:graphicData>
+            </a:graphic>
+          </wp:inline>
+        </w:drawing>
+      </w:r>
+    </w:p>
+    <w:p>
+      <w:pPr>
+        <w:rPr>
+          <w:b/>
+          <w:color w:val="FF0000"/>
+        </w:rPr>
+      </w:pPr>
+      <w:r>
+        <w:rPr>
+          <w:b/>
+          <w:color w:val="FF0000"/>
+        </w:rPr>
+        <w:t>Fase de Análisis:</w:t>
+      </w:r>
+    </w:p>
+    <w:p>
+      <w:pPr>
+        <w:pStyle w:val="Prrafodelista"/>
+        <w:numPr>
+          <w:ilvl w:val="0"/>
+          <w:numId w:val="1"/>
+        </w:numPr>
+      </w:pPr>
+      <w:r>
+        <w:t>Especificación del problema: problema</w:t>
+      </w:r>
+    </w:p>
+    <w:p>
+      <w:pPr>
+        <w:pStyle w:val="Prrafodelista"/>
+        <w:numPr>
+          <w:ilvl w:val="0"/>
+          <w:numId w:val="1"/>
+        </w:numPr>
+      </w:pPr>
+      <w:r>
+        <w:t>Análisis:</w:t>
+      </w:r>
+    </w:p>
+    <w:p>
+      <w:pPr>
+        <w:pStyle w:val="Prrafodelista"/>
+      </w:pPr>
+    </w:p>
+    <w:p>
+      <w:pPr>
+        <w:pStyle w:val="Prrafodelista"/>
+      </w:pPr>
+      <w:r>
+        <w:t>Datos de entrada:</w:t>
+      </w:r>
+    </w:p>
+    <w:p>
+      <w:pPr>
+        <w:pStyle w:val="Prrafodelista"/>
+      </w:pPr>
+      <w:r>
+        <w:tab/>
+        <w:t>Dato</w:t>
+      </w:r>
+    </w:p>
+    <w:p>
+      <w:pPr>
+        <w:pStyle w:val="Prrafodelista"/>
+      </w:pPr>
+      <w:r>
+        <w:t>Datos de salida:</w:t>
+      </w:r>
+    </w:p>
+    <w:p>
+      <w:pPr>
+        <w:pStyle w:val="Prrafodelista"/>
+      </w:pPr>
+      <w:r>
+        <w:tab/>
+        <w:t>Salida:</w:t>
+      </w:r>
+    </w:p>
+    <w:p>
+      <w:pPr>
+        <w:pStyle w:val="Prrafodelista"/>
+      </w:pPr>
+      <w:r>
+        <w:t>Proceso:</w:t>
+      </w:r>
+    </w:p>
+    <w:p/>
+    <w:p>
+      <w:pPr>
+        <w:rPr>
+          <w:b/>
+          <w:color w:val="FF0000"/>
+        </w:rPr>
+      </w:pPr>
+      <w:r>
+        <w:rPr>
+          <w:b/>
+          <w:color w:val="FF0000"/>
+        </w:rPr>
+        <w:t>Fase de diseño:</w:t>
+      </w:r>
+    </w:p>
+    <w:tbl>
+      <w:tblPr>
+        <w:tblStyle w:val="Tablaconcuadrcula"/>
+        <w:tblW w:w="0" w:type="auto"/>
+        <w:tblLook w:val="04A0" w:firstRow="1" w:lastRow="0" w:firstColumn="1" w:lastColumn="0" w:noHBand="0" w:noVBand="1"/>
+      </w:tblPr>
+      <w:tblGrid>
+        <w:gridCol w:w="8494"/>
+      </w:tblGrid>
+      <w:tr>
+        <w:tc>
+          <w:tcPr>
+            <w:tcW w:w="8494" w:type="dxa"/>
+          </w:tcPr>
+          <w:p/>
+        </w:tc>
+      </w:tr>
+      <w:tr>
+        <w:tc>
+          <w:tcPr>
+            <w:tcW w:w="8494" w:type="dxa"/>
+          </w:tcPr>
+          <w:p/>
+        </w:tc>
+      </w:tr>
+      <w:tr>
+        <w:tc>
+          <w:tcPr>
+            <w:tcW w:w="8494" w:type="dxa"/>
+          </w:tcPr>
+          <w:p/>
+        </w:tc>
+      </w:tr>
+    </w:tbl>
+    <w:p>
+      <w:pPr>
+        <w:rPr>
+          <w:b/>
+          <w:lang w:val="es-ES"/>
+        </w:rPr>
+      </w:pPr>
+    </w:p>
+    <w:p>
+      <w:r>
+        <w:t xml:space="preserve">Ejercicio 21: Utilizando la estructura de control repetitiva </w:t>
+      </w:r>
+      <w:proofErr w:type="gramStart"/>
+      <w:r>
+        <w:t>while(</w:t>
+      </w:r>
+      <w:proofErr w:type="gramEnd"/>
+      <w:r>
+        <w:t>) dibuje la siguiente imagen utilizando líneas que forman escalones y sobre cada borde de escalón se dibuje un punto de color rojo.</w:t>
+      </w:r>
+    </w:p>
+    <w:p>
+      <w:pPr>
+        <w:rPr>
+          <w:b/>
+          <w:lang w:val="es-ES"/>
+        </w:rPr>
+      </w:pPr>
+      <w:r>
+        <w:rPr>
+          <w:b/>
+          <w:noProof/>
+          <w:lang w:val="en-US"/>
+        </w:rPr>
+        <w:drawing>
+          <wp:inline distT="0" distB="0" distL="0" distR="0" wp14:anchorId="498A482E" wp14:editId="58FFDC49">
+            <wp:extent cx="2429214" cy="2486372"/>
+            <wp:effectExtent l="0" t="0" r="9525" b="9525"/>
+            <wp:docPr id="12" name="Imagen 12"/>
+            <wp:cNvGraphicFramePr>
+              <a:graphicFrameLocks xmlns:a="http://schemas.openxmlformats.org/drawingml/2006/main" noChangeAspect="1"/>
+            </wp:cNvGraphicFramePr>
+            <a:graphic xmlns:a="http://schemas.openxmlformats.org/drawingml/2006/main">
+              <a:graphicData uri="http://schemas.openxmlformats.org/drawingml/2006/picture">
+                <pic:pic xmlns:pic="http://schemas.openxmlformats.org/drawingml/2006/picture">
+                  <pic:nvPicPr>
+                    <pic:cNvPr id="1" name=""/>
+                    <pic:cNvPicPr/>
+                  </pic:nvPicPr>
+                  <pic:blipFill>
+                    <a:blip r:embed="rId32"/>
+                    <a:stretch>
+                      <a:fillRect/>
+                    </a:stretch>
+                  </pic:blipFill>
+                  <pic:spPr>
+                    <a:xfrm>
+                      <a:off x="0" y="0"/>
+                      <a:ext cx="2429214" cy="2486372"/>
+                    </a:xfrm>
+                    <a:prstGeom prst="rect">
+                      <a:avLst/>
+                    </a:prstGeom>
+                  </pic:spPr>
+                </pic:pic>
+              </a:graphicData>
+            </a:graphic>
+          </wp:inline>
+        </w:drawing>
+      </w:r>
+    </w:p>
+    <w:p>
+      <w:r>
+        <w:lastRenderedPageBreak/>
+        <w:t xml:space="preserve">El tamaño del lienzo es </w:t>
+      </w:r>
+      <w:proofErr w:type="gramStart"/>
+      <w:r>
+        <w:t>size(</w:t>
+      </w:r>
+      <w:proofErr w:type="gramEnd"/>
+      <w:r>
+        <w:t xml:space="preserve">500,500). La estructura </w:t>
+      </w:r>
+      <w:proofErr w:type="gramStart"/>
+      <w:r>
+        <w:t>while(</w:t>
+      </w:r>
+      <w:proofErr w:type="gramEnd"/>
+      <w:r>
+        <w:t>) se ejecuta dentro de la función setup(). La condición es que solo se dibuje dentro del lienzo. Utilice variables que puedan ayudar a la construcción del dibujo, por ej: x, y, anchoEscalon, altoEscalon, etc.</w:t>
+      </w:r>
+    </w:p>
+    <w:p>
+      <w:pPr>
+        <w:rPr>
+          <w:b/>
+          <w:color w:val="FF0000"/>
+        </w:rPr>
+      </w:pPr>
+      <w:r>
+        <w:rPr>
+          <w:b/>
+          <w:color w:val="FF0000"/>
+        </w:rPr>
+        <w:t>Fase de Análisis:</w:t>
+      </w:r>
+    </w:p>
+    <w:p>
+      <w:pPr>
+        <w:pStyle w:val="Prrafodelista"/>
+        <w:numPr>
+          <w:ilvl w:val="0"/>
+          <w:numId w:val="1"/>
+        </w:numPr>
+      </w:pPr>
+      <w:r>
+        <w:t>Especificación del problema: problema</w:t>
+      </w:r>
+    </w:p>
+    <w:p>
+      <w:pPr>
+        <w:pStyle w:val="Prrafodelista"/>
+        <w:numPr>
+          <w:ilvl w:val="0"/>
+          <w:numId w:val="1"/>
+        </w:numPr>
+      </w:pPr>
+      <w:r>
+        <w:t>Análisis:</w:t>
+      </w:r>
+    </w:p>
+    <w:p>
+      <w:pPr>
+        <w:pStyle w:val="Prrafodelista"/>
+      </w:pPr>
+    </w:p>
+    <w:p>
+      <w:pPr>
+        <w:pStyle w:val="Prrafodelista"/>
+      </w:pPr>
+      <w:r>
+        <w:t>Datos de entrada:</w:t>
+      </w:r>
+    </w:p>
+    <w:p>
+      <w:pPr>
+        <w:pStyle w:val="Prrafodelista"/>
+      </w:pPr>
+      <w:r>
+        <w:tab/>
+        <w:t>Dato</w:t>
+      </w:r>
+    </w:p>
+    <w:p>
+      <w:pPr>
+        <w:pStyle w:val="Prrafodelista"/>
+      </w:pPr>
+      <w:r>
+        <w:t>Datos de salida:</w:t>
+      </w:r>
+    </w:p>
+    <w:p>
+      <w:pPr>
+        <w:pStyle w:val="Prrafodelista"/>
+      </w:pPr>
+      <w:r>
+        <w:tab/>
+        <w:t>Salida:</w:t>
+      </w:r>
+    </w:p>
+    <w:p>
+      <w:pPr>
+        <w:pStyle w:val="Prrafodelista"/>
+      </w:pPr>
+      <w:r>
+        <w:t>Proceso:</w:t>
+      </w:r>
+    </w:p>
+    <w:p/>
+    <w:p>
+      <w:pPr>
+        <w:rPr>
+          <w:b/>
+          <w:color w:val="FF0000"/>
+        </w:rPr>
+      </w:pPr>
+      <w:r>
+        <w:rPr>
+          <w:b/>
+          <w:color w:val="FF0000"/>
+        </w:rPr>
         <w:t>Fase de diseño:</w:t>
       </w:r>
     </w:p>
@@ -4996,33 +6510,7 @@
     <w:p/>
     <w:p>
       <w:r>
-        <w:t xml:space="preserve">Ejercicio 19: Declare las variables necesarias para dibujar una línea que se dibuja desde las coordenadas iniciales del lienzo y se extiende por todo el ancho. Sobre el punto medio de la línea y a una distancia de 40px (en sentido vertical desde la línea) dibuje una elipse que tenga como ancho 80px y de alto 80px. Dentro de la función </w:t>
-      </w:r>
-      <w:proofErr w:type="spellStart"/>
-      <w:proofErr w:type="gramStart"/>
-      <w:r>
-        <w:t>draw</w:t>
-      </w:r>
-      <w:proofErr w:type="spellEnd"/>
-      <w:r>
-        <w:t>(</w:t>
-      </w:r>
-      <w:proofErr w:type="gramEnd"/>
-      <w:r>
-        <w:t xml:space="preserve">), actualice las variables necesarias para que la línea desde su inicio se mueva en dirección hacia abajo arrastrando la elipse. Mantenga en cero el valor para </w:t>
-      </w:r>
-      <w:proofErr w:type="spellStart"/>
-      <w:proofErr w:type="gramStart"/>
-      <w:r>
-        <w:t>background</w:t>
-      </w:r>
-      <w:proofErr w:type="spellEnd"/>
-      <w:r>
-        <w:t>(</w:t>
-      </w:r>
-      <w:proofErr w:type="gramEnd"/>
-      <w:r>
-        <w:t>). Cuando la línea supere la posición de la altura del lienzo, debe invertir su sentido, es decir dirigirse hacia arriba arrastrando la elipse. Cuando la línea alcance nuevamente el valor 0 para su posición en y, el desplazamiento debe ser hacia abajo y así sucesivamente. El lienzo debería verse como en las siguientes figuras</w:t>
+        <w:t>Ejercicio 22: Utilizando la estructura de control repetitiva do-while. Replique la siguiente imagen:</w:t>
       </w:r>
     </w:p>
     <w:p>
@@ -5039,10 +6527,10 @@
           <w:lang w:val="en-US"/>
         </w:rPr>
         <w:drawing>
-          <wp:inline distT="0" distB="0" distL="0" distR="0" wp14:anchorId="5FFC8E85" wp14:editId="76F477ED">
-            <wp:extent cx="4667901" cy="3172268"/>
-            <wp:effectExtent l="0" t="0" r="0" b="9525"/>
-            <wp:docPr id="10" name="Imagen 10"/>
+          <wp:inline distT="0" distB="0" distL="0" distR="0" wp14:anchorId="356CB421" wp14:editId="26471D66">
+            <wp:extent cx="2305372" cy="2267266"/>
+            <wp:effectExtent l="0" t="0" r="0" b="0"/>
+            <wp:docPr id="13" name="Imagen 13"/>
             <wp:cNvGraphicFramePr>
               <a:graphicFrameLocks xmlns:a="http://schemas.openxmlformats.org/drawingml/2006/main" noChangeAspect="1"/>
             </wp:cNvGraphicFramePr>
@@ -5054,7 +6542,7 @@
                     <pic:cNvPicPr/>
                   </pic:nvPicPr>
                   <pic:blipFill>
-                    <a:blip r:embed="rId25"/>
+                    <a:blip r:embed="rId33"/>
                     <a:stretch>
                       <a:fillRect/>
                     </a:stretch>
@@ -5062,7 +6550,7 @@
                   <pic:spPr>
                     <a:xfrm>
                       <a:off x="0" y="0"/>
-                      <a:ext cx="4667901" cy="3172268"/>
+                      <a:ext cx="2305372" cy="2267266"/>
                     </a:xfrm>
                     <a:prstGeom prst="rect">
                       <a:avLst/>
@@ -5073,6 +6561,27 @@
             </a:graphic>
           </wp:inline>
         </w:drawing>
+      </w:r>
+    </w:p>
+    <w:p>
+      <w:r>
+        <w:t xml:space="preserve">La imagen debe ser construida desde la función </w:t>
+      </w:r>
+      <w:proofErr w:type="gramStart"/>
+      <w:r>
+        <w:t>setup(</w:t>
+      </w:r>
+      <w:proofErr w:type="gramEnd"/>
+      <w:r>
+        <w:t xml:space="preserve">). Defina el tamaño del lienzo en </w:t>
+      </w:r>
+      <w:proofErr w:type="gramStart"/>
+      <w:r>
+        <w:t>size(</w:t>
+      </w:r>
+      <w:proofErr w:type="gramEnd"/>
+      <w:r>
+        <w:t>600,600), verticalmente se divide el lienzo en franjas de igual medida, se deben dibujar los círculos sobre cada línea de por medio es decir en la línea 1 se dibujan círculos con distanciamiento, en la línea 2 no se dibuja y así sucesivamente. Las líneas tienen un color fijo, los círculos asumen colores aleatorios.</w:t>
       </w:r>
     </w:p>
     <w:p>
@@ -5217,721 +6726,6 @@
           <w:b/>
           <w:lang w:val="es-ES"/>
         </w:rPr>
-      </w:pPr>
-    </w:p>
-    <w:p>
-      <w:r>
-        <w:t xml:space="preserve">Ejercicio 20: Dibuje en toda la extensión del lienzo de (440, 420) rectángulos de idénticas medidas (40 ancho y 20 de alto) y que mantengan una distancia de 20 pixeles entre ellos tanto horizontal como verticalmente. Utilice la estructura de control repetitiva </w:t>
-      </w:r>
-      <w:proofErr w:type="spellStart"/>
-      <w:r>
-        <w:t>for</w:t>
-      </w:r>
-      <w:proofErr w:type="spellEnd"/>
-      <w:r>
-        <w:t>. El lienzo debería verse así:</w:t>
-      </w:r>
-    </w:p>
-    <w:p>
-      <w:pPr>
-        <w:rPr>
-          <w:b/>
-          <w:lang w:val="es-ES"/>
-        </w:rPr>
-      </w:pPr>
-      <w:r>
-        <w:rPr>
-          <w:b/>
-          <w:noProof/>
-          <w:lang w:val="en-US"/>
-        </w:rPr>
-        <w:drawing>
-          <wp:inline distT="0" distB="0" distL="0" distR="0" wp14:anchorId="38DF6091" wp14:editId="6C887350">
-            <wp:extent cx="1590897" cy="1486107"/>
-            <wp:effectExtent l="0" t="0" r="9525" b="0"/>
-            <wp:docPr id="11" name="Imagen 11"/>
-            <wp:cNvGraphicFramePr>
-              <a:graphicFrameLocks xmlns:a="http://schemas.openxmlformats.org/drawingml/2006/main" noChangeAspect="1"/>
-            </wp:cNvGraphicFramePr>
-            <a:graphic xmlns:a="http://schemas.openxmlformats.org/drawingml/2006/main">
-              <a:graphicData uri="http://schemas.openxmlformats.org/drawingml/2006/picture">
-                <pic:pic xmlns:pic="http://schemas.openxmlformats.org/drawingml/2006/picture">
-                  <pic:nvPicPr>
-                    <pic:cNvPr id="1" name=""/>
-                    <pic:cNvPicPr/>
-                  </pic:nvPicPr>
-                  <pic:blipFill>
-                    <a:blip r:embed="rId26"/>
-                    <a:stretch>
-                      <a:fillRect/>
-                    </a:stretch>
-                  </pic:blipFill>
-                  <pic:spPr>
-                    <a:xfrm>
-                      <a:off x="0" y="0"/>
-                      <a:ext cx="1590897" cy="1486107"/>
-                    </a:xfrm>
-                    <a:prstGeom prst="rect">
-                      <a:avLst/>
-                    </a:prstGeom>
-                  </pic:spPr>
-                </pic:pic>
-              </a:graphicData>
-            </a:graphic>
-          </wp:inline>
-        </w:drawing>
-      </w:r>
-    </w:p>
-    <w:p>
-      <w:pPr>
-        <w:rPr>
-          <w:b/>
-          <w:color w:val="FF0000"/>
-        </w:rPr>
-      </w:pPr>
-      <w:r>
-        <w:rPr>
-          <w:b/>
-          <w:color w:val="FF0000"/>
-        </w:rPr>
-        <w:t>Fase de Análisis:</w:t>
-      </w:r>
-    </w:p>
-    <w:p>
-      <w:pPr>
-        <w:pStyle w:val="Prrafodelista"/>
-        <w:numPr>
-          <w:ilvl w:val="0"/>
-          <w:numId w:val="1"/>
-        </w:numPr>
-      </w:pPr>
-      <w:r>
-        <w:t>Especificación del problema: problema</w:t>
-      </w:r>
-    </w:p>
-    <w:p>
-      <w:pPr>
-        <w:pStyle w:val="Prrafodelista"/>
-        <w:numPr>
-          <w:ilvl w:val="0"/>
-          <w:numId w:val="1"/>
-        </w:numPr>
-      </w:pPr>
-      <w:r>
-        <w:t>Análisis:</w:t>
-      </w:r>
-    </w:p>
-    <w:p>
-      <w:pPr>
-        <w:pStyle w:val="Prrafodelista"/>
-      </w:pPr>
-    </w:p>
-    <w:p>
-      <w:pPr>
-        <w:pStyle w:val="Prrafodelista"/>
-      </w:pPr>
-      <w:r>
-        <w:t>Datos de entrada:</w:t>
-      </w:r>
-    </w:p>
-    <w:p>
-      <w:pPr>
-        <w:pStyle w:val="Prrafodelista"/>
-      </w:pPr>
-      <w:r>
-        <w:tab/>
-        <w:t>Dato</w:t>
-      </w:r>
-    </w:p>
-    <w:p>
-      <w:pPr>
-        <w:pStyle w:val="Prrafodelista"/>
-      </w:pPr>
-      <w:r>
-        <w:t>Datos de salida:</w:t>
-      </w:r>
-    </w:p>
-    <w:p>
-      <w:pPr>
-        <w:pStyle w:val="Prrafodelista"/>
-      </w:pPr>
-      <w:r>
-        <w:tab/>
-        <w:t>Salida:</w:t>
-      </w:r>
-    </w:p>
-    <w:p>
-      <w:pPr>
-        <w:pStyle w:val="Prrafodelista"/>
-      </w:pPr>
-      <w:r>
-        <w:t>Proceso:</w:t>
-      </w:r>
-    </w:p>
-    <w:p/>
-    <w:p>
-      <w:pPr>
-        <w:rPr>
-          <w:b/>
-          <w:color w:val="FF0000"/>
-        </w:rPr>
-      </w:pPr>
-      <w:r>
-        <w:rPr>
-          <w:b/>
-          <w:color w:val="FF0000"/>
-        </w:rPr>
-        <w:t>Fase de diseño:</w:t>
-      </w:r>
-    </w:p>
-    <w:tbl>
-      <w:tblPr>
-        <w:tblStyle w:val="Tablaconcuadrcula"/>
-        <w:tblW w:w="0" w:type="auto"/>
-        <w:tblLook w:val="04A0" w:firstRow="1" w:lastRow="0" w:firstColumn="1" w:lastColumn="0" w:noHBand="0" w:noVBand="1"/>
-      </w:tblPr>
-      <w:tblGrid>
-        <w:gridCol w:w="8494"/>
-      </w:tblGrid>
-      <w:tr>
-        <w:tc>
-          <w:tcPr>
-            <w:tcW w:w="8494" w:type="dxa"/>
-          </w:tcPr>
-          <w:p/>
-        </w:tc>
-      </w:tr>
-      <w:tr>
-        <w:tc>
-          <w:tcPr>
-            <w:tcW w:w="8494" w:type="dxa"/>
-          </w:tcPr>
-          <w:p/>
-        </w:tc>
-      </w:tr>
-      <w:tr>
-        <w:tc>
-          <w:tcPr>
-            <w:tcW w:w="8494" w:type="dxa"/>
-          </w:tcPr>
-          <w:p/>
-        </w:tc>
-      </w:tr>
-    </w:tbl>
-    <w:p>
-      <w:pPr>
-        <w:rPr>
-          <w:b/>
-          <w:lang w:val="es-ES"/>
-        </w:rPr>
-      </w:pPr>
-    </w:p>
-    <w:p>
-      <w:r>
-        <w:t xml:space="preserve">Ejercicio 21: Utilizando la estructura de control repetitiva </w:t>
-      </w:r>
-      <w:proofErr w:type="spellStart"/>
-      <w:proofErr w:type="gramStart"/>
-      <w:r>
-        <w:t>while</w:t>
-      </w:r>
-      <w:proofErr w:type="spellEnd"/>
-      <w:r>
-        <w:t>(</w:t>
-      </w:r>
-      <w:proofErr w:type="gramEnd"/>
-      <w:r>
-        <w:t>) dibuje la siguiente imagen utilizando líneas que forman escalones y sobre cada borde de escalón se dibuje un punto de color rojo.</w:t>
-      </w:r>
-    </w:p>
-    <w:p>
-      <w:pPr>
-        <w:rPr>
-          <w:b/>
-          <w:lang w:val="es-ES"/>
-        </w:rPr>
-      </w:pPr>
-      <w:r>
-        <w:rPr>
-          <w:b/>
-          <w:noProof/>
-          <w:lang w:val="en-US"/>
-        </w:rPr>
-        <w:lastRenderedPageBreak/>
-        <w:drawing>
-          <wp:inline distT="0" distB="0" distL="0" distR="0" wp14:anchorId="498A482E" wp14:editId="58FFDC49">
-            <wp:extent cx="2429214" cy="2486372"/>
-            <wp:effectExtent l="0" t="0" r="9525" b="9525"/>
-            <wp:docPr id="12" name="Imagen 12"/>
-            <wp:cNvGraphicFramePr>
-              <a:graphicFrameLocks xmlns:a="http://schemas.openxmlformats.org/drawingml/2006/main" noChangeAspect="1"/>
-            </wp:cNvGraphicFramePr>
-            <a:graphic xmlns:a="http://schemas.openxmlformats.org/drawingml/2006/main">
-              <a:graphicData uri="http://schemas.openxmlformats.org/drawingml/2006/picture">
-                <pic:pic xmlns:pic="http://schemas.openxmlformats.org/drawingml/2006/picture">
-                  <pic:nvPicPr>
-                    <pic:cNvPr id="1" name=""/>
-                    <pic:cNvPicPr/>
-                  </pic:nvPicPr>
-                  <pic:blipFill>
-                    <a:blip r:embed="rId27"/>
-                    <a:stretch>
-                      <a:fillRect/>
-                    </a:stretch>
-                  </pic:blipFill>
-                  <pic:spPr>
-                    <a:xfrm>
-                      <a:off x="0" y="0"/>
-                      <a:ext cx="2429214" cy="2486372"/>
-                    </a:xfrm>
-                    <a:prstGeom prst="rect">
-                      <a:avLst/>
-                    </a:prstGeom>
-                  </pic:spPr>
-                </pic:pic>
-              </a:graphicData>
-            </a:graphic>
-          </wp:inline>
-        </w:drawing>
-      </w:r>
-    </w:p>
-    <w:p>
-      <w:r>
-        <w:t xml:space="preserve">El tamaño del lienzo es </w:t>
-      </w:r>
-      <w:proofErr w:type="spellStart"/>
-      <w:proofErr w:type="gramStart"/>
-      <w:r>
-        <w:t>size</w:t>
-      </w:r>
-      <w:proofErr w:type="spellEnd"/>
-      <w:r>
-        <w:t>(</w:t>
-      </w:r>
-      <w:proofErr w:type="gramEnd"/>
-      <w:r>
-        <w:t xml:space="preserve">500,500). La estructura </w:t>
-      </w:r>
-      <w:proofErr w:type="spellStart"/>
-      <w:proofErr w:type="gramStart"/>
-      <w:r>
-        <w:t>while</w:t>
-      </w:r>
-      <w:proofErr w:type="spellEnd"/>
-      <w:r>
-        <w:t>(</w:t>
-      </w:r>
-      <w:proofErr w:type="gramEnd"/>
-      <w:r>
-        <w:t xml:space="preserve">) se ejecuta dentro de la función </w:t>
-      </w:r>
-      <w:proofErr w:type="spellStart"/>
-      <w:r>
-        <w:t>setup</w:t>
-      </w:r>
-      <w:proofErr w:type="spellEnd"/>
-      <w:r>
-        <w:t xml:space="preserve">(). La condición es que solo se dibuje dentro del lienzo. Utilice variables que puedan ayudar a la construcción del dibujo, por </w:t>
-      </w:r>
-      <w:proofErr w:type="spellStart"/>
-      <w:r>
-        <w:t>ej</w:t>
-      </w:r>
-      <w:proofErr w:type="spellEnd"/>
-      <w:r>
-        <w:t xml:space="preserve">: x, y, </w:t>
-      </w:r>
-      <w:proofErr w:type="spellStart"/>
-      <w:r>
-        <w:t>anchoEscalon</w:t>
-      </w:r>
-      <w:proofErr w:type="spellEnd"/>
-      <w:r>
-        <w:t xml:space="preserve">, </w:t>
-      </w:r>
-      <w:proofErr w:type="spellStart"/>
-      <w:r>
-        <w:t>altoEscalon</w:t>
-      </w:r>
-      <w:proofErr w:type="spellEnd"/>
-      <w:r>
-        <w:t>, etc.</w:t>
-      </w:r>
-    </w:p>
-    <w:p>
-      <w:pPr>
-        <w:rPr>
-          <w:b/>
-          <w:color w:val="FF0000"/>
-        </w:rPr>
-      </w:pPr>
-      <w:r>
-        <w:rPr>
-          <w:b/>
-          <w:color w:val="FF0000"/>
-        </w:rPr>
-        <w:t>Fase de Análisis:</w:t>
-      </w:r>
-    </w:p>
-    <w:p>
-      <w:pPr>
-        <w:pStyle w:val="Prrafodelista"/>
-        <w:numPr>
-          <w:ilvl w:val="0"/>
-          <w:numId w:val="1"/>
-        </w:numPr>
-      </w:pPr>
-      <w:r>
-        <w:t>Especificación del problema: problema</w:t>
-      </w:r>
-    </w:p>
-    <w:p>
-      <w:pPr>
-        <w:pStyle w:val="Prrafodelista"/>
-        <w:numPr>
-          <w:ilvl w:val="0"/>
-          <w:numId w:val="1"/>
-        </w:numPr>
-      </w:pPr>
-      <w:r>
-        <w:t>Análisis:</w:t>
-      </w:r>
-    </w:p>
-    <w:p>
-      <w:pPr>
-        <w:pStyle w:val="Prrafodelista"/>
-      </w:pPr>
-    </w:p>
-    <w:p>
-      <w:pPr>
-        <w:pStyle w:val="Prrafodelista"/>
-      </w:pPr>
-      <w:r>
-        <w:t>Datos de entrada:</w:t>
-      </w:r>
-    </w:p>
-    <w:p>
-      <w:pPr>
-        <w:pStyle w:val="Prrafodelista"/>
-      </w:pPr>
-      <w:r>
-        <w:tab/>
-        <w:t>Dato</w:t>
-      </w:r>
-    </w:p>
-    <w:p>
-      <w:pPr>
-        <w:pStyle w:val="Prrafodelista"/>
-      </w:pPr>
-      <w:r>
-        <w:t>Datos de salida:</w:t>
-      </w:r>
-    </w:p>
-    <w:p>
-      <w:pPr>
-        <w:pStyle w:val="Prrafodelista"/>
-      </w:pPr>
-      <w:r>
-        <w:tab/>
-        <w:t>Salida:</w:t>
-      </w:r>
-    </w:p>
-    <w:p>
-      <w:pPr>
-        <w:pStyle w:val="Prrafodelista"/>
-      </w:pPr>
-      <w:r>
-        <w:t>Proceso:</w:t>
-      </w:r>
-    </w:p>
-    <w:p/>
-    <w:p>
-      <w:pPr>
-        <w:rPr>
-          <w:b/>
-          <w:color w:val="FF0000"/>
-        </w:rPr>
-      </w:pPr>
-      <w:r>
-        <w:rPr>
-          <w:b/>
-          <w:color w:val="FF0000"/>
-        </w:rPr>
-        <w:t>Fase de diseño:</w:t>
-      </w:r>
-    </w:p>
-    <w:tbl>
-      <w:tblPr>
-        <w:tblStyle w:val="Tablaconcuadrcula"/>
-        <w:tblW w:w="0" w:type="auto"/>
-        <w:tblLook w:val="04A0" w:firstRow="1" w:lastRow="0" w:firstColumn="1" w:lastColumn="0" w:noHBand="0" w:noVBand="1"/>
-      </w:tblPr>
-      <w:tblGrid>
-        <w:gridCol w:w="8494"/>
-      </w:tblGrid>
-      <w:tr>
-        <w:tc>
-          <w:tcPr>
-            <w:tcW w:w="8494" w:type="dxa"/>
-          </w:tcPr>
-          <w:p/>
-        </w:tc>
-      </w:tr>
-      <w:tr>
-        <w:tc>
-          <w:tcPr>
-            <w:tcW w:w="8494" w:type="dxa"/>
-          </w:tcPr>
-          <w:p/>
-        </w:tc>
-      </w:tr>
-      <w:tr>
-        <w:tc>
-          <w:tcPr>
-            <w:tcW w:w="8494" w:type="dxa"/>
-          </w:tcPr>
-          <w:p/>
-        </w:tc>
-      </w:tr>
-    </w:tbl>
-    <w:p/>
-    <w:p>
-      <w:r>
-        <w:t>Ejercicio 22: Utilizando la estructura de control repetitiva do-</w:t>
-      </w:r>
-      <w:proofErr w:type="spellStart"/>
-      <w:r>
-        <w:t>while</w:t>
-      </w:r>
-      <w:proofErr w:type="spellEnd"/>
-      <w:r>
-        <w:t>. Replique la siguiente imagen:</w:t>
-      </w:r>
-    </w:p>
-    <w:p>
-      <w:pPr>
-        <w:rPr>
-          <w:b/>
-          <w:lang w:val="es-ES"/>
-        </w:rPr>
-      </w:pPr>
-      <w:r>
-        <w:rPr>
-          <w:b/>
-          <w:noProof/>
-          <w:lang w:val="en-US"/>
-        </w:rPr>
-        <w:lastRenderedPageBreak/>
-        <w:drawing>
-          <wp:inline distT="0" distB="0" distL="0" distR="0" wp14:anchorId="356CB421" wp14:editId="26471D66">
-            <wp:extent cx="2305372" cy="2267266"/>
-            <wp:effectExtent l="0" t="0" r="0" b="0"/>
-            <wp:docPr id="13" name="Imagen 13"/>
-            <wp:cNvGraphicFramePr>
-              <a:graphicFrameLocks xmlns:a="http://schemas.openxmlformats.org/drawingml/2006/main" noChangeAspect="1"/>
-            </wp:cNvGraphicFramePr>
-            <a:graphic xmlns:a="http://schemas.openxmlformats.org/drawingml/2006/main">
-              <a:graphicData uri="http://schemas.openxmlformats.org/drawingml/2006/picture">
-                <pic:pic xmlns:pic="http://schemas.openxmlformats.org/drawingml/2006/picture">
-                  <pic:nvPicPr>
-                    <pic:cNvPr id="1" name=""/>
-                    <pic:cNvPicPr/>
-                  </pic:nvPicPr>
-                  <pic:blipFill>
-                    <a:blip r:embed="rId28"/>
-                    <a:stretch>
-                      <a:fillRect/>
-                    </a:stretch>
-                  </pic:blipFill>
-                  <pic:spPr>
-                    <a:xfrm>
-                      <a:off x="0" y="0"/>
-                      <a:ext cx="2305372" cy="2267266"/>
-                    </a:xfrm>
-                    <a:prstGeom prst="rect">
-                      <a:avLst/>
-                    </a:prstGeom>
-                  </pic:spPr>
-                </pic:pic>
-              </a:graphicData>
-            </a:graphic>
-          </wp:inline>
-        </w:drawing>
-      </w:r>
-    </w:p>
-    <w:p>
-      <w:r>
-        <w:t xml:space="preserve">La imagen debe ser construida desde la función </w:t>
-      </w:r>
-      <w:proofErr w:type="spellStart"/>
-      <w:proofErr w:type="gramStart"/>
-      <w:r>
-        <w:t>setup</w:t>
-      </w:r>
-      <w:proofErr w:type="spellEnd"/>
-      <w:r>
-        <w:t>(</w:t>
-      </w:r>
-      <w:proofErr w:type="gramEnd"/>
-      <w:r>
-        <w:t xml:space="preserve">). Defina el tamaño del lienzo en </w:t>
-      </w:r>
-      <w:proofErr w:type="spellStart"/>
-      <w:proofErr w:type="gramStart"/>
-      <w:r>
-        <w:t>size</w:t>
-      </w:r>
-      <w:proofErr w:type="spellEnd"/>
-      <w:r>
-        <w:t>(</w:t>
-      </w:r>
-      <w:proofErr w:type="gramEnd"/>
-      <w:r>
-        <w:t>600,600), verticalmente se divide el lienzo en franjas de igual medida, se deben dibujar los círculos sobre cada línea de por medio es decir en la línea 1 se dibujan círculos con distanciamiento, en la línea 2 no se dibuja y así sucesivamente. Las líneas tienen un color fijo, los círculos asumen colores aleatorios.</w:t>
-      </w:r>
-    </w:p>
-    <w:p>
-      <w:pPr>
-        <w:rPr>
-          <w:b/>
-          <w:color w:val="FF0000"/>
-        </w:rPr>
-      </w:pPr>
-      <w:r>
-        <w:rPr>
-          <w:b/>
-          <w:color w:val="FF0000"/>
-        </w:rPr>
-        <w:t>Fase de Análisis:</w:t>
-      </w:r>
-    </w:p>
-    <w:p>
-      <w:pPr>
-        <w:pStyle w:val="Prrafodelista"/>
-        <w:numPr>
-          <w:ilvl w:val="0"/>
-          <w:numId w:val="1"/>
-        </w:numPr>
-      </w:pPr>
-      <w:r>
-        <w:t>Especificación del problema: problema</w:t>
-      </w:r>
-    </w:p>
-    <w:p>
-      <w:pPr>
-        <w:pStyle w:val="Prrafodelista"/>
-        <w:numPr>
-          <w:ilvl w:val="0"/>
-          <w:numId w:val="1"/>
-        </w:numPr>
-      </w:pPr>
-      <w:r>
-        <w:t>Análisis:</w:t>
-      </w:r>
-    </w:p>
-    <w:p>
-      <w:pPr>
-        <w:pStyle w:val="Prrafodelista"/>
-      </w:pPr>
-    </w:p>
-    <w:p>
-      <w:pPr>
-        <w:pStyle w:val="Prrafodelista"/>
-      </w:pPr>
-      <w:r>
-        <w:t>Datos de entrada:</w:t>
-      </w:r>
-    </w:p>
-    <w:p>
-      <w:pPr>
-        <w:pStyle w:val="Prrafodelista"/>
-      </w:pPr>
-      <w:r>
-        <w:tab/>
-        <w:t>Dato</w:t>
-      </w:r>
-    </w:p>
-    <w:p>
-      <w:pPr>
-        <w:pStyle w:val="Prrafodelista"/>
-      </w:pPr>
-      <w:r>
-        <w:t>Datos de salida:</w:t>
-      </w:r>
-    </w:p>
-    <w:p>
-      <w:pPr>
-        <w:pStyle w:val="Prrafodelista"/>
-      </w:pPr>
-      <w:r>
-        <w:tab/>
-        <w:t>Salida:</w:t>
-      </w:r>
-    </w:p>
-    <w:p>
-      <w:pPr>
-        <w:pStyle w:val="Prrafodelista"/>
-      </w:pPr>
-      <w:r>
-        <w:t>Proceso:</w:t>
-      </w:r>
-    </w:p>
-    <w:p/>
-    <w:p>
-      <w:pPr>
-        <w:rPr>
-          <w:b/>
-          <w:color w:val="FF0000"/>
-        </w:rPr>
-      </w:pPr>
-      <w:r>
-        <w:rPr>
-          <w:b/>
-          <w:color w:val="FF0000"/>
-        </w:rPr>
-        <w:t>Fase de diseño:</w:t>
-      </w:r>
-    </w:p>
-    <w:tbl>
-      <w:tblPr>
-        <w:tblStyle w:val="Tablaconcuadrcula"/>
-        <w:tblW w:w="0" w:type="auto"/>
-        <w:tblLook w:val="04A0" w:firstRow="1" w:lastRow="0" w:firstColumn="1" w:lastColumn="0" w:noHBand="0" w:noVBand="1"/>
-      </w:tblPr>
-      <w:tblGrid>
-        <w:gridCol w:w="8494"/>
-      </w:tblGrid>
-      <w:tr>
-        <w:tc>
-          <w:tcPr>
-            <w:tcW w:w="8494" w:type="dxa"/>
-          </w:tcPr>
-          <w:p/>
-        </w:tc>
-      </w:tr>
-      <w:tr>
-        <w:tc>
-          <w:tcPr>
-            <w:tcW w:w="8494" w:type="dxa"/>
-          </w:tcPr>
-          <w:p/>
-        </w:tc>
-      </w:tr>
-      <w:tr>
-        <w:tc>
-          <w:tcPr>
-            <w:tcW w:w="8494" w:type="dxa"/>
-          </w:tcPr>
-          <w:p/>
-        </w:tc>
-      </w:tr>
-    </w:tbl>
-    <w:p>
-      <w:pPr>
-        <w:rPr>
-          <w:b/>
-          <w:lang w:val="es-ES"/>
-        </w:rPr>
         <w:sectPr>
           <w:pgSz w:w="11906" w:h="16838"/>
           <w:pgMar w:top="1417" w:right="1701" w:bottom="1417" w:left="1701" w:header="708" w:footer="708" w:gutter="0"/>
@@ -5969,23 +6763,7 @@
     </w:p>
     <w:p>
       <w:r>
-        <w:t xml:space="preserve">Se deben enunciar las fuentes (apuntes de la materia, páginas web, videos de </w:t>
-      </w:r>
-      <w:proofErr w:type="spellStart"/>
-      <w:r>
-        <w:t>youtube</w:t>
-      </w:r>
-      <w:proofErr w:type="spellEnd"/>
-      <w:r>
-        <w:t xml:space="preserve">, libro (nombre, autores, año), </w:t>
-      </w:r>
-      <w:proofErr w:type="spellStart"/>
-      <w:r>
-        <w:t>etc</w:t>
-      </w:r>
-      <w:proofErr w:type="spellEnd"/>
-      <w:r>
-        <w:t>)</w:t>
+        <w:t>Se deben enunciar las fuentes (apuntes de la materia, páginas web, videos de youtube, libro (nombre, autores, año), etc)</w:t>
       </w:r>
     </w:p>
     <w:p/>
@@ -6258,7 +7036,7 @@
               <v:shape id="_x0000_i1026" type="#_x0000_t75" style="width:78.15pt;height:44.85pt" o:ole="">
                 <v:imagedata r:id="rId2" o:title=""/>
               </v:shape>
-              <o:OLEObject Type="Embed" ProgID="PBrush" ShapeID="_x0000_i1026" DrawAspect="Content" ObjectID="_1774455222" r:id="rId3"/>
+              <o:OLEObject Type="Embed" ProgID="PBrush" ShapeID="_x0000_i1026" DrawAspect="Content" ObjectID="_1774467077" r:id="rId3"/>
             </w:object>
           </w:r>
         </w:p>
@@ -6477,7 +7255,7 @@
               <v:shape id="_x0000_i1027" type="#_x0000_t75" style="width:78.15pt;height:44.85pt">
                 <v:imagedata r:id="rId2" o:title=""/>
               </v:shape>
-              <o:OLEObject Type="Embed" ProgID="PBrush" ShapeID="_x0000_i1027" DrawAspect="Content" ObjectID="_1774455223" r:id="rId3"/>
+              <o:OLEObject Type="Embed" ProgID="PBrush" ShapeID="_x0000_i1027" DrawAspect="Content" ObjectID="_1774467078" r:id="rId3"/>
             </w:object>
           </w:r>
         </w:p>
@@ -6495,6 +7273,92 @@
 <file path=word/numbering.xml><?xml version="1.0" encoding="utf-8"?>
 <w:numbering xmlns:wpc="http://schemas.microsoft.com/office/word/2010/wordprocessingCanvas" xmlns:cx="http://schemas.microsoft.com/office/drawing/2014/chartex" xmlns:mc="http://schemas.openxmlformats.org/markup-compatibility/2006" xmlns:o="urn:schemas-microsoft-com:office:office" xmlns:r="http://schemas.openxmlformats.org/officeDocument/2006/relationships" xmlns:m="http://schemas.openxmlformats.org/officeDocument/2006/math" xmlns:v="urn:schemas-microsoft-com:vml" xmlns:wp14="http://schemas.microsoft.com/office/word/2010/wordprocessingDrawing" xmlns:wp="http://schemas.openxmlformats.org/drawingml/2006/wordprocessingDrawing" xmlns:w10="urn:schemas-microsoft-com:office:word" xmlns:w="http://schemas.openxmlformats.org/wordprocessingml/2006/main" xmlns:w14="http://schemas.microsoft.com/office/word/2010/wordml" xmlns:w15="http://schemas.microsoft.com/office/word/2012/wordml" xmlns:w16se="http://schemas.microsoft.com/office/word/2015/wordml/symex" xmlns:wpg="http://schemas.microsoft.com/office/word/2010/wordprocessingGroup" xmlns:wpi="http://schemas.microsoft.com/office/word/2010/wordprocessingInk" xmlns:wne="http://schemas.microsoft.com/office/word/2006/wordml" xmlns:wps="http://schemas.microsoft.com/office/word/2010/wordprocessingShape" mc:Ignorable="w14 w15 w16se wp14">
   <w:abstractNum w:abstractNumId="0" w15:restartNumberingAfterBreak="0">
+    <w:nsid w:val="0BEF73BB"/>
+    <w:multiLevelType w:val="hybridMultilevel"/>
+    <w:tmpl w:val="194828FE"/>
+    <w:lvl w:ilvl="0" w:tplc="0409000F">
+      <w:start w:val="1"/>
+      <w:numFmt w:val="decimal"/>
+      <w:lvlText w:val="%1."/>
+      <w:lvlJc w:val="left"/>
+      <w:pPr>
+        <w:ind w:left="720" w:hanging="360"/>
+      </w:pPr>
+    </w:lvl>
+    <w:lvl w:ilvl="1" w:tplc="04090019" w:tentative="1">
+      <w:start w:val="1"/>
+      <w:numFmt w:val="lowerLetter"/>
+      <w:lvlText w:val="%2."/>
+      <w:lvlJc w:val="left"/>
+      <w:pPr>
+        <w:ind w:left="1440" w:hanging="360"/>
+      </w:pPr>
+    </w:lvl>
+    <w:lvl w:ilvl="2" w:tplc="0409001B" w:tentative="1">
+      <w:start w:val="1"/>
+      <w:numFmt w:val="lowerRoman"/>
+      <w:lvlText w:val="%3."/>
+      <w:lvlJc w:val="right"/>
+      <w:pPr>
+        <w:ind w:left="2160" w:hanging="180"/>
+      </w:pPr>
+    </w:lvl>
+    <w:lvl w:ilvl="3" w:tplc="0409000F" w:tentative="1">
+      <w:start w:val="1"/>
+      <w:numFmt w:val="decimal"/>
+      <w:lvlText w:val="%4."/>
+      <w:lvlJc w:val="left"/>
+      <w:pPr>
+        <w:ind w:left="2880" w:hanging="360"/>
+      </w:pPr>
+    </w:lvl>
+    <w:lvl w:ilvl="4" w:tplc="04090019" w:tentative="1">
+      <w:start w:val="1"/>
+      <w:numFmt w:val="lowerLetter"/>
+      <w:lvlText w:val="%5."/>
+      <w:lvlJc w:val="left"/>
+      <w:pPr>
+        <w:ind w:left="3600" w:hanging="360"/>
+      </w:pPr>
+    </w:lvl>
+    <w:lvl w:ilvl="5" w:tplc="0409001B" w:tentative="1">
+      <w:start w:val="1"/>
+      <w:numFmt w:val="lowerRoman"/>
+      <w:lvlText w:val="%6."/>
+      <w:lvlJc w:val="right"/>
+      <w:pPr>
+        <w:ind w:left="4320" w:hanging="180"/>
+      </w:pPr>
+    </w:lvl>
+    <w:lvl w:ilvl="6" w:tplc="0409000F" w:tentative="1">
+      <w:start w:val="1"/>
+      <w:numFmt w:val="decimal"/>
+      <w:lvlText w:val="%7."/>
+      <w:lvlJc w:val="left"/>
+      <w:pPr>
+        <w:ind w:left="5040" w:hanging="360"/>
+      </w:pPr>
+    </w:lvl>
+    <w:lvl w:ilvl="7" w:tplc="04090019" w:tentative="1">
+      <w:start w:val="1"/>
+      <w:numFmt w:val="lowerLetter"/>
+      <w:lvlText w:val="%8."/>
+      <w:lvlJc w:val="left"/>
+      <w:pPr>
+        <w:ind w:left="5760" w:hanging="360"/>
+      </w:pPr>
+    </w:lvl>
+    <w:lvl w:ilvl="8" w:tplc="0409001B" w:tentative="1">
+      <w:start w:val="1"/>
+      <w:numFmt w:val="lowerRoman"/>
+      <w:lvlText w:val="%9."/>
+      <w:lvlJc w:val="right"/>
+      <w:pPr>
+        <w:ind w:left="6480" w:hanging="180"/>
+      </w:pPr>
+    </w:lvl>
+  </w:abstractNum>
+  <w:abstractNum w:abstractNumId="1" w15:restartNumberingAfterBreak="0">
     <w:nsid w:val="20370D4A"/>
     <w:multiLevelType w:val="hybridMultilevel"/>
     <w:tmpl w:val="1C0679FC"/>
@@ -6607,7 +7471,120 @@
       </w:rPr>
     </w:lvl>
   </w:abstractNum>
-  <w:abstractNum w:abstractNumId="1" w15:restartNumberingAfterBreak="0">
+  <w:abstractNum w:abstractNumId="2" w15:restartNumberingAfterBreak="0">
+    <w:nsid w:val="2E373038"/>
+    <w:multiLevelType w:val="hybridMultilevel"/>
+    <w:tmpl w:val="085AE740"/>
+    <w:lvl w:ilvl="0" w:tplc="04090001">
+      <w:start w:val="1"/>
+      <w:numFmt w:val="bullet"/>
+      <w:lvlText w:val=""/>
+      <w:lvlJc w:val="left"/>
+      <w:pPr>
+        <w:ind w:left="720" w:hanging="360"/>
+      </w:pPr>
+      <w:rPr>
+        <w:rFonts w:ascii="Symbol" w:hAnsi="Symbol" w:hint="default"/>
+      </w:rPr>
+    </w:lvl>
+    <w:lvl w:ilvl="1" w:tplc="04090003" w:tentative="1">
+      <w:start w:val="1"/>
+      <w:numFmt w:val="bullet"/>
+      <w:lvlText w:val="o"/>
+      <w:lvlJc w:val="left"/>
+      <w:pPr>
+        <w:ind w:left="1440" w:hanging="360"/>
+      </w:pPr>
+      <w:rPr>
+        <w:rFonts w:ascii="Courier New" w:hAnsi="Courier New" w:cs="Courier New" w:hint="default"/>
+      </w:rPr>
+    </w:lvl>
+    <w:lvl w:ilvl="2" w:tplc="04090005" w:tentative="1">
+      <w:start w:val="1"/>
+      <w:numFmt w:val="bullet"/>
+      <w:lvlText w:val=""/>
+      <w:lvlJc w:val="left"/>
+      <w:pPr>
+        <w:ind w:left="2160" w:hanging="360"/>
+      </w:pPr>
+      <w:rPr>
+        <w:rFonts w:ascii="Wingdings" w:hAnsi="Wingdings" w:hint="default"/>
+      </w:rPr>
+    </w:lvl>
+    <w:lvl w:ilvl="3" w:tplc="04090001" w:tentative="1">
+      <w:start w:val="1"/>
+      <w:numFmt w:val="bullet"/>
+      <w:lvlText w:val=""/>
+      <w:lvlJc w:val="left"/>
+      <w:pPr>
+        <w:ind w:left="2880" w:hanging="360"/>
+      </w:pPr>
+      <w:rPr>
+        <w:rFonts w:ascii="Symbol" w:hAnsi="Symbol" w:hint="default"/>
+      </w:rPr>
+    </w:lvl>
+    <w:lvl w:ilvl="4" w:tplc="04090003" w:tentative="1">
+      <w:start w:val="1"/>
+      <w:numFmt w:val="bullet"/>
+      <w:lvlText w:val="o"/>
+      <w:lvlJc w:val="left"/>
+      <w:pPr>
+        <w:ind w:left="3600" w:hanging="360"/>
+      </w:pPr>
+      <w:rPr>
+        <w:rFonts w:ascii="Courier New" w:hAnsi="Courier New" w:cs="Courier New" w:hint="default"/>
+      </w:rPr>
+    </w:lvl>
+    <w:lvl w:ilvl="5" w:tplc="04090005" w:tentative="1">
+      <w:start w:val="1"/>
+      <w:numFmt w:val="bullet"/>
+      <w:lvlText w:val=""/>
+      <w:lvlJc w:val="left"/>
+      <w:pPr>
+        <w:ind w:left="4320" w:hanging="360"/>
+      </w:pPr>
+      <w:rPr>
+        <w:rFonts w:ascii="Wingdings" w:hAnsi="Wingdings" w:hint="default"/>
+      </w:rPr>
+    </w:lvl>
+    <w:lvl w:ilvl="6" w:tplc="04090001" w:tentative="1">
+      <w:start w:val="1"/>
+      <w:numFmt w:val="bullet"/>
+      <w:lvlText w:val=""/>
+      <w:lvlJc w:val="left"/>
+      <w:pPr>
+        <w:ind w:left="5040" w:hanging="360"/>
+      </w:pPr>
+      <w:rPr>
+        <w:rFonts w:ascii="Symbol" w:hAnsi="Symbol" w:hint="default"/>
+      </w:rPr>
+    </w:lvl>
+    <w:lvl w:ilvl="7" w:tplc="04090003" w:tentative="1">
+      <w:start w:val="1"/>
+      <w:numFmt w:val="bullet"/>
+      <w:lvlText w:val="o"/>
+      <w:lvlJc w:val="left"/>
+      <w:pPr>
+        <w:ind w:left="5760" w:hanging="360"/>
+      </w:pPr>
+      <w:rPr>
+        <w:rFonts w:ascii="Courier New" w:hAnsi="Courier New" w:cs="Courier New" w:hint="default"/>
+      </w:rPr>
+    </w:lvl>
+    <w:lvl w:ilvl="8" w:tplc="04090005" w:tentative="1">
+      <w:start w:val="1"/>
+      <w:numFmt w:val="bullet"/>
+      <w:lvlText w:val=""/>
+      <w:lvlJc w:val="left"/>
+      <w:pPr>
+        <w:ind w:left="6480" w:hanging="360"/>
+      </w:pPr>
+      <w:rPr>
+        <w:rFonts w:ascii="Wingdings" w:hAnsi="Wingdings" w:hint="default"/>
+      </w:rPr>
+    </w:lvl>
+  </w:abstractNum>
+  <w:abstractNum w:abstractNumId="3" w15:restartNumberingAfterBreak="0">
     <w:nsid w:val="3CCE6483"/>
     <w:multiLevelType w:val="hybridMultilevel"/>
     <w:tmpl w:val="A3B62EAC"/>
@@ -6697,10 +7674,16 @@
     </w:lvl>
   </w:abstractNum>
   <w:num w:numId="1">
-    <w:abstractNumId w:val="0"/>
+    <w:abstractNumId w:val="1"/>
   </w:num>
   <w:num w:numId="2">
-    <w:abstractNumId w:val="1"/>
+    <w:abstractNumId w:val="3"/>
+  </w:num>
+  <w:num w:numId="3">
+    <w:abstractNumId w:val="2"/>
+  </w:num>
+  <w:num w:numId="4">
+    <w:abstractNumId w:val="0"/>
   </w:num>
 </w:numbering>
 </file>

</xml_diff>

<commit_message>
realización ejercicios 13/14, actualización word
</commit_message>
<xml_diff>
--- a/TP01_Perez_Ezequiel/ejerciciosTP01.docx
+++ b/TP01_Perez_Ezequiel/ejerciciosTP01.docx
@@ -207,7 +207,7 @@
                 <v:shape id="_x0000_i1025" type="#_x0000_t75" style="width:78.15pt;height:44.85pt" o:ole="">
                   <v:imagedata r:id="rId8" o:title=""/>
                 </v:shape>
-                <o:OLEObject Type="Embed" ProgID="PBrush" ShapeID="_x0000_i1025" DrawAspect="Content" ObjectID="_1774467076" r:id="rId9"/>
+                <o:OLEObject Type="Embed" ProgID="PBrush" ShapeID="_x0000_i1025" DrawAspect="Content" ObjectID="_1774485865" r:id="rId9"/>
               </w:object>
             </w:r>
           </w:p>
@@ -1317,6 +1317,7 @@
           <w:docGrid w:linePitch="360"/>
         </w:sectPr>
       </w:pPr>
+      <w:proofErr w:type="spellStart"/>
       <w:r>
         <w:rPr>
           <w:lang w:val="es-ES"/>
@@ -1324,6 +1325,7 @@
         <w:lastRenderedPageBreak/>
         <w:t>Indice</w:t>
       </w:r>
+      <w:proofErr w:type="spellEnd"/>
     </w:p>
     <w:p>
       <w:pPr>
@@ -3379,7 +3381,15 @@
       </w:r>
       <w:r>
         <w:br/>
-        <w:t xml:space="preserve">R1 = y+z </w:t>
+        <w:t xml:space="preserve">R1 = </w:t>
+      </w:r>
+      <w:proofErr w:type="spellStart"/>
+      <w:r>
+        <w:t>y+z</w:t>
+      </w:r>
+      <w:proofErr w:type="spellEnd"/>
+      <w:r>
+        <w:t xml:space="preserve"> </w:t>
       </w:r>
       <w:r>
         <w:br/>
@@ -4348,14 +4358,23 @@
       </w:pPr>
       <w:r>
         <w:tab/>
-        <w:t xml:space="preserve">nombreUsuario: </w:t>
-      </w:r>
+      </w:r>
+      <w:proofErr w:type="spellStart"/>
+      <w:r>
+        <w:t>nombreUsuario</w:t>
+      </w:r>
+      <w:proofErr w:type="spellEnd"/>
+      <w:r>
+        <w:t xml:space="preserve">: </w:t>
+      </w:r>
+      <w:proofErr w:type="spellStart"/>
       <w:r>
         <w:rPr>
           <w:b/>
         </w:rPr>
         <w:t>String</w:t>
       </w:r>
+      <w:proofErr w:type="spellEnd"/>
     </w:p>
     <w:p>
       <w:pPr>
@@ -4372,18 +4391,25 @@
       <w:r>
         <w:tab/>
       </w:r>
+      <w:proofErr w:type="spellStart"/>
       <w:r>
         <w:t>darM</w:t>
       </w:r>
       <w:r>
-        <w:t xml:space="preserve">ensaje: </w:t>
-      </w:r>
+        <w:t>ensaje</w:t>
+      </w:r>
+      <w:proofErr w:type="spellEnd"/>
+      <w:r>
+        <w:t xml:space="preserve">: </w:t>
+      </w:r>
+      <w:proofErr w:type="spellStart"/>
       <w:r>
         <w:rPr>
           <w:b/>
         </w:rPr>
         <w:t>String</w:t>
       </w:r>
+      <w:proofErr w:type="spellEnd"/>
     </w:p>
     <w:p>
       <w:pPr>
@@ -4421,12 +4447,22 @@
       <w:r>
         <w:br/>
       </w:r>
+      <w:proofErr w:type="spellStart"/>
       <w:r>
         <w:t>darM</w:t>
       </w:r>
       <w:r>
-        <w:t>ensaje = “Hola ” + nombreUsuario</w:t>
-      </w:r>
+        <w:t>ensaje</w:t>
+      </w:r>
+      <w:proofErr w:type="spellEnd"/>
+      <w:r>
+        <w:t xml:space="preserve"> = “Hola ” + </w:t>
+      </w:r>
+      <w:proofErr w:type="spellStart"/>
+      <w:r>
+        <w:t>nombreUsuario</w:t>
+      </w:r>
+      <w:proofErr w:type="spellEnd"/>
       <w:r>
         <w:br/>
       </w:r>
@@ -4540,15 +4576,22 @@
             <w:pPr>
               <w:pStyle w:val="Prrafodelista"/>
             </w:pPr>
+            <w:proofErr w:type="spellStart"/>
             <w:r>
-              <w:t xml:space="preserve">nombreUsuario: </w:t>
+              <w:t>nombreUsuario</w:t>
             </w:r>
+            <w:proofErr w:type="spellEnd"/>
+            <w:r>
+              <w:t xml:space="preserve">: </w:t>
+            </w:r>
+            <w:proofErr w:type="spellStart"/>
             <w:r>
               <w:rPr>
                 <w:b/>
               </w:rPr>
               <w:t>String</w:t>
             </w:r>
+            <w:proofErr w:type="spellEnd"/>
             <w:r>
               <w:t xml:space="preserve"> // va a almacenar lo que el usuario ingrese</w:t>
             </w:r>
@@ -4576,8 +4619,13 @@
               <w:t>Nombre del algoritmo:</w:t>
             </w:r>
             <w:r>
-              <w:t xml:space="preserve"> darMensaje</w:t>
+              <w:t xml:space="preserve"> </w:t>
             </w:r>
+            <w:proofErr w:type="spellStart"/>
+            <w:r>
+              <w:t>darMensaje</w:t>
+            </w:r>
+            <w:proofErr w:type="spellEnd"/>
           </w:p>
           <w:p>
             <w:pPr>
@@ -4662,12 +4710,14 @@
               </w:rPr>
               <w:t xml:space="preserve">Leer </w:t>
             </w:r>
+            <w:proofErr w:type="spellStart"/>
             <w:r>
               <w:rPr>
                 <w:i/>
               </w:rPr>
               <w:t>nombreUsuario</w:t>
             </w:r>
+            <w:proofErr w:type="spellEnd"/>
           </w:p>
           <w:p>
             <w:pPr>
@@ -4680,15 +4730,25 @@
                 <w:b/>
               </w:rPr>
             </w:pPr>
+            <w:proofErr w:type="spellStart"/>
             <w:r>
-              <w:t xml:space="preserve">darMensaje </w:t>
+              <w:t>darMensaje</w:t>
+            </w:r>
+            <w:proofErr w:type="spellEnd"/>
+            <w:r>
+              <w:t xml:space="preserve"> </w:t>
             </w:r>
             <w:r>
               <w:sym w:font="Wingdings" w:char="F0DF"/>
             </w:r>
             <w:r>
-              <w:t xml:space="preserve"> “Hola ” + nombreUsuario</w:t>
+              <w:t xml:space="preserve"> “Hola ” + </w:t>
             </w:r>
+            <w:proofErr w:type="spellStart"/>
+            <w:r>
+              <w:t>nombreUsuario</w:t>
+            </w:r>
+            <w:proofErr w:type="spellEnd"/>
           </w:p>
           <w:p>
             <w:pPr>
@@ -4707,9 +4767,11 @@
               </w:rPr>
               <w:t xml:space="preserve">Mostrar </w:t>
             </w:r>
+            <w:proofErr w:type="spellStart"/>
             <w:r>
               <w:t>darMensaje</w:t>
             </w:r>
+            <w:proofErr w:type="spellEnd"/>
           </w:p>
           <w:p>
             <w:pPr>
@@ -4811,13 +4873,930 @@
       <w:r>
         <w:br/>
       </w:r>
+    </w:p>
+    <w:p>
+      <w:r>
+        <w:lastRenderedPageBreak/>
+        <w:t>Ejercicio 13: Será común resolver problemas utilizando variables. Calcule el perímetro y área de un rectángulo dada su base y su altura.</w:t>
+      </w:r>
+    </w:p>
+    <w:p>
+      <w:pPr>
+        <w:rPr>
+          <w:b/>
+          <w:color w:val="FF0000"/>
+        </w:rPr>
+      </w:pPr>
+      <w:r>
+        <w:rPr>
+          <w:b/>
+          <w:color w:val="FF0000"/>
+        </w:rPr>
+        <w:t>Fase de Análisis:</w:t>
+      </w:r>
+    </w:p>
+    <w:p>
+      <w:pPr>
+        <w:pStyle w:val="Prrafodelista"/>
+        <w:numPr>
+          <w:ilvl w:val="0"/>
+          <w:numId w:val="1"/>
+        </w:numPr>
+      </w:pPr>
+      <w:r>
+        <w:t>Espec</w:t>
+      </w:r>
+      <w:r>
+        <w:t>ificación del problema: Calcular el perímetro y área de un rectángulo dadas la base y la altura</w:t>
+      </w:r>
+    </w:p>
+    <w:p>
+      <w:pPr>
+        <w:pStyle w:val="Prrafodelista"/>
+        <w:numPr>
+          <w:ilvl w:val="0"/>
+          <w:numId w:val="1"/>
+        </w:numPr>
+      </w:pPr>
+      <w:r>
+        <w:t>Análisis:</w:t>
+      </w:r>
+    </w:p>
+    <w:p>
+      <w:pPr>
+        <w:pStyle w:val="Prrafodelista"/>
+      </w:pPr>
+    </w:p>
+    <w:p>
+      <w:pPr>
+        <w:pStyle w:val="Prrafodelista"/>
+      </w:pPr>
+      <w:r>
+        <w:t>Datos de entrada:</w:t>
+      </w:r>
+    </w:p>
+    <w:p>
+      <w:pPr>
+        <w:pStyle w:val="Prrafodelista"/>
+        <w:rPr>
+          <w:b/>
+        </w:rPr>
+      </w:pPr>
+      <w:r>
+        <w:tab/>
+        <w:t xml:space="preserve">base: </w:t>
+      </w:r>
+      <w:r>
+        <w:rPr>
+          <w:b/>
+        </w:rPr>
+        <w:t>flotante</w:t>
+      </w:r>
+      <w:r>
+        <w:br/>
+      </w:r>
+      <w:r>
+        <w:tab/>
+        <w:t xml:space="preserve">altura: </w:t>
+      </w:r>
+      <w:r>
+        <w:rPr>
+          <w:b/>
+        </w:rPr>
+        <w:t>flotante</w:t>
+      </w:r>
+    </w:p>
+    <w:p>
+      <w:pPr>
+        <w:pStyle w:val="Prrafodelista"/>
+      </w:pPr>
+      <w:r>
+        <w:t>Datos de salida:</w:t>
+      </w:r>
+    </w:p>
+    <w:p>
+      <w:pPr>
+        <w:pStyle w:val="Prrafodelista"/>
+        <w:rPr>
+          <w:b/>
+        </w:rPr>
+      </w:pPr>
+      <w:r>
+        <w:tab/>
+        <w:t xml:space="preserve">perimetro: </w:t>
+      </w:r>
+      <w:r>
+        <w:rPr>
+          <w:b/>
+        </w:rPr>
+        <w:t>flotante</w:t>
+      </w:r>
+    </w:p>
+    <w:p>
+      <w:pPr>
+        <w:pStyle w:val="Prrafodelista"/>
+        <w:rPr>
+          <w:b/>
+        </w:rPr>
+      </w:pPr>
+      <w:r>
+        <w:tab/>
+        <w:t xml:space="preserve">area: </w:t>
+      </w:r>
+      <w:r>
+        <w:rPr>
+          <w:b/>
+        </w:rPr>
+        <w:t>flotante</w:t>
+      </w:r>
+    </w:p>
+    <w:p>
+      <w:pPr>
+        <w:pStyle w:val="Prrafodelista"/>
+        <w:rPr>
+          <w:b/>
+        </w:rPr>
+      </w:pPr>
+      <w:r>
+        <w:tab/>
+      </w:r>
+      <w:proofErr w:type="spellStart"/>
+      <w:r>
+        <w:t>perimetro_area</w:t>
+      </w:r>
+      <w:proofErr w:type="spellEnd"/>
+      <w:r>
+        <w:t xml:space="preserve">: </w:t>
+      </w:r>
+      <w:proofErr w:type="spellStart"/>
+      <w:r>
+        <w:rPr>
+          <w:b/>
+        </w:rPr>
+        <w:t>string</w:t>
+      </w:r>
+      <w:proofErr w:type="spellEnd"/>
+    </w:p>
+    <w:p>
+      <w:pPr>
+        <w:pStyle w:val="Prrafodelista"/>
+      </w:pPr>
+      <w:r>
+        <w:t>Proceso:</w:t>
+      </w:r>
+    </w:p>
+    <w:p>
+      <w:pPr>
+        <w:pStyle w:val="Prrafodelista"/>
+      </w:pPr>
+      <w:r>
+        <w:tab/>
+      </w:r>
+    </w:p>
+    <w:p>
+      <w:pPr>
+        <w:pStyle w:val="Prrafodelista"/>
+        <w:jc w:val="center"/>
+      </w:pPr>
+      <w:r>
+        <w:t>// se le pedirá al usuario que ingrese el valor de la base y la altura respectivamente</w:t>
+      </w:r>
+    </w:p>
+    <w:p>
+      <w:pPr>
+        <w:pStyle w:val="Prrafodelista"/>
+        <w:jc w:val="center"/>
+      </w:pPr>
+      <w:r>
+        <w:t>// posterior a esto, se harán los siguientes cálculos:</w:t>
+      </w:r>
+    </w:p>
+    <w:p>
+      <w:pPr>
+        <w:pStyle w:val="Prrafodelista"/>
+        <w:jc w:val="center"/>
+      </w:pPr>
+      <w:r>
+        <w:t>perimetro = base * 2 + altura * 2</w:t>
+      </w:r>
+    </w:p>
+    <w:p>
+      <w:pPr>
+        <w:pStyle w:val="Prrafodelista"/>
+        <w:jc w:val="center"/>
+      </w:pPr>
+      <w:r>
+        <w:t>area = base * altura</w:t>
+      </w:r>
+    </w:p>
+    <w:p>
+      <w:pPr>
+        <w:pStyle w:val="Prrafodelista"/>
+        <w:jc w:val="center"/>
+      </w:pPr>
+      <w:r>
+        <w:t>//luego, se mostrará por consola el siguiente mensaje:</w:t>
+      </w:r>
+    </w:p>
+    <w:p>
+      <w:pPr>
+        <w:pStyle w:val="Prrafodelista"/>
+        <w:jc w:val="center"/>
+      </w:pPr>
+      <w:proofErr w:type="spellStart"/>
+      <w:r>
+        <w:t>perimetro_area</w:t>
+      </w:r>
+      <w:proofErr w:type="spellEnd"/>
+      <w:r>
+        <w:t xml:space="preserve"> = </w:t>
+      </w:r>
+      <w:r>
+        <w:t>"El perimetro del rectangulo es " + perimetro + " y el área es de " + area</w:t>
+      </w:r>
+    </w:p>
+    <w:p/>
+    <w:p>
+      <w:pPr>
+        <w:rPr>
+          <w:b/>
+          <w:color w:val="FF0000"/>
+        </w:rPr>
+      </w:pPr>
+      <w:r>
+        <w:rPr>
+          <w:b/>
+          <w:color w:val="FF0000"/>
+        </w:rPr>
+        <w:t>Fase de diseño:</w:t>
+      </w:r>
+    </w:p>
+    <w:tbl>
+      <w:tblPr>
+        <w:tblStyle w:val="Tablaconcuadrcula"/>
+        <w:tblW w:w="0" w:type="auto"/>
+        <w:tblLook w:val="04A0" w:firstRow="1" w:lastRow="0" w:firstColumn="1" w:lastColumn="0" w:noHBand="0" w:noVBand="1"/>
+      </w:tblPr>
+      <w:tblGrid>
+        <w:gridCol w:w="8494"/>
+      </w:tblGrid>
+      <w:tr>
+        <w:tc>
+          <w:tcPr>
+            <w:tcW w:w="8494" w:type="dxa"/>
+          </w:tcPr>
+          <w:p/>
+          <w:p>
+            <w:r>
+              <w:rPr>
+                <w:b/>
+              </w:rPr>
+              <w:t xml:space="preserve">Entidad que resuelve el problema: </w:t>
+            </w:r>
+            <w:r>
+              <w:t>Programador</w:t>
+            </w:r>
+          </w:p>
+          <w:p/>
+        </w:tc>
+      </w:tr>
+      <w:tr>
+        <w:tc>
+          <w:tcPr>
+            <w:tcW w:w="8494" w:type="dxa"/>
+          </w:tcPr>
+          <w:p/>
+          <w:p>
+            <w:pPr>
+              <w:rPr>
+                <w:b/>
+              </w:rPr>
+            </w:pPr>
+            <w:r>
+              <w:rPr>
+                <w:b/>
+              </w:rPr>
+              <w:t xml:space="preserve">Variables: </w:t>
+            </w:r>
+          </w:p>
+          <w:p>
+            <w:pPr>
+              <w:rPr>
+                <w:b/>
+              </w:rPr>
+            </w:pPr>
+          </w:p>
+          <w:p>
+            <w:pPr>
+              <w:jc w:val="center"/>
+            </w:pPr>
+            <w:r>
+              <w:t xml:space="preserve">base, altura: </w:t>
+            </w:r>
+            <w:r>
+              <w:rPr>
+                <w:b/>
+              </w:rPr>
+              <w:t>flotante</w:t>
+            </w:r>
+            <w:r>
+              <w:t xml:space="preserve"> // almacenaran los valores de la base y la altura respectivamente</w:t>
+            </w:r>
+          </w:p>
+          <w:p>
+            <w:pPr>
+              <w:jc w:val="center"/>
+            </w:pPr>
+            <w:r>
+              <w:t xml:space="preserve">perimetro, area: </w:t>
+            </w:r>
+            <w:r>
+              <w:rPr>
+                <w:b/>
+              </w:rPr>
+              <w:t xml:space="preserve">flotante </w:t>
+            </w:r>
+            <w:r>
+              <w:t xml:space="preserve">// </w:t>
+            </w:r>
+            <w:r>
+              <w:t>almacenaran los resultados</w:t>
+            </w:r>
+          </w:p>
+          <w:p>
+            <w:pPr>
+              <w:jc w:val="center"/>
+            </w:pPr>
+            <w:proofErr w:type="spellStart"/>
+            <w:r>
+              <w:t>perimetro_area</w:t>
+            </w:r>
+            <w:proofErr w:type="spellEnd"/>
+            <w:r>
+              <w:t xml:space="preserve">: </w:t>
+            </w:r>
+            <w:proofErr w:type="spellStart"/>
+            <w:r>
+              <w:rPr>
+                <w:b/>
+              </w:rPr>
+              <w:t>string</w:t>
+            </w:r>
+            <w:proofErr w:type="spellEnd"/>
+            <w:r>
+              <w:rPr>
+                <w:b/>
+              </w:rPr>
+              <w:t xml:space="preserve"> </w:t>
+            </w:r>
+            <w:r>
+              <w:t>// se utilizará para guardar nuestro mensaje</w:t>
+            </w:r>
+          </w:p>
+          <w:p/>
+        </w:tc>
+      </w:tr>
+      <w:tr>
+        <w:tc>
+          <w:tcPr>
+            <w:tcW w:w="8494" w:type="dxa"/>
+          </w:tcPr>
+          <w:p/>
+          <w:p>
+            <w:r>
+              <w:rPr>
+                <w:b/>
+              </w:rPr>
+              <w:t>Nombre del algoritmo:</w:t>
+            </w:r>
+            <w:r>
+              <w:rPr>
+                <w:b/>
+              </w:rPr>
+              <w:t xml:space="preserve"> </w:t>
+            </w:r>
+            <w:proofErr w:type="spellStart"/>
+            <w:r>
+              <w:t>perimetro_area</w:t>
+            </w:r>
+            <w:proofErr w:type="spellEnd"/>
+          </w:p>
+          <w:p>
+            <w:pPr>
+              <w:rPr>
+                <w:b/>
+              </w:rPr>
+            </w:pPr>
+          </w:p>
+          <w:p>
+            <w:pPr>
+              <w:rPr>
+                <w:b/>
+              </w:rPr>
+            </w:pPr>
+            <w:r>
+              <w:rPr>
+                <w:b/>
+              </w:rPr>
+              <w:t>Proceso:</w:t>
+            </w:r>
+          </w:p>
+          <w:p>
+            <w:pPr>
+              <w:rPr>
+                <w:b/>
+              </w:rPr>
+            </w:pPr>
+          </w:p>
+          <w:p>
+            <w:pPr>
+              <w:pStyle w:val="Prrafodelista"/>
+              <w:numPr>
+                <w:ilvl w:val="0"/>
+                <w:numId w:val="5"/>
+              </w:numPr>
+              <w:rPr>
+                <w:b/>
+              </w:rPr>
+            </w:pPr>
+            <w:r>
+              <w:rPr>
+                <w:b/>
+              </w:rPr>
+              <w:t>Inicio</w:t>
+            </w:r>
+          </w:p>
+          <w:p>
+            <w:pPr>
+              <w:pStyle w:val="Prrafodelista"/>
+              <w:numPr>
+                <w:ilvl w:val="0"/>
+                <w:numId w:val="5"/>
+              </w:numPr>
+              <w:rPr>
+                <w:b/>
+              </w:rPr>
+            </w:pPr>
+            <w:r>
+              <w:rPr>
+                <w:i/>
+              </w:rPr>
+              <w:t xml:space="preserve">Mostrar </w:t>
+            </w:r>
+            <w:r>
+              <w:t>“Digite el valor de la base”</w:t>
+            </w:r>
+          </w:p>
+          <w:p>
+            <w:pPr>
+              <w:pStyle w:val="Prrafodelista"/>
+              <w:numPr>
+                <w:ilvl w:val="0"/>
+                <w:numId w:val="5"/>
+              </w:numPr>
+              <w:rPr>
+                <w:b/>
+              </w:rPr>
+            </w:pPr>
+            <w:r>
+              <w:rPr>
+                <w:i/>
+              </w:rPr>
+              <w:t xml:space="preserve">Leer </w:t>
+            </w:r>
+            <w:r>
+              <w:t>base</w:t>
+            </w:r>
+          </w:p>
+          <w:p>
+            <w:pPr>
+              <w:pStyle w:val="Prrafodelista"/>
+              <w:numPr>
+                <w:ilvl w:val="0"/>
+                <w:numId w:val="5"/>
+              </w:numPr>
+              <w:rPr>
+                <w:b/>
+              </w:rPr>
+            </w:pPr>
+            <w:r>
+              <w:rPr>
+                <w:i/>
+              </w:rPr>
+              <w:t xml:space="preserve">Mostrar </w:t>
+            </w:r>
+            <w:r>
+              <w:t>“Digite el valor de la altura”</w:t>
+            </w:r>
+          </w:p>
+          <w:p>
+            <w:pPr>
+              <w:pStyle w:val="Prrafodelista"/>
+              <w:numPr>
+                <w:ilvl w:val="0"/>
+                <w:numId w:val="5"/>
+              </w:numPr>
+              <w:rPr>
+                <w:b/>
+              </w:rPr>
+            </w:pPr>
+            <w:r>
+              <w:rPr>
+                <w:i/>
+              </w:rPr>
+              <w:lastRenderedPageBreak/>
+              <w:t xml:space="preserve">Leer </w:t>
+            </w:r>
+            <w:r>
+              <w:t>altura</w:t>
+            </w:r>
+          </w:p>
+          <w:p>
+            <w:pPr>
+              <w:pStyle w:val="Prrafodelista"/>
+              <w:numPr>
+                <w:ilvl w:val="0"/>
+                <w:numId w:val="5"/>
+              </w:numPr>
+              <w:rPr>
+                <w:b/>
+              </w:rPr>
+            </w:pPr>
+            <w:r>
+              <w:t xml:space="preserve">perimetro </w:t>
+            </w:r>
+            <w:r>
+              <w:sym w:font="Wingdings" w:char="F0DF"/>
+            </w:r>
+            <w:r>
+              <w:t xml:space="preserve"> base * 2 + altura * 2</w:t>
+            </w:r>
+          </w:p>
+          <w:p>
+            <w:pPr>
+              <w:pStyle w:val="Prrafodelista"/>
+              <w:numPr>
+                <w:ilvl w:val="0"/>
+                <w:numId w:val="5"/>
+              </w:numPr>
+              <w:rPr>
+                <w:b/>
+              </w:rPr>
+            </w:pPr>
+            <w:r>
+              <w:t xml:space="preserve">area </w:t>
+            </w:r>
+            <w:r>
+              <w:sym w:font="Wingdings" w:char="F0DF"/>
+            </w:r>
+            <w:r>
+              <w:t xml:space="preserve"> base * altura</w:t>
+            </w:r>
+          </w:p>
+          <w:p>
+            <w:pPr>
+              <w:pStyle w:val="Prrafodelista"/>
+              <w:numPr>
+                <w:ilvl w:val="0"/>
+                <w:numId w:val="5"/>
+              </w:numPr>
+              <w:rPr>
+                <w:b/>
+              </w:rPr>
+            </w:pPr>
+            <w:proofErr w:type="spellStart"/>
+            <w:r>
+              <w:t>perimetro_area</w:t>
+            </w:r>
+            <w:proofErr w:type="spellEnd"/>
+            <w:r>
+              <w:t xml:space="preserve"> </w:t>
+            </w:r>
+            <w:r>
+              <w:sym w:font="Wingdings" w:char="F0DF"/>
+            </w:r>
+            <w:r>
+              <w:t xml:space="preserve"> </w:t>
+            </w:r>
+            <w:r>
+              <w:t>"El perimetro del rectangulo es " + perimetro + " y el área es de " + area</w:t>
+            </w:r>
+          </w:p>
+          <w:p>
+            <w:pPr>
+              <w:pStyle w:val="Prrafodelista"/>
+              <w:numPr>
+                <w:ilvl w:val="0"/>
+                <w:numId w:val="5"/>
+              </w:numPr>
+              <w:rPr>
+                <w:b/>
+              </w:rPr>
+            </w:pPr>
+            <w:r>
+              <w:rPr>
+                <w:i/>
+              </w:rPr>
+              <w:t xml:space="preserve">Mostrar </w:t>
+            </w:r>
+            <w:proofErr w:type="spellStart"/>
+            <w:r>
+              <w:t>perímetro_area</w:t>
+            </w:r>
+            <w:proofErr w:type="spellEnd"/>
+          </w:p>
+          <w:p/>
+        </w:tc>
+      </w:tr>
+    </w:tbl>
+    <w:p>
+      <w:pPr>
+        <w:rPr>
+          <w:b/>
+        </w:rPr>
+      </w:pPr>
+      <w:r>
+        <w:lastRenderedPageBreak/>
+        <w:br/>
+      </w:r>
+      <w:r>
+        <w:rPr>
+          <w:b/>
+        </w:rPr>
+        <w:t>Código:</w:t>
+      </w:r>
+    </w:p>
+    <w:p>
+      <w:r>
+        <w:drawing>
+          <wp:inline distT="0" distB="0" distL="0" distR="0" wp14:anchorId="42F00CFF" wp14:editId="15776E14">
+            <wp:extent cx="5400040" cy="1687195"/>
+            <wp:effectExtent l="0" t="0" r="0" b="8255"/>
+            <wp:docPr id="17" name="Imagen 17"/>
+            <wp:cNvGraphicFramePr>
+              <a:graphicFrameLocks xmlns:a="http://schemas.openxmlformats.org/drawingml/2006/main" noChangeAspect="1"/>
+            </wp:cNvGraphicFramePr>
+            <a:graphic xmlns:a="http://schemas.openxmlformats.org/drawingml/2006/main">
+              <a:graphicData uri="http://schemas.openxmlformats.org/drawingml/2006/picture">
+                <pic:pic xmlns:pic="http://schemas.openxmlformats.org/drawingml/2006/picture">
+                  <pic:nvPicPr>
+                    <pic:cNvPr id="1" name=""/>
+                    <pic:cNvPicPr/>
+                  </pic:nvPicPr>
+                  <pic:blipFill>
+                    <a:blip r:embed="rId27"/>
+                    <a:stretch>
+                      <a:fillRect/>
+                    </a:stretch>
+                  </pic:blipFill>
+                  <pic:spPr>
+                    <a:xfrm>
+                      <a:off x="0" y="0"/>
+                      <a:ext cx="5400040" cy="1687195"/>
+                    </a:xfrm>
+                    <a:prstGeom prst="rect">
+                      <a:avLst/>
+                    </a:prstGeom>
+                  </pic:spPr>
+                </pic:pic>
+              </a:graphicData>
+            </a:graphic>
+          </wp:inline>
+        </w:drawing>
+      </w:r>
+    </w:p>
+    <w:p>
+      <w:r>
+        <w:t>Ejercicio 14: Una ayuda importante al momento de resolver problemas con algoritmos es asumir que su gran amigo son las matemáticas. Obtenga la hipotenusa de un triángulo rectángulo conociendo sus catetos</w:t>
+      </w:r>
+    </w:p>
+    <w:p/>
+    <w:p>
+      <w:r>
+        <w:rPr>
+          <w:noProof/>
+          <w:lang w:val="en-US"/>
+        </w:rPr>
+        <w:drawing>
+          <wp:inline distT="0" distB="0" distL="0" distR="0" wp14:anchorId="34E46A9B" wp14:editId="39DA97A6">
+            <wp:extent cx="2200582" cy="1428949"/>
+            <wp:effectExtent l="0" t="0" r="9525" b="0"/>
+            <wp:docPr id="5" name="Imagen 5"/>
+            <wp:cNvGraphicFramePr>
+              <a:graphicFrameLocks xmlns:a="http://schemas.openxmlformats.org/drawingml/2006/main" noChangeAspect="1"/>
+            </wp:cNvGraphicFramePr>
+            <a:graphic xmlns:a="http://schemas.openxmlformats.org/drawingml/2006/main">
+              <a:graphicData uri="http://schemas.openxmlformats.org/drawingml/2006/picture">
+                <pic:pic xmlns:pic="http://schemas.openxmlformats.org/drawingml/2006/picture">
+                  <pic:nvPicPr>
+                    <pic:cNvPr id="1" name=""/>
+                    <pic:cNvPicPr/>
+                  </pic:nvPicPr>
+                  <pic:blipFill>
+                    <a:blip r:embed="rId28"/>
+                    <a:stretch>
+                      <a:fillRect/>
+                    </a:stretch>
+                  </pic:blipFill>
+                  <pic:spPr>
+                    <a:xfrm>
+                      <a:off x="0" y="0"/>
+                      <a:ext cx="2200582" cy="1428949"/>
+                    </a:xfrm>
+                    <a:prstGeom prst="rect">
+                      <a:avLst/>
+                    </a:prstGeom>
+                  </pic:spPr>
+                </pic:pic>
+              </a:graphicData>
+            </a:graphic>
+          </wp:inline>
+        </w:drawing>
+      </w:r>
+    </w:p>
+    <w:p>
+      <w:pPr>
+        <w:rPr>
+          <w:b/>
+          <w:color w:val="FF0000"/>
+        </w:rPr>
+      </w:pPr>
+      <w:r>
+        <w:rPr>
+          <w:b/>
+          <w:color w:val="FF0000"/>
+        </w:rPr>
+        <w:t>Fase de Análisis:</w:t>
+      </w:r>
+    </w:p>
+    <w:p>
+      <w:pPr>
+        <w:pStyle w:val="Prrafodelista"/>
+        <w:numPr>
+          <w:ilvl w:val="0"/>
+          <w:numId w:val="1"/>
+        </w:numPr>
+      </w:pPr>
+      <w:r>
+        <w:t>Especificación del problema: problema</w:t>
+      </w:r>
+    </w:p>
+    <w:p>
+      <w:pPr>
+        <w:pStyle w:val="Prrafodelista"/>
+        <w:numPr>
+          <w:ilvl w:val="0"/>
+          <w:numId w:val="1"/>
+        </w:numPr>
+      </w:pPr>
+      <w:r>
+        <w:t>Análisis:</w:t>
+      </w:r>
+    </w:p>
+    <w:p>
+      <w:pPr>
+        <w:pStyle w:val="Prrafodelista"/>
+      </w:pPr>
+    </w:p>
+    <w:p>
+      <w:pPr>
+        <w:pStyle w:val="Prrafodelista"/>
+      </w:pPr>
+      <w:r>
+        <w:t>Datos de entrada:</w:t>
+      </w:r>
+    </w:p>
+    <w:p>
+      <w:pPr>
+        <w:pStyle w:val="Prrafodelista"/>
+      </w:pPr>
+      <w:r>
+        <w:tab/>
+        <w:t>Dato</w:t>
+      </w:r>
+    </w:p>
+    <w:p>
+      <w:pPr>
+        <w:pStyle w:val="Prrafodelista"/>
+      </w:pPr>
+      <w:r>
+        <w:t>Datos de salida:</w:t>
+      </w:r>
+    </w:p>
+    <w:p>
+      <w:pPr>
+        <w:pStyle w:val="Prrafodelista"/>
+      </w:pPr>
+      <w:r>
+        <w:tab/>
+        <w:t>Salida:</w:t>
+      </w:r>
+    </w:p>
+    <w:p>
+      <w:pPr>
+        <w:pStyle w:val="Prrafodelista"/>
+      </w:pPr>
+      <w:r>
+        <w:t>Proceso:</w:t>
+      </w:r>
+    </w:p>
+    <w:p/>
+    <w:p>
+      <w:pPr>
+        <w:rPr>
+          <w:b/>
+          <w:color w:val="FF0000"/>
+        </w:rPr>
+      </w:pPr>
+      <w:r>
+        <w:rPr>
+          <w:b/>
+          <w:color w:val="FF0000"/>
+        </w:rPr>
+        <w:t>Fase de diseño:</w:t>
+      </w:r>
+    </w:p>
+    <w:tbl>
+      <w:tblPr>
+        <w:tblStyle w:val="Tablaconcuadrcula"/>
+        <w:tblW w:w="0" w:type="auto"/>
+        <w:tblLook w:val="04A0" w:firstRow="1" w:lastRow="0" w:firstColumn="1" w:lastColumn="0" w:noHBand="0" w:noVBand="1"/>
+      </w:tblPr>
+      <w:tblGrid>
+        <w:gridCol w:w="8494"/>
+      </w:tblGrid>
+      <w:tr>
+        <w:tc>
+          <w:tcPr>
+            <w:tcW w:w="8494" w:type="dxa"/>
+          </w:tcPr>
+          <w:p/>
+        </w:tc>
+      </w:tr>
+      <w:tr>
+        <w:tc>
+          <w:tcPr>
+            <w:tcW w:w="8494" w:type="dxa"/>
+          </w:tcPr>
+          <w:p/>
+        </w:tc>
+      </w:tr>
+      <w:tr>
+        <w:tc>
+          <w:tcPr>
+            <w:tcW w:w="8494" w:type="dxa"/>
+          </w:tcPr>
+          <w:p/>
+        </w:tc>
+      </w:tr>
+    </w:tbl>
+    <w:p>
+      <w:r>
+        <w:br/>
+      </w:r>
+      <w:r>
+        <w:drawing>
+          <wp:inline distT="0" distB="0" distL="0" distR="0" wp14:anchorId="0F67A16D" wp14:editId="367D306D">
+            <wp:extent cx="5400040" cy="2134235"/>
+            <wp:effectExtent l="0" t="0" r="0" b="0"/>
+            <wp:docPr id="18" name="Imagen 18"/>
+            <wp:cNvGraphicFramePr>
+              <a:graphicFrameLocks xmlns:a="http://schemas.openxmlformats.org/drawingml/2006/main" noChangeAspect="1"/>
+            </wp:cNvGraphicFramePr>
+            <a:graphic xmlns:a="http://schemas.openxmlformats.org/drawingml/2006/main">
+              <a:graphicData uri="http://schemas.openxmlformats.org/drawingml/2006/picture">
+                <pic:pic xmlns:pic="http://schemas.openxmlformats.org/drawingml/2006/picture">
+                  <pic:nvPicPr>
+                    <pic:cNvPr id="1" name=""/>
+                    <pic:cNvPicPr/>
+                  </pic:nvPicPr>
+                  <pic:blipFill>
+                    <a:blip r:embed="rId29"/>
+                    <a:stretch>
+                      <a:fillRect/>
+                    </a:stretch>
+                  </pic:blipFill>
+                  <pic:spPr>
+                    <a:xfrm>
+                      <a:off x="0" y="0"/>
+                      <a:ext cx="5400040" cy="2134235"/>
+                    </a:xfrm>
+                    <a:prstGeom prst="rect">
+                      <a:avLst/>
+                    </a:prstGeom>
+                  </pic:spPr>
+                </pic:pic>
+              </a:graphicData>
+            </a:graphic>
+          </wp:inline>
+        </w:drawing>
+      </w:r>
       <w:bookmarkStart w:id="0" w:name="_GoBack"/>
       <w:bookmarkEnd w:id="0"/>
     </w:p>
     <w:p>
       <w:r>
-        <w:lastRenderedPageBreak/>
-        <w:t>Ejercicio 13: Será común resolver problemas utilizando variables. Calcule el perímetro y área de un rectángulo dada su base y su altura.</w:t>
+        <w:t>Ejercicio 15: Si viste algo de los apuntes y vídeos, esto debería ser muy fácil de resolver. Dados dos números permita calcular la suma, resta, multiplicación y división de estos. Considere que cada una de estas operaciones es un algoritmo cuando realice el diseño. Obviamente muestre los resultados.</w:t>
       </w:r>
     </w:p>
     <w:p>
@@ -4959,21 +5938,27 @@
     <w:p/>
     <w:p>
       <w:r>
-        <w:t>Ejercicio 14: Una ayuda importante al momento de resolver problemas con algoritmos es asumir que su gran amigo son las matemáticas. Obtenga la hipotenusa de un triángulo rectángulo conociendo sus catetos</w:t>
-      </w:r>
-    </w:p>
-    <w:p/>
-    <w:p>
-      <w:r>
-        <w:rPr>
+        <w:t>Ejercicio 16: Necesitamos convertir una temperatura Fahrenheit en grados Celsius. Si no conoce la forma en la que se realiza esta conversión, debería investigarlo; para eso sirve la etapa de análisis. Pero como somos buenos, daremos una ayuda:</w:t>
+      </w:r>
+    </w:p>
+    <w:p>
+      <w:pPr>
+        <w:rPr>
+          <w:b/>
+          <w:lang w:val="es-ES"/>
+        </w:rPr>
+      </w:pPr>
+      <w:r>
+        <w:rPr>
+          <w:b/>
           <w:noProof/>
           <w:lang w:val="en-US"/>
         </w:rPr>
         <w:drawing>
-          <wp:inline distT="0" distB="0" distL="0" distR="0" wp14:anchorId="34E46A9B" wp14:editId="39DA97A6">
-            <wp:extent cx="2200582" cy="1428949"/>
-            <wp:effectExtent l="0" t="0" r="9525" b="0"/>
-            <wp:docPr id="5" name="Imagen 5"/>
+          <wp:inline distT="0" distB="0" distL="0" distR="0" wp14:anchorId="0D4BF333" wp14:editId="35BDA9A5">
+            <wp:extent cx="4467849" cy="304843"/>
+            <wp:effectExtent l="0" t="0" r="0" b="0"/>
+            <wp:docPr id="7" name="Imagen 7"/>
             <wp:cNvGraphicFramePr>
               <a:graphicFrameLocks xmlns:a="http://schemas.openxmlformats.org/drawingml/2006/main" noChangeAspect="1"/>
             </wp:cNvGraphicFramePr>
@@ -4985,7 +5970,7 @@
                     <pic:cNvPicPr/>
                   </pic:nvPicPr>
                   <pic:blipFill>
-                    <a:blip r:embed="rId27"/>
+                    <a:blip r:embed="rId30"/>
                     <a:stretch>
                       <a:fillRect/>
                     </a:stretch>
@@ -4993,7 +5978,7 @@
                   <pic:spPr>
                     <a:xfrm>
                       <a:off x="0" y="0"/>
-                      <a:ext cx="2200582" cy="1428949"/>
+                      <a:ext cx="4467849" cy="304843"/>
                     </a:xfrm>
                     <a:prstGeom prst="rect">
                       <a:avLst/>
@@ -5030,6 +6015,7 @@
         </w:numPr>
       </w:pPr>
       <w:r>
+        <w:lastRenderedPageBreak/>
         <w:t>Especificación del problema: problema</w:t>
       </w:r>
     </w:p>
@@ -5105,7 +6091,279 @@
           <w:b/>
           <w:color w:val="FF0000"/>
         </w:rPr>
+        <w:t>Fase de diseño:</w:t>
+      </w:r>
+    </w:p>
+    <w:tbl>
+      <w:tblPr>
+        <w:tblStyle w:val="Tablaconcuadrcula"/>
+        <w:tblW w:w="0" w:type="auto"/>
+        <w:tblLook w:val="04A0" w:firstRow="1" w:lastRow="0" w:firstColumn="1" w:lastColumn="0" w:noHBand="0" w:noVBand="1"/>
+      </w:tblPr>
+      <w:tblGrid>
+        <w:gridCol w:w="8494"/>
+      </w:tblGrid>
+      <w:tr>
+        <w:tc>
+          <w:tcPr>
+            <w:tcW w:w="8494" w:type="dxa"/>
+          </w:tcPr>
+          <w:p/>
+        </w:tc>
+      </w:tr>
+      <w:tr>
+        <w:tc>
+          <w:tcPr>
+            <w:tcW w:w="8494" w:type="dxa"/>
+          </w:tcPr>
+          <w:p/>
+        </w:tc>
+      </w:tr>
+      <w:tr>
+        <w:tc>
+          <w:tcPr>
+            <w:tcW w:w="8494" w:type="dxa"/>
+          </w:tcPr>
+          <w:p/>
+        </w:tc>
+      </w:tr>
+    </w:tbl>
+    <w:p>
+      <w:pPr>
+        <w:rPr>
+          <w:b/>
+          <w:lang w:val="es-ES"/>
+        </w:rPr>
+      </w:pPr>
+    </w:p>
+    <w:p>
+      <w:r>
+        <w:t xml:space="preserve">Ejercicio 17: Si queremos representar personajes o </w:t>
+      </w:r>
+      <w:proofErr w:type="spellStart"/>
+      <w:r>
+        <w:t>power</w:t>
+      </w:r>
+      <w:proofErr w:type="spellEnd"/>
+      <w:r>
+        <w:t xml:space="preserve"> ups (premios) en la pantalla debemos primero ubicarlos en alguna posición dentro de la pantalla. Imagine que está en un juego donde un </w:t>
+      </w:r>
+      <w:proofErr w:type="spellStart"/>
+      <w:r>
+        <w:t>power</w:t>
+      </w:r>
+      <w:proofErr w:type="spellEnd"/>
+      <w:r>
+        <w:t xml:space="preserve"> up desaparece porque el personaje se acerca a una distancia de x unidades, sin importar por donde se acerque. Por tanto, para que desaparezca, en primer lugar, hay que determinar esa distancia. La forma de representar la posición de un objeto en la pantalla es a través de las coordenadas de un punto. Suponga que la posición de Link está representada por la coordenada (</w:t>
+      </w:r>
+      <w:r>
+        <w:rPr>
+          <w:rFonts w:ascii="Cambria Math" w:hAnsi="Cambria Math" w:cs="Cambria Math"/>
+        </w:rPr>
+        <w:t>𝑥</w:t>
+      </w:r>
+      <w:r>
+        <w:t xml:space="preserve">1, </w:t>
+      </w:r>
+      <w:r>
+        <w:rPr>
+          <w:rFonts w:ascii="Cambria Math" w:hAnsi="Cambria Math" w:cs="Cambria Math"/>
+        </w:rPr>
+        <w:t>𝑦</w:t>
+      </w:r>
+      <w:r>
+        <w:t>1</w:t>
+      </w:r>
+      <w:proofErr w:type="gramStart"/>
+      <w:r>
+        <w:t>) ,</w:t>
+      </w:r>
+      <w:proofErr w:type="gramEnd"/>
+      <w:r>
+        <w:t xml:space="preserve"> mientras que las de la caja de tesoro se halla en la posición (</w:t>
+      </w:r>
+      <w:r>
+        <w:rPr>
+          <w:rFonts w:ascii="Cambria Math" w:hAnsi="Cambria Math" w:cs="Cambria Math"/>
+        </w:rPr>
+        <w:t>𝑥</w:t>
+      </w:r>
+      <w:r>
+        <w:t xml:space="preserve">2, </w:t>
+      </w:r>
+      <w:r>
+        <w:rPr>
+          <w:rFonts w:ascii="Cambria Math" w:hAnsi="Cambria Math" w:cs="Cambria Math"/>
+        </w:rPr>
+        <w:t>𝑦</w:t>
+      </w:r>
+      <w:r>
+        <w:t>2). Si observa con detenimiento se observa la conformación de un triángulo rectángulo, por lo que es posible aplicar Pitágoras para obtener la distancia.</w:t>
+      </w:r>
+    </w:p>
+    <w:p>
+      <w:pPr>
+        <w:rPr>
+          <w:b/>
+          <w:lang w:val="es-ES"/>
+        </w:rPr>
+      </w:pPr>
+      <w:r>
+        <w:rPr>
+          <w:b/>
+          <w:noProof/>
+          <w:lang w:val="en-US"/>
+        </w:rPr>
+        <w:drawing>
+          <wp:inline distT="0" distB="0" distL="0" distR="0" wp14:anchorId="5CA9D890" wp14:editId="7AE605FE">
+            <wp:extent cx="3286584" cy="1676634"/>
+            <wp:effectExtent l="0" t="0" r="9525" b="0"/>
+            <wp:docPr id="9" name="Imagen 9"/>
+            <wp:cNvGraphicFramePr>
+              <a:graphicFrameLocks xmlns:a="http://schemas.openxmlformats.org/drawingml/2006/main" noChangeAspect="1"/>
+            </wp:cNvGraphicFramePr>
+            <a:graphic xmlns:a="http://schemas.openxmlformats.org/drawingml/2006/main">
+              <a:graphicData uri="http://schemas.openxmlformats.org/drawingml/2006/picture">
+                <pic:pic xmlns:pic="http://schemas.openxmlformats.org/drawingml/2006/picture">
+                  <pic:nvPicPr>
+                    <pic:cNvPr id="1" name=""/>
+                    <pic:cNvPicPr/>
+                  </pic:nvPicPr>
+                  <pic:blipFill>
+                    <a:blip r:embed="rId31"/>
+                    <a:stretch>
+                      <a:fillRect/>
+                    </a:stretch>
+                  </pic:blipFill>
+                  <pic:spPr>
+                    <a:xfrm>
+                      <a:off x="0" y="0"/>
+                      <a:ext cx="3286584" cy="1676634"/>
+                    </a:xfrm>
+                    <a:prstGeom prst="rect">
+                      <a:avLst/>
+                    </a:prstGeom>
+                  </pic:spPr>
+                </pic:pic>
+              </a:graphicData>
+            </a:graphic>
+          </wp:inline>
+        </w:drawing>
+      </w:r>
+    </w:p>
+    <w:p>
+      <w:r>
+        <w:t xml:space="preserve">Para esto debe calcular el tamaño de los catetos y luego aplicar el teorema. Halle la distancia entre ambos objetos. Cuando programe, represente a </w:t>
+      </w:r>
+      <w:proofErr w:type="spellStart"/>
+      <w:r>
+        <w:t>lLnk</w:t>
+      </w:r>
+      <w:proofErr w:type="spellEnd"/>
+      <w:r>
+        <w:t xml:space="preserve"> con un Circulo, y al tesoro con un cuadrado. Además, mueva a Link mediante el mouse.</w:t>
+      </w:r>
+    </w:p>
+    <w:p>
+      <w:pPr>
+        <w:rPr>
+          <w:b/>
+          <w:color w:val="FF0000"/>
+        </w:rPr>
+      </w:pPr>
+      <w:r>
+        <w:rPr>
+          <w:b/>
+          <w:color w:val="FF0000"/>
+        </w:rPr>
+        <w:t>Fase de Análisis:</w:t>
+      </w:r>
+    </w:p>
+    <w:p>
+      <w:pPr>
+        <w:pStyle w:val="Prrafodelista"/>
+        <w:numPr>
+          <w:ilvl w:val="0"/>
+          <w:numId w:val="1"/>
+        </w:numPr>
+      </w:pPr>
+      <w:r>
+        <w:t>Especificación del problema: problema</w:t>
+      </w:r>
+    </w:p>
+    <w:p>
+      <w:pPr>
+        <w:pStyle w:val="Prrafodelista"/>
+        <w:numPr>
+          <w:ilvl w:val="0"/>
+          <w:numId w:val="1"/>
+        </w:numPr>
+      </w:pPr>
+      <w:r>
+        <w:t>Análisis:</w:t>
+      </w:r>
+    </w:p>
+    <w:p>
+      <w:pPr>
+        <w:pStyle w:val="Prrafodelista"/>
+      </w:pPr>
+    </w:p>
+    <w:p>
+      <w:pPr>
+        <w:pStyle w:val="Prrafodelista"/>
+      </w:pPr>
+      <w:r>
+        <w:t>Datos de entrada:</w:t>
+      </w:r>
+    </w:p>
+    <w:p>
+      <w:pPr>
+        <w:pStyle w:val="Prrafodelista"/>
+      </w:pPr>
+      <w:r>
+        <w:tab/>
+        <w:t>Dato</w:t>
+      </w:r>
+    </w:p>
+    <w:p>
+      <w:pPr>
+        <w:pStyle w:val="Prrafodelista"/>
+      </w:pPr>
+      <w:r>
         <w:lastRenderedPageBreak/>
+        <w:t>Datos de salida:</w:t>
+      </w:r>
+    </w:p>
+    <w:p>
+      <w:pPr>
+        <w:pStyle w:val="Prrafodelista"/>
+      </w:pPr>
+      <w:r>
+        <w:tab/>
+        <w:t>Salida:</w:t>
+      </w:r>
+    </w:p>
+    <w:p>
+      <w:pPr>
+        <w:pStyle w:val="Prrafodelista"/>
+      </w:pPr>
+      <w:r>
+        <w:t>Proceso:</w:t>
+      </w:r>
+    </w:p>
+    <w:p/>
+    <w:p>
+      <w:pPr>
+        <w:rPr>
+          <w:b/>
+          <w:color w:val="FF0000"/>
+        </w:rPr>
+      </w:pPr>
+      <w:r>
+        <w:rPr>
+          <w:b/>
+          <w:color w:val="FF0000"/>
+        </w:rPr>
         <w:t>Fase de diseño:</w:t>
       </w:r>
     </w:p>
@@ -5146,7 +6404,15 @@
     <w:p/>
     <w:p>
       <w:r>
-        <w:t>Ejercicio 15: Si viste algo de los apuntes y vídeos, esto debería ser muy fácil de resolver. Dados dos números permita calcular la suma, resta, multiplicación y división de estos. Considere que cada una de estas operaciones es un algoritmo cuando realice el diseño. Obviamente muestre los resultados.</w:t>
+        <w:t xml:space="preserve">Ejercicio 18: Desarrolle el análisis y diseño de un algoritmo que permita obtener las raíces de una ecuación de segundo grado. Además, utilice la estructura según para el análisis de la discriminante de la ecuación cuadrática. Obviamente codifique en </w:t>
+      </w:r>
+      <w:proofErr w:type="spellStart"/>
+      <w:r>
+        <w:t>Processing</w:t>
+      </w:r>
+      <w:proofErr w:type="spellEnd"/>
+      <w:r>
+        <w:t>.</w:t>
       </w:r>
     </w:p>
     <w:p>
@@ -5288,7 +6554,33 @@
     <w:p/>
     <w:p>
       <w:r>
-        <w:t>Ejercicio 16: Necesitamos convertir una temperatura Fahrenheit en grados Celsius. Si no conoce la forma en la que se realiza esta conversión, debería investigarlo; para eso sirve la etapa de análisis. Pero como somos buenos, daremos una ayuda:</w:t>
+        <w:t xml:space="preserve">Ejercicio 19: Declare las variables necesarias para dibujar una línea que se dibuja desde las coordenadas iniciales del lienzo y se extiende por todo el ancho. Sobre el punto medio de la línea y a una distancia de 40px (en sentido vertical desde la línea) dibuje una elipse que tenga como ancho 80px y de alto 80px. Dentro de la función </w:t>
+      </w:r>
+      <w:proofErr w:type="spellStart"/>
+      <w:proofErr w:type="gramStart"/>
+      <w:r>
+        <w:t>draw</w:t>
+      </w:r>
+      <w:proofErr w:type="spellEnd"/>
+      <w:r>
+        <w:t>(</w:t>
+      </w:r>
+      <w:proofErr w:type="gramEnd"/>
+      <w:r>
+        <w:t xml:space="preserve">), actualice las variables necesarias para que la línea desde su inicio se mueva en dirección hacia abajo arrastrando la elipse. Mantenga en cero el valor para </w:t>
+      </w:r>
+      <w:proofErr w:type="spellStart"/>
+      <w:proofErr w:type="gramStart"/>
+      <w:r>
+        <w:t>background</w:t>
+      </w:r>
+      <w:proofErr w:type="spellEnd"/>
+      <w:r>
+        <w:t>(</w:t>
+      </w:r>
+      <w:proofErr w:type="gramEnd"/>
+      <w:r>
+        <w:t>). Cuando la línea supere la posición de la altura del lienzo, debe invertir su sentido, es decir dirigirse hacia arriba arrastrando la elipse. Cuando la línea alcance nuevamente el valor 0 para su posición en y, el desplazamiento debe ser hacia abajo y así sucesivamente. El lienzo debería verse como en las siguientes figuras</w:t>
       </w:r>
     </w:p>
     <w:p>
@@ -5304,11 +6596,12 @@
           <w:noProof/>
           <w:lang w:val="en-US"/>
         </w:rPr>
+        <w:lastRenderedPageBreak/>
         <w:drawing>
-          <wp:inline distT="0" distB="0" distL="0" distR="0" wp14:anchorId="0D4BF333" wp14:editId="35BDA9A5">
-            <wp:extent cx="4467849" cy="304843"/>
-            <wp:effectExtent l="0" t="0" r="0" b="0"/>
-            <wp:docPr id="7" name="Imagen 7"/>
+          <wp:inline distT="0" distB="0" distL="0" distR="0" wp14:anchorId="5FFC8E85" wp14:editId="76F477ED">
+            <wp:extent cx="4667901" cy="3172268"/>
+            <wp:effectExtent l="0" t="0" r="0" b="9525"/>
+            <wp:docPr id="10" name="Imagen 10"/>
             <wp:cNvGraphicFramePr>
               <a:graphicFrameLocks xmlns:a="http://schemas.openxmlformats.org/drawingml/2006/main" noChangeAspect="1"/>
             </wp:cNvGraphicFramePr>
@@ -5320,7 +6613,7 @@
                     <pic:cNvPicPr/>
                   </pic:nvPicPr>
                   <pic:blipFill>
-                    <a:blip r:embed="rId28"/>
+                    <a:blip r:embed="rId32"/>
                     <a:stretch>
                       <a:fillRect/>
                     </a:stretch>
@@ -5328,7 +6621,7 @@
                   <pic:spPr>
                     <a:xfrm>
                       <a:off x="0" y="0"/>
-                      <a:ext cx="4467849" cy="304843"/>
+                      <a:ext cx="4667901" cy="3172268"/>
                     </a:xfrm>
                     <a:prstGeom prst="rect">
                       <a:avLst/>
@@ -5440,7 +6733,6 @@
           <w:b/>
           <w:color w:val="FF0000"/>
         </w:rPr>
-        <w:lastRenderedPageBreak/>
         <w:t>Fase de diseño:</w:t>
       </w:r>
     </w:p>
@@ -5488,51 +6780,15 @@
     </w:p>
     <w:p>
       <w:r>
-        <w:t>Ejercicio 17: Si queremos representar personajes o power ups (premios) en la pantalla debemos primero ubicarlos en alguna posición dentro de la pantalla. Imagine que está en un juego donde un power up desaparece porque el personaje se acerca a una distancia de x unidades, sin importar por donde se acerque. Por tanto, para que desaparezca, en primer lugar, hay que determinar esa distancia. La forma de representar la posición de un objeto en la pantalla es a través de las coordenadas de un punto. Suponga que la posición de Link está representada por la coordenada (</w:t>
-      </w:r>
-      <w:r>
-        <w:rPr>
-          <w:rFonts w:ascii="Cambria Math" w:hAnsi="Cambria Math" w:cs="Cambria Math"/>
-        </w:rPr>
-        <w:t>𝑥</w:t>
-      </w:r>
-      <w:r>
-        <w:t xml:space="preserve">1, </w:t>
-      </w:r>
-      <w:r>
-        <w:rPr>
-          <w:rFonts w:ascii="Cambria Math" w:hAnsi="Cambria Math" w:cs="Cambria Math"/>
-        </w:rPr>
-        <w:t>𝑦</w:t>
-      </w:r>
-      <w:r>
-        <w:t>1</w:t>
-      </w:r>
-      <w:proofErr w:type="gramStart"/>
-      <w:r>
-        <w:t>) ,</w:t>
-      </w:r>
-      <w:proofErr w:type="gramEnd"/>
-      <w:r>
-        <w:t xml:space="preserve"> mientras que las de la caja de tesoro se halla en la posición (</w:t>
-      </w:r>
-      <w:r>
-        <w:rPr>
-          <w:rFonts w:ascii="Cambria Math" w:hAnsi="Cambria Math" w:cs="Cambria Math"/>
-        </w:rPr>
-        <w:t>𝑥</w:t>
-      </w:r>
-      <w:r>
-        <w:t xml:space="preserve">2, </w:t>
-      </w:r>
-      <w:r>
-        <w:rPr>
-          <w:rFonts w:ascii="Cambria Math" w:hAnsi="Cambria Math" w:cs="Cambria Math"/>
-        </w:rPr>
-        <w:t>𝑦</w:t>
-      </w:r>
-      <w:r>
-        <w:t>2). Si observa con detenimiento se observa la conformación de un triángulo rectángulo, por lo que es posible aplicar Pitágoras para obtener la distancia.</w:t>
+        <w:t xml:space="preserve">Ejercicio 20: Dibuje en toda la extensión del lienzo de (440, 420) rectángulos de idénticas medidas (40 ancho y 20 de alto) y que mantengan una distancia de 20 pixeles entre ellos tanto horizontal como verticalmente. Utilice la estructura de control repetitiva </w:t>
+      </w:r>
+      <w:proofErr w:type="spellStart"/>
+      <w:r>
+        <w:t>for</w:t>
+      </w:r>
+      <w:proofErr w:type="spellEnd"/>
+      <w:r>
+        <w:t>. El lienzo debería verse así:</w:t>
       </w:r>
     </w:p>
     <w:p>
@@ -5548,11 +6804,12 @@
           <w:noProof/>
           <w:lang w:val="en-US"/>
         </w:rPr>
+        <w:lastRenderedPageBreak/>
         <w:drawing>
-          <wp:inline distT="0" distB="0" distL="0" distR="0" wp14:anchorId="5CA9D890" wp14:editId="7AE605FE">
-            <wp:extent cx="3286584" cy="1676634"/>
+          <wp:inline distT="0" distB="0" distL="0" distR="0" wp14:anchorId="38DF6091" wp14:editId="6C887350">
+            <wp:extent cx="1590897" cy="1486107"/>
             <wp:effectExtent l="0" t="0" r="9525" b="0"/>
-            <wp:docPr id="9" name="Imagen 9"/>
+            <wp:docPr id="11" name="Imagen 11"/>
             <wp:cNvGraphicFramePr>
               <a:graphicFrameLocks xmlns:a="http://schemas.openxmlformats.org/drawingml/2006/main" noChangeAspect="1"/>
             </wp:cNvGraphicFramePr>
@@ -5564,7 +6821,7 @@
                     <pic:cNvPicPr/>
                   </pic:nvPicPr>
                   <pic:blipFill>
-                    <a:blip r:embed="rId29"/>
+                    <a:blip r:embed="rId33"/>
                     <a:stretch>
                       <a:fillRect/>
                     </a:stretch>
@@ -5572,7 +6829,7 @@
                   <pic:spPr>
                     <a:xfrm>
                       <a:off x="0" y="0"/>
-                      <a:ext cx="3286584" cy="1676634"/>
+                      <a:ext cx="1590897" cy="1486107"/>
                     </a:xfrm>
                     <a:prstGeom prst="rect">
                       <a:avLst/>
@@ -5586,8 +6843,279 @@
       </w:r>
     </w:p>
     <w:p>
-      <w:r>
-        <w:t>Para esto debe calcular el tamaño de los catetos y luego aplicar el teorema. Halle la distancia entre ambos objetos. Cuando programe, represente a lLnk con un Circulo, y al tesoro con un cuadrado. Además, mueva a Link mediante el mouse.</w:t>
+      <w:pPr>
+        <w:rPr>
+          <w:b/>
+          <w:color w:val="FF0000"/>
+        </w:rPr>
+      </w:pPr>
+      <w:r>
+        <w:rPr>
+          <w:b/>
+          <w:color w:val="FF0000"/>
+        </w:rPr>
+        <w:t>Fase de Análisis:</w:t>
+      </w:r>
+    </w:p>
+    <w:p>
+      <w:pPr>
+        <w:pStyle w:val="Prrafodelista"/>
+        <w:numPr>
+          <w:ilvl w:val="0"/>
+          <w:numId w:val="1"/>
+        </w:numPr>
+      </w:pPr>
+      <w:r>
+        <w:t>Especificación del problema: problema</w:t>
+      </w:r>
+    </w:p>
+    <w:p>
+      <w:pPr>
+        <w:pStyle w:val="Prrafodelista"/>
+        <w:numPr>
+          <w:ilvl w:val="0"/>
+          <w:numId w:val="1"/>
+        </w:numPr>
+      </w:pPr>
+      <w:r>
+        <w:t>Análisis:</w:t>
+      </w:r>
+    </w:p>
+    <w:p>
+      <w:pPr>
+        <w:pStyle w:val="Prrafodelista"/>
+      </w:pPr>
+    </w:p>
+    <w:p>
+      <w:pPr>
+        <w:pStyle w:val="Prrafodelista"/>
+      </w:pPr>
+      <w:r>
+        <w:t>Datos de entrada:</w:t>
+      </w:r>
+    </w:p>
+    <w:p>
+      <w:pPr>
+        <w:pStyle w:val="Prrafodelista"/>
+      </w:pPr>
+      <w:r>
+        <w:tab/>
+        <w:t>Dato</w:t>
+      </w:r>
+    </w:p>
+    <w:p>
+      <w:pPr>
+        <w:pStyle w:val="Prrafodelista"/>
+      </w:pPr>
+      <w:r>
+        <w:t>Datos de salida:</w:t>
+      </w:r>
+    </w:p>
+    <w:p>
+      <w:pPr>
+        <w:pStyle w:val="Prrafodelista"/>
+      </w:pPr>
+      <w:r>
+        <w:tab/>
+        <w:t>Salida:</w:t>
+      </w:r>
+    </w:p>
+    <w:p>
+      <w:pPr>
+        <w:pStyle w:val="Prrafodelista"/>
+      </w:pPr>
+      <w:r>
+        <w:t>Proceso:</w:t>
+      </w:r>
+    </w:p>
+    <w:p/>
+    <w:p>
+      <w:pPr>
+        <w:rPr>
+          <w:b/>
+          <w:color w:val="FF0000"/>
+        </w:rPr>
+      </w:pPr>
+      <w:r>
+        <w:rPr>
+          <w:b/>
+          <w:color w:val="FF0000"/>
+        </w:rPr>
+        <w:t>Fase de diseño:</w:t>
+      </w:r>
+    </w:p>
+    <w:tbl>
+      <w:tblPr>
+        <w:tblStyle w:val="Tablaconcuadrcula"/>
+        <w:tblW w:w="0" w:type="auto"/>
+        <w:tblLook w:val="04A0" w:firstRow="1" w:lastRow="0" w:firstColumn="1" w:lastColumn="0" w:noHBand="0" w:noVBand="1"/>
+      </w:tblPr>
+      <w:tblGrid>
+        <w:gridCol w:w="8494"/>
+      </w:tblGrid>
+      <w:tr>
+        <w:tc>
+          <w:tcPr>
+            <w:tcW w:w="8494" w:type="dxa"/>
+          </w:tcPr>
+          <w:p/>
+        </w:tc>
+      </w:tr>
+      <w:tr>
+        <w:tc>
+          <w:tcPr>
+            <w:tcW w:w="8494" w:type="dxa"/>
+          </w:tcPr>
+          <w:p/>
+        </w:tc>
+      </w:tr>
+      <w:tr>
+        <w:tc>
+          <w:tcPr>
+            <w:tcW w:w="8494" w:type="dxa"/>
+          </w:tcPr>
+          <w:p/>
+        </w:tc>
+      </w:tr>
+    </w:tbl>
+    <w:p>
+      <w:pPr>
+        <w:rPr>
+          <w:b/>
+          <w:lang w:val="es-ES"/>
+        </w:rPr>
+      </w:pPr>
+    </w:p>
+    <w:p>
+      <w:r>
+        <w:t xml:space="preserve">Ejercicio 21: Utilizando la estructura de control repetitiva </w:t>
+      </w:r>
+      <w:proofErr w:type="spellStart"/>
+      <w:proofErr w:type="gramStart"/>
+      <w:r>
+        <w:t>while</w:t>
+      </w:r>
+      <w:proofErr w:type="spellEnd"/>
+      <w:r>
+        <w:t>(</w:t>
+      </w:r>
+      <w:proofErr w:type="gramEnd"/>
+      <w:r>
+        <w:t>) dibuje la siguiente imagen utilizando líneas que forman escalones y sobre cada borde de escalón se dibuje un punto de color rojo.</w:t>
+      </w:r>
+    </w:p>
+    <w:p>
+      <w:pPr>
+        <w:rPr>
+          <w:b/>
+          <w:lang w:val="es-ES"/>
+        </w:rPr>
+      </w:pPr>
+      <w:r>
+        <w:rPr>
+          <w:b/>
+          <w:noProof/>
+          <w:lang w:val="en-US"/>
+        </w:rPr>
+        <w:drawing>
+          <wp:inline distT="0" distB="0" distL="0" distR="0" wp14:anchorId="498A482E" wp14:editId="58FFDC49">
+            <wp:extent cx="2429214" cy="2486372"/>
+            <wp:effectExtent l="0" t="0" r="9525" b="9525"/>
+            <wp:docPr id="12" name="Imagen 12"/>
+            <wp:cNvGraphicFramePr>
+              <a:graphicFrameLocks xmlns:a="http://schemas.openxmlformats.org/drawingml/2006/main" noChangeAspect="1"/>
+            </wp:cNvGraphicFramePr>
+            <a:graphic xmlns:a="http://schemas.openxmlformats.org/drawingml/2006/main">
+              <a:graphicData uri="http://schemas.openxmlformats.org/drawingml/2006/picture">
+                <pic:pic xmlns:pic="http://schemas.openxmlformats.org/drawingml/2006/picture">
+                  <pic:nvPicPr>
+                    <pic:cNvPr id="1" name=""/>
+                    <pic:cNvPicPr/>
+                  </pic:nvPicPr>
+                  <pic:blipFill>
+                    <a:blip r:embed="rId34"/>
+                    <a:stretch>
+                      <a:fillRect/>
+                    </a:stretch>
+                  </pic:blipFill>
+                  <pic:spPr>
+                    <a:xfrm>
+                      <a:off x="0" y="0"/>
+                      <a:ext cx="2429214" cy="2486372"/>
+                    </a:xfrm>
+                    <a:prstGeom prst="rect">
+                      <a:avLst/>
+                    </a:prstGeom>
+                  </pic:spPr>
+                </pic:pic>
+              </a:graphicData>
+            </a:graphic>
+          </wp:inline>
+        </w:drawing>
+      </w:r>
+    </w:p>
+    <w:p>
+      <w:r>
+        <w:lastRenderedPageBreak/>
+        <w:t xml:space="preserve">El tamaño del lienzo es </w:t>
+      </w:r>
+      <w:proofErr w:type="spellStart"/>
+      <w:proofErr w:type="gramStart"/>
+      <w:r>
+        <w:t>size</w:t>
+      </w:r>
+      <w:proofErr w:type="spellEnd"/>
+      <w:r>
+        <w:t>(</w:t>
+      </w:r>
+      <w:proofErr w:type="gramEnd"/>
+      <w:r>
+        <w:t xml:space="preserve">500,500). La estructura </w:t>
+      </w:r>
+      <w:proofErr w:type="spellStart"/>
+      <w:proofErr w:type="gramStart"/>
+      <w:r>
+        <w:t>while</w:t>
+      </w:r>
+      <w:proofErr w:type="spellEnd"/>
+      <w:r>
+        <w:t>(</w:t>
+      </w:r>
+      <w:proofErr w:type="gramEnd"/>
+      <w:r>
+        <w:t xml:space="preserve">) se ejecuta dentro de la función </w:t>
+      </w:r>
+      <w:proofErr w:type="spellStart"/>
+      <w:r>
+        <w:t>setup</w:t>
+      </w:r>
+      <w:proofErr w:type="spellEnd"/>
+      <w:r>
+        <w:t xml:space="preserve">(). La condición es que solo se dibuje dentro del lienzo. Utilice variables que puedan ayudar a la construcción del dibujo, por </w:t>
+      </w:r>
+      <w:proofErr w:type="spellStart"/>
+      <w:r>
+        <w:t>ej</w:t>
+      </w:r>
+      <w:proofErr w:type="spellEnd"/>
+      <w:r>
+        <w:t xml:space="preserve">: x, y, </w:t>
+      </w:r>
+      <w:proofErr w:type="spellStart"/>
+      <w:r>
+        <w:t>anchoEscalon</w:t>
+      </w:r>
+      <w:proofErr w:type="spellEnd"/>
+      <w:r>
+        <w:t xml:space="preserve">, </w:t>
+      </w:r>
+      <w:proofErr w:type="spellStart"/>
+      <w:r>
+        <w:t>altoEscalon</w:t>
+      </w:r>
+      <w:proofErr w:type="spellEnd"/>
+      <w:r>
+        <w:t>, etc.</w:t>
       </w:r>
     </w:p>
     <w:p>
@@ -5729,8 +7257,96 @@
     <w:p/>
     <w:p>
       <w:r>
-        <w:lastRenderedPageBreak/>
-        <w:t>Ejercicio 18: Desarrolle el análisis y diseño de un algoritmo que permita obtener las raíces de una ecuación de segundo grado. Además, utilice la estructura según para el análisis de la discriminante de la ecuación cuadrática. Obviamente codifique en Processing.</w:t>
+        <w:t>Ejercicio 22: Utilizando la estructura de control repetitiva do-</w:t>
+      </w:r>
+      <w:proofErr w:type="spellStart"/>
+      <w:r>
+        <w:t>while</w:t>
+      </w:r>
+      <w:proofErr w:type="spellEnd"/>
+      <w:r>
+        <w:t>. Replique la siguiente imagen:</w:t>
+      </w:r>
+    </w:p>
+    <w:p>
+      <w:pPr>
+        <w:rPr>
+          <w:b/>
+          <w:lang w:val="es-ES"/>
+        </w:rPr>
+      </w:pPr>
+      <w:r>
+        <w:rPr>
+          <w:b/>
+          <w:noProof/>
+          <w:lang w:val="en-US"/>
+        </w:rPr>
+        <w:drawing>
+          <wp:inline distT="0" distB="0" distL="0" distR="0" wp14:anchorId="356CB421" wp14:editId="26471D66">
+            <wp:extent cx="2305372" cy="2267266"/>
+            <wp:effectExtent l="0" t="0" r="0" b="0"/>
+            <wp:docPr id="13" name="Imagen 13"/>
+            <wp:cNvGraphicFramePr>
+              <a:graphicFrameLocks xmlns:a="http://schemas.openxmlformats.org/drawingml/2006/main" noChangeAspect="1"/>
+            </wp:cNvGraphicFramePr>
+            <a:graphic xmlns:a="http://schemas.openxmlformats.org/drawingml/2006/main">
+              <a:graphicData uri="http://schemas.openxmlformats.org/drawingml/2006/picture">
+                <pic:pic xmlns:pic="http://schemas.openxmlformats.org/drawingml/2006/picture">
+                  <pic:nvPicPr>
+                    <pic:cNvPr id="1" name=""/>
+                    <pic:cNvPicPr/>
+                  </pic:nvPicPr>
+                  <pic:blipFill>
+                    <a:blip r:embed="rId35"/>
+                    <a:stretch>
+                      <a:fillRect/>
+                    </a:stretch>
+                  </pic:blipFill>
+                  <pic:spPr>
+                    <a:xfrm>
+                      <a:off x="0" y="0"/>
+                      <a:ext cx="2305372" cy="2267266"/>
+                    </a:xfrm>
+                    <a:prstGeom prst="rect">
+                      <a:avLst/>
+                    </a:prstGeom>
+                  </pic:spPr>
+                </pic:pic>
+              </a:graphicData>
+            </a:graphic>
+          </wp:inline>
+        </w:drawing>
+      </w:r>
+    </w:p>
+    <w:p>
+      <w:r>
+        <w:t xml:space="preserve">La imagen debe ser construida desde la función </w:t>
+      </w:r>
+      <w:proofErr w:type="spellStart"/>
+      <w:proofErr w:type="gramStart"/>
+      <w:r>
+        <w:t>setup</w:t>
+      </w:r>
+      <w:proofErr w:type="spellEnd"/>
+      <w:r>
+        <w:t>(</w:t>
+      </w:r>
+      <w:proofErr w:type="gramEnd"/>
+      <w:r>
+        <w:t xml:space="preserve">). Defina el tamaño del lienzo en </w:t>
+      </w:r>
+      <w:proofErr w:type="spellStart"/>
+      <w:proofErr w:type="gramStart"/>
+      <w:r>
+        <w:t>size</w:t>
+      </w:r>
+      <w:proofErr w:type="spellEnd"/>
+      <w:r>
+        <w:t>(</w:t>
+      </w:r>
+      <w:proofErr w:type="gramEnd"/>
+      <w:r>
+        <w:t>600,600), verticalmente se divide el lienzo en franjas de igual medida, se deben dibujar los círculos sobre cada línea de por medio es decir en la línea 1 se dibujan círculos con distanciamiento, en la línea 2 no se dibuja y así sucesivamente. Las líneas tienen un color fijo, los círculos asumen colores aleatorios.</w:t>
       </w:r>
     </w:p>
     <w:p>
@@ -5869,857 +7485,6 @@
         </w:tc>
       </w:tr>
     </w:tbl>
-    <w:p/>
-    <w:p>
-      <w:r>
-        <w:t xml:space="preserve">Ejercicio 19: Declare las variables necesarias para dibujar una línea que se dibuja desde las coordenadas iniciales del lienzo y se extiende por todo el ancho. Sobre el punto medio de la línea y a una distancia de 40px (en sentido vertical desde la línea) dibuje una elipse que tenga como ancho 80px y de alto 80px. Dentro de la función </w:t>
-      </w:r>
-      <w:proofErr w:type="gramStart"/>
-      <w:r>
-        <w:t>draw(</w:t>
-      </w:r>
-      <w:proofErr w:type="gramEnd"/>
-      <w:r>
-        <w:t xml:space="preserve">), actualice las variables necesarias para que la línea desde su inicio se mueva en dirección hacia abajo arrastrando la elipse. Mantenga en cero el valor para </w:t>
-      </w:r>
-      <w:proofErr w:type="gramStart"/>
-      <w:r>
-        <w:t>background(</w:t>
-      </w:r>
-      <w:proofErr w:type="gramEnd"/>
-      <w:r>
-        <w:t>). Cuando la línea supere la posición de la altura del lienzo, debe invertir su sentido, es decir dirigirse hacia arriba arrastrando la elipse. Cuando la línea alcance nuevamente el valor 0 para su posición en y, el desplazamiento debe ser hacia abajo y así sucesivamente. El lienzo debería verse como en las siguientes figuras</w:t>
-      </w:r>
-    </w:p>
-    <w:p>
-      <w:pPr>
-        <w:rPr>
-          <w:b/>
-          <w:lang w:val="es-ES"/>
-        </w:rPr>
-      </w:pPr>
-      <w:r>
-        <w:rPr>
-          <w:b/>
-          <w:noProof/>
-          <w:lang w:val="en-US"/>
-        </w:rPr>
-        <w:lastRenderedPageBreak/>
-        <w:drawing>
-          <wp:inline distT="0" distB="0" distL="0" distR="0" wp14:anchorId="5FFC8E85" wp14:editId="76F477ED">
-            <wp:extent cx="4667901" cy="3172268"/>
-            <wp:effectExtent l="0" t="0" r="0" b="9525"/>
-            <wp:docPr id="10" name="Imagen 10"/>
-            <wp:cNvGraphicFramePr>
-              <a:graphicFrameLocks xmlns:a="http://schemas.openxmlformats.org/drawingml/2006/main" noChangeAspect="1"/>
-            </wp:cNvGraphicFramePr>
-            <a:graphic xmlns:a="http://schemas.openxmlformats.org/drawingml/2006/main">
-              <a:graphicData uri="http://schemas.openxmlformats.org/drawingml/2006/picture">
-                <pic:pic xmlns:pic="http://schemas.openxmlformats.org/drawingml/2006/picture">
-                  <pic:nvPicPr>
-                    <pic:cNvPr id="1" name=""/>
-                    <pic:cNvPicPr/>
-                  </pic:nvPicPr>
-                  <pic:blipFill>
-                    <a:blip r:embed="rId30"/>
-                    <a:stretch>
-                      <a:fillRect/>
-                    </a:stretch>
-                  </pic:blipFill>
-                  <pic:spPr>
-                    <a:xfrm>
-                      <a:off x="0" y="0"/>
-                      <a:ext cx="4667901" cy="3172268"/>
-                    </a:xfrm>
-                    <a:prstGeom prst="rect">
-                      <a:avLst/>
-                    </a:prstGeom>
-                  </pic:spPr>
-                </pic:pic>
-              </a:graphicData>
-            </a:graphic>
-          </wp:inline>
-        </w:drawing>
-      </w:r>
-    </w:p>
-    <w:p>
-      <w:pPr>
-        <w:rPr>
-          <w:b/>
-          <w:color w:val="FF0000"/>
-        </w:rPr>
-      </w:pPr>
-      <w:r>
-        <w:rPr>
-          <w:b/>
-          <w:color w:val="FF0000"/>
-        </w:rPr>
-        <w:t>Fase de Análisis:</w:t>
-      </w:r>
-    </w:p>
-    <w:p>
-      <w:pPr>
-        <w:pStyle w:val="Prrafodelista"/>
-        <w:numPr>
-          <w:ilvl w:val="0"/>
-          <w:numId w:val="1"/>
-        </w:numPr>
-      </w:pPr>
-      <w:r>
-        <w:t>Especificación del problema: problema</w:t>
-      </w:r>
-    </w:p>
-    <w:p>
-      <w:pPr>
-        <w:pStyle w:val="Prrafodelista"/>
-        <w:numPr>
-          <w:ilvl w:val="0"/>
-          <w:numId w:val="1"/>
-        </w:numPr>
-      </w:pPr>
-      <w:r>
-        <w:t>Análisis:</w:t>
-      </w:r>
-    </w:p>
-    <w:p>
-      <w:pPr>
-        <w:pStyle w:val="Prrafodelista"/>
-      </w:pPr>
-    </w:p>
-    <w:p>
-      <w:pPr>
-        <w:pStyle w:val="Prrafodelista"/>
-      </w:pPr>
-      <w:r>
-        <w:t>Datos de entrada:</w:t>
-      </w:r>
-    </w:p>
-    <w:p>
-      <w:pPr>
-        <w:pStyle w:val="Prrafodelista"/>
-      </w:pPr>
-      <w:r>
-        <w:tab/>
-        <w:t>Dato</w:t>
-      </w:r>
-    </w:p>
-    <w:p>
-      <w:pPr>
-        <w:pStyle w:val="Prrafodelista"/>
-      </w:pPr>
-      <w:r>
-        <w:t>Datos de salida:</w:t>
-      </w:r>
-    </w:p>
-    <w:p>
-      <w:pPr>
-        <w:pStyle w:val="Prrafodelista"/>
-      </w:pPr>
-      <w:r>
-        <w:tab/>
-        <w:t>Salida:</w:t>
-      </w:r>
-    </w:p>
-    <w:p>
-      <w:pPr>
-        <w:pStyle w:val="Prrafodelista"/>
-      </w:pPr>
-      <w:r>
-        <w:t>Proceso:</w:t>
-      </w:r>
-    </w:p>
-    <w:p/>
-    <w:p>
-      <w:pPr>
-        <w:rPr>
-          <w:b/>
-          <w:color w:val="FF0000"/>
-        </w:rPr>
-      </w:pPr>
-      <w:r>
-        <w:rPr>
-          <w:b/>
-          <w:color w:val="FF0000"/>
-        </w:rPr>
-        <w:t>Fase de diseño:</w:t>
-      </w:r>
-    </w:p>
-    <w:tbl>
-      <w:tblPr>
-        <w:tblStyle w:val="Tablaconcuadrcula"/>
-        <w:tblW w:w="0" w:type="auto"/>
-        <w:tblLook w:val="04A0" w:firstRow="1" w:lastRow="0" w:firstColumn="1" w:lastColumn="0" w:noHBand="0" w:noVBand="1"/>
-      </w:tblPr>
-      <w:tblGrid>
-        <w:gridCol w:w="8494"/>
-      </w:tblGrid>
-      <w:tr>
-        <w:tc>
-          <w:tcPr>
-            <w:tcW w:w="8494" w:type="dxa"/>
-          </w:tcPr>
-          <w:p/>
-        </w:tc>
-      </w:tr>
-      <w:tr>
-        <w:tc>
-          <w:tcPr>
-            <w:tcW w:w="8494" w:type="dxa"/>
-          </w:tcPr>
-          <w:p/>
-        </w:tc>
-      </w:tr>
-      <w:tr>
-        <w:tc>
-          <w:tcPr>
-            <w:tcW w:w="8494" w:type="dxa"/>
-          </w:tcPr>
-          <w:p/>
-        </w:tc>
-      </w:tr>
-    </w:tbl>
-    <w:p>
-      <w:pPr>
-        <w:rPr>
-          <w:b/>
-          <w:lang w:val="es-ES"/>
-        </w:rPr>
-      </w:pPr>
-    </w:p>
-    <w:p>
-      <w:r>
-        <w:t>Ejercicio 20: Dibuje en toda la extensión del lienzo de (440, 420) rectángulos de idénticas medidas (40 ancho y 20 de alto) y que mantengan una distancia de 20 pixeles entre ellos tanto horizontal como verticalmente. Utilice la estructura de control repetitiva for. El lienzo debería verse así:</w:t>
-      </w:r>
-    </w:p>
-    <w:p>
-      <w:pPr>
-        <w:rPr>
-          <w:b/>
-          <w:lang w:val="es-ES"/>
-        </w:rPr>
-      </w:pPr>
-      <w:r>
-        <w:rPr>
-          <w:b/>
-          <w:noProof/>
-          <w:lang w:val="en-US"/>
-        </w:rPr>
-        <w:lastRenderedPageBreak/>
-        <w:drawing>
-          <wp:inline distT="0" distB="0" distL="0" distR="0" wp14:anchorId="38DF6091" wp14:editId="6C887350">
-            <wp:extent cx="1590897" cy="1486107"/>
-            <wp:effectExtent l="0" t="0" r="9525" b="0"/>
-            <wp:docPr id="11" name="Imagen 11"/>
-            <wp:cNvGraphicFramePr>
-              <a:graphicFrameLocks xmlns:a="http://schemas.openxmlformats.org/drawingml/2006/main" noChangeAspect="1"/>
-            </wp:cNvGraphicFramePr>
-            <a:graphic xmlns:a="http://schemas.openxmlformats.org/drawingml/2006/main">
-              <a:graphicData uri="http://schemas.openxmlformats.org/drawingml/2006/picture">
-                <pic:pic xmlns:pic="http://schemas.openxmlformats.org/drawingml/2006/picture">
-                  <pic:nvPicPr>
-                    <pic:cNvPr id="1" name=""/>
-                    <pic:cNvPicPr/>
-                  </pic:nvPicPr>
-                  <pic:blipFill>
-                    <a:blip r:embed="rId31"/>
-                    <a:stretch>
-                      <a:fillRect/>
-                    </a:stretch>
-                  </pic:blipFill>
-                  <pic:spPr>
-                    <a:xfrm>
-                      <a:off x="0" y="0"/>
-                      <a:ext cx="1590897" cy="1486107"/>
-                    </a:xfrm>
-                    <a:prstGeom prst="rect">
-                      <a:avLst/>
-                    </a:prstGeom>
-                  </pic:spPr>
-                </pic:pic>
-              </a:graphicData>
-            </a:graphic>
-          </wp:inline>
-        </w:drawing>
-      </w:r>
-    </w:p>
-    <w:p>
-      <w:pPr>
-        <w:rPr>
-          <w:b/>
-          <w:color w:val="FF0000"/>
-        </w:rPr>
-      </w:pPr>
-      <w:r>
-        <w:rPr>
-          <w:b/>
-          <w:color w:val="FF0000"/>
-        </w:rPr>
-        <w:t>Fase de Análisis:</w:t>
-      </w:r>
-    </w:p>
-    <w:p>
-      <w:pPr>
-        <w:pStyle w:val="Prrafodelista"/>
-        <w:numPr>
-          <w:ilvl w:val="0"/>
-          <w:numId w:val="1"/>
-        </w:numPr>
-      </w:pPr>
-      <w:r>
-        <w:t>Especificación del problema: problema</w:t>
-      </w:r>
-    </w:p>
-    <w:p>
-      <w:pPr>
-        <w:pStyle w:val="Prrafodelista"/>
-        <w:numPr>
-          <w:ilvl w:val="0"/>
-          <w:numId w:val="1"/>
-        </w:numPr>
-      </w:pPr>
-      <w:r>
-        <w:t>Análisis:</w:t>
-      </w:r>
-    </w:p>
-    <w:p>
-      <w:pPr>
-        <w:pStyle w:val="Prrafodelista"/>
-      </w:pPr>
-    </w:p>
-    <w:p>
-      <w:pPr>
-        <w:pStyle w:val="Prrafodelista"/>
-      </w:pPr>
-      <w:r>
-        <w:t>Datos de entrada:</w:t>
-      </w:r>
-    </w:p>
-    <w:p>
-      <w:pPr>
-        <w:pStyle w:val="Prrafodelista"/>
-      </w:pPr>
-      <w:r>
-        <w:tab/>
-        <w:t>Dato</w:t>
-      </w:r>
-    </w:p>
-    <w:p>
-      <w:pPr>
-        <w:pStyle w:val="Prrafodelista"/>
-      </w:pPr>
-      <w:r>
-        <w:t>Datos de salida:</w:t>
-      </w:r>
-    </w:p>
-    <w:p>
-      <w:pPr>
-        <w:pStyle w:val="Prrafodelista"/>
-      </w:pPr>
-      <w:r>
-        <w:tab/>
-        <w:t>Salida:</w:t>
-      </w:r>
-    </w:p>
-    <w:p>
-      <w:pPr>
-        <w:pStyle w:val="Prrafodelista"/>
-      </w:pPr>
-      <w:r>
-        <w:t>Proceso:</w:t>
-      </w:r>
-    </w:p>
-    <w:p/>
-    <w:p>
-      <w:pPr>
-        <w:rPr>
-          <w:b/>
-          <w:color w:val="FF0000"/>
-        </w:rPr>
-      </w:pPr>
-      <w:r>
-        <w:rPr>
-          <w:b/>
-          <w:color w:val="FF0000"/>
-        </w:rPr>
-        <w:t>Fase de diseño:</w:t>
-      </w:r>
-    </w:p>
-    <w:tbl>
-      <w:tblPr>
-        <w:tblStyle w:val="Tablaconcuadrcula"/>
-        <w:tblW w:w="0" w:type="auto"/>
-        <w:tblLook w:val="04A0" w:firstRow="1" w:lastRow="0" w:firstColumn="1" w:lastColumn="0" w:noHBand="0" w:noVBand="1"/>
-      </w:tblPr>
-      <w:tblGrid>
-        <w:gridCol w:w="8494"/>
-      </w:tblGrid>
-      <w:tr>
-        <w:tc>
-          <w:tcPr>
-            <w:tcW w:w="8494" w:type="dxa"/>
-          </w:tcPr>
-          <w:p/>
-        </w:tc>
-      </w:tr>
-      <w:tr>
-        <w:tc>
-          <w:tcPr>
-            <w:tcW w:w="8494" w:type="dxa"/>
-          </w:tcPr>
-          <w:p/>
-        </w:tc>
-      </w:tr>
-      <w:tr>
-        <w:tc>
-          <w:tcPr>
-            <w:tcW w:w="8494" w:type="dxa"/>
-          </w:tcPr>
-          <w:p/>
-        </w:tc>
-      </w:tr>
-    </w:tbl>
-    <w:p>
-      <w:pPr>
-        <w:rPr>
-          <w:b/>
-          <w:lang w:val="es-ES"/>
-        </w:rPr>
-      </w:pPr>
-    </w:p>
-    <w:p>
-      <w:r>
-        <w:t xml:space="preserve">Ejercicio 21: Utilizando la estructura de control repetitiva </w:t>
-      </w:r>
-      <w:proofErr w:type="gramStart"/>
-      <w:r>
-        <w:t>while(</w:t>
-      </w:r>
-      <w:proofErr w:type="gramEnd"/>
-      <w:r>
-        <w:t>) dibuje la siguiente imagen utilizando líneas que forman escalones y sobre cada borde de escalón se dibuje un punto de color rojo.</w:t>
-      </w:r>
-    </w:p>
-    <w:p>
-      <w:pPr>
-        <w:rPr>
-          <w:b/>
-          <w:lang w:val="es-ES"/>
-        </w:rPr>
-      </w:pPr>
-      <w:r>
-        <w:rPr>
-          <w:b/>
-          <w:noProof/>
-          <w:lang w:val="en-US"/>
-        </w:rPr>
-        <w:drawing>
-          <wp:inline distT="0" distB="0" distL="0" distR="0" wp14:anchorId="498A482E" wp14:editId="58FFDC49">
-            <wp:extent cx="2429214" cy="2486372"/>
-            <wp:effectExtent l="0" t="0" r="9525" b="9525"/>
-            <wp:docPr id="12" name="Imagen 12"/>
-            <wp:cNvGraphicFramePr>
-              <a:graphicFrameLocks xmlns:a="http://schemas.openxmlformats.org/drawingml/2006/main" noChangeAspect="1"/>
-            </wp:cNvGraphicFramePr>
-            <a:graphic xmlns:a="http://schemas.openxmlformats.org/drawingml/2006/main">
-              <a:graphicData uri="http://schemas.openxmlformats.org/drawingml/2006/picture">
-                <pic:pic xmlns:pic="http://schemas.openxmlformats.org/drawingml/2006/picture">
-                  <pic:nvPicPr>
-                    <pic:cNvPr id="1" name=""/>
-                    <pic:cNvPicPr/>
-                  </pic:nvPicPr>
-                  <pic:blipFill>
-                    <a:blip r:embed="rId32"/>
-                    <a:stretch>
-                      <a:fillRect/>
-                    </a:stretch>
-                  </pic:blipFill>
-                  <pic:spPr>
-                    <a:xfrm>
-                      <a:off x="0" y="0"/>
-                      <a:ext cx="2429214" cy="2486372"/>
-                    </a:xfrm>
-                    <a:prstGeom prst="rect">
-                      <a:avLst/>
-                    </a:prstGeom>
-                  </pic:spPr>
-                </pic:pic>
-              </a:graphicData>
-            </a:graphic>
-          </wp:inline>
-        </w:drawing>
-      </w:r>
-    </w:p>
-    <w:p>
-      <w:r>
-        <w:lastRenderedPageBreak/>
-        <w:t xml:space="preserve">El tamaño del lienzo es </w:t>
-      </w:r>
-      <w:proofErr w:type="gramStart"/>
-      <w:r>
-        <w:t>size(</w:t>
-      </w:r>
-      <w:proofErr w:type="gramEnd"/>
-      <w:r>
-        <w:t xml:space="preserve">500,500). La estructura </w:t>
-      </w:r>
-      <w:proofErr w:type="gramStart"/>
-      <w:r>
-        <w:t>while(</w:t>
-      </w:r>
-      <w:proofErr w:type="gramEnd"/>
-      <w:r>
-        <w:t>) se ejecuta dentro de la función setup(). La condición es que solo se dibuje dentro del lienzo. Utilice variables que puedan ayudar a la construcción del dibujo, por ej: x, y, anchoEscalon, altoEscalon, etc.</w:t>
-      </w:r>
-    </w:p>
-    <w:p>
-      <w:pPr>
-        <w:rPr>
-          <w:b/>
-          <w:color w:val="FF0000"/>
-        </w:rPr>
-      </w:pPr>
-      <w:r>
-        <w:rPr>
-          <w:b/>
-          <w:color w:val="FF0000"/>
-        </w:rPr>
-        <w:t>Fase de Análisis:</w:t>
-      </w:r>
-    </w:p>
-    <w:p>
-      <w:pPr>
-        <w:pStyle w:val="Prrafodelista"/>
-        <w:numPr>
-          <w:ilvl w:val="0"/>
-          <w:numId w:val="1"/>
-        </w:numPr>
-      </w:pPr>
-      <w:r>
-        <w:t>Especificación del problema: problema</w:t>
-      </w:r>
-    </w:p>
-    <w:p>
-      <w:pPr>
-        <w:pStyle w:val="Prrafodelista"/>
-        <w:numPr>
-          <w:ilvl w:val="0"/>
-          <w:numId w:val="1"/>
-        </w:numPr>
-      </w:pPr>
-      <w:r>
-        <w:t>Análisis:</w:t>
-      </w:r>
-    </w:p>
-    <w:p>
-      <w:pPr>
-        <w:pStyle w:val="Prrafodelista"/>
-      </w:pPr>
-    </w:p>
-    <w:p>
-      <w:pPr>
-        <w:pStyle w:val="Prrafodelista"/>
-      </w:pPr>
-      <w:r>
-        <w:t>Datos de entrada:</w:t>
-      </w:r>
-    </w:p>
-    <w:p>
-      <w:pPr>
-        <w:pStyle w:val="Prrafodelista"/>
-      </w:pPr>
-      <w:r>
-        <w:tab/>
-        <w:t>Dato</w:t>
-      </w:r>
-    </w:p>
-    <w:p>
-      <w:pPr>
-        <w:pStyle w:val="Prrafodelista"/>
-      </w:pPr>
-      <w:r>
-        <w:t>Datos de salida:</w:t>
-      </w:r>
-    </w:p>
-    <w:p>
-      <w:pPr>
-        <w:pStyle w:val="Prrafodelista"/>
-      </w:pPr>
-      <w:r>
-        <w:tab/>
-        <w:t>Salida:</w:t>
-      </w:r>
-    </w:p>
-    <w:p>
-      <w:pPr>
-        <w:pStyle w:val="Prrafodelista"/>
-      </w:pPr>
-      <w:r>
-        <w:t>Proceso:</w:t>
-      </w:r>
-    </w:p>
-    <w:p/>
-    <w:p>
-      <w:pPr>
-        <w:rPr>
-          <w:b/>
-          <w:color w:val="FF0000"/>
-        </w:rPr>
-      </w:pPr>
-      <w:r>
-        <w:rPr>
-          <w:b/>
-          <w:color w:val="FF0000"/>
-        </w:rPr>
-        <w:t>Fase de diseño:</w:t>
-      </w:r>
-    </w:p>
-    <w:tbl>
-      <w:tblPr>
-        <w:tblStyle w:val="Tablaconcuadrcula"/>
-        <w:tblW w:w="0" w:type="auto"/>
-        <w:tblLook w:val="04A0" w:firstRow="1" w:lastRow="0" w:firstColumn="1" w:lastColumn="0" w:noHBand="0" w:noVBand="1"/>
-      </w:tblPr>
-      <w:tblGrid>
-        <w:gridCol w:w="8494"/>
-      </w:tblGrid>
-      <w:tr>
-        <w:tc>
-          <w:tcPr>
-            <w:tcW w:w="8494" w:type="dxa"/>
-          </w:tcPr>
-          <w:p/>
-        </w:tc>
-      </w:tr>
-      <w:tr>
-        <w:tc>
-          <w:tcPr>
-            <w:tcW w:w="8494" w:type="dxa"/>
-          </w:tcPr>
-          <w:p/>
-        </w:tc>
-      </w:tr>
-      <w:tr>
-        <w:tc>
-          <w:tcPr>
-            <w:tcW w:w="8494" w:type="dxa"/>
-          </w:tcPr>
-          <w:p/>
-        </w:tc>
-      </w:tr>
-    </w:tbl>
-    <w:p/>
-    <w:p>
-      <w:r>
-        <w:t>Ejercicio 22: Utilizando la estructura de control repetitiva do-while. Replique la siguiente imagen:</w:t>
-      </w:r>
-    </w:p>
-    <w:p>
-      <w:pPr>
-        <w:rPr>
-          <w:b/>
-          <w:lang w:val="es-ES"/>
-        </w:rPr>
-      </w:pPr>
-      <w:r>
-        <w:rPr>
-          <w:b/>
-          <w:noProof/>
-          <w:lang w:val="en-US"/>
-        </w:rPr>
-        <w:drawing>
-          <wp:inline distT="0" distB="0" distL="0" distR="0" wp14:anchorId="356CB421" wp14:editId="26471D66">
-            <wp:extent cx="2305372" cy="2267266"/>
-            <wp:effectExtent l="0" t="0" r="0" b="0"/>
-            <wp:docPr id="13" name="Imagen 13"/>
-            <wp:cNvGraphicFramePr>
-              <a:graphicFrameLocks xmlns:a="http://schemas.openxmlformats.org/drawingml/2006/main" noChangeAspect="1"/>
-            </wp:cNvGraphicFramePr>
-            <a:graphic xmlns:a="http://schemas.openxmlformats.org/drawingml/2006/main">
-              <a:graphicData uri="http://schemas.openxmlformats.org/drawingml/2006/picture">
-                <pic:pic xmlns:pic="http://schemas.openxmlformats.org/drawingml/2006/picture">
-                  <pic:nvPicPr>
-                    <pic:cNvPr id="1" name=""/>
-                    <pic:cNvPicPr/>
-                  </pic:nvPicPr>
-                  <pic:blipFill>
-                    <a:blip r:embed="rId33"/>
-                    <a:stretch>
-                      <a:fillRect/>
-                    </a:stretch>
-                  </pic:blipFill>
-                  <pic:spPr>
-                    <a:xfrm>
-                      <a:off x="0" y="0"/>
-                      <a:ext cx="2305372" cy="2267266"/>
-                    </a:xfrm>
-                    <a:prstGeom prst="rect">
-                      <a:avLst/>
-                    </a:prstGeom>
-                  </pic:spPr>
-                </pic:pic>
-              </a:graphicData>
-            </a:graphic>
-          </wp:inline>
-        </w:drawing>
-      </w:r>
-    </w:p>
-    <w:p>
-      <w:r>
-        <w:t xml:space="preserve">La imagen debe ser construida desde la función </w:t>
-      </w:r>
-      <w:proofErr w:type="gramStart"/>
-      <w:r>
-        <w:t>setup(</w:t>
-      </w:r>
-      <w:proofErr w:type="gramEnd"/>
-      <w:r>
-        <w:t xml:space="preserve">). Defina el tamaño del lienzo en </w:t>
-      </w:r>
-      <w:proofErr w:type="gramStart"/>
-      <w:r>
-        <w:t>size(</w:t>
-      </w:r>
-      <w:proofErr w:type="gramEnd"/>
-      <w:r>
-        <w:t>600,600), verticalmente se divide el lienzo en franjas de igual medida, se deben dibujar los círculos sobre cada línea de por medio es decir en la línea 1 se dibujan círculos con distanciamiento, en la línea 2 no se dibuja y así sucesivamente. Las líneas tienen un color fijo, los círculos asumen colores aleatorios.</w:t>
-      </w:r>
-    </w:p>
-    <w:p>
-      <w:pPr>
-        <w:rPr>
-          <w:b/>
-          <w:color w:val="FF0000"/>
-        </w:rPr>
-      </w:pPr>
-      <w:r>
-        <w:rPr>
-          <w:b/>
-          <w:color w:val="FF0000"/>
-        </w:rPr>
-        <w:t>Fase de Análisis:</w:t>
-      </w:r>
-    </w:p>
-    <w:p>
-      <w:pPr>
-        <w:pStyle w:val="Prrafodelista"/>
-        <w:numPr>
-          <w:ilvl w:val="0"/>
-          <w:numId w:val="1"/>
-        </w:numPr>
-      </w:pPr>
-      <w:r>
-        <w:t>Especificación del problema: problema</w:t>
-      </w:r>
-    </w:p>
-    <w:p>
-      <w:pPr>
-        <w:pStyle w:val="Prrafodelista"/>
-        <w:numPr>
-          <w:ilvl w:val="0"/>
-          <w:numId w:val="1"/>
-        </w:numPr>
-      </w:pPr>
-      <w:r>
-        <w:t>Análisis:</w:t>
-      </w:r>
-    </w:p>
-    <w:p>
-      <w:pPr>
-        <w:pStyle w:val="Prrafodelista"/>
-      </w:pPr>
-    </w:p>
-    <w:p>
-      <w:pPr>
-        <w:pStyle w:val="Prrafodelista"/>
-      </w:pPr>
-      <w:r>
-        <w:t>Datos de entrada:</w:t>
-      </w:r>
-    </w:p>
-    <w:p>
-      <w:pPr>
-        <w:pStyle w:val="Prrafodelista"/>
-      </w:pPr>
-      <w:r>
-        <w:tab/>
-        <w:t>Dato</w:t>
-      </w:r>
-    </w:p>
-    <w:p>
-      <w:pPr>
-        <w:pStyle w:val="Prrafodelista"/>
-      </w:pPr>
-      <w:r>
-        <w:t>Datos de salida:</w:t>
-      </w:r>
-    </w:p>
-    <w:p>
-      <w:pPr>
-        <w:pStyle w:val="Prrafodelista"/>
-      </w:pPr>
-      <w:r>
-        <w:tab/>
-        <w:t>Salida:</w:t>
-      </w:r>
-    </w:p>
-    <w:p>
-      <w:pPr>
-        <w:pStyle w:val="Prrafodelista"/>
-      </w:pPr>
-      <w:r>
-        <w:t>Proceso:</w:t>
-      </w:r>
-    </w:p>
-    <w:p/>
-    <w:p>
-      <w:pPr>
-        <w:rPr>
-          <w:b/>
-          <w:color w:val="FF0000"/>
-        </w:rPr>
-      </w:pPr>
-      <w:r>
-        <w:rPr>
-          <w:b/>
-          <w:color w:val="FF0000"/>
-        </w:rPr>
-        <w:t>Fase de diseño:</w:t>
-      </w:r>
-    </w:p>
-    <w:tbl>
-      <w:tblPr>
-        <w:tblStyle w:val="Tablaconcuadrcula"/>
-        <w:tblW w:w="0" w:type="auto"/>
-        <w:tblLook w:val="04A0" w:firstRow="1" w:lastRow="0" w:firstColumn="1" w:lastColumn="0" w:noHBand="0" w:noVBand="1"/>
-      </w:tblPr>
-      <w:tblGrid>
-        <w:gridCol w:w="8494"/>
-      </w:tblGrid>
-      <w:tr>
-        <w:tc>
-          <w:tcPr>
-            <w:tcW w:w="8494" w:type="dxa"/>
-          </w:tcPr>
-          <w:p/>
-        </w:tc>
-      </w:tr>
-      <w:tr>
-        <w:tc>
-          <w:tcPr>
-            <w:tcW w:w="8494" w:type="dxa"/>
-          </w:tcPr>
-          <w:p/>
-        </w:tc>
-      </w:tr>
-      <w:tr>
-        <w:tc>
-          <w:tcPr>
-            <w:tcW w:w="8494" w:type="dxa"/>
-          </w:tcPr>
-          <w:p/>
-        </w:tc>
-      </w:tr>
-    </w:tbl>
     <w:p>
       <w:pPr>
         <w:rPr>
@@ -6763,7 +7528,23 @@
     </w:p>
     <w:p>
       <w:r>
-        <w:t>Se deben enunciar las fuentes (apuntes de la materia, páginas web, videos de youtube, libro (nombre, autores, año), etc)</w:t>
+        <w:t xml:space="preserve">Se deben enunciar las fuentes (apuntes de la materia, páginas web, videos de </w:t>
+      </w:r>
+      <w:proofErr w:type="spellStart"/>
+      <w:r>
+        <w:t>youtube</w:t>
+      </w:r>
+      <w:proofErr w:type="spellEnd"/>
+      <w:r>
+        <w:t xml:space="preserve">, libro (nombre, autores, año), </w:t>
+      </w:r>
+      <w:proofErr w:type="spellStart"/>
+      <w:r>
+        <w:t>etc</w:t>
+      </w:r>
+      <w:proofErr w:type="spellEnd"/>
+      <w:r>
+        <w:t>)</w:t>
       </w:r>
     </w:p>
     <w:p/>
@@ -7036,7 +7817,7 @@
               <v:shape id="_x0000_i1026" type="#_x0000_t75" style="width:78.15pt;height:44.85pt" o:ole="">
                 <v:imagedata r:id="rId2" o:title=""/>
               </v:shape>
-              <o:OLEObject Type="Embed" ProgID="PBrush" ShapeID="_x0000_i1026" DrawAspect="Content" ObjectID="_1774467077" r:id="rId3"/>
+              <o:OLEObject Type="Embed" ProgID="PBrush" ShapeID="_x0000_i1026" DrawAspect="Content" ObjectID="_1774485866" r:id="rId3"/>
             </w:object>
           </w:r>
         </w:p>
@@ -7255,7 +8036,7 @@
               <v:shape id="_x0000_i1027" type="#_x0000_t75" style="width:78.15pt;height:44.85pt">
                 <v:imagedata r:id="rId2" o:title=""/>
               </v:shape>
-              <o:OLEObject Type="Embed" ProgID="PBrush" ShapeID="_x0000_i1027" DrawAspect="Content" ObjectID="_1774467078" r:id="rId3"/>
+              <o:OLEObject Type="Embed" ProgID="PBrush" ShapeID="_x0000_i1027" DrawAspect="Content" ObjectID="_1774485867" r:id="rId3"/>
             </w:object>
           </w:r>
         </w:p>
@@ -7359,6 +8140,92 @@
     </w:lvl>
   </w:abstractNum>
   <w:abstractNum w:abstractNumId="1" w15:restartNumberingAfterBreak="0">
+    <w:nsid w:val="14F52593"/>
+    <w:multiLevelType w:val="hybridMultilevel"/>
+    <w:tmpl w:val="6226E3C4"/>
+    <w:lvl w:ilvl="0" w:tplc="0409000F">
+      <w:start w:val="1"/>
+      <w:numFmt w:val="decimal"/>
+      <w:lvlText w:val="%1."/>
+      <w:lvlJc w:val="left"/>
+      <w:pPr>
+        <w:ind w:left="720" w:hanging="360"/>
+      </w:pPr>
+    </w:lvl>
+    <w:lvl w:ilvl="1" w:tplc="04090019" w:tentative="1">
+      <w:start w:val="1"/>
+      <w:numFmt w:val="lowerLetter"/>
+      <w:lvlText w:val="%2."/>
+      <w:lvlJc w:val="left"/>
+      <w:pPr>
+        <w:ind w:left="1440" w:hanging="360"/>
+      </w:pPr>
+    </w:lvl>
+    <w:lvl w:ilvl="2" w:tplc="0409001B" w:tentative="1">
+      <w:start w:val="1"/>
+      <w:numFmt w:val="lowerRoman"/>
+      <w:lvlText w:val="%3."/>
+      <w:lvlJc w:val="right"/>
+      <w:pPr>
+        <w:ind w:left="2160" w:hanging="180"/>
+      </w:pPr>
+    </w:lvl>
+    <w:lvl w:ilvl="3" w:tplc="0409000F" w:tentative="1">
+      <w:start w:val="1"/>
+      <w:numFmt w:val="decimal"/>
+      <w:lvlText w:val="%4."/>
+      <w:lvlJc w:val="left"/>
+      <w:pPr>
+        <w:ind w:left="2880" w:hanging="360"/>
+      </w:pPr>
+    </w:lvl>
+    <w:lvl w:ilvl="4" w:tplc="04090019" w:tentative="1">
+      <w:start w:val="1"/>
+      <w:numFmt w:val="lowerLetter"/>
+      <w:lvlText w:val="%5."/>
+      <w:lvlJc w:val="left"/>
+      <w:pPr>
+        <w:ind w:left="3600" w:hanging="360"/>
+      </w:pPr>
+    </w:lvl>
+    <w:lvl w:ilvl="5" w:tplc="0409001B" w:tentative="1">
+      <w:start w:val="1"/>
+      <w:numFmt w:val="lowerRoman"/>
+      <w:lvlText w:val="%6."/>
+      <w:lvlJc w:val="right"/>
+      <w:pPr>
+        <w:ind w:left="4320" w:hanging="180"/>
+      </w:pPr>
+    </w:lvl>
+    <w:lvl w:ilvl="6" w:tplc="0409000F" w:tentative="1">
+      <w:start w:val="1"/>
+      <w:numFmt w:val="decimal"/>
+      <w:lvlText w:val="%7."/>
+      <w:lvlJc w:val="left"/>
+      <w:pPr>
+        <w:ind w:left="5040" w:hanging="360"/>
+      </w:pPr>
+    </w:lvl>
+    <w:lvl w:ilvl="7" w:tplc="04090019" w:tentative="1">
+      <w:start w:val="1"/>
+      <w:numFmt w:val="lowerLetter"/>
+      <w:lvlText w:val="%8."/>
+      <w:lvlJc w:val="left"/>
+      <w:pPr>
+        <w:ind w:left="5760" w:hanging="360"/>
+      </w:pPr>
+    </w:lvl>
+    <w:lvl w:ilvl="8" w:tplc="0409001B" w:tentative="1">
+      <w:start w:val="1"/>
+      <w:numFmt w:val="lowerRoman"/>
+      <w:lvlText w:val="%9."/>
+      <w:lvlJc w:val="right"/>
+      <w:pPr>
+        <w:ind w:left="6480" w:hanging="180"/>
+      </w:pPr>
+    </w:lvl>
+  </w:abstractNum>
+  <w:abstractNum w:abstractNumId="2" w15:restartNumberingAfterBreak="0">
     <w:nsid w:val="20370D4A"/>
     <w:multiLevelType w:val="hybridMultilevel"/>
     <w:tmpl w:val="1C0679FC"/>
@@ -7471,7 +8338,7 @@
       </w:rPr>
     </w:lvl>
   </w:abstractNum>
-  <w:abstractNum w:abstractNumId="2" w15:restartNumberingAfterBreak="0">
+  <w:abstractNum w:abstractNumId="3" w15:restartNumberingAfterBreak="0">
     <w:nsid w:val="2E373038"/>
     <w:multiLevelType w:val="hybridMultilevel"/>
     <w:tmpl w:val="085AE740"/>
@@ -7584,7 +8451,7 @@
       </w:rPr>
     </w:lvl>
   </w:abstractNum>
-  <w:abstractNum w:abstractNumId="3" w15:restartNumberingAfterBreak="0">
+  <w:abstractNum w:abstractNumId="4" w15:restartNumberingAfterBreak="0">
     <w:nsid w:val="3CCE6483"/>
     <w:multiLevelType w:val="hybridMultilevel"/>
     <w:tmpl w:val="A3B62EAC"/>
@@ -7674,16 +8541,19 @@
     </w:lvl>
   </w:abstractNum>
   <w:num w:numId="1">
-    <w:abstractNumId w:val="1"/>
+    <w:abstractNumId w:val="2"/>
   </w:num>
   <w:num w:numId="2">
-    <w:abstractNumId w:val="3"/>
+    <w:abstractNumId w:val="4"/>
   </w:num>
   <w:num w:numId="3">
-    <w:abstractNumId w:val="2"/>
+    <w:abstractNumId w:val="3"/>
   </w:num>
   <w:num w:numId="4">
     <w:abstractNumId w:val="0"/>
+  </w:num>
+  <w:num w:numId="5">
+    <w:abstractNumId w:val="1"/>
   </w:num>
 </w:numbering>
 </file>

</xml_diff>

<commit_message>
realización ejercicio 19, cambios word
</commit_message>
<xml_diff>
--- a/TP01_Perez_Ezequiel/ejerciciosTP01.docx
+++ b/TP01_Perez_Ezequiel/ejerciciosTP01.docx
@@ -207,7 +207,7 @@
                 <v:shape id="_x0000_i1025" type="#_x0000_t75" style="width:78.15pt;height:44.85pt" o:ole="">
                   <v:imagedata r:id="rId8" o:title=""/>
                 </v:shape>
-                <o:OLEObject Type="Embed" ProgID="PBrush" ShapeID="_x0000_i1025" DrawAspect="Content" ObjectID="_1774548192" r:id="rId9"/>
+                <o:OLEObject Type="Embed" ProgID="PBrush" ShapeID="_x0000_i1025" DrawAspect="Content" ObjectID="_1774574820" r:id="rId9"/>
               </w:object>
             </w:r>
           </w:p>
@@ -7843,10 +7843,7 @@
         </w:tc>
       </w:tr>
     </w:tbl>
-    <w:p>
-      <w:bookmarkStart w:id="0" w:name="_GoBack"/>
-      <w:bookmarkEnd w:id="0"/>
-    </w:p>
+    <w:p/>
     <w:p>
       <w:r>
         <w:t>Ejercicio 18: Desarrolle el análisis y diseño de un algoritmo que permita obtener las raíces de una ecuación de segundo grado. Además, utilice la estructura según para el análisis de la discriminante de la ecuación cuadrática. Obviamente codifique en Processing.</w:t>
@@ -7876,7 +7873,10 @@
         </w:numPr>
       </w:pPr>
       <w:r>
-        <w:t>Especificación del problema: problema</w:t>
+        <w:t>Espec</w:t>
+      </w:r>
+      <w:r>
+        <w:t>ificación del problema: Obtener las raíces de una ecuación de segundo grado.</w:t>
       </w:r>
     </w:p>
     <w:p>
@@ -7907,15 +7907,69 @@
     <w:p>
       <w:pPr>
         <w:pStyle w:val="Prrafodelista"/>
+        <w:rPr>
+          <w:b/>
+        </w:rPr>
       </w:pPr>
       <w:r>
         <w:tab/>
-        <w:t>Dato</w:t>
+        <w:t>a</w:t>
+      </w:r>
+      <w:r>
+        <w:t xml:space="preserve">: </w:t>
+      </w:r>
+      <w:r>
+        <w:rPr>
+          <w:b/>
+        </w:rPr>
+        <w:t>Flotante</w:t>
       </w:r>
     </w:p>
     <w:p>
       <w:pPr>
         <w:pStyle w:val="Prrafodelista"/>
+        <w:rPr>
+          <w:b/>
+        </w:rPr>
+      </w:pPr>
+      <w:r>
+        <w:tab/>
+        <w:t>b</w:t>
+      </w:r>
+      <w:r>
+        <w:t xml:space="preserve">: </w:t>
+      </w:r>
+      <w:r>
+        <w:rPr>
+          <w:b/>
+        </w:rPr>
+        <w:t>Flotante</w:t>
+      </w:r>
+    </w:p>
+    <w:p>
+      <w:pPr>
+        <w:pStyle w:val="Prrafodelista"/>
+        <w:rPr>
+          <w:b/>
+        </w:rPr>
+      </w:pPr>
+      <w:r>
+        <w:tab/>
+        <w:t>c</w:t>
+      </w:r>
+      <w:r>
+        <w:t xml:space="preserve">: </w:t>
+      </w:r>
+      <w:r>
+        <w:rPr>
+          <w:b/>
+        </w:rPr>
+        <w:t>Flotante</w:t>
+      </w:r>
+    </w:p>
+    <w:p>
+      <w:pPr>
+        <w:pStyle w:val="Prrafodelista"/>
       </w:pPr>
       <w:r>
         <w:t>Datos de salida:</w:t>
@@ -7924,21 +7978,88 @@
     <w:p>
       <w:pPr>
         <w:pStyle w:val="Prrafodelista"/>
+        <w:rPr>
+          <w:b/>
+        </w:rPr>
       </w:pPr>
       <w:r>
         <w:tab/>
-        <w:t>Salida:</w:t>
+        <w:t xml:space="preserve">raiz1: </w:t>
+      </w:r>
+      <w:r>
+        <w:rPr>
+          <w:b/>
+        </w:rPr>
+        <w:t>Flotante</w:t>
       </w:r>
     </w:p>
     <w:p>
       <w:pPr>
         <w:pStyle w:val="Prrafodelista"/>
+        <w:rPr>
+          <w:b/>
+        </w:rPr>
+      </w:pPr>
+      <w:r>
+        <w:tab/>
+        <w:t>raiz2:</w:t>
+      </w:r>
+      <w:r>
+        <w:t xml:space="preserve"> </w:t>
+      </w:r>
+      <w:r>
+        <w:rPr>
+          <w:b/>
+        </w:rPr>
+        <w:t>Flotante</w:t>
+      </w:r>
+    </w:p>
+    <w:p>
+      <w:pPr>
+        <w:pStyle w:val="Prrafodelista"/>
+        <w:rPr>
+          <w:b/>
+        </w:rPr>
+      </w:pPr>
+      <w:r>
+        <w:rPr>
+          <w:b/>
+        </w:rPr>
+        <w:tab/>
+      </w:r>
+      <w:r>
+        <w:t xml:space="preserve">raizDoble: </w:t>
+      </w:r>
+      <w:r>
+        <w:rPr>
+          <w:b/>
+        </w:rPr>
+        <w:t>Flotante</w:t>
+      </w:r>
+    </w:p>
+    <w:p>
+      <w:pPr>
+        <w:pStyle w:val="Prrafodelista"/>
       </w:pPr>
       <w:r>
         <w:t>Proceso:</w:t>
       </w:r>
     </w:p>
-    <w:p/>
+    <w:p>
+      <w:pPr>
+        <w:pStyle w:val="Prrafodelista"/>
+        <w:jc w:val="center"/>
+      </w:pPr>
+      <w:r>
+        <w:t>// se le pedirá al usuario que ingrese los valores del termino cuadrático, lineal e independiente</w:t>
+      </w:r>
+      <w:r>
+        <w:t>, luego, procederemos a analizar el discriminante y según sea su resultado, sabremos si tienen 2 raíces reales, una raíz doble o si no tiene raíz dentro de los números reales.</w:t>
+      </w:r>
+      <w:r>
+        <w:br/>
+      </w:r>
+    </w:p>
     <w:p>
       <w:pPr>
         <w:rPr>
@@ -7969,13 +8090,23 @@
             <w:tcW w:w="8494" w:type="dxa"/>
           </w:tcPr>
           <w:p/>
-        </w:tc>
-      </w:tr>
-      <w:tr>
-        <w:tc>
-          <w:tcPr>
-            <w:tcW w:w="8494" w:type="dxa"/>
-          </w:tcPr>
+          <w:p>
+            <w:r>
+              <w:rPr>
+                <w:b/>
+              </w:rPr>
+              <w:t>Entidad que resuelve el problema:</w:t>
+            </w:r>
+            <w:r>
+              <w:rPr>
+                <w:b/>
+              </w:rPr>
+              <w:t xml:space="preserve"> </w:t>
+            </w:r>
+            <w:r>
+              <w:t>Programador</w:t>
+            </w:r>
+          </w:p>
           <w:p/>
         </w:tc>
       </w:tr>
@@ -7985,50 +8116,542 @@
             <w:tcW w:w="8494" w:type="dxa"/>
           </w:tcPr>
           <w:p/>
+          <w:p>
+            <w:pPr>
+              <w:rPr>
+                <w:b/>
+              </w:rPr>
+            </w:pPr>
+            <w:r>
+              <w:rPr>
+                <w:b/>
+              </w:rPr>
+              <w:t>Variables:</w:t>
+            </w:r>
+          </w:p>
+          <w:p>
+            <w:pPr>
+              <w:rPr>
+                <w:b/>
+              </w:rPr>
+            </w:pPr>
+          </w:p>
+          <w:p>
+            <w:pPr>
+              <w:jc w:val="center"/>
+            </w:pPr>
+            <w:r>
+              <w:t xml:space="preserve">a, b, c: </w:t>
+            </w:r>
+            <w:r>
+              <w:rPr>
+                <w:b/>
+              </w:rPr>
+              <w:t>Flotante</w:t>
+            </w:r>
+            <w:r>
+              <w:t xml:space="preserve"> //</w:t>
+            </w:r>
+            <w:r>
+              <w:t xml:space="preserve"> almacenara los valores del termino cuadrático, lineal e independiente respectivamente</w:t>
+            </w:r>
+          </w:p>
+          <w:p>
+            <w:pPr>
+              <w:jc w:val="center"/>
+            </w:pPr>
+            <w:r>
+              <w:t xml:space="preserve">raiz1, raiz2, raizDoble: </w:t>
+            </w:r>
+            <w:r>
+              <w:rPr>
+                <w:b/>
+              </w:rPr>
+              <w:t>Flotante</w:t>
+            </w:r>
+            <w:r>
+              <w:t xml:space="preserve"> // almacenara las raíces de la ecuación cuadrática según corresponda</w:t>
+            </w:r>
+          </w:p>
+          <w:p/>
+        </w:tc>
+      </w:tr>
+      <w:tr>
+        <w:tc>
+          <w:tcPr>
+            <w:tcW w:w="8494" w:type="dxa"/>
+          </w:tcPr>
+          <w:p/>
+          <w:p>
+            <w:r>
+              <w:rPr>
+                <w:b/>
+              </w:rPr>
+              <w:t>Nombre del algoritmo:</w:t>
+            </w:r>
+            <w:r>
+              <w:rPr>
+                <w:b/>
+              </w:rPr>
+              <w:t xml:space="preserve"> </w:t>
+            </w:r>
+            <w:r>
+              <w:t>calcularRaices</w:t>
+            </w:r>
+          </w:p>
+          <w:p>
+            <w:pPr>
+              <w:rPr>
+                <w:b/>
+              </w:rPr>
+            </w:pPr>
+          </w:p>
+          <w:p>
+            <w:pPr>
+              <w:rPr>
+                <w:b/>
+              </w:rPr>
+            </w:pPr>
+            <w:r>
+              <w:rPr>
+                <w:b/>
+              </w:rPr>
+              <w:t>Proceso:</w:t>
+            </w:r>
+          </w:p>
+          <w:p>
+            <w:pPr>
+              <w:rPr>
+                <w:b/>
+              </w:rPr>
+            </w:pPr>
+          </w:p>
+          <w:p>
+            <w:pPr>
+              <w:pStyle w:val="Prrafodelista"/>
+              <w:numPr>
+                <w:ilvl w:val="0"/>
+                <w:numId w:val="11"/>
+              </w:numPr>
+            </w:pPr>
+            <w:r>
+              <w:rPr>
+                <w:b/>
+              </w:rPr>
+              <w:t>Inicio</w:t>
+            </w:r>
+          </w:p>
+          <w:p>
+            <w:pPr>
+              <w:pStyle w:val="Prrafodelista"/>
+              <w:numPr>
+                <w:ilvl w:val="0"/>
+                <w:numId w:val="11"/>
+              </w:numPr>
+            </w:pPr>
+            <w:r>
+              <w:rPr>
+                <w:i/>
+              </w:rPr>
+              <w:t xml:space="preserve">Mostrar </w:t>
+            </w:r>
+            <w:r>
+              <w:t>"Ingrese el valor del termino cuadratico"</w:t>
+            </w:r>
+          </w:p>
+          <w:p>
+            <w:pPr>
+              <w:pStyle w:val="Prrafodelista"/>
+              <w:numPr>
+                <w:ilvl w:val="0"/>
+                <w:numId w:val="11"/>
+              </w:numPr>
+            </w:pPr>
+            <w:r>
+              <w:rPr>
+                <w:i/>
+              </w:rPr>
+              <w:t>Leer</w:t>
+            </w:r>
+            <w:r>
+              <w:t xml:space="preserve"> a</w:t>
+            </w:r>
+          </w:p>
+          <w:p>
+            <w:pPr>
+              <w:pStyle w:val="Prrafodelista"/>
+              <w:numPr>
+                <w:ilvl w:val="0"/>
+                <w:numId w:val="11"/>
+              </w:numPr>
+            </w:pPr>
+            <w:r>
+              <w:rPr>
+                <w:i/>
+              </w:rPr>
+              <w:t xml:space="preserve">Mostrar </w:t>
+            </w:r>
+            <w:r>
+              <w:t>“</w:t>
+            </w:r>
+            <w:r>
+              <w:t>Ingrese</w:t>
+            </w:r>
+            <w:r>
+              <w:t xml:space="preserve"> el valor del termino lineal</w:t>
+            </w:r>
+            <w:r>
+              <w:t>"</w:t>
+            </w:r>
+          </w:p>
+          <w:p>
+            <w:pPr>
+              <w:pStyle w:val="Prrafodelista"/>
+              <w:numPr>
+                <w:ilvl w:val="0"/>
+                <w:numId w:val="11"/>
+              </w:numPr>
+            </w:pPr>
+            <w:r>
+              <w:rPr>
+                <w:i/>
+              </w:rPr>
+              <w:t>Leer b</w:t>
+            </w:r>
+          </w:p>
+          <w:p>
+            <w:pPr>
+              <w:pStyle w:val="Prrafodelista"/>
+              <w:numPr>
+                <w:ilvl w:val="0"/>
+                <w:numId w:val="11"/>
+              </w:numPr>
+            </w:pPr>
+            <w:r>
+              <w:rPr>
+                <w:i/>
+              </w:rPr>
+              <w:t xml:space="preserve">Mostrar </w:t>
+            </w:r>
+            <w:r>
+              <w:t>"Ingrese</w:t>
+            </w:r>
+            <w:r>
+              <w:t xml:space="preserve"> el valor del termino independiente</w:t>
+            </w:r>
+            <w:r>
+              <w:t>"</w:t>
+            </w:r>
+          </w:p>
+          <w:p>
+            <w:pPr>
+              <w:pStyle w:val="Prrafodelista"/>
+              <w:numPr>
+                <w:ilvl w:val="0"/>
+                <w:numId w:val="11"/>
+              </w:numPr>
+            </w:pPr>
+            <w:r>
+              <w:rPr>
+                <w:i/>
+              </w:rPr>
+              <w:t xml:space="preserve">Leer </w:t>
+            </w:r>
+            <w:r>
+              <w:t>c</w:t>
+            </w:r>
+          </w:p>
+          <w:p>
+            <w:pPr>
+              <w:pStyle w:val="Prrafodelista"/>
+              <w:numPr>
+                <w:ilvl w:val="0"/>
+                <w:numId w:val="11"/>
+              </w:numPr>
+            </w:pPr>
+            <w:r>
+              <w:t xml:space="preserve">discriminante </w:t>
+            </w:r>
+            <w:r>
+              <w:sym w:font="Wingdings" w:char="F0DF"/>
+            </w:r>
+            <w:r>
+              <w:t xml:space="preserve"> ((b ^ 2) – 4 * a * c)</w:t>
+            </w:r>
+          </w:p>
+          <w:p>
+            <w:pPr>
+              <w:pStyle w:val="Prrafodelista"/>
+              <w:numPr>
+                <w:ilvl w:val="0"/>
+                <w:numId w:val="11"/>
+              </w:numPr>
+            </w:pPr>
+            <w:r>
+              <w:rPr>
+                <w:b/>
+              </w:rPr>
+              <w:t>si</w:t>
+            </w:r>
+            <w:r>
+              <w:t xml:space="preserve"> (discriminante &gt; 0) </w:t>
+            </w:r>
+            <w:r>
+              <w:rPr>
+                <w:b/>
+              </w:rPr>
+              <w:t>entonces</w:t>
+            </w:r>
+          </w:p>
+          <w:p>
+            <w:pPr>
+              <w:pStyle w:val="Prrafodelista"/>
+              <w:numPr>
+                <w:ilvl w:val="0"/>
+                <w:numId w:val="11"/>
+              </w:numPr>
+            </w:pPr>
+            <w:r>
+              <w:t xml:space="preserve">raiz1 </w:t>
+            </w:r>
+            <w:r>
+              <w:sym w:font="Wingdings" w:char="F0DF"/>
+            </w:r>
+            <w:r>
+              <w:t xml:space="preserve"> </w:t>
+            </w:r>
+            <w:r>
+              <w:t>(</w:t>
+            </w:r>
+            <w:r>
+              <w:t xml:space="preserve">-b + </w:t>
+            </w:r>
+            <w:r>
+              <w:t>√</w:t>
+            </w:r>
+            <w:r>
+              <w:t>discriminante</w:t>
+            </w:r>
+            <w:r>
+              <w:t>)</w:t>
+            </w:r>
+            <w:r>
+              <w:t xml:space="preserve"> / (2 * a)</w:t>
+            </w:r>
+          </w:p>
+          <w:p>
+            <w:pPr>
+              <w:pStyle w:val="Prrafodelista"/>
+              <w:numPr>
+                <w:ilvl w:val="0"/>
+                <w:numId w:val="11"/>
+              </w:numPr>
+            </w:pPr>
+            <w:r>
+              <w:t xml:space="preserve">raiz2 </w:t>
+            </w:r>
+            <w:r>
+              <w:sym w:font="Wingdings" w:char="F0DF"/>
+            </w:r>
+            <w:r>
+              <w:t xml:space="preserve"> </w:t>
+            </w:r>
+            <w:r>
+              <w:t>(</w:t>
+            </w:r>
+            <w:r>
+              <w:t>-b -</w:t>
+            </w:r>
+            <w:r>
+              <w:t xml:space="preserve"> </w:t>
+            </w:r>
+            <w:r>
+              <w:t>√</w:t>
+            </w:r>
+            <w:r>
+              <w:t>discriminante) / (2 * a)</w:t>
+            </w:r>
+          </w:p>
+          <w:p>
+            <w:pPr>
+              <w:pStyle w:val="Prrafodelista"/>
+              <w:numPr>
+                <w:ilvl w:val="0"/>
+                <w:numId w:val="11"/>
+              </w:numPr>
+            </w:pPr>
+            <w:r>
+              <w:rPr>
+                <w:i/>
+              </w:rPr>
+              <w:t>Mostrar</w:t>
+            </w:r>
+            <w:r>
+              <w:t xml:space="preserve"> </w:t>
+            </w:r>
+            <w:r>
+              <w:t>"Las raíces son " + raiz1 + " y " + raiz2</w:t>
+            </w:r>
+          </w:p>
+          <w:p>
+            <w:pPr>
+              <w:pStyle w:val="Prrafodelista"/>
+              <w:numPr>
+                <w:ilvl w:val="0"/>
+                <w:numId w:val="11"/>
+              </w:numPr>
+            </w:pPr>
+            <w:r>
+              <w:rPr>
+                <w:b/>
+              </w:rPr>
+              <w:t xml:space="preserve">si_no si </w:t>
+            </w:r>
+            <w:r>
+              <w:t xml:space="preserve">(discriminante == 0) </w:t>
+            </w:r>
+            <w:r>
+              <w:rPr>
+                <w:b/>
+              </w:rPr>
+              <w:t>entonces</w:t>
+            </w:r>
+          </w:p>
+          <w:p>
+            <w:pPr>
+              <w:pStyle w:val="Prrafodelista"/>
+              <w:numPr>
+                <w:ilvl w:val="0"/>
+                <w:numId w:val="11"/>
+              </w:numPr>
+            </w:pPr>
+            <w:r>
+              <w:t xml:space="preserve">raizDoble </w:t>
+            </w:r>
+            <w:r>
+              <w:sym w:font="Wingdings" w:char="F0DF"/>
+            </w:r>
+            <w:r>
+              <w:t xml:space="preserve"> -b / (2 * a)</w:t>
+            </w:r>
+          </w:p>
+          <w:p>
+            <w:pPr>
+              <w:pStyle w:val="Prrafodelista"/>
+              <w:numPr>
+                <w:ilvl w:val="0"/>
+                <w:numId w:val="11"/>
+              </w:numPr>
+            </w:pPr>
+            <w:r>
+              <w:rPr>
+                <w:i/>
+              </w:rPr>
+              <w:t xml:space="preserve">Mostrar </w:t>
+            </w:r>
+            <w:r>
+              <w:rPr>
+                <w:i/>
+              </w:rPr>
+              <w:t>"La raíz doble es " + raizDoble</w:t>
+            </w:r>
+          </w:p>
+          <w:p>
+            <w:pPr>
+              <w:pStyle w:val="Prrafodelista"/>
+              <w:numPr>
+                <w:ilvl w:val="0"/>
+                <w:numId w:val="11"/>
+              </w:numPr>
+            </w:pPr>
+            <w:r>
+              <w:rPr>
+                <w:b/>
+              </w:rPr>
+              <w:t>si_no</w:t>
+            </w:r>
+          </w:p>
+          <w:p>
+            <w:pPr>
+              <w:pStyle w:val="Prrafodelista"/>
+              <w:numPr>
+                <w:ilvl w:val="0"/>
+                <w:numId w:val="11"/>
+              </w:numPr>
+            </w:pPr>
+            <w:r>
+              <w:rPr>
+                <w:i/>
+              </w:rPr>
+              <w:t xml:space="preserve">Mostrar </w:t>
+            </w:r>
+            <w:r>
+              <w:t>“No hay raíces reales”</w:t>
+            </w:r>
+          </w:p>
+          <w:p>
+            <w:pPr>
+              <w:pStyle w:val="Prrafodelista"/>
+              <w:numPr>
+                <w:ilvl w:val="0"/>
+                <w:numId w:val="11"/>
+              </w:numPr>
+            </w:pPr>
+            <w:r>
+              <w:rPr>
+                <w:b/>
+              </w:rPr>
+              <w:t>fin_si</w:t>
+            </w:r>
+          </w:p>
+          <w:p>
+            <w:pPr>
+              <w:pStyle w:val="Prrafodelista"/>
+              <w:numPr>
+                <w:ilvl w:val="0"/>
+                <w:numId w:val="11"/>
+              </w:numPr>
+            </w:pPr>
+            <w:r>
+              <w:rPr>
+                <w:b/>
+              </w:rPr>
+              <w:t>Fin</w:t>
+            </w:r>
+          </w:p>
+          <w:p/>
         </w:tc>
       </w:tr>
     </w:tbl>
     <w:p/>
     <w:p>
-      <w:r>
-        <w:t xml:space="preserve">Ejercicio 19: Declare las variables necesarias para dibujar una línea que se dibuja desde las coordenadas iniciales del lienzo y se extiende por todo el ancho. Sobre el punto medio de la línea y a una distancia de 40px (en sentido vertical desde la línea) dibuje una elipse que tenga como ancho 80px y de alto 80px. Dentro de la función </w:t>
-      </w:r>
-      <w:proofErr w:type="gramStart"/>
-      <w:r>
-        <w:t>draw(</w:t>
-      </w:r>
-      <w:proofErr w:type="gramEnd"/>
-      <w:r>
-        <w:t xml:space="preserve">), actualice las variables necesarias para que la línea desde su inicio se mueva en dirección hacia abajo arrastrando la elipse. Mantenga en cero el valor para </w:t>
-      </w:r>
-      <w:proofErr w:type="gramStart"/>
-      <w:r>
-        <w:t>background(</w:t>
-      </w:r>
-      <w:proofErr w:type="gramEnd"/>
-      <w:r>
-        <w:t>). Cuando la línea supere la posición de la altura del lienzo, debe invertir su sentido, es decir dirigirse hacia arriba arrastrando la elipse. Cuando la línea alcance nuevamente el valor 0 para su posición en y, el desplazamiento debe ser hacia abajo y así sucesivamente. El lienzo debería verse como en las siguientes figuras</w:t>
-      </w:r>
-    </w:p>
-    <w:p>
-      <w:pPr>
-        <w:rPr>
-          <w:b/>
-          <w:lang w:val="es-ES"/>
-        </w:rPr>
-      </w:pPr>
-      <w:r>
-        <w:rPr>
-          <w:b/>
-          <w:noProof/>
-          <w:lang w:val="en-US"/>
-        </w:rPr>
-        <w:lastRenderedPageBreak/>
+      <w:pPr>
+        <w:rPr>
+          <w:b/>
+        </w:rPr>
+      </w:pPr>
+      <w:r>
+        <w:rPr>
+          <w:b/>
+        </w:rPr>
+        <w:t>Código:</w:t>
+      </w:r>
+    </w:p>
+    <w:p>
+      <w:pPr>
+        <w:rPr>
+          <w:b/>
+        </w:rPr>
+      </w:pPr>
+      <w:r>
+        <w:rPr>
+          <w:b/>
+        </w:rPr>
         <w:drawing>
-          <wp:inline distT="0" distB="0" distL="0" distR="0" wp14:anchorId="5FFC8E85" wp14:editId="76F477ED">
-            <wp:extent cx="4667901" cy="3172268"/>
-            <wp:effectExtent l="0" t="0" r="0" b="9525"/>
-            <wp:docPr id="10" name="Imagen 10"/>
+          <wp:inline distT="0" distB="0" distL="0" distR="0" wp14:anchorId="71028ADB" wp14:editId="14EC17C0">
+            <wp:extent cx="5400040" cy="4070985"/>
+            <wp:effectExtent l="0" t="0" r="0" b="5715"/>
+            <wp:docPr id="36" name="Imagen 36"/>
             <wp:cNvGraphicFramePr>
               <a:graphicFrameLocks xmlns:a="http://schemas.openxmlformats.org/drawingml/2006/main" noChangeAspect="1"/>
             </wp:cNvGraphicFramePr>
@@ -8048,7 +8671,7 @@
                   <pic:spPr>
                     <a:xfrm>
                       <a:off x="0" y="0"/>
-                      <a:ext cx="4667901" cy="3172268"/>
+                      <a:ext cx="5400040" cy="4070985"/>
                     </a:xfrm>
                     <a:prstGeom prst="rect">
                       <a:avLst/>
@@ -8062,152 +8685,25 @@
       </w:r>
     </w:p>
     <w:p>
-      <w:pPr>
-        <w:rPr>
-          <w:b/>
-          <w:color w:val="FF0000"/>
-        </w:rPr>
-      </w:pPr>
-      <w:r>
-        <w:rPr>
-          <w:b/>
-          <w:color w:val="FF0000"/>
-        </w:rPr>
-        <w:t>Fase de Análisis:</w:t>
-      </w:r>
-    </w:p>
-    <w:p>
-      <w:pPr>
-        <w:pStyle w:val="Prrafodelista"/>
-        <w:numPr>
-          <w:ilvl w:val="0"/>
-          <w:numId w:val="1"/>
-        </w:numPr>
-      </w:pPr>
-      <w:r>
-        <w:t>Especificación del problema: problema</w:t>
-      </w:r>
-    </w:p>
-    <w:p>
-      <w:pPr>
-        <w:pStyle w:val="Prrafodelista"/>
-        <w:numPr>
-          <w:ilvl w:val="0"/>
-          <w:numId w:val="1"/>
-        </w:numPr>
-      </w:pPr>
-      <w:r>
-        <w:t>Análisis:</w:t>
-      </w:r>
-    </w:p>
-    <w:p>
-      <w:pPr>
-        <w:pStyle w:val="Prrafodelista"/>
-      </w:pPr>
-    </w:p>
-    <w:p>
-      <w:pPr>
-        <w:pStyle w:val="Prrafodelista"/>
-      </w:pPr>
-      <w:r>
-        <w:t>Datos de entrada:</w:t>
-      </w:r>
-    </w:p>
-    <w:p>
-      <w:pPr>
-        <w:pStyle w:val="Prrafodelista"/>
-      </w:pPr>
-      <w:r>
-        <w:tab/>
-        <w:t>Dato</w:t>
-      </w:r>
-    </w:p>
-    <w:p>
-      <w:pPr>
-        <w:pStyle w:val="Prrafodelista"/>
-      </w:pPr>
-      <w:r>
-        <w:t>Datos de salida:</w:t>
-      </w:r>
-    </w:p>
-    <w:p>
-      <w:pPr>
-        <w:pStyle w:val="Prrafodelista"/>
-      </w:pPr>
-      <w:r>
-        <w:tab/>
-        <w:t>Salida:</w:t>
-      </w:r>
-    </w:p>
-    <w:p>
-      <w:pPr>
-        <w:pStyle w:val="Prrafodelista"/>
-      </w:pPr>
-      <w:r>
-        <w:t>Proceso:</w:t>
-      </w:r>
-    </w:p>
-    <w:p/>
-    <w:p>
-      <w:pPr>
-        <w:rPr>
-          <w:b/>
-          <w:color w:val="FF0000"/>
-        </w:rPr>
-      </w:pPr>
-      <w:r>
-        <w:rPr>
-          <w:b/>
-          <w:color w:val="FF0000"/>
-        </w:rPr>
-        <w:t>Fase de diseño:</w:t>
-      </w:r>
-    </w:p>
-    <w:tbl>
-      <w:tblPr>
-        <w:tblStyle w:val="Tablaconcuadrcula"/>
-        <w:tblW w:w="0" w:type="auto"/>
-        <w:tblLook w:val="04A0" w:firstRow="1" w:lastRow="0" w:firstColumn="1" w:lastColumn="0" w:noHBand="0" w:noVBand="1"/>
-      </w:tblPr>
-      <w:tblGrid>
-        <w:gridCol w:w="8494"/>
-      </w:tblGrid>
-      <w:tr>
-        <w:tc>
-          <w:tcPr>
-            <w:tcW w:w="8494" w:type="dxa"/>
-          </w:tcPr>
-          <w:p/>
-        </w:tc>
-      </w:tr>
-      <w:tr>
-        <w:tc>
-          <w:tcPr>
-            <w:tcW w:w="8494" w:type="dxa"/>
-          </w:tcPr>
-          <w:p/>
-        </w:tc>
-      </w:tr>
-      <w:tr>
-        <w:tc>
-          <w:tcPr>
-            <w:tcW w:w="8494" w:type="dxa"/>
-          </w:tcPr>
-          <w:p/>
-        </w:tc>
-      </w:tr>
-    </w:tbl>
-    <w:p>
-      <w:pPr>
-        <w:rPr>
-          <w:b/>
-          <w:lang w:val="es-ES"/>
-        </w:rPr>
-      </w:pPr>
-    </w:p>
-    <w:p>
-      <w:r>
-        <w:t>Ejercicio 20: Dibuje en toda la extensión del lienzo de (440, 420) rectángulos de idénticas medidas (40 ancho y 20 de alto) y que mantengan una distancia de 20 pixeles entre ellos tanto horizontal como verticalmente. Utilice la estructura de control repetitiva for. El lienzo debería verse así:</w:t>
+      <w:r>
+        <w:lastRenderedPageBreak/>
+        <w:t xml:space="preserve">Ejercicio 19: Declare las variables necesarias para dibujar una línea que se dibuja desde las coordenadas iniciales del lienzo y se extiende por todo el ancho. Sobre el punto medio de la línea y a una distancia de 40px (en sentido vertical desde la línea) dibuje una elipse que tenga como ancho 80px y de alto 80px. Dentro de la función </w:t>
+      </w:r>
+      <w:proofErr w:type="gramStart"/>
+      <w:r>
+        <w:t>draw(</w:t>
+      </w:r>
+      <w:proofErr w:type="gramEnd"/>
+      <w:r>
+        <w:t xml:space="preserve">), actualice las variables necesarias para que la línea desde su inicio se mueva en dirección hacia abajo arrastrando la elipse. Mantenga en cero el valor para </w:t>
+      </w:r>
+      <w:proofErr w:type="gramStart"/>
+      <w:r>
+        <w:t>background(</w:t>
+      </w:r>
+      <w:proofErr w:type="gramEnd"/>
+      <w:r>
+        <w:t>). Cuando la línea supere la posición de la altura del lienzo, debe invertir su sentido, es decir dirigirse hacia arriba arrastrando la elipse. Cuando la línea alcance nuevamente el valor 0 para su posición en y, el desplazamiento debe ser hacia abajo y así sucesivamente. El lienzo debería verse como en las siguientes figuras</w:t>
       </w:r>
     </w:p>
     <w:p>
@@ -8223,12 +8719,11 @@
           <w:noProof/>
           <w:lang w:val="en-US"/>
         </w:rPr>
-        <w:lastRenderedPageBreak/>
         <w:drawing>
-          <wp:inline distT="0" distB="0" distL="0" distR="0" wp14:anchorId="2CEE1FE9" wp14:editId="464AEEFB">
-            <wp:extent cx="1590897" cy="1486107"/>
-            <wp:effectExtent l="0" t="0" r="9525" b="0"/>
-            <wp:docPr id="11" name="Imagen 11"/>
+          <wp:inline distT="0" distB="0" distL="0" distR="0" wp14:anchorId="5FFC8E85" wp14:editId="76F477ED">
+            <wp:extent cx="4667901" cy="3172268"/>
+            <wp:effectExtent l="0" t="0" r="0" b="9525"/>
+            <wp:docPr id="10" name="Imagen 10"/>
             <wp:cNvGraphicFramePr>
               <a:graphicFrameLocks xmlns:a="http://schemas.openxmlformats.org/drawingml/2006/main" noChangeAspect="1"/>
             </wp:cNvGraphicFramePr>
@@ -8248,7 +8743,7 @@
                   <pic:spPr>
                     <a:xfrm>
                       <a:off x="0" y="0"/>
-                      <a:ext cx="1590897" cy="1486107"/>
+                      <a:ext cx="4667901" cy="3172268"/>
                     </a:xfrm>
                     <a:prstGeom prst="rect">
                       <a:avLst/>
@@ -8285,7 +8780,10 @@
         </w:numPr>
       </w:pPr>
       <w:r>
-        <w:t>Especificación del problema: Dibujar rectángulos manteniendo una distancia de 20px entre ellos.</w:t>
+        <w:t>Espec</w:t>
+      </w:r>
+      <w:r>
+        <w:t>ificación del problema: Dibujar una línea con un circulo sobre el punto medio de la misma, este círculo deberá seguir el trayecto de la línea</w:t>
       </w:r>
     </w:p>
     <w:p>
@@ -8316,130 +8814,56 @@
     <w:p>
       <w:pPr>
         <w:pStyle w:val="Prrafodelista"/>
-        <w:rPr>
-          <w:b/>
-        </w:rPr>
       </w:pPr>
       <w:r>
         <w:tab/>
-        <w:t xml:space="preserve">anchoLienzo: </w:t>
-      </w:r>
-      <w:r>
-        <w:rPr>
-          <w:b/>
-        </w:rPr>
-        <w:t>Entero</w:t>
+        <w:t xml:space="preserve">linea, aux: </w:t>
+      </w:r>
+      <w:r>
+        <w:rPr>
+          <w:b/>
+        </w:rPr>
+        <w:t>enteros</w:t>
       </w:r>
     </w:p>
     <w:p>
       <w:pPr>
         <w:pStyle w:val="Prrafodelista"/>
-        <w:rPr>
-          <w:b/>
-        </w:rPr>
-      </w:pPr>
-      <w:r>
-        <w:rPr>
-          <w:b/>
-        </w:rPr>
+      </w:pPr>
+      <w:r>
+        <w:t>Datos de salida:</w:t>
+      </w:r>
+    </w:p>
+    <w:p>
+      <w:pPr>
+        <w:pStyle w:val="Prrafodelista"/>
+      </w:pPr>
+      <w:r>
         <w:tab/>
-      </w:r>
-      <w:r>
-        <w:t xml:space="preserve">altoLienzo: </w:t>
-      </w:r>
-      <w:r>
-        <w:rPr>
-          <w:b/>
-        </w:rPr>
-        <w:t>Entero</w:t>
+        <w:t>Línea y circulo dibujado en el lienzo</w:t>
       </w:r>
     </w:p>
     <w:p>
       <w:pPr>
         <w:pStyle w:val="Prrafodelista"/>
-        <w:rPr>
-          <w:b/>
-        </w:rPr>
+      </w:pPr>
+      <w:r>
+        <w:t>Proceso:</w:t>
+      </w:r>
+    </w:p>
+    <w:p>
+      <w:pPr>
+        <w:pStyle w:val="Prrafodelista"/>
       </w:pPr>
       <w:r>
         <w:tab/>
-        <w:t xml:space="preserve">anchoRect: </w:t>
-      </w:r>
-      <w:r>
-        <w:rPr>
-          <w:b/>
-        </w:rPr>
-        <w:t>Entero</w:t>
-      </w:r>
-    </w:p>
-    <w:p>
-      <w:pPr>
-        <w:pStyle w:val="Prrafodelista"/>
-        <w:rPr>
-          <w:b/>
-        </w:rPr>
-      </w:pPr>
-      <w:r>
-        <w:tab/>
-        <w:t xml:space="preserve">altoRect: </w:t>
-      </w:r>
-      <w:r>
-        <w:rPr>
-          <w:b/>
-        </w:rPr>
-        <w:t>Entero</w:t>
-      </w:r>
-    </w:p>
-    <w:p>
-      <w:pPr>
-        <w:pStyle w:val="Prrafodelista"/>
-      </w:pPr>
-      <w:r>
-        <w:tab/>
-        <w:t xml:space="preserve">posicion: </w:t>
-      </w:r>
-      <w:r>
-        <w:rPr>
-          <w:b/>
-        </w:rPr>
-        <w:t>PVector</w:t>
-      </w:r>
-    </w:p>
-    <w:p>
-      <w:pPr>
-        <w:pStyle w:val="Prrafodelista"/>
-      </w:pPr>
-      <w:r>
-        <w:t>Datos de salida:</w:t>
-      </w:r>
-    </w:p>
-    <w:p>
-      <w:pPr>
-        <w:pStyle w:val="Prrafodelista"/>
-      </w:pPr>
-      <w:r>
-        <w:tab/>
-        <w:t>Rectángulos dibujados en el lienzo</w:t>
-      </w:r>
-    </w:p>
-    <w:p>
-      <w:pPr>
-        <w:pStyle w:val="Prrafodelista"/>
-      </w:pPr>
-      <w:r>
-        <w:t>Proceso:</w:t>
-      </w:r>
-    </w:p>
-    <w:p>
-      <w:pPr>
-        <w:pStyle w:val="Prrafodelista"/>
-        <w:jc w:val="center"/>
-      </w:pPr>
-      <w:r>
-        <w:t>// se dibujarán rectángulos en un lienzo de 440 de ancho y 420 de alto, cada uno tendrá un tamaño de 40 de ancho y 20 de alto, y mantendrán una distancia de 20px tanto horizontal como verticalmente</w:t>
+        <w:t xml:space="preserve">// se dibujará una línea que ocupara toda la extensión del lienzo, en su punto medio se dibujara un circulo, el cual seguirá la trayectoria que haga la misma </w:t>
       </w:r>
     </w:p>
     <w:p/>
+    <w:p/>
+    <w:p/>
+    <w:p/>
     <w:p>
       <w:pPr>
         <w:rPr>
@@ -8452,6 +8876,7 @@
           <w:b/>
           <w:color w:val="FF0000"/>
         </w:rPr>
+        <w:lastRenderedPageBreak/>
         <w:t>Fase de diseño:</w:t>
       </w:r>
     </w:p>
@@ -8471,16 +8896,20 @@
           </w:tcPr>
           <w:p/>
           <w:p>
-            <w:pPr>
-              <w:rPr>
-                <w:b/>
-              </w:rPr>
-            </w:pPr>
-            <w:r>
-              <w:rPr>
-                <w:b/>
-              </w:rPr>
-              <w:t xml:space="preserve">Entidad que resuelve el problema: </w:t>
+            <w:r>
+              <w:rPr>
+                <w:b/>
+              </w:rPr>
+              <w:t>Entidad que resuelve el problema:</w:t>
+            </w:r>
+            <w:r>
+              <w:rPr>
+                <w:b/>
+              </w:rPr>
+              <w:t xml:space="preserve"> </w:t>
+            </w:r>
+            <w:r>
+              <w:t>Programador</w:t>
             </w:r>
           </w:p>
           <w:p/>
@@ -8507,61 +8936,23 @@
           </w:p>
           <w:p>
             <w:pPr>
+              <w:rPr>
+                <w:b/>
+              </w:rPr>
+            </w:pPr>
+          </w:p>
+          <w:p>
+            <w:pPr>
               <w:jc w:val="center"/>
-              <w:rPr>
-                <w:b/>
-              </w:rPr>
-            </w:pPr>
-          </w:p>
-          <w:p>
-            <w:pPr>
-              <w:jc w:val="center"/>
-            </w:pPr>
-            <w:r>
-              <w:t xml:space="preserve">anchoRect: </w:t>
-            </w:r>
-            <w:r>
-              <w:rPr>
-                <w:b/>
-              </w:rPr>
-              <w:t xml:space="preserve">Entero </w:t>
-            </w:r>
-            <w:r>
-              <w:t>// almacena el valor del ancho de los rectángulos</w:t>
-            </w:r>
-          </w:p>
-          <w:p>
-            <w:pPr>
-              <w:jc w:val="center"/>
-            </w:pPr>
-            <w:r>
-              <w:t xml:space="preserve">altoRect: </w:t>
-            </w:r>
-            <w:r>
-              <w:rPr>
-                <w:b/>
-              </w:rPr>
-              <w:t xml:space="preserve">Entero </w:t>
-            </w:r>
-            <w:r>
-              <w:t>// almacena el valor del alto de los rectángulos</w:t>
-            </w:r>
-          </w:p>
-          <w:p>
-            <w:pPr>
-              <w:jc w:val="center"/>
-            </w:pPr>
-            <w:r>
-              <w:t xml:space="preserve">posicion: </w:t>
-            </w:r>
-            <w:r>
-              <w:rPr>
-                <w:b/>
-              </w:rPr>
-              <w:t xml:space="preserve">PVector </w:t>
-            </w:r>
-            <w:r>
-              <w:t>// almacenara las coordenadas en la que comenzaran a dibujarse los rectángulos</w:t>
+            </w:pPr>
+            <w:r>
+              <w:t xml:space="preserve">Linea, aux: </w:t>
+            </w:r>
+            <w:r>
+              <w:rPr>
+                <w:b/>
+              </w:rPr>
+              <w:t>Enteros</w:t>
             </w:r>
           </w:p>
           <w:p/>
@@ -8578,10 +8969,16 @@
               <w:rPr>
                 <w:b/>
               </w:rPr>
-              <w:t xml:space="preserve">Nombre del algoritmo: </w:t>
-            </w:r>
-            <w:r>
-              <w:t>dibujarRectangulo</w:t>
+              <w:t>Nombre del algoritmo:</w:t>
+            </w:r>
+            <w:r>
+              <w:rPr>
+                <w:b/>
+              </w:rPr>
+              <w:t xml:space="preserve"> </w:t>
+            </w:r>
+            <w:r>
+              <w:t>dibujarLineaCirculo</w:t>
             </w:r>
           </w:p>
           <w:p>
@@ -8616,7 +9013,7 @@
               <w:pStyle w:val="Prrafodelista"/>
               <w:numPr>
                 <w:ilvl w:val="0"/>
-                <w:numId w:val="6"/>
+                <w:numId w:val="12"/>
               </w:numPr>
             </w:pPr>
             <w:r>
@@ -8631,18 +9028,17 @@
               <w:pStyle w:val="Prrafodelista"/>
               <w:numPr>
                 <w:ilvl w:val="0"/>
-                <w:numId w:val="6"/>
+                <w:numId w:val="12"/>
               </w:numPr>
             </w:pPr>
             <w:r>
-              <w:lastRenderedPageBreak/>
-              <w:t xml:space="preserve">anchoLienzo </w:t>
+              <w:t xml:space="preserve">size </w:t>
             </w:r>
             <w:r>
               <w:sym w:font="Wingdings" w:char="F0DF"/>
             </w:r>
             <w:r>
-              <w:t xml:space="preserve"> 440</w:t>
+              <w:t xml:space="preserve"> (400, 400)</w:t>
             </w:r>
           </w:p>
           <w:p>
@@ -8650,17 +9046,17 @@
               <w:pStyle w:val="Prrafodelista"/>
               <w:numPr>
                 <w:ilvl w:val="0"/>
-                <w:numId w:val="6"/>
+                <w:numId w:val="12"/>
               </w:numPr>
             </w:pPr>
             <w:r>
-              <w:t xml:space="preserve">altoLienzo </w:t>
+              <w:t xml:space="preserve">linea </w:t>
             </w:r>
             <w:r>
               <w:sym w:font="Wingdings" w:char="F0DF"/>
             </w:r>
             <w:r>
-              <w:t xml:space="preserve"> 420</w:t>
+              <w:t xml:space="preserve"> 1</w:t>
             </w:r>
           </w:p>
           <w:p>
@@ -8668,17 +9064,17 @@
               <w:pStyle w:val="Prrafodelista"/>
               <w:numPr>
                 <w:ilvl w:val="0"/>
-                <w:numId w:val="6"/>
+                <w:numId w:val="12"/>
               </w:numPr>
             </w:pPr>
             <w:r>
-              <w:t xml:space="preserve">anchoRect </w:t>
-            </w:r>
-            <w:r>
-              <w:sym w:font="Wingdings" w:char="F0DF"/>
-            </w:r>
-            <w:r>
-              <w:t xml:space="preserve"> 40</w:t>
+              <w:rPr>
+                <w:i/>
+              </w:rPr>
+              <w:t xml:space="preserve">leer </w:t>
+            </w:r>
+            <w:r>
+              <w:t>linea</w:t>
             </w:r>
           </w:p>
           <w:p>
@@ -8686,17 +9082,17 @@
               <w:pStyle w:val="Prrafodelista"/>
               <w:numPr>
                 <w:ilvl w:val="0"/>
-                <w:numId w:val="6"/>
+                <w:numId w:val="12"/>
               </w:numPr>
             </w:pPr>
             <w:r>
-              <w:t xml:space="preserve">altoRect </w:t>
+              <w:t xml:space="preserve">aux </w:t>
             </w:r>
             <w:r>
               <w:sym w:font="Wingdings" w:char="F0DF"/>
             </w:r>
             <w:r>
-              <w:t xml:space="preserve"> 20</w:t>
+              <w:t xml:space="preserve"> 1</w:t>
             </w:r>
           </w:p>
           <w:p>
@@ -8704,17 +9100,17 @@
               <w:pStyle w:val="Prrafodelista"/>
               <w:numPr>
                 <w:ilvl w:val="0"/>
-                <w:numId w:val="6"/>
+                <w:numId w:val="12"/>
               </w:numPr>
             </w:pPr>
             <w:r>
-              <w:t xml:space="preserve">posicion </w:t>
-            </w:r>
-            <w:r>
-              <w:sym w:font="Wingdings" w:char="F0DF"/>
-            </w:r>
-            <w:r>
-              <w:t xml:space="preserve"> (20, 20)</w:t>
+              <w:rPr>
+                <w:i/>
+              </w:rPr>
+              <w:t>leer</w:t>
+            </w:r>
+            <w:r>
+              <w:t xml:space="preserve"> aux</w:t>
             </w:r>
           </w:p>
           <w:p>
@@ -8722,51 +9118,17 @@
               <w:pStyle w:val="Prrafodelista"/>
               <w:numPr>
                 <w:ilvl w:val="0"/>
-                <w:numId w:val="6"/>
+                <w:numId w:val="12"/>
               </w:numPr>
             </w:pPr>
             <w:r>
-              <w:rPr>
-                <w:b/>
-                <w:i/>
-              </w:rPr>
-              <w:t>para</w:t>
-            </w:r>
-            <w:r>
-              <w:t xml:space="preserve"> y </w:t>
+              <w:t>background</w:t>
             </w:r>
             <w:r>
               <w:sym w:font="Wingdings" w:char="F0DF"/>
             </w:r>
             <w:r>
-              <w:t xml:space="preserve"> posicion.y </w:t>
-            </w:r>
-            <w:r>
-              <w:rPr>
-                <w:b/>
-                <w:i/>
-              </w:rPr>
-              <w:t>hasta</w:t>
-            </w:r>
-            <w:r>
-              <w:t xml:space="preserve"> altoLienzo </w:t>
-            </w:r>
-            <w:r>
-              <w:rPr>
-                <w:b/>
-                <w:i/>
-              </w:rPr>
-              <w:t>incremento</w:t>
-            </w:r>
-            <w:r>
-              <w:t xml:space="preserve"> 40 </w:t>
-            </w:r>
-            <w:r>
-              <w:rPr>
-                <w:b/>
-                <w:i/>
-              </w:rPr>
-              <w:t>hacer</w:t>
+              <w:t>(0)</w:t>
             </w:r>
           </w:p>
           <w:p>
@@ -8774,50 +9136,45 @@
               <w:pStyle w:val="Prrafodelista"/>
               <w:numPr>
                 <w:ilvl w:val="0"/>
-                <w:numId w:val="6"/>
+                <w:numId w:val="12"/>
               </w:numPr>
-              <w:spacing w:after="160" w:line="259" w:lineRule="auto"/>
-            </w:pPr>
-            <w:r>
-              <w:rPr>
-                <w:b/>
-                <w:i/>
-              </w:rPr>
-              <w:t>para</w:t>
-            </w:r>
-            <w:r>
-              <w:t xml:space="preserve"> x </w:t>
+            </w:pPr>
+            <w:r>
+              <w:rPr>
+                <w:b/>
+              </w:rPr>
+              <w:t xml:space="preserve">para </w:t>
+            </w:r>
+            <w:r>
+              <w:t>i</w:t>
             </w:r>
             <w:r>
               <w:sym w:font="Wingdings" w:char="F0DF"/>
             </w:r>
             <w:r>
-              <w:t xml:space="preserve"> posicion.x </w:t>
-            </w:r>
-            <w:r>
-              <w:rPr>
-                <w:b/>
-                <w:i/>
-              </w:rPr>
-              <w:t>hasta</w:t>
-            </w:r>
-            <w:r>
-              <w:t xml:space="preserve"> anchoLienzo </w:t>
-            </w:r>
-            <w:r>
-              <w:rPr>
-                <w:b/>
-                <w:i/>
+              <w:t xml:space="preserve">1 </w:t>
+            </w:r>
+            <w:r>
+              <w:rPr>
+                <w:b/>
+              </w:rPr>
+              <w:t xml:space="preserve">hasta </w:t>
+            </w:r>
+            <w:r>
+              <w:t xml:space="preserve">alto </w:t>
+            </w:r>
+            <w:r>
+              <w:rPr>
+                <w:b/>
               </w:rPr>
               <w:t>incremento</w:t>
             </w:r>
             <w:r>
-              <w:t xml:space="preserve"> 60 </w:t>
-            </w:r>
-            <w:r>
-              <w:rPr>
-                <w:b/>
-                <w:i/>
+              <w:t xml:space="preserve"> 1 </w:t>
+            </w:r>
+            <w:r>
+              <w:rPr>
+                <w:b/>
               </w:rPr>
               <w:t>hacer</w:t>
             </w:r>
@@ -8827,11 +9184,17 @@
               <w:pStyle w:val="Prrafodelista"/>
               <w:numPr>
                 <w:ilvl w:val="0"/>
-                <w:numId w:val="6"/>
+                <w:numId w:val="12"/>
               </w:numPr>
             </w:pPr>
             <w:r>
-              <w:t>dibujarRectangulo (x, y, anchoRect, altoRect)</w:t>
+              <w:t xml:space="preserve">linea </w:t>
+            </w:r>
+            <w:r>
+              <w:sym w:font="Wingdings" w:char="F0DF"/>
+            </w:r>
+            <w:r>
+              <w:t xml:space="preserve"> linea + aux</w:t>
             </w:r>
           </w:p>
           <w:p>
@@ -8839,15 +9202,14 @@
               <w:pStyle w:val="Prrafodelista"/>
               <w:numPr>
                 <w:ilvl w:val="0"/>
-                <w:numId w:val="6"/>
+                <w:numId w:val="12"/>
               </w:numPr>
             </w:pPr>
             <w:r>
-              <w:rPr>
-                <w:b/>
-                <w:i/>
-              </w:rPr>
-              <w:t>fin_para</w:t>
+              <w:t>dibujarLinea</w:t>
+            </w:r>
+            <w:r>
+              <w:t xml:space="preserve"> (aux, linea, ancho, linea)</w:t>
             </w:r>
           </w:p>
           <w:p>
@@ -8855,15 +9217,16 @@
               <w:pStyle w:val="Prrafodelista"/>
               <w:numPr>
                 <w:ilvl w:val="0"/>
-                <w:numId w:val="6"/>
+                <w:numId w:val="12"/>
               </w:numPr>
             </w:pPr>
-            <w:r>
-              <w:rPr>
-                <w:b/>
-                <w:i/>
-              </w:rPr>
-              <w:t>fin_para</w:t>
+            <w:proofErr w:type="gramStart"/>
+            <w:r>
+              <w:t>elipse(</w:t>
+            </w:r>
+            <w:proofErr w:type="gramEnd"/>
+            <w:r>
+              <w:t>ancho/2, linea+40, 80, 80)</w:t>
             </w:r>
           </w:p>
           <w:p>
@@ -8871,39 +9234,168 @@
               <w:pStyle w:val="Prrafodelista"/>
               <w:numPr>
                 <w:ilvl w:val="0"/>
-                <w:numId w:val="6"/>
+                <w:numId w:val="12"/>
               </w:numPr>
             </w:pPr>
             <w:r>
               <w:rPr>
                 <w:b/>
               </w:rPr>
+              <w:t>fin_para</w:t>
+            </w:r>
+          </w:p>
+          <w:p>
+            <w:pPr>
+              <w:pStyle w:val="Prrafodelista"/>
+              <w:numPr>
+                <w:ilvl w:val="0"/>
+                <w:numId w:val="12"/>
+              </w:numPr>
+            </w:pPr>
+            <w:r>
+              <w:rPr>
+                <w:b/>
+              </w:rPr>
+              <w:t xml:space="preserve">si </w:t>
+            </w:r>
+            <w:r>
+              <w:t xml:space="preserve">(linea &gt;= altoLienzo || linea &lt;= 0) </w:t>
+            </w:r>
+            <w:r>
+              <w:rPr>
+                <w:b/>
+              </w:rPr>
+              <w:t>entonces</w:t>
+            </w:r>
+          </w:p>
+          <w:p>
+            <w:pPr>
+              <w:pStyle w:val="Prrafodelista"/>
+              <w:numPr>
+                <w:ilvl w:val="0"/>
+                <w:numId w:val="12"/>
+              </w:numPr>
+            </w:pPr>
+            <w:r>
+              <w:t>aux *= -1</w:t>
+            </w:r>
+          </w:p>
+          <w:p>
+            <w:pPr>
+              <w:pStyle w:val="Prrafodelista"/>
+              <w:numPr>
+                <w:ilvl w:val="0"/>
+                <w:numId w:val="12"/>
+              </w:numPr>
+            </w:pPr>
+            <w:r>
+              <w:rPr>
+                <w:b/>
+              </w:rPr>
+              <w:t>fin_si</w:t>
+            </w:r>
+          </w:p>
+          <w:p>
+            <w:pPr>
+              <w:pStyle w:val="Prrafodelista"/>
+              <w:numPr>
+                <w:ilvl w:val="0"/>
+                <w:numId w:val="12"/>
+              </w:numPr>
+            </w:pPr>
+            <w:r>
+              <w:rPr>
+                <w:b/>
+              </w:rPr>
               <w:t>Fin</w:t>
             </w:r>
           </w:p>
+          <w:p/>
         </w:tc>
       </w:tr>
     </w:tbl>
-    <w:p>
-      <w:pPr>
-        <w:rPr>
-          <w:b/>
-          <w:lang w:val="es-ES"/>
-        </w:rPr>
-      </w:pPr>
-    </w:p>
-    <w:p>
-      <w:pPr>
-        <w:rPr>
-          <w:b/>
-          <w:lang w:val="es-ES"/>
-        </w:rPr>
-      </w:pPr>
-      <w:r>
-        <w:rPr>
-          <w:b/>
-          <w:lang w:val="es-ES"/>
-        </w:rPr>
+    <w:p/>
+    <w:p>
+      <w:pPr>
+        <w:rPr>
+          <w:b/>
+        </w:rPr>
+      </w:pPr>
+    </w:p>
+    <w:p>
+      <w:pPr>
+        <w:rPr>
+          <w:b/>
+        </w:rPr>
+      </w:pPr>
+    </w:p>
+    <w:p>
+      <w:pPr>
+        <w:rPr>
+          <w:b/>
+        </w:rPr>
+      </w:pPr>
+    </w:p>
+    <w:p>
+      <w:pPr>
+        <w:rPr>
+          <w:b/>
+        </w:rPr>
+      </w:pPr>
+    </w:p>
+    <w:p>
+      <w:pPr>
+        <w:rPr>
+          <w:b/>
+        </w:rPr>
+      </w:pPr>
+    </w:p>
+    <w:p>
+      <w:pPr>
+        <w:rPr>
+          <w:b/>
+        </w:rPr>
+      </w:pPr>
+    </w:p>
+    <w:p>
+      <w:pPr>
+        <w:rPr>
+          <w:b/>
+        </w:rPr>
+      </w:pPr>
+    </w:p>
+    <w:p>
+      <w:pPr>
+        <w:rPr>
+          <w:b/>
+        </w:rPr>
+      </w:pPr>
+    </w:p>
+    <w:p>
+      <w:pPr>
+        <w:rPr>
+          <w:b/>
+        </w:rPr>
+      </w:pPr>
+    </w:p>
+    <w:p>
+      <w:pPr>
+        <w:rPr>
+          <w:b/>
+        </w:rPr>
+      </w:pPr>
+    </w:p>
+    <w:p>
+      <w:pPr>
+        <w:rPr>
+          <w:b/>
+        </w:rPr>
+      </w:pPr>
+      <w:r>
+        <w:rPr>
+          <w:b/>
+        </w:rPr>
+        <w:lastRenderedPageBreak/>
         <w:t>Código:</w:t>
       </w:r>
     </w:p>
@@ -8911,19 +9403,17 @@
       <w:pPr>
         <w:rPr>
           <w:b/>
-          <w:lang w:val="es-ES"/>
-        </w:rPr>
-      </w:pPr>
-      <w:r>
-        <w:rPr>
-          <w:noProof/>
-          <w:lang w:val="en-US"/>
+        </w:rPr>
+      </w:pPr>
+      <w:r>
+        <w:rPr>
+          <w:b/>
         </w:rPr>
         <w:drawing>
-          <wp:inline distT="0" distB="0" distL="0" distR="0" wp14:anchorId="70FD9197" wp14:editId="4AC74CB5">
-            <wp:extent cx="3800000" cy="3561905"/>
-            <wp:effectExtent l="0" t="0" r="0" b="635"/>
-            <wp:docPr id="31" name="Imagen 31"/>
+          <wp:inline distT="0" distB="0" distL="0" distR="0" wp14:anchorId="189902F1" wp14:editId="41129897">
+            <wp:extent cx="3019846" cy="3620005"/>
+            <wp:effectExtent l="0" t="0" r="9525" b="0"/>
+            <wp:docPr id="37" name="Imagen 37"/>
             <wp:cNvGraphicFramePr>
               <a:graphicFrameLocks xmlns:a="http://schemas.openxmlformats.org/drawingml/2006/main" noChangeAspect="1"/>
             </wp:cNvGraphicFramePr>
@@ -8943,7 +9433,7 @@
                   <pic:spPr>
                     <a:xfrm>
                       <a:off x="0" y="0"/>
-                      <a:ext cx="3800000" cy="3561905"/>
+                      <a:ext cx="3019846" cy="3620005"/>
                     </a:xfrm>
                     <a:prstGeom prst="rect">
                       <a:avLst/>
@@ -8956,17 +9446,10 @@
         </w:drawing>
       </w:r>
     </w:p>
-    <w:p>
-      <w:r>
-        <w:t xml:space="preserve">Ejercicio 21: Utilizando la estructura de control repetitiva </w:t>
-      </w:r>
-      <w:proofErr w:type="gramStart"/>
-      <w:r>
-        <w:t>while(</w:t>
-      </w:r>
-      <w:proofErr w:type="gramEnd"/>
-      <w:r>
-        <w:t>) dibuje la siguiente imagen utilizando líneas que forman escalones y sobre cada borde de escalón se dibuje un punto de color rojo.</w:t>
+    <w:p/>
+    <w:p>
+      <w:r>
+        <w:t>Ejercicio 20: Dibuje en toda la extensión del lienzo de (440, 420) rectángulos de idénticas medidas (40 ancho y 20 de alto) y que mantengan una distancia de 20 pixeles entre ellos tanto horizontal como verticalmente. Utilice la estructura de control repetitiva for. El lienzo debería verse así:</w:t>
       </w:r>
     </w:p>
     <w:p>
@@ -8982,12 +9465,11 @@
           <w:noProof/>
           <w:lang w:val="en-US"/>
         </w:rPr>
-        <w:lastRenderedPageBreak/>
         <w:drawing>
-          <wp:inline distT="0" distB="0" distL="0" distR="0" wp14:anchorId="498A482E" wp14:editId="58FFDC49">
-            <wp:extent cx="2429214" cy="2486372"/>
-            <wp:effectExtent l="0" t="0" r="9525" b="9525"/>
-            <wp:docPr id="12" name="Imagen 12"/>
+          <wp:inline distT="0" distB="0" distL="0" distR="0" wp14:anchorId="2CEE1FE9" wp14:editId="464AEEFB">
+            <wp:extent cx="1590897" cy="1486107"/>
+            <wp:effectExtent l="0" t="0" r="9525" b="0"/>
+            <wp:docPr id="11" name="Imagen 11"/>
             <wp:cNvGraphicFramePr>
               <a:graphicFrameLocks xmlns:a="http://schemas.openxmlformats.org/drawingml/2006/main" noChangeAspect="1"/>
             </wp:cNvGraphicFramePr>
@@ -9007,7 +9489,7 @@
                   <pic:spPr>
                     <a:xfrm>
                       <a:off x="0" y="0"/>
-                      <a:ext cx="2429214" cy="2486372"/>
+                      <a:ext cx="1590897" cy="1486107"/>
                     </a:xfrm>
                     <a:prstGeom prst="rect">
                       <a:avLst/>
@@ -9021,27 +9503,6 @@
       </w:r>
     </w:p>
     <w:p>
-      <w:r>
-        <w:t xml:space="preserve">El tamaño del lienzo es </w:t>
-      </w:r>
-      <w:proofErr w:type="gramStart"/>
-      <w:r>
-        <w:t>size(</w:t>
-      </w:r>
-      <w:proofErr w:type="gramEnd"/>
-      <w:r>
-        <w:t xml:space="preserve">500,500). La estructura </w:t>
-      </w:r>
-      <w:proofErr w:type="gramStart"/>
-      <w:r>
-        <w:t>while(</w:t>
-      </w:r>
-      <w:proofErr w:type="gramEnd"/>
-      <w:r>
-        <w:t>) se ejecuta dentro de la función setup(). La condición es que solo se dibuje dentro del lienzo. Utilice variables que puedan ayudar a la construcción del dibujo, por ej: x, y, anchoEscalon, altoEscalon, etc.</w:t>
-      </w:r>
-    </w:p>
-    <w:p>
       <w:pPr>
         <w:rPr>
           <w:b/>
@@ -9065,7 +9526,7 @@
         </w:numPr>
       </w:pPr>
       <w:r>
-        <w:t>Especificación del problema: problema</w:t>
+        <w:t>Especificación del problema: Dibujar rectángulos manteniendo una distancia de 20px entre ellos.</w:t>
       </w:r>
     </w:p>
     <w:p>
@@ -9096,15 +9557,99 @@
     <w:p>
       <w:pPr>
         <w:pStyle w:val="Prrafodelista"/>
+        <w:rPr>
+          <w:b/>
+        </w:rPr>
       </w:pPr>
       <w:r>
         <w:tab/>
-        <w:t>Dato</w:t>
+        <w:t xml:space="preserve">anchoLienzo: </w:t>
+      </w:r>
+      <w:r>
+        <w:rPr>
+          <w:b/>
+        </w:rPr>
+        <w:t>Entero</w:t>
       </w:r>
     </w:p>
     <w:p>
       <w:pPr>
         <w:pStyle w:val="Prrafodelista"/>
+        <w:rPr>
+          <w:b/>
+        </w:rPr>
+      </w:pPr>
+      <w:r>
+        <w:rPr>
+          <w:b/>
+        </w:rPr>
+        <w:tab/>
+      </w:r>
+      <w:r>
+        <w:t xml:space="preserve">altoLienzo: </w:t>
+      </w:r>
+      <w:r>
+        <w:rPr>
+          <w:b/>
+        </w:rPr>
+        <w:t>Entero</w:t>
+      </w:r>
+    </w:p>
+    <w:p>
+      <w:pPr>
+        <w:pStyle w:val="Prrafodelista"/>
+        <w:rPr>
+          <w:b/>
+        </w:rPr>
+      </w:pPr>
+      <w:r>
+        <w:tab/>
+        <w:t xml:space="preserve">anchoRect: </w:t>
+      </w:r>
+      <w:r>
+        <w:rPr>
+          <w:b/>
+        </w:rPr>
+        <w:t>Entero</w:t>
+      </w:r>
+    </w:p>
+    <w:p>
+      <w:pPr>
+        <w:pStyle w:val="Prrafodelista"/>
+        <w:rPr>
+          <w:b/>
+        </w:rPr>
+      </w:pPr>
+      <w:r>
+        <w:lastRenderedPageBreak/>
+        <w:tab/>
+        <w:t xml:space="preserve">altoRect: </w:t>
+      </w:r>
+      <w:r>
+        <w:rPr>
+          <w:b/>
+        </w:rPr>
+        <w:t>Entero</w:t>
+      </w:r>
+    </w:p>
+    <w:p>
+      <w:pPr>
+        <w:pStyle w:val="Prrafodelista"/>
+      </w:pPr>
+      <w:r>
+        <w:tab/>
+        <w:t xml:space="preserve">posicion: </w:t>
+      </w:r>
+      <w:r>
+        <w:rPr>
+          <w:b/>
+        </w:rPr>
+        <w:t>PVector</w:t>
+      </w:r>
+    </w:p>
+    <w:p>
+      <w:pPr>
+        <w:pStyle w:val="Prrafodelista"/>
       </w:pPr>
       <w:r>
         <w:t>Datos de salida:</w:t>
@@ -9116,7 +9661,7 @@
       </w:pPr>
       <w:r>
         <w:tab/>
-        <w:t>Salida:</w:t>
+        <w:t>Rectángulos dibujados en el lienzo</w:t>
       </w:r>
     </w:p>
     <w:p>
@@ -9125,6 +9670,15 @@
       </w:pPr>
       <w:r>
         <w:t>Proceso:</w:t>
+      </w:r>
+    </w:p>
+    <w:p>
+      <w:pPr>
+        <w:pStyle w:val="Prrafodelista"/>
+        <w:jc w:val="center"/>
+      </w:pPr>
+      <w:r>
+        <w:t>// se dibujarán rectángulos en un lienzo de 440 de ancho y 420 de alto, cada uno tendrá un tamaño de 40 de ancho y 20 de alto, y mantendrán una distancia de 20px tanto horizontal como verticalmente</w:t>
       </w:r>
     </w:p>
     <w:p/>
@@ -9158,13 +9712,19 @@
             <w:tcW w:w="8494" w:type="dxa"/>
           </w:tcPr>
           <w:p/>
-        </w:tc>
-      </w:tr>
-      <w:tr>
-        <w:tc>
-          <w:tcPr>
-            <w:tcW w:w="8494" w:type="dxa"/>
-          </w:tcPr>
+          <w:p>
+            <w:pPr>
+              <w:rPr>
+                <w:b/>
+              </w:rPr>
+            </w:pPr>
+            <w:r>
+              <w:rPr>
+                <w:b/>
+              </w:rPr>
+              <w:t xml:space="preserve">Entidad que resuelve el problema: </w:t>
+            </w:r>
+          </w:p>
           <w:p/>
         </w:tc>
       </w:tr>
@@ -9174,34 +9734,438 @@
             <w:tcW w:w="8494" w:type="dxa"/>
           </w:tcPr>
           <w:p/>
+          <w:p>
+            <w:pPr>
+              <w:rPr>
+                <w:b/>
+              </w:rPr>
+            </w:pPr>
+            <w:r>
+              <w:rPr>
+                <w:b/>
+              </w:rPr>
+              <w:t>Variables:</w:t>
+            </w:r>
+          </w:p>
+          <w:p>
+            <w:pPr>
+              <w:jc w:val="center"/>
+              <w:rPr>
+                <w:b/>
+              </w:rPr>
+            </w:pPr>
+          </w:p>
+          <w:p>
+            <w:pPr>
+              <w:jc w:val="center"/>
+            </w:pPr>
+            <w:r>
+              <w:t xml:space="preserve">anchoRect: </w:t>
+            </w:r>
+            <w:r>
+              <w:rPr>
+                <w:b/>
+              </w:rPr>
+              <w:t xml:space="preserve">Entero </w:t>
+            </w:r>
+            <w:r>
+              <w:t>// almacena el valor del ancho de los rectángulos</w:t>
+            </w:r>
+          </w:p>
+          <w:p>
+            <w:pPr>
+              <w:jc w:val="center"/>
+            </w:pPr>
+            <w:r>
+              <w:t xml:space="preserve">altoRect: </w:t>
+            </w:r>
+            <w:r>
+              <w:rPr>
+                <w:b/>
+              </w:rPr>
+              <w:t xml:space="preserve">Entero </w:t>
+            </w:r>
+            <w:r>
+              <w:t>// almacena el valor del alto de los rectángulos</w:t>
+            </w:r>
+          </w:p>
+          <w:p>
+            <w:pPr>
+              <w:jc w:val="center"/>
+            </w:pPr>
+            <w:r>
+              <w:t xml:space="preserve">posicion: </w:t>
+            </w:r>
+            <w:r>
+              <w:rPr>
+                <w:b/>
+              </w:rPr>
+              <w:t xml:space="preserve">PVector </w:t>
+            </w:r>
+            <w:r>
+              <w:t>// almacenara las coordenadas en la que comenzaran a dibujarse los rectángulos</w:t>
+            </w:r>
+          </w:p>
+          <w:p/>
+        </w:tc>
+      </w:tr>
+      <w:tr>
+        <w:tc>
+          <w:tcPr>
+            <w:tcW w:w="8494" w:type="dxa"/>
+          </w:tcPr>
+          <w:p/>
+          <w:p>
+            <w:r>
+              <w:rPr>
+                <w:b/>
+              </w:rPr>
+              <w:t xml:space="preserve">Nombre del algoritmo: </w:t>
+            </w:r>
+            <w:r>
+              <w:t>dibujarRectangulo</w:t>
+            </w:r>
+          </w:p>
+          <w:p>
+            <w:pPr>
+              <w:rPr>
+                <w:b/>
+              </w:rPr>
+            </w:pPr>
+          </w:p>
+          <w:p>
+            <w:pPr>
+              <w:rPr>
+                <w:b/>
+              </w:rPr>
+            </w:pPr>
+            <w:r>
+              <w:rPr>
+                <w:b/>
+              </w:rPr>
+              <w:t>Proceso:</w:t>
+            </w:r>
+          </w:p>
+          <w:p>
+            <w:pPr>
+              <w:rPr>
+                <w:b/>
+              </w:rPr>
+            </w:pPr>
+          </w:p>
+          <w:p>
+            <w:pPr>
+              <w:pStyle w:val="Prrafodelista"/>
+              <w:numPr>
+                <w:ilvl w:val="0"/>
+                <w:numId w:val="6"/>
+              </w:numPr>
+            </w:pPr>
+            <w:r>
+              <w:rPr>
+                <w:b/>
+              </w:rPr>
+              <w:t>Inicio</w:t>
+            </w:r>
+          </w:p>
+          <w:p>
+            <w:pPr>
+              <w:pStyle w:val="Prrafodelista"/>
+              <w:numPr>
+                <w:ilvl w:val="0"/>
+                <w:numId w:val="6"/>
+              </w:numPr>
+            </w:pPr>
+            <w:r>
+              <w:t xml:space="preserve">anchoLienzo </w:t>
+            </w:r>
+            <w:r>
+              <w:sym w:font="Wingdings" w:char="F0DF"/>
+            </w:r>
+            <w:r>
+              <w:t xml:space="preserve"> 440</w:t>
+            </w:r>
+          </w:p>
+          <w:p>
+            <w:pPr>
+              <w:pStyle w:val="Prrafodelista"/>
+              <w:numPr>
+                <w:ilvl w:val="0"/>
+                <w:numId w:val="6"/>
+              </w:numPr>
+            </w:pPr>
+            <w:r>
+              <w:t xml:space="preserve">altoLienzo </w:t>
+            </w:r>
+            <w:r>
+              <w:sym w:font="Wingdings" w:char="F0DF"/>
+            </w:r>
+            <w:r>
+              <w:t xml:space="preserve"> 420</w:t>
+            </w:r>
+          </w:p>
+          <w:p>
+            <w:pPr>
+              <w:pStyle w:val="Prrafodelista"/>
+              <w:numPr>
+                <w:ilvl w:val="0"/>
+                <w:numId w:val="6"/>
+              </w:numPr>
+            </w:pPr>
+            <w:r>
+              <w:t xml:space="preserve">anchoRect </w:t>
+            </w:r>
+            <w:r>
+              <w:sym w:font="Wingdings" w:char="F0DF"/>
+            </w:r>
+            <w:r>
+              <w:t xml:space="preserve"> 40</w:t>
+            </w:r>
+          </w:p>
+          <w:p>
+            <w:pPr>
+              <w:pStyle w:val="Prrafodelista"/>
+              <w:numPr>
+                <w:ilvl w:val="0"/>
+                <w:numId w:val="6"/>
+              </w:numPr>
+            </w:pPr>
+            <w:r>
+              <w:t xml:space="preserve">altoRect </w:t>
+            </w:r>
+            <w:r>
+              <w:sym w:font="Wingdings" w:char="F0DF"/>
+            </w:r>
+            <w:r>
+              <w:t xml:space="preserve"> 20</w:t>
+            </w:r>
+          </w:p>
+          <w:p>
+            <w:pPr>
+              <w:pStyle w:val="Prrafodelista"/>
+              <w:numPr>
+                <w:ilvl w:val="0"/>
+                <w:numId w:val="6"/>
+              </w:numPr>
+            </w:pPr>
+            <w:r>
+              <w:t xml:space="preserve">posicion </w:t>
+            </w:r>
+            <w:r>
+              <w:sym w:font="Wingdings" w:char="F0DF"/>
+            </w:r>
+            <w:r>
+              <w:t xml:space="preserve"> (20, 20)</w:t>
+            </w:r>
+          </w:p>
+          <w:p>
+            <w:pPr>
+              <w:pStyle w:val="Prrafodelista"/>
+              <w:numPr>
+                <w:ilvl w:val="0"/>
+                <w:numId w:val="6"/>
+              </w:numPr>
+            </w:pPr>
+            <w:r>
+              <w:rPr>
+                <w:b/>
+                <w:i/>
+              </w:rPr>
+              <w:t>para</w:t>
+            </w:r>
+            <w:r>
+              <w:t xml:space="preserve"> y </w:t>
+            </w:r>
+            <w:r>
+              <w:sym w:font="Wingdings" w:char="F0DF"/>
+            </w:r>
+            <w:r>
+              <w:t xml:space="preserve"> posicion.y </w:t>
+            </w:r>
+            <w:r>
+              <w:rPr>
+                <w:b/>
+                <w:i/>
+              </w:rPr>
+              <w:t>hasta</w:t>
+            </w:r>
+            <w:r>
+              <w:t xml:space="preserve"> altoLienzo </w:t>
+            </w:r>
+            <w:r>
+              <w:rPr>
+                <w:b/>
+                <w:i/>
+              </w:rPr>
+              <w:t>incremento</w:t>
+            </w:r>
+            <w:r>
+              <w:t xml:space="preserve"> 40 </w:t>
+            </w:r>
+            <w:r>
+              <w:rPr>
+                <w:b/>
+                <w:i/>
+              </w:rPr>
+              <w:t>hacer</w:t>
+            </w:r>
+          </w:p>
+          <w:p>
+            <w:pPr>
+              <w:pStyle w:val="Prrafodelista"/>
+              <w:numPr>
+                <w:ilvl w:val="0"/>
+                <w:numId w:val="6"/>
+              </w:numPr>
+              <w:spacing w:after="160" w:line="259" w:lineRule="auto"/>
+            </w:pPr>
+            <w:r>
+              <w:rPr>
+                <w:b/>
+                <w:i/>
+              </w:rPr>
+              <w:t>para</w:t>
+            </w:r>
+            <w:r>
+              <w:t xml:space="preserve"> x </w:t>
+            </w:r>
+            <w:r>
+              <w:sym w:font="Wingdings" w:char="F0DF"/>
+            </w:r>
+            <w:r>
+              <w:t xml:space="preserve"> posicion.x </w:t>
+            </w:r>
+            <w:r>
+              <w:rPr>
+                <w:b/>
+                <w:i/>
+              </w:rPr>
+              <w:t>hasta</w:t>
+            </w:r>
+            <w:r>
+              <w:t xml:space="preserve"> anchoLienzo </w:t>
+            </w:r>
+            <w:r>
+              <w:rPr>
+                <w:b/>
+                <w:i/>
+              </w:rPr>
+              <w:t>incremento</w:t>
+            </w:r>
+            <w:r>
+              <w:t xml:space="preserve"> 60 </w:t>
+            </w:r>
+            <w:r>
+              <w:rPr>
+                <w:b/>
+                <w:i/>
+              </w:rPr>
+              <w:t>hacer</w:t>
+            </w:r>
+          </w:p>
+          <w:p>
+            <w:pPr>
+              <w:pStyle w:val="Prrafodelista"/>
+              <w:numPr>
+                <w:ilvl w:val="0"/>
+                <w:numId w:val="6"/>
+              </w:numPr>
+            </w:pPr>
+            <w:r>
+              <w:t>dibujarRectangulo (x, y, anchoRect, altoRect)</w:t>
+            </w:r>
+          </w:p>
+          <w:p>
+            <w:pPr>
+              <w:pStyle w:val="Prrafodelista"/>
+              <w:numPr>
+                <w:ilvl w:val="0"/>
+                <w:numId w:val="6"/>
+              </w:numPr>
+            </w:pPr>
+            <w:r>
+              <w:rPr>
+                <w:b/>
+                <w:i/>
+              </w:rPr>
+              <w:t>fin_para</w:t>
+            </w:r>
+          </w:p>
+          <w:p>
+            <w:pPr>
+              <w:pStyle w:val="Prrafodelista"/>
+              <w:numPr>
+                <w:ilvl w:val="0"/>
+                <w:numId w:val="6"/>
+              </w:numPr>
+            </w:pPr>
+            <w:r>
+              <w:rPr>
+                <w:b/>
+                <w:i/>
+              </w:rPr>
+              <w:t>fin_para</w:t>
+            </w:r>
+          </w:p>
+          <w:p>
+            <w:pPr>
+              <w:pStyle w:val="Prrafodelista"/>
+              <w:numPr>
+                <w:ilvl w:val="0"/>
+                <w:numId w:val="6"/>
+              </w:numPr>
+            </w:pPr>
+            <w:r>
+              <w:rPr>
+                <w:b/>
+              </w:rPr>
+              <w:t>Fin</w:t>
+            </w:r>
+          </w:p>
         </w:tc>
       </w:tr>
     </w:tbl>
-    <w:p/>
-    <w:p>
-      <w:r>
-        <w:t>Ejercicio 22: Utilizando la estructura de control repetitiva do-while. Replique la siguiente imagen:</w:t>
-      </w:r>
-    </w:p>
-    <w:p>
-      <w:pPr>
-        <w:rPr>
-          <w:b/>
-          <w:lang w:val="es-ES"/>
-        </w:rPr>
-      </w:pPr>
-      <w:r>
-        <w:rPr>
-          <w:b/>
+    <w:p>
+      <w:pPr>
+        <w:rPr>
+          <w:b/>
+          <w:lang w:val="es-ES"/>
+        </w:rPr>
+      </w:pPr>
+    </w:p>
+    <w:p>
+      <w:pPr>
+        <w:rPr>
+          <w:b/>
+          <w:lang w:val="es-ES"/>
+        </w:rPr>
+      </w:pPr>
+      <w:r>
+        <w:rPr>
+          <w:b/>
+          <w:lang w:val="es-ES"/>
+        </w:rPr>
+        <w:t>Código:</w:t>
+      </w:r>
+    </w:p>
+    <w:p>
+      <w:pPr>
+        <w:rPr>
+          <w:b/>
+          <w:lang w:val="es-ES"/>
+        </w:rPr>
+      </w:pPr>
+      <w:r>
+        <w:rPr>
           <w:noProof/>
           <w:lang w:val="en-US"/>
         </w:rPr>
         <w:lastRenderedPageBreak/>
         <w:drawing>
-          <wp:inline distT="0" distB="0" distL="0" distR="0" wp14:anchorId="356CB421" wp14:editId="26471D66">
-            <wp:extent cx="2305372" cy="2267266"/>
-            <wp:effectExtent l="0" t="0" r="0" b="0"/>
-            <wp:docPr id="13" name="Imagen 13"/>
+          <wp:inline distT="0" distB="0" distL="0" distR="0" wp14:anchorId="70FD9197" wp14:editId="4AC74CB5">
+            <wp:extent cx="3800000" cy="3561905"/>
+            <wp:effectExtent l="0" t="0" r="0" b="635"/>
+            <wp:docPr id="31" name="Imagen 31"/>
             <wp:cNvGraphicFramePr>
               <a:graphicFrameLocks xmlns:a="http://schemas.openxmlformats.org/drawingml/2006/main" noChangeAspect="1"/>
             </wp:cNvGraphicFramePr>
@@ -9221,7 +10185,7 @@
                   <pic:spPr>
                     <a:xfrm>
                       <a:off x="0" y="0"/>
-                      <a:ext cx="2305372" cy="2267266"/>
+                      <a:ext cx="3800000" cy="3561905"/>
                     </a:xfrm>
                     <a:prstGeom prst="rect">
                       <a:avLst/>
@@ -9236,15 +10200,70 @@
     </w:p>
     <w:p>
       <w:r>
-        <w:t xml:space="preserve">La imagen debe ser construida desde la función </w:t>
+        <w:t xml:space="preserve">Ejercicio 21: Utilizando la estructura de control repetitiva </w:t>
       </w:r>
       <w:proofErr w:type="gramStart"/>
       <w:r>
-        <w:t>setup(</w:t>
+        <w:t>while(</w:t>
       </w:r>
       <w:proofErr w:type="gramEnd"/>
       <w:r>
-        <w:t xml:space="preserve">). Defina el tamaño del lienzo en </w:t>
+        <w:t>) dibuje la siguiente imagen utilizando líneas que forman escalones y sobre cada borde de escalón se dibuje un punto de color rojo.</w:t>
+      </w:r>
+    </w:p>
+    <w:p>
+      <w:pPr>
+        <w:rPr>
+          <w:b/>
+          <w:lang w:val="es-ES"/>
+        </w:rPr>
+      </w:pPr>
+      <w:r>
+        <w:rPr>
+          <w:b/>
+          <w:noProof/>
+          <w:lang w:val="en-US"/>
+        </w:rPr>
+        <w:drawing>
+          <wp:inline distT="0" distB="0" distL="0" distR="0" wp14:anchorId="498A482E" wp14:editId="58FFDC49">
+            <wp:extent cx="2429214" cy="2486372"/>
+            <wp:effectExtent l="0" t="0" r="9525" b="9525"/>
+            <wp:docPr id="12" name="Imagen 12"/>
+            <wp:cNvGraphicFramePr>
+              <a:graphicFrameLocks xmlns:a="http://schemas.openxmlformats.org/drawingml/2006/main" noChangeAspect="1"/>
+            </wp:cNvGraphicFramePr>
+            <a:graphic xmlns:a="http://schemas.openxmlformats.org/drawingml/2006/main">
+              <a:graphicData uri="http://schemas.openxmlformats.org/drawingml/2006/picture">
+                <pic:pic xmlns:pic="http://schemas.openxmlformats.org/drawingml/2006/picture">
+                  <pic:nvPicPr>
+                    <pic:cNvPr id="1" name=""/>
+                    <pic:cNvPicPr/>
+                  </pic:nvPicPr>
+                  <pic:blipFill>
+                    <a:blip r:embed="rId39"/>
+                    <a:stretch>
+                      <a:fillRect/>
+                    </a:stretch>
+                  </pic:blipFill>
+                  <pic:spPr>
+                    <a:xfrm>
+                      <a:off x="0" y="0"/>
+                      <a:ext cx="2429214" cy="2486372"/>
+                    </a:xfrm>
+                    <a:prstGeom prst="rect">
+                      <a:avLst/>
+                    </a:prstGeom>
+                  </pic:spPr>
+                </pic:pic>
+              </a:graphicData>
+            </a:graphic>
+          </wp:inline>
+        </w:drawing>
+      </w:r>
+    </w:p>
+    <w:p>
+      <w:r>
+        <w:t xml:space="preserve">El tamaño del lienzo es </w:t>
       </w:r>
       <w:proofErr w:type="gramStart"/>
       <w:r>
@@ -9252,7 +10271,20 @@
       </w:r>
       <w:proofErr w:type="gramEnd"/>
       <w:r>
-        <w:t>600,600), verticalmente se divide el lienzo en franjas de igual medida, se deben dibujar los círculos sobre cada línea de por medio es decir en la línea 1 se dibujan círculos con distanciamiento, en la línea 2 no se dibuja y así sucesivamente. Las líneas tienen un color fijo, los círculos asumen colores aleatorios.</w:t>
+        <w:t xml:space="preserve">500,500). La estructura </w:t>
+      </w:r>
+      <w:proofErr w:type="gramStart"/>
+      <w:r>
+        <w:t>while(</w:t>
+      </w:r>
+      <w:proofErr w:type="gramEnd"/>
+      <w:r>
+        <w:t>) se ejecuta dentro de la función setup(). La condición es que solo se dibuje dentro del lienzo. Utilice variables que puedan ayudar a la construcción del dibujo, por ej: x, y, anchoEscalon, altoEscalon, etc</w:t>
+      </w:r>
+      <w:bookmarkStart w:id="0" w:name="_GoBack"/>
+      <w:bookmarkEnd w:id="0"/>
+      <w:r>
+        <w:t>.</w:t>
       </w:r>
     </w:p>
     <w:p>
@@ -9304,6 +10336,7 @@
         <w:pStyle w:val="Prrafodelista"/>
       </w:pPr>
       <w:r>
+        <w:lastRenderedPageBreak/>
         <w:t>Datos de entrada:</w:t>
       </w:r>
     </w:p>
@@ -9372,6 +10405,20 @@
             <w:tcW w:w="8494" w:type="dxa"/>
           </w:tcPr>
           <w:p/>
+          <w:p>
+            <w:pPr>
+              <w:rPr>
+                <w:b/>
+              </w:rPr>
+            </w:pPr>
+            <w:r>
+              <w:rPr>
+                <w:b/>
+              </w:rPr>
+              <w:t>Entidad que resuelve el problema:</w:t>
+            </w:r>
+          </w:p>
+          <w:p/>
         </w:tc>
       </w:tr>
       <w:tr>
@@ -9380,6 +10427,20 @@
             <w:tcW w:w="8494" w:type="dxa"/>
           </w:tcPr>
           <w:p/>
+          <w:p>
+            <w:pPr>
+              <w:rPr>
+                <w:b/>
+              </w:rPr>
+            </w:pPr>
+            <w:r>
+              <w:rPr>
+                <w:b/>
+              </w:rPr>
+              <w:t>Variables:</w:t>
+            </w:r>
+          </w:p>
+          <w:p/>
         </w:tc>
       </w:tr>
       <w:tr>
@@ -9387,6 +10448,348 @@
           <w:tcPr>
             <w:tcW w:w="8494" w:type="dxa"/>
           </w:tcPr>
+          <w:p/>
+          <w:p>
+            <w:pPr>
+              <w:rPr>
+                <w:b/>
+              </w:rPr>
+            </w:pPr>
+            <w:r>
+              <w:rPr>
+                <w:b/>
+              </w:rPr>
+              <w:t>Nombre del algoritmo:</w:t>
+            </w:r>
+          </w:p>
+          <w:p>
+            <w:pPr>
+              <w:rPr>
+                <w:b/>
+              </w:rPr>
+            </w:pPr>
+          </w:p>
+          <w:p>
+            <w:pPr>
+              <w:rPr>
+                <w:b/>
+              </w:rPr>
+            </w:pPr>
+            <w:r>
+              <w:rPr>
+                <w:b/>
+              </w:rPr>
+              <w:t>Proceso:</w:t>
+            </w:r>
+          </w:p>
+          <w:p>
+            <w:pPr>
+              <w:rPr>
+                <w:b/>
+              </w:rPr>
+            </w:pPr>
+          </w:p>
+          <w:p>
+            <w:pPr>
+              <w:pStyle w:val="Prrafodelista"/>
+              <w:numPr>
+                <w:ilvl w:val="0"/>
+                <w:numId w:val="13"/>
+              </w:numPr>
+            </w:pPr>
+          </w:p>
+          <w:p/>
+        </w:tc>
+      </w:tr>
+    </w:tbl>
+    <w:p/>
+    <w:p>
+      <w:r>
+        <w:t>Ejercicio 22: Utilizando la estructura de control repetitiva do-while. Replique la siguiente imagen:</w:t>
+      </w:r>
+    </w:p>
+    <w:p>
+      <w:pPr>
+        <w:rPr>
+          <w:b/>
+          <w:lang w:val="es-ES"/>
+        </w:rPr>
+      </w:pPr>
+      <w:r>
+        <w:rPr>
+          <w:b/>
+          <w:noProof/>
+          <w:lang w:val="en-US"/>
+        </w:rPr>
+        <w:drawing>
+          <wp:inline distT="0" distB="0" distL="0" distR="0" wp14:anchorId="356CB421" wp14:editId="26471D66">
+            <wp:extent cx="2305372" cy="2267266"/>
+            <wp:effectExtent l="0" t="0" r="0" b="0"/>
+            <wp:docPr id="13" name="Imagen 13"/>
+            <wp:cNvGraphicFramePr>
+              <a:graphicFrameLocks xmlns:a="http://schemas.openxmlformats.org/drawingml/2006/main" noChangeAspect="1"/>
+            </wp:cNvGraphicFramePr>
+            <a:graphic xmlns:a="http://schemas.openxmlformats.org/drawingml/2006/main">
+              <a:graphicData uri="http://schemas.openxmlformats.org/drawingml/2006/picture">
+                <pic:pic xmlns:pic="http://schemas.openxmlformats.org/drawingml/2006/picture">
+                  <pic:nvPicPr>
+                    <pic:cNvPr id="1" name=""/>
+                    <pic:cNvPicPr/>
+                  </pic:nvPicPr>
+                  <pic:blipFill>
+                    <a:blip r:embed="rId40"/>
+                    <a:stretch>
+                      <a:fillRect/>
+                    </a:stretch>
+                  </pic:blipFill>
+                  <pic:spPr>
+                    <a:xfrm>
+                      <a:off x="0" y="0"/>
+                      <a:ext cx="2305372" cy="2267266"/>
+                    </a:xfrm>
+                    <a:prstGeom prst="rect">
+                      <a:avLst/>
+                    </a:prstGeom>
+                  </pic:spPr>
+                </pic:pic>
+              </a:graphicData>
+            </a:graphic>
+          </wp:inline>
+        </w:drawing>
+      </w:r>
+    </w:p>
+    <w:p>
+      <w:r>
+        <w:t xml:space="preserve">La imagen debe ser construida desde la función </w:t>
+      </w:r>
+      <w:proofErr w:type="gramStart"/>
+      <w:r>
+        <w:t>setup(</w:t>
+      </w:r>
+      <w:proofErr w:type="gramEnd"/>
+      <w:r>
+        <w:t xml:space="preserve">). Defina el tamaño del lienzo en </w:t>
+      </w:r>
+      <w:proofErr w:type="gramStart"/>
+      <w:r>
+        <w:t>size(</w:t>
+      </w:r>
+      <w:proofErr w:type="gramEnd"/>
+      <w:r>
+        <w:t>600,600), verticalmente se divide el lienzo en franjas de igual medida, se deben dibujar los círculos sobre cada línea de por medio es decir en la línea 1 se dibujan círculos con distanciamiento, en la línea 2 no se dibuja y así sucesivamente. Las líneas tienen un color fijo, los círculos asumen colores aleatorios.</w:t>
+      </w:r>
+    </w:p>
+    <w:p>
+      <w:pPr>
+        <w:rPr>
+          <w:b/>
+          <w:color w:val="FF0000"/>
+        </w:rPr>
+      </w:pPr>
+      <w:r>
+        <w:rPr>
+          <w:b/>
+          <w:color w:val="FF0000"/>
+        </w:rPr>
+        <w:t>Fase de Análisis:</w:t>
+      </w:r>
+    </w:p>
+    <w:p>
+      <w:pPr>
+        <w:pStyle w:val="Prrafodelista"/>
+        <w:numPr>
+          <w:ilvl w:val="0"/>
+          <w:numId w:val="1"/>
+        </w:numPr>
+      </w:pPr>
+      <w:r>
+        <w:t>Especificación del problema: problema</w:t>
+      </w:r>
+    </w:p>
+    <w:p>
+      <w:pPr>
+        <w:pStyle w:val="Prrafodelista"/>
+        <w:numPr>
+          <w:ilvl w:val="0"/>
+          <w:numId w:val="1"/>
+        </w:numPr>
+      </w:pPr>
+      <w:r>
+        <w:lastRenderedPageBreak/>
+        <w:t>Análisis:</w:t>
+      </w:r>
+    </w:p>
+    <w:p>
+      <w:pPr>
+        <w:pStyle w:val="Prrafodelista"/>
+      </w:pPr>
+    </w:p>
+    <w:p>
+      <w:pPr>
+        <w:pStyle w:val="Prrafodelista"/>
+      </w:pPr>
+      <w:r>
+        <w:t>Datos de entrada:</w:t>
+      </w:r>
+    </w:p>
+    <w:p>
+      <w:pPr>
+        <w:pStyle w:val="Prrafodelista"/>
+      </w:pPr>
+      <w:r>
+        <w:tab/>
+        <w:t>Dato</w:t>
+      </w:r>
+    </w:p>
+    <w:p>
+      <w:pPr>
+        <w:pStyle w:val="Prrafodelista"/>
+      </w:pPr>
+      <w:r>
+        <w:t>Datos de salida:</w:t>
+      </w:r>
+    </w:p>
+    <w:p>
+      <w:pPr>
+        <w:pStyle w:val="Prrafodelista"/>
+      </w:pPr>
+      <w:r>
+        <w:tab/>
+        <w:t>Salida:</w:t>
+      </w:r>
+    </w:p>
+    <w:p>
+      <w:pPr>
+        <w:pStyle w:val="Prrafodelista"/>
+      </w:pPr>
+      <w:r>
+        <w:t>Proceso:</w:t>
+      </w:r>
+    </w:p>
+    <w:p/>
+    <w:p>
+      <w:pPr>
+        <w:rPr>
+          <w:b/>
+          <w:color w:val="FF0000"/>
+        </w:rPr>
+      </w:pPr>
+      <w:r>
+        <w:rPr>
+          <w:b/>
+          <w:color w:val="FF0000"/>
+        </w:rPr>
+        <w:t>Fase de diseño:</w:t>
+      </w:r>
+    </w:p>
+    <w:tbl>
+      <w:tblPr>
+        <w:tblStyle w:val="Tablaconcuadrcula"/>
+        <w:tblW w:w="0" w:type="auto"/>
+        <w:tblLook w:val="04A0" w:firstRow="1" w:lastRow="0" w:firstColumn="1" w:lastColumn="0" w:noHBand="0" w:noVBand="1"/>
+      </w:tblPr>
+      <w:tblGrid>
+        <w:gridCol w:w="8494"/>
+      </w:tblGrid>
+      <w:tr>
+        <w:tc>
+          <w:tcPr>
+            <w:tcW w:w="8494" w:type="dxa"/>
+          </w:tcPr>
+          <w:p/>
+          <w:p>
+            <w:pPr>
+              <w:rPr>
+                <w:b/>
+              </w:rPr>
+            </w:pPr>
+            <w:r>
+              <w:rPr>
+                <w:b/>
+              </w:rPr>
+              <w:t>Entidad que resuelve el problema:</w:t>
+            </w:r>
+          </w:p>
+          <w:p/>
+        </w:tc>
+      </w:tr>
+      <w:tr>
+        <w:tc>
+          <w:tcPr>
+            <w:tcW w:w="8494" w:type="dxa"/>
+          </w:tcPr>
+          <w:p/>
+          <w:p>
+            <w:pPr>
+              <w:rPr>
+                <w:b/>
+              </w:rPr>
+            </w:pPr>
+            <w:r>
+              <w:rPr>
+                <w:b/>
+              </w:rPr>
+              <w:t>Variables:</w:t>
+            </w:r>
+          </w:p>
+          <w:p/>
+        </w:tc>
+      </w:tr>
+      <w:tr>
+        <w:tc>
+          <w:tcPr>
+            <w:tcW w:w="8494" w:type="dxa"/>
+          </w:tcPr>
+          <w:p/>
+          <w:p>
+            <w:pPr>
+              <w:rPr>
+                <w:b/>
+              </w:rPr>
+            </w:pPr>
+            <w:r>
+              <w:rPr>
+                <w:b/>
+              </w:rPr>
+              <w:t>Nombre del algoritmo:</w:t>
+            </w:r>
+          </w:p>
+          <w:p>
+            <w:pPr>
+              <w:rPr>
+                <w:b/>
+              </w:rPr>
+            </w:pPr>
+          </w:p>
+          <w:p>
+            <w:pPr>
+              <w:rPr>
+                <w:b/>
+              </w:rPr>
+            </w:pPr>
+            <w:r>
+              <w:rPr>
+                <w:b/>
+              </w:rPr>
+              <w:t>Proceso:</w:t>
+            </w:r>
+          </w:p>
+          <w:p>
+            <w:pPr>
+              <w:rPr>
+                <w:b/>
+              </w:rPr>
+            </w:pPr>
+          </w:p>
+          <w:p>
+            <w:pPr>
+              <w:pStyle w:val="Prrafodelista"/>
+              <w:numPr>
+                <w:ilvl w:val="0"/>
+                <w:numId w:val="14"/>
+              </w:numPr>
+            </w:pPr>
+          </w:p>
           <w:p/>
         </w:tc>
       </w:tr>
@@ -9707,7 +11110,7 @@
               <v:shape id="_x0000_i1026" type="#_x0000_t75" style="width:78.15pt;height:44.85pt" o:ole="">
                 <v:imagedata r:id="rId2" o:title=""/>
               </v:shape>
-              <o:OLEObject Type="Embed" ProgID="PBrush" ShapeID="_x0000_i1026" DrawAspect="Content" ObjectID="_1774548193" r:id="rId3"/>
+              <o:OLEObject Type="Embed" ProgID="PBrush" ShapeID="_x0000_i1026" DrawAspect="Content" ObjectID="_1774574821" r:id="rId3"/>
             </w:object>
           </w:r>
         </w:p>
@@ -9926,7 +11329,7 @@
               <v:shape id="_x0000_i1027" type="#_x0000_t75" style="width:78.15pt;height:44.85pt">
                 <v:imagedata r:id="rId2" o:title=""/>
               </v:shape>
-              <o:OLEObject Type="Embed" ProgID="PBrush" ShapeID="_x0000_i1027" DrawAspect="Content" ObjectID="_1774548194" r:id="rId3"/>
+              <o:OLEObject Type="Embed" ProgID="PBrush" ShapeID="_x0000_i1027" DrawAspect="Content" ObjectID="_1774574822" r:id="rId3"/>
             </w:object>
           </w:r>
         </w:p>
@@ -10428,6 +11831,92 @@
     </w:lvl>
   </w:abstractNum>
   <w:abstractNum w:abstractNumId="5" w15:restartNumberingAfterBreak="0">
+    <w:nsid w:val="31E311C9"/>
+    <w:multiLevelType w:val="hybridMultilevel"/>
+    <w:tmpl w:val="A0E632E6"/>
+    <w:lvl w:ilvl="0" w:tplc="0409000F">
+      <w:start w:val="1"/>
+      <w:numFmt w:val="decimal"/>
+      <w:lvlText w:val="%1."/>
+      <w:lvlJc w:val="left"/>
+      <w:pPr>
+        <w:ind w:left="720" w:hanging="360"/>
+      </w:pPr>
+    </w:lvl>
+    <w:lvl w:ilvl="1" w:tplc="04090019" w:tentative="1">
+      <w:start w:val="1"/>
+      <w:numFmt w:val="lowerLetter"/>
+      <w:lvlText w:val="%2."/>
+      <w:lvlJc w:val="left"/>
+      <w:pPr>
+        <w:ind w:left="1440" w:hanging="360"/>
+      </w:pPr>
+    </w:lvl>
+    <w:lvl w:ilvl="2" w:tplc="0409001B" w:tentative="1">
+      <w:start w:val="1"/>
+      <w:numFmt w:val="lowerRoman"/>
+      <w:lvlText w:val="%3."/>
+      <w:lvlJc w:val="right"/>
+      <w:pPr>
+        <w:ind w:left="2160" w:hanging="180"/>
+      </w:pPr>
+    </w:lvl>
+    <w:lvl w:ilvl="3" w:tplc="0409000F" w:tentative="1">
+      <w:start w:val="1"/>
+      <w:numFmt w:val="decimal"/>
+      <w:lvlText w:val="%4."/>
+      <w:lvlJc w:val="left"/>
+      <w:pPr>
+        <w:ind w:left="2880" w:hanging="360"/>
+      </w:pPr>
+    </w:lvl>
+    <w:lvl w:ilvl="4" w:tplc="04090019" w:tentative="1">
+      <w:start w:val="1"/>
+      <w:numFmt w:val="lowerLetter"/>
+      <w:lvlText w:val="%5."/>
+      <w:lvlJc w:val="left"/>
+      <w:pPr>
+        <w:ind w:left="3600" w:hanging="360"/>
+      </w:pPr>
+    </w:lvl>
+    <w:lvl w:ilvl="5" w:tplc="0409001B" w:tentative="1">
+      <w:start w:val="1"/>
+      <w:numFmt w:val="lowerRoman"/>
+      <w:lvlText w:val="%6."/>
+      <w:lvlJc w:val="right"/>
+      <w:pPr>
+        <w:ind w:left="4320" w:hanging="180"/>
+      </w:pPr>
+    </w:lvl>
+    <w:lvl w:ilvl="6" w:tplc="0409000F" w:tentative="1">
+      <w:start w:val="1"/>
+      <w:numFmt w:val="decimal"/>
+      <w:lvlText w:val="%7."/>
+      <w:lvlJc w:val="left"/>
+      <w:pPr>
+        <w:ind w:left="5040" w:hanging="360"/>
+      </w:pPr>
+    </w:lvl>
+    <w:lvl w:ilvl="7" w:tplc="04090019" w:tentative="1">
+      <w:start w:val="1"/>
+      <w:numFmt w:val="lowerLetter"/>
+      <w:lvlText w:val="%8."/>
+      <w:lvlJc w:val="left"/>
+      <w:pPr>
+        <w:ind w:left="5760" w:hanging="360"/>
+      </w:pPr>
+    </w:lvl>
+    <w:lvl w:ilvl="8" w:tplc="0409001B" w:tentative="1">
+      <w:start w:val="1"/>
+      <w:numFmt w:val="lowerRoman"/>
+      <w:lvlText w:val="%9."/>
+      <w:lvlJc w:val="right"/>
+      <w:pPr>
+        <w:ind w:left="6480" w:hanging="180"/>
+      </w:pPr>
+    </w:lvl>
+  </w:abstractNum>
+  <w:abstractNum w:abstractNumId="6" w15:restartNumberingAfterBreak="0">
     <w:nsid w:val="3CCE6483"/>
     <w:multiLevelType w:val="hybridMultilevel"/>
     <w:tmpl w:val="A3B62EAC"/>
@@ -10516,7 +12005,93 @@
       </w:pPr>
     </w:lvl>
   </w:abstractNum>
-  <w:abstractNum w:abstractNumId="6" w15:restartNumberingAfterBreak="0">
+  <w:abstractNum w:abstractNumId="7" w15:restartNumberingAfterBreak="0">
+    <w:nsid w:val="49160737"/>
+    <w:multiLevelType w:val="hybridMultilevel"/>
+    <w:tmpl w:val="A0E632E6"/>
+    <w:lvl w:ilvl="0" w:tplc="0409000F">
+      <w:start w:val="1"/>
+      <w:numFmt w:val="decimal"/>
+      <w:lvlText w:val="%1."/>
+      <w:lvlJc w:val="left"/>
+      <w:pPr>
+        <w:ind w:left="720" w:hanging="360"/>
+      </w:pPr>
+    </w:lvl>
+    <w:lvl w:ilvl="1" w:tplc="04090019" w:tentative="1">
+      <w:start w:val="1"/>
+      <w:numFmt w:val="lowerLetter"/>
+      <w:lvlText w:val="%2."/>
+      <w:lvlJc w:val="left"/>
+      <w:pPr>
+        <w:ind w:left="1440" w:hanging="360"/>
+      </w:pPr>
+    </w:lvl>
+    <w:lvl w:ilvl="2" w:tplc="0409001B" w:tentative="1">
+      <w:start w:val="1"/>
+      <w:numFmt w:val="lowerRoman"/>
+      <w:lvlText w:val="%3."/>
+      <w:lvlJc w:val="right"/>
+      <w:pPr>
+        <w:ind w:left="2160" w:hanging="180"/>
+      </w:pPr>
+    </w:lvl>
+    <w:lvl w:ilvl="3" w:tplc="0409000F" w:tentative="1">
+      <w:start w:val="1"/>
+      <w:numFmt w:val="decimal"/>
+      <w:lvlText w:val="%4."/>
+      <w:lvlJc w:val="left"/>
+      <w:pPr>
+        <w:ind w:left="2880" w:hanging="360"/>
+      </w:pPr>
+    </w:lvl>
+    <w:lvl w:ilvl="4" w:tplc="04090019" w:tentative="1">
+      <w:start w:val="1"/>
+      <w:numFmt w:val="lowerLetter"/>
+      <w:lvlText w:val="%5."/>
+      <w:lvlJc w:val="left"/>
+      <w:pPr>
+        <w:ind w:left="3600" w:hanging="360"/>
+      </w:pPr>
+    </w:lvl>
+    <w:lvl w:ilvl="5" w:tplc="0409001B" w:tentative="1">
+      <w:start w:val="1"/>
+      <w:numFmt w:val="lowerRoman"/>
+      <w:lvlText w:val="%6."/>
+      <w:lvlJc w:val="right"/>
+      <w:pPr>
+        <w:ind w:left="4320" w:hanging="180"/>
+      </w:pPr>
+    </w:lvl>
+    <w:lvl w:ilvl="6" w:tplc="0409000F" w:tentative="1">
+      <w:start w:val="1"/>
+      <w:numFmt w:val="decimal"/>
+      <w:lvlText w:val="%7."/>
+      <w:lvlJc w:val="left"/>
+      <w:pPr>
+        <w:ind w:left="5040" w:hanging="360"/>
+      </w:pPr>
+    </w:lvl>
+    <w:lvl w:ilvl="7" w:tplc="04090019" w:tentative="1">
+      <w:start w:val="1"/>
+      <w:numFmt w:val="lowerLetter"/>
+      <w:lvlText w:val="%8."/>
+      <w:lvlJc w:val="left"/>
+      <w:pPr>
+        <w:ind w:left="5760" w:hanging="360"/>
+      </w:pPr>
+    </w:lvl>
+    <w:lvl w:ilvl="8" w:tplc="0409001B" w:tentative="1">
+      <w:start w:val="1"/>
+      <w:numFmt w:val="lowerRoman"/>
+      <w:lvlText w:val="%9."/>
+      <w:lvlJc w:val="right"/>
+      <w:pPr>
+        <w:ind w:left="6480" w:hanging="180"/>
+      </w:pPr>
+    </w:lvl>
+  </w:abstractNum>
+  <w:abstractNum w:abstractNumId="8" w15:restartNumberingAfterBreak="0">
     <w:nsid w:val="550D22D9"/>
     <w:multiLevelType w:val="hybridMultilevel"/>
     <w:tmpl w:val="132AA4CE"/>
@@ -10602,7 +12177,7 @@
       </w:pPr>
     </w:lvl>
   </w:abstractNum>
-  <w:abstractNum w:abstractNumId="7" w15:restartNumberingAfterBreak="0">
+  <w:abstractNum w:abstractNumId="9" w15:restartNumberingAfterBreak="0">
     <w:nsid w:val="5C7A7443"/>
     <w:multiLevelType w:val="hybridMultilevel"/>
     <w:tmpl w:val="F5602786"/>
@@ -10688,7 +12263,93 @@
       </w:pPr>
     </w:lvl>
   </w:abstractNum>
-  <w:abstractNum w:abstractNumId="8" w15:restartNumberingAfterBreak="0">
+  <w:abstractNum w:abstractNumId="10" w15:restartNumberingAfterBreak="0">
+    <w:nsid w:val="5E551EF6"/>
+    <w:multiLevelType w:val="hybridMultilevel"/>
+    <w:tmpl w:val="A0E632E6"/>
+    <w:lvl w:ilvl="0" w:tplc="0409000F">
+      <w:start w:val="1"/>
+      <w:numFmt w:val="decimal"/>
+      <w:lvlText w:val="%1."/>
+      <w:lvlJc w:val="left"/>
+      <w:pPr>
+        <w:ind w:left="720" w:hanging="360"/>
+      </w:pPr>
+    </w:lvl>
+    <w:lvl w:ilvl="1" w:tplc="04090019" w:tentative="1">
+      <w:start w:val="1"/>
+      <w:numFmt w:val="lowerLetter"/>
+      <w:lvlText w:val="%2."/>
+      <w:lvlJc w:val="left"/>
+      <w:pPr>
+        <w:ind w:left="1440" w:hanging="360"/>
+      </w:pPr>
+    </w:lvl>
+    <w:lvl w:ilvl="2" w:tplc="0409001B" w:tentative="1">
+      <w:start w:val="1"/>
+      <w:numFmt w:val="lowerRoman"/>
+      <w:lvlText w:val="%3."/>
+      <w:lvlJc w:val="right"/>
+      <w:pPr>
+        <w:ind w:left="2160" w:hanging="180"/>
+      </w:pPr>
+    </w:lvl>
+    <w:lvl w:ilvl="3" w:tplc="0409000F" w:tentative="1">
+      <w:start w:val="1"/>
+      <w:numFmt w:val="decimal"/>
+      <w:lvlText w:val="%4."/>
+      <w:lvlJc w:val="left"/>
+      <w:pPr>
+        <w:ind w:left="2880" w:hanging="360"/>
+      </w:pPr>
+    </w:lvl>
+    <w:lvl w:ilvl="4" w:tplc="04090019" w:tentative="1">
+      <w:start w:val="1"/>
+      <w:numFmt w:val="lowerLetter"/>
+      <w:lvlText w:val="%5."/>
+      <w:lvlJc w:val="left"/>
+      <w:pPr>
+        <w:ind w:left="3600" w:hanging="360"/>
+      </w:pPr>
+    </w:lvl>
+    <w:lvl w:ilvl="5" w:tplc="0409001B" w:tentative="1">
+      <w:start w:val="1"/>
+      <w:numFmt w:val="lowerRoman"/>
+      <w:lvlText w:val="%6."/>
+      <w:lvlJc w:val="right"/>
+      <w:pPr>
+        <w:ind w:left="4320" w:hanging="180"/>
+      </w:pPr>
+    </w:lvl>
+    <w:lvl w:ilvl="6" w:tplc="0409000F" w:tentative="1">
+      <w:start w:val="1"/>
+      <w:numFmt w:val="decimal"/>
+      <w:lvlText w:val="%7."/>
+      <w:lvlJc w:val="left"/>
+      <w:pPr>
+        <w:ind w:left="5040" w:hanging="360"/>
+      </w:pPr>
+    </w:lvl>
+    <w:lvl w:ilvl="7" w:tplc="04090019" w:tentative="1">
+      <w:start w:val="1"/>
+      <w:numFmt w:val="lowerLetter"/>
+      <w:lvlText w:val="%8."/>
+      <w:lvlJc w:val="left"/>
+      <w:pPr>
+        <w:ind w:left="5760" w:hanging="360"/>
+      </w:pPr>
+    </w:lvl>
+    <w:lvl w:ilvl="8" w:tplc="0409001B" w:tentative="1">
+      <w:start w:val="1"/>
+      <w:numFmt w:val="lowerRoman"/>
+      <w:lvlText w:val="%9."/>
+      <w:lvlJc w:val="right"/>
+      <w:pPr>
+        <w:ind w:left="6480" w:hanging="180"/>
+      </w:pPr>
+    </w:lvl>
+  </w:abstractNum>
+  <w:abstractNum w:abstractNumId="11" w15:restartNumberingAfterBreak="0">
     <w:nsid w:val="649872AF"/>
     <w:multiLevelType w:val="hybridMultilevel"/>
     <w:tmpl w:val="FAF89ED4"/>
@@ -10774,7 +12435,93 @@
       </w:pPr>
     </w:lvl>
   </w:abstractNum>
-  <w:abstractNum w:abstractNumId="9" w15:restartNumberingAfterBreak="0">
+  <w:abstractNum w:abstractNumId="12" w15:restartNumberingAfterBreak="0">
+    <w:nsid w:val="6A760D95"/>
+    <w:multiLevelType w:val="hybridMultilevel"/>
+    <w:tmpl w:val="A0E632E6"/>
+    <w:lvl w:ilvl="0" w:tplc="0409000F">
+      <w:start w:val="1"/>
+      <w:numFmt w:val="decimal"/>
+      <w:lvlText w:val="%1."/>
+      <w:lvlJc w:val="left"/>
+      <w:pPr>
+        <w:ind w:left="720" w:hanging="360"/>
+      </w:pPr>
+    </w:lvl>
+    <w:lvl w:ilvl="1" w:tplc="04090019" w:tentative="1">
+      <w:start w:val="1"/>
+      <w:numFmt w:val="lowerLetter"/>
+      <w:lvlText w:val="%2."/>
+      <w:lvlJc w:val="left"/>
+      <w:pPr>
+        <w:ind w:left="1440" w:hanging="360"/>
+      </w:pPr>
+    </w:lvl>
+    <w:lvl w:ilvl="2" w:tplc="0409001B" w:tentative="1">
+      <w:start w:val="1"/>
+      <w:numFmt w:val="lowerRoman"/>
+      <w:lvlText w:val="%3."/>
+      <w:lvlJc w:val="right"/>
+      <w:pPr>
+        <w:ind w:left="2160" w:hanging="180"/>
+      </w:pPr>
+    </w:lvl>
+    <w:lvl w:ilvl="3" w:tplc="0409000F" w:tentative="1">
+      <w:start w:val="1"/>
+      <w:numFmt w:val="decimal"/>
+      <w:lvlText w:val="%4."/>
+      <w:lvlJc w:val="left"/>
+      <w:pPr>
+        <w:ind w:left="2880" w:hanging="360"/>
+      </w:pPr>
+    </w:lvl>
+    <w:lvl w:ilvl="4" w:tplc="04090019" w:tentative="1">
+      <w:start w:val="1"/>
+      <w:numFmt w:val="lowerLetter"/>
+      <w:lvlText w:val="%5."/>
+      <w:lvlJc w:val="left"/>
+      <w:pPr>
+        <w:ind w:left="3600" w:hanging="360"/>
+      </w:pPr>
+    </w:lvl>
+    <w:lvl w:ilvl="5" w:tplc="0409001B" w:tentative="1">
+      <w:start w:val="1"/>
+      <w:numFmt w:val="lowerRoman"/>
+      <w:lvlText w:val="%6."/>
+      <w:lvlJc w:val="right"/>
+      <w:pPr>
+        <w:ind w:left="4320" w:hanging="180"/>
+      </w:pPr>
+    </w:lvl>
+    <w:lvl w:ilvl="6" w:tplc="0409000F" w:tentative="1">
+      <w:start w:val="1"/>
+      <w:numFmt w:val="decimal"/>
+      <w:lvlText w:val="%7."/>
+      <w:lvlJc w:val="left"/>
+      <w:pPr>
+        <w:ind w:left="5040" w:hanging="360"/>
+      </w:pPr>
+    </w:lvl>
+    <w:lvl w:ilvl="7" w:tplc="04090019" w:tentative="1">
+      <w:start w:val="1"/>
+      <w:numFmt w:val="lowerLetter"/>
+      <w:lvlText w:val="%8."/>
+      <w:lvlJc w:val="left"/>
+      <w:pPr>
+        <w:ind w:left="5760" w:hanging="360"/>
+      </w:pPr>
+    </w:lvl>
+    <w:lvl w:ilvl="8" w:tplc="0409001B" w:tentative="1">
+      <w:start w:val="1"/>
+      <w:numFmt w:val="lowerRoman"/>
+      <w:lvlText w:val="%9."/>
+      <w:lvlJc w:val="right"/>
+      <w:pPr>
+        <w:ind w:left="6480" w:hanging="180"/>
+      </w:pPr>
+    </w:lvl>
+  </w:abstractNum>
+  <w:abstractNum w:abstractNumId="13" w15:restartNumberingAfterBreak="0">
     <w:nsid w:val="7883004E"/>
     <w:multiLevelType w:val="hybridMultilevel"/>
     <w:tmpl w:val="CB449962"/>
@@ -10864,7 +12611,7 @@
     <w:abstractNumId w:val="3"/>
   </w:num>
   <w:num w:numId="2">
-    <w:abstractNumId w:val="5"/>
+    <w:abstractNumId w:val="6"/>
   </w:num>
   <w:num w:numId="3">
     <w:abstractNumId w:val="4"/>
@@ -10879,16 +12626,28 @@
     <w:abstractNumId w:val="0"/>
   </w:num>
   <w:num w:numId="7">
+    <w:abstractNumId w:val="9"/>
+  </w:num>
+  <w:num w:numId="8">
+    <w:abstractNumId w:val="8"/>
+  </w:num>
+  <w:num w:numId="9">
+    <w:abstractNumId w:val="11"/>
+  </w:num>
+  <w:num w:numId="10">
+    <w:abstractNumId w:val="13"/>
+  </w:num>
+  <w:num w:numId="11">
+    <w:abstractNumId w:val="12"/>
+  </w:num>
+  <w:num w:numId="12">
+    <w:abstractNumId w:val="10"/>
+  </w:num>
+  <w:num w:numId="13">
     <w:abstractNumId w:val="7"/>
   </w:num>
-  <w:num w:numId="8">
-    <w:abstractNumId w:val="6"/>
-  </w:num>
-  <w:num w:numId="9">
-    <w:abstractNumId w:val="8"/>
-  </w:num>
-  <w:num w:numId="10">
-    <w:abstractNumId w:val="9"/>
+  <w:num w:numId="14">
+    <w:abstractNumId w:val="5"/>
   </w:num>
 </w:numbering>
 </file>
@@ -11286,7 +13045,7 @@
   <w:style w:type="paragraph" w:default="1" w:styleId="Normal">
     <w:name w:val="Normal"/>
     <w:qFormat/>
-    <w:rsid w:val="009A58AE"/>
+    <w:rsid w:val="006C504C"/>
   </w:style>
   <w:style w:type="character" w:default="1" w:styleId="Fuentedeprrafopredeter">
     <w:name w:val="Default Paragraph Font"/>

</xml_diff>

<commit_message>
cambios ejercicio 17, cambios en el word
ahora, en el ejercicio 17, cuando link encuentre el tesoro, el mismo desaparecerá, y cuando se aleje del tesoro aparecerá de nuevo.
</commit_message>
<xml_diff>
--- a/TP01_Perez_Ezequiel/ejerciciosTP01.docx
+++ b/TP01_Perez_Ezequiel/ejerciciosTP01.docx
@@ -207,7 +207,7 @@
                 <v:shape id="_x0000_i1025" type="#_x0000_t75" style="width:78.15pt;height:44.85pt" o:ole="">
                   <v:imagedata r:id="rId8" o:title=""/>
                 </v:shape>
-                <o:OLEObject Type="Embed" ProgID="PBrush" ShapeID="_x0000_i1025" DrawAspect="Content" ObjectID="_1774660292" r:id="rId9"/>
+                <o:OLEObject Type="Embed" ProgID="PBrush" ShapeID="_x0000_i1025" DrawAspect="Content" ObjectID="_1774704823" r:id="rId9"/>
               </w:object>
             </w:r>
           </w:p>
@@ -1676,8 +1676,6 @@
         </w:rPr>
         <w:t>27</w:t>
       </w:r>
-      <w:bookmarkStart w:id="0" w:name="_GoBack"/>
-      <w:bookmarkEnd w:id="0"/>
     </w:p>
     <w:p>
       <w:pPr>
@@ -8903,7 +8901,15 @@
               <w:sym w:font="Wingdings" w:char="F0DF"/>
             </w:r>
             <w:r>
-              <w:t xml:space="preserve"> PVector(</w:t>
+              <w:t xml:space="preserve"> </w:t>
+            </w:r>
+            <w:proofErr w:type="spellStart"/>
+            <w:r>
+              <w:t>PVector</w:t>
+            </w:r>
+            <w:proofErr w:type="spellEnd"/>
+            <w:r>
+              <w:t>(</w:t>
             </w:r>
             <w:proofErr w:type="spellStart"/>
             <w:r>
@@ -9308,6 +9314,128 @@
                 <w:ilvl w:val="0"/>
                 <w:numId w:val="15"/>
               </w:numPr>
+              <w:rPr>
+                <w:lang w:val="es-ES"/>
+              </w:rPr>
+            </w:pPr>
+            <w:r>
+              <w:rPr>
+                <w:b/>
+                <w:lang w:val="es-ES"/>
+              </w:rPr>
+              <w:t xml:space="preserve">Si </w:t>
+            </w:r>
+            <w:r>
+              <w:rPr>
+                <w:lang w:val="es-ES"/>
+              </w:rPr>
+              <w:t xml:space="preserve">distancia &gt; 0 &amp;&amp; distancia&lt;=20 </w:t>
+            </w:r>
+            <w:r>
+              <w:rPr>
+                <w:b/>
+                <w:lang w:val="es-ES"/>
+              </w:rPr>
+              <w:t>entonces</w:t>
+            </w:r>
+          </w:p>
+          <w:p>
+            <w:pPr>
+              <w:pStyle w:val="Prrafodelista"/>
+              <w:numPr>
+                <w:ilvl w:val="0"/>
+                <w:numId w:val="15"/>
+              </w:numPr>
+              <w:rPr>
+                <w:lang w:val="es-ES"/>
+              </w:rPr>
+            </w:pPr>
+            <w:proofErr w:type="spellStart"/>
+            <w:proofErr w:type="gramStart"/>
+            <w:r>
+              <w:rPr>
+                <w:lang w:val="es-ES"/>
+              </w:rPr>
+              <w:t>rect</w:t>
+            </w:r>
+            <w:proofErr w:type="spellEnd"/>
+            <w:r>
+              <w:rPr>
+                <w:lang w:val="es-ES"/>
+              </w:rPr>
+              <w:t>(</w:t>
+            </w:r>
+            <w:proofErr w:type="spellStart"/>
+            <w:proofErr w:type="gramEnd"/>
+            <w:r>
+              <w:rPr>
+                <w:lang w:val="es-ES"/>
+              </w:rPr>
+              <w:t>tesoro.x</w:t>
+            </w:r>
+            <w:proofErr w:type="spellEnd"/>
+            <w:r>
+              <w:rPr>
+                <w:lang w:val="es-ES"/>
+              </w:rPr>
+              <w:t xml:space="preserve">, </w:t>
+            </w:r>
+            <w:proofErr w:type="spellStart"/>
+            <w:r>
+              <w:rPr>
+                <w:lang w:val="es-ES"/>
+              </w:rPr>
+              <w:t>tesoro.y</w:t>
+            </w:r>
+            <w:proofErr w:type="spellEnd"/>
+            <w:r>
+              <w:rPr>
+                <w:lang w:val="es-ES"/>
+              </w:rPr>
+              <w:t>, 40, 40);</w:t>
+            </w:r>
+          </w:p>
+          <w:p>
+            <w:pPr>
+              <w:pStyle w:val="Prrafodelista"/>
+              <w:numPr>
+                <w:ilvl w:val="0"/>
+                <w:numId w:val="15"/>
+              </w:numPr>
+              <w:rPr>
+                <w:lang w:val="en-US"/>
+              </w:rPr>
+            </w:pPr>
+            <w:proofErr w:type="gramStart"/>
+            <w:r>
+              <w:rPr>
+                <w:lang w:val="en-US"/>
+              </w:rPr>
+              <w:t>circle(</w:t>
+            </w:r>
+            <w:proofErr w:type="spellStart"/>
+            <w:proofErr w:type="gramEnd"/>
+            <w:r>
+              <w:rPr>
+                <w:lang w:val="en-US"/>
+              </w:rPr>
+              <w:t>link.x,link.y</w:t>
+            </w:r>
+            <w:proofErr w:type="spellEnd"/>
+            <w:r>
+              <w:rPr>
+                <w:lang w:val="en-US"/>
+              </w:rPr>
+              <w:t>, 20);</w:t>
+            </w:r>
+          </w:p>
+          <w:p>
+            <w:pPr>
+              <w:pStyle w:val="Prrafodelista"/>
+              <w:numPr>
+                <w:ilvl w:val="0"/>
+                <w:numId w:val="15"/>
+              </w:numPr>
             </w:pPr>
             <w:r>
               <w:rPr>
@@ -9338,10 +9466,10 @@
       <w:r>
         <w:lastRenderedPageBreak/>
         <w:drawing>
-          <wp:inline distT="0" distB="0" distL="0" distR="0" wp14:anchorId="2C897EB0" wp14:editId="4CEB4034">
-            <wp:extent cx="5400040" cy="3893820"/>
+          <wp:inline distT="0" distB="0" distL="0" distR="0" wp14:anchorId="68B57764" wp14:editId="45E18C5A">
+            <wp:extent cx="5400040" cy="6256655"/>
             <wp:effectExtent l="0" t="0" r="0" b="0"/>
-            <wp:docPr id="41" name="Imagen 41"/>
+            <wp:docPr id="39" name="Imagen 39"/>
             <wp:cNvGraphicFramePr>
               <a:graphicFrameLocks xmlns:a="http://schemas.openxmlformats.org/drawingml/2006/main" noChangeAspect="1"/>
             </wp:cNvGraphicFramePr>
@@ -9361,7 +9489,7 @@
                   <pic:spPr>
                     <a:xfrm>
                       <a:off x="0" y="0"/>
-                      <a:ext cx="5400040" cy="3893820"/>
+                      <a:ext cx="5400040" cy="6256655"/>
                     </a:xfrm>
                     <a:prstGeom prst="rect">
                       <a:avLst/>
@@ -9373,6 +9501,8 @@
           </wp:inline>
         </w:drawing>
       </w:r>
+      <w:bookmarkStart w:id="0" w:name="_GoBack"/>
+      <w:bookmarkEnd w:id="0"/>
     </w:p>
     <w:p>
       <w:r>
@@ -9457,6 +9587,7 @@
         </w:rPr>
       </w:pPr>
       <w:r>
+        <w:lastRenderedPageBreak/>
         <w:tab/>
         <w:t>a</w:t>
       </w:r>
@@ -9622,7 +9753,6 @@
           <w:b/>
           <w:color w:val="FF0000"/>
         </w:rPr>
-        <w:lastRenderedPageBreak/>
         <w:t>Fase de diseño:</w:t>
       </w:r>
     </w:p>
@@ -10150,6 +10280,7 @@
               <w:rPr>
                 <w:b/>
               </w:rPr>
+              <w:lastRenderedPageBreak/>
               <w:t>si_no</w:t>
             </w:r>
             <w:proofErr w:type="spellEnd"/>
@@ -10218,6 +10349,7 @@
         <w:rPr>
           <w:b/>
         </w:rPr>
+        <w:lastRenderedPageBreak/>
         <w:t>Código:</w:t>
       </w:r>
     </w:p>
@@ -10233,7 +10365,6 @@
           <w:noProof/>
           <w:lang w:val="en-US"/>
         </w:rPr>
-        <w:lastRenderedPageBreak/>
         <w:drawing>
           <wp:inline distT="0" distB="0" distL="0" distR="0" wp14:anchorId="71028ADB" wp14:editId="14EC17C0">
             <wp:extent cx="5400040" cy="4070985"/>
@@ -10833,8 +10964,13 @@
                 <w:numId w:val="12"/>
               </w:numPr>
             </w:pPr>
-            <w:r>
-              <w:t xml:space="preserve">linea </w:t>
+            <w:proofErr w:type="spellStart"/>
+            <w:r>
+              <w:t>linea</w:t>
+            </w:r>
+            <w:proofErr w:type="spellEnd"/>
+            <w:r>
+              <w:t xml:space="preserve"> </w:t>
             </w:r>
             <w:r>
               <w:sym w:font="Wingdings" w:char="F0DF"/>
@@ -11329,12 +11465,14 @@
       <w:r>
         <w:t xml:space="preserve">: </w:t>
       </w:r>
+      <w:proofErr w:type="spellStart"/>
       <w:r>
         <w:rPr>
           <w:b/>
         </w:rPr>
         <w:t>PVector</w:t>
       </w:r>
+      <w:proofErr w:type="spellEnd"/>
     </w:p>
     <w:p>
       <w:pPr>
@@ -11500,11 +11638,19 @@
             <w:r>
               <w:t xml:space="preserve">: </w:t>
             </w:r>
-            <w:r>
-              <w:rPr>
-                <w:b/>
-              </w:rPr>
-              <w:t xml:space="preserve">PVector </w:t>
+            <w:proofErr w:type="spellStart"/>
+            <w:r>
+              <w:rPr>
+                <w:b/>
+              </w:rPr>
+              <w:t>PVector</w:t>
+            </w:r>
+            <w:proofErr w:type="spellEnd"/>
+            <w:r>
+              <w:rPr>
+                <w:b/>
+              </w:rPr>
+              <w:t xml:space="preserve"> </w:t>
             </w:r>
             <w:r>
               <w:t>// almacenara las coordenadas en la que comenzaran a dibujarse los rectángulos</w:t>
@@ -13915,6 +14061,7 @@
         <w:docPartUnique/>
       </w:docPartObj>
     </w:sdtPr>
+    <w:sdtEndPr/>
     <w:sdtContent>
       <w:p>
         <w:pPr>
@@ -13953,7 +14100,7 @@
             <w:noProof/>
             <w:lang w:val="es-ES"/>
           </w:rPr>
-          <w:t>21</w:t>
+          <w:t>30</w:t>
         </w:r>
         <w:r>
           <w:fldChar w:fldCharType="end"/>
@@ -13979,6 +14126,7 @@
         <w:docPartUnique/>
       </w:docPartObj>
     </w:sdtPr>
+    <w:sdtEndPr/>
     <w:sdtContent>
       <w:p>
         <w:pPr>
@@ -13998,7 +14146,7 @@
             <w:noProof/>
             <w:lang w:val="es-ES"/>
           </w:rPr>
-          <w:t>1</w:t>
+          <w:t>33</w:t>
         </w:r>
         <w:r>
           <w:fldChar w:fldCharType="end"/>
@@ -14243,7 +14391,7 @@
               <v:shape id="_x0000_i1026" type="#_x0000_t75" style="width:78.15pt;height:44.85pt" o:ole="">
                 <v:imagedata r:id="rId2" o:title=""/>
               </v:shape>
-              <o:OLEObject Type="Embed" ProgID="PBrush" ShapeID="_x0000_i1026" DrawAspect="Content" ObjectID="_1774660293" r:id="rId3"/>
+              <o:OLEObject Type="Embed" ProgID="PBrush" ShapeID="_x0000_i1026" DrawAspect="Content" ObjectID="_1774704824" r:id="rId3"/>
             </w:object>
           </w:r>
         </w:p>
@@ -14459,10 +14607,10 @@
                 <v:path o:extrusionok="f" gradientshapeok="t" o:connecttype="rect"/>
                 <o:lock v:ext="edit" aspectratio="t"/>
               </v:shapetype>
-              <v:shape id="_x0000_i1027" type="#_x0000_t75" style="width:78.25pt;height:45.1pt">
+              <v:shape id="_x0000_i1027" type="#_x0000_t75" style="width:78.3pt;height:45.15pt">
                 <v:imagedata r:id="rId2" o:title=""/>
               </v:shape>
-              <o:OLEObject Type="Embed" ProgID="PBrush" ShapeID="_x0000_i1027" DrawAspect="Content" ObjectID="_1774660294" r:id="rId3"/>
+              <o:OLEObject Type="Embed" ProgID="PBrush" ShapeID="_x0000_i1027" DrawAspect="Content" ObjectID="_1774704825" r:id="rId3"/>
             </w:object>
           </w:r>
         </w:p>

</xml_diff>